<commit_message>
Revisão do Macro Fluxo e adição das duas métricas do processo de GPR.
</commit_message>
<xml_diff>
--- a/Artefatos de Documentação/Processo Genérico/2-Gerencia de Projeto/Processo Genérico Gerência de Projeto - GPR.docx
+++ b/Artefatos de Documentação/Processo Genérico/2-Gerencia de Projeto/Processo Genérico Gerência de Projeto - GPR.docx
@@ -1386,67 +1386,12 @@
     <w:p>
       <w:pPr>
         <w:ind w:left="360"/>
-        <w:jc w:val="both"/>
-        <w:rPr>
-          <w:rFonts w:ascii="Arial" w:hAnsi="Arial" w:cs="Arial"/>
-        </w:rPr>
-      </w:pPr>
-      <w:r>
-        <w:t> </w:t>
-      </w:r>
-      <w:r>
-        <w:rPr>
-          <w:rFonts w:ascii="Arial" w:hAnsi="Arial" w:cs="Arial"/>
-        </w:rPr>
-        <w:t>&lt;Definir os indicadores de desempenho do processo. Esses indicadores devem mostrar a eficiência e a eficácia do processo. &gt;</w:t>
-      </w:r>
-    </w:p>
-    <w:p>
-      <w:pPr>
-        <w:ind w:left="360"/>
         <w:outlineLvl w:val="0"/>
         <w:rPr>
           <w:rFonts w:ascii="Arial" w:hAnsi="Arial" w:cs="Arial"/>
           <w:b/>
         </w:rPr>
       </w:pPr>
-    </w:p>
-    <w:p>
-      <w:pPr>
-        <w:ind w:left="360"/>
-        <w:outlineLvl w:val="0"/>
-        <w:rPr>
-          <w:rFonts w:ascii="Arial" w:hAnsi="Arial" w:cs="Arial"/>
-          <w:b/>
-        </w:rPr>
-      </w:pPr>
-    </w:p>
-    <w:p>
-      <w:pPr>
-        <w:ind w:left="360"/>
-        <w:outlineLvl w:val="0"/>
-        <w:rPr>
-          <w:rFonts w:ascii="Arial" w:hAnsi="Arial" w:cs="Arial"/>
-          <w:b/>
-        </w:rPr>
-      </w:pPr>
-    </w:p>
-    <w:p>
-      <w:pPr>
-        <w:ind w:left="360"/>
-        <w:outlineLvl w:val="0"/>
-        <w:rPr>
-          <w:rFonts w:ascii="Arial" w:hAnsi="Arial" w:cs="Arial"/>
-          <w:b/>
-        </w:rPr>
-      </w:pPr>
-      <w:r>
-        <w:rPr>
-          <w:rFonts w:ascii="Arial" w:hAnsi="Arial" w:cs="Arial"/>
-          <w:b/>
-        </w:rPr>
-        <w:t>Modelo:</w:t>
-      </w:r>
     </w:p>
     <w:tbl>
       <w:tblPr>
@@ -1513,7 +1458,7 @@
                 <w:sz w:val="22"/>
                 <w:szCs w:val="22"/>
               </w:rPr>
-              <w:t>&lt;Nome Indicador&gt;</w:t>
+              <w:t>Número de Replanejamentos.</w:t>
             </w:r>
           </w:p>
         </w:tc>
@@ -1572,7 +1517,7 @@
                 <w:sz w:val="22"/>
                 <w:szCs w:val="22"/>
               </w:rPr>
-              <w:t>&lt;Descrever o objetivo do indicador&gt;</w:t>
+              <w:t>O indicador visa perceber se o processo fora bem projetado no início, ou se muitos imprevistos aconteceram a fim de precisar de planejar novamente alguma área do processo.</w:t>
             </w:r>
           </w:p>
         </w:tc>
@@ -1629,7 +1574,7 @@
                 <w:sz w:val="22"/>
                 <w:szCs w:val="22"/>
               </w:rPr>
-              <w:t>&lt;Descrever como o indicador deve ser coletado. Onde buscar as informações e como realizar o cálculo&gt;</w:t>
+              <w:t>A coleta é feita em todas as áreas do processo de Gerência de Projetos. Quando qualquer artefato necessita de revisão e de replanejamento servirá de dado para a coleta.</w:t>
             </w:r>
           </w:p>
         </w:tc>
@@ -1686,10 +1631,347 @@
                 <w:sz w:val="22"/>
                 <w:szCs w:val="22"/>
               </w:rPr>
-              <w:t>&lt;Descrever um contexto para análise do indicador. Exemplo, definir faixa de classificação ALTO, MÉDIO, BAIXO&gt;</w:t>
-            </w:r>
-          </w:p>
-        </w:tc>
+              <w:t>Quanto mais baixo o número de replanejamentos melhor. Como não há um histórico da empresa com dados, foi estipulado que:</w:t>
+            </w:r>
+          </w:p>
+          <w:p>
+            <w:pPr>
+              <w:rPr>
+                <w:rStyle w:val="Strong"/>
+                <w:rFonts w:ascii="Arial" w:hAnsi="Arial" w:cs="Arial"/>
+                <w:b w:val="0"/>
+                <w:sz w:val="22"/>
+                <w:szCs w:val="22"/>
+              </w:rPr>
+            </w:pPr>
+            <w:r>
+              <w:rPr>
+                <w:rStyle w:val="Strong"/>
+                <w:rFonts w:ascii="Arial" w:hAnsi="Arial" w:cs="Arial"/>
+                <w:b w:val="0"/>
+                <w:sz w:val="22"/>
+                <w:szCs w:val="22"/>
+              </w:rPr>
+              <w:t>Até 5 replanejamentos: Baixo.</w:t>
+            </w:r>
+          </w:p>
+          <w:p>
+            <w:pPr>
+              <w:rPr>
+                <w:rStyle w:val="Strong"/>
+                <w:rFonts w:ascii="Arial" w:hAnsi="Arial" w:cs="Arial"/>
+                <w:b w:val="0"/>
+                <w:sz w:val="22"/>
+                <w:szCs w:val="22"/>
+              </w:rPr>
+            </w:pPr>
+            <w:r>
+              <w:rPr>
+                <w:rStyle w:val="Strong"/>
+                <w:rFonts w:ascii="Arial" w:hAnsi="Arial" w:cs="Arial"/>
+                <w:b w:val="0"/>
+                <w:sz w:val="22"/>
+                <w:szCs w:val="22"/>
+              </w:rPr>
+              <w:t>De 6 até 10 replanejamentos: Médio.</w:t>
+            </w:r>
+          </w:p>
+          <w:p>
+            <w:pPr>
+              <w:rPr>
+                <w:rStyle w:val="Strong"/>
+                <w:rFonts w:ascii="Arial" w:hAnsi="Arial" w:cs="Arial"/>
+                <w:b w:val="0"/>
+                <w:sz w:val="22"/>
+                <w:szCs w:val="22"/>
+              </w:rPr>
+            </w:pPr>
+            <w:r>
+              <w:rPr>
+                <w:rStyle w:val="Strong"/>
+                <w:rFonts w:ascii="Arial" w:hAnsi="Arial" w:cs="Arial"/>
+                <w:b w:val="0"/>
+                <w:sz w:val="22"/>
+                <w:szCs w:val="22"/>
+              </w:rPr>
+              <w:t>Mais de 10 replanejamentos: Alto.</w:t>
+            </w:r>
+          </w:p>
+        </w:tc>
+      </w:tr>
+    </w:tbl>
+    <w:p>
+      <w:pPr>
+        <w:ind w:left="360"/>
+        <w:rPr>
+          <w:rFonts w:ascii="Arial" w:hAnsi="Arial" w:cs="Arial"/>
+        </w:rPr>
+      </w:pPr>
+    </w:p>
+    <w:p>
+      <w:pPr>
+        <w:ind w:left="360"/>
+        <w:outlineLvl w:val="0"/>
+        <w:rPr>
+          <w:rFonts w:ascii="Arial" w:hAnsi="Arial" w:cs="Arial"/>
+          <w:b/>
+        </w:rPr>
+      </w:pPr>
+    </w:p>
+    <w:tbl>
+      <w:tblPr>
+        <w:tblStyle w:val="TableGrid"/>
+        <w:tblW w:w="9813" w:type="dxa"/>
+        <w:tblInd w:w="360" w:type="dxa"/>
+        <w:tblLook w:val="04A0" w:firstRow="1" w:lastRow="0" w:firstColumn="1" w:lastColumn="0" w:noHBand="0" w:noVBand="1"/>
+      </w:tblPr>
+      <w:tblGrid>
+        <w:gridCol w:w="2222"/>
+        <w:gridCol w:w="7591"/>
+      </w:tblGrid>
+      <w:tr>
+        <w:trPr>
+          <w:trHeight w:val="263"/>
+        </w:trPr>
+        <w:tc>
+          <w:tcPr>
+            <w:tcW w:w="2222" w:type="dxa"/>
+          </w:tcPr>
+          <w:p>
+            <w:pPr>
+              <w:pStyle w:val="ListParagraph"/>
+              <w:ind w:left="0"/>
+              <w:rPr>
+                <w:rStyle w:val="Strong"/>
+                <w:rFonts w:ascii="Arial" w:hAnsi="Arial" w:cs="Arial"/>
+                <w:sz w:val="22"/>
+                <w:szCs w:val="22"/>
+              </w:rPr>
+            </w:pPr>
+            <w:r>
+              <w:rPr>
+                <w:rStyle w:val="Strong"/>
+                <w:rFonts w:ascii="Arial" w:hAnsi="Arial" w:cs="Arial"/>
+                <w:sz w:val="22"/>
+                <w:szCs w:val="22"/>
+              </w:rPr>
+              <w:t>Indicador</w:t>
+            </w:r>
+          </w:p>
+        </w:tc>
+        <w:tc>
+          <w:tcPr>
+            <w:tcW w:w="7591" w:type="dxa"/>
+          </w:tcPr>
+          <w:p>
+            <w:pPr>
+              <w:pStyle w:val="ListParagraph"/>
+              <w:ind w:left="0"/>
+              <w:rPr>
+                <w:rStyle w:val="Strong"/>
+                <w:rFonts w:ascii="Arial" w:hAnsi="Arial" w:cs="Arial"/>
+                <w:b w:val="0"/>
+                <w:sz w:val="22"/>
+                <w:szCs w:val="22"/>
+              </w:rPr>
+            </w:pPr>
+            <w:r>
+              <w:rPr>
+                <w:rStyle w:val="Strong"/>
+                <w:rFonts w:ascii="Arial" w:hAnsi="Arial" w:cs="Arial"/>
+                <w:b w:val="0"/>
+                <w:sz w:val="22"/>
+                <w:szCs w:val="22"/>
+              </w:rPr>
+              <w:t>Aderência ao Projeto</w:t>
+            </w:r>
+          </w:p>
+        </w:tc>
+      </w:tr>
+      <w:tr>
+        <w:trPr>
+          <w:trHeight w:val="263"/>
+        </w:trPr>
+        <w:tc>
+          <w:tcPr>
+            <w:tcW w:w="2222" w:type="dxa"/>
+          </w:tcPr>
+          <w:p>
+            <w:pPr>
+              <w:pStyle w:val="ListParagraph"/>
+              <w:ind w:left="0"/>
+              <w:rPr>
+                <w:rStyle w:val="Strong"/>
+                <w:rFonts w:ascii="Arial" w:hAnsi="Arial" w:cs="Arial"/>
+                <w:sz w:val="22"/>
+                <w:szCs w:val="22"/>
+              </w:rPr>
+            </w:pPr>
+            <w:r>
+              <w:rPr>
+                <w:rStyle w:val="Strong"/>
+                <w:rFonts w:ascii="Arial" w:hAnsi="Arial" w:cs="Arial"/>
+                <w:sz w:val="22"/>
+                <w:szCs w:val="22"/>
+              </w:rPr>
+              <w:t>Objetivo</w:t>
+            </w:r>
+          </w:p>
+        </w:tc>
+        <w:tc>
+          <w:tcPr>
+            <w:tcW w:w="7591" w:type="dxa"/>
+          </w:tcPr>
+          <w:p>
+            <w:pPr>
+              <w:pStyle w:val="ListParagraph"/>
+              <w:ind w:left="0"/>
+              <w:rPr>
+                <w:rStyle w:val="Strong"/>
+                <w:rFonts w:ascii="Arial" w:hAnsi="Arial" w:cs="Arial"/>
+                <w:b w:val="0"/>
+                <w:sz w:val="22"/>
+                <w:szCs w:val="22"/>
+              </w:rPr>
+            </w:pPr>
+            <w:r>
+              <w:rPr>
+                <w:rStyle w:val="Strong"/>
+                <w:rFonts w:ascii="Arial" w:hAnsi="Arial" w:cs="Arial"/>
+                <w:b w:val="0"/>
+                <w:sz w:val="22"/>
+                <w:szCs w:val="22"/>
+              </w:rPr>
+              <w:t>Este indicador tem como objetivo revelar se o projeto cumpriu com o planejado com relação as suas atividades.</w:t>
+            </w:r>
+          </w:p>
+        </w:tc>
+      </w:tr>
+      <w:tr>
+        <w:trPr>
+          <w:trHeight w:val="592"/>
+        </w:trPr>
+        <w:tc>
+          <w:tcPr>
+            <w:tcW w:w="2222" w:type="dxa"/>
+          </w:tcPr>
+          <w:p>
+            <w:pPr>
+              <w:pStyle w:val="ListParagraph"/>
+              <w:ind w:left="0"/>
+              <w:rPr>
+                <w:rStyle w:val="Strong"/>
+                <w:rFonts w:ascii="Arial" w:hAnsi="Arial" w:cs="Arial"/>
+                <w:sz w:val="22"/>
+                <w:szCs w:val="22"/>
+              </w:rPr>
+            </w:pPr>
+            <w:r>
+              <w:rPr>
+                <w:rStyle w:val="Strong"/>
+                <w:rFonts w:ascii="Arial" w:hAnsi="Arial" w:cs="Arial"/>
+                <w:sz w:val="22"/>
+                <w:szCs w:val="22"/>
+              </w:rPr>
+              <w:t>Coleta</w:t>
+            </w:r>
+          </w:p>
+        </w:tc>
+        <w:tc>
+          <w:tcPr>
+            <w:tcW w:w="7591" w:type="dxa"/>
+          </w:tcPr>
+          <w:p>
+            <w:pPr>
+              <w:rPr>
+                <w:rStyle w:val="Strong"/>
+                <w:rFonts w:ascii="Arial" w:hAnsi="Arial" w:cs="Arial"/>
+                <w:b w:val="0"/>
+                <w:sz w:val="22"/>
+                <w:szCs w:val="22"/>
+              </w:rPr>
+            </w:pPr>
+            <w:r>
+              <w:rPr>
+                <w:rStyle w:val="Strong"/>
+                <w:rFonts w:ascii="Arial" w:hAnsi="Arial" w:cs="Arial"/>
+                <w:b w:val="0"/>
+                <w:sz w:val="22"/>
+                <w:szCs w:val="22"/>
+              </w:rPr>
+              <w:t>A coleta é feita na tarefa de verificação de execução do projeto. Nela, serão verificadas o número de tarefas previamente planejadas e o número de tarefas que realmente foram executadas.</w:t>
+            </w:r>
+          </w:p>
+        </w:tc>
+      </w:tr>
+      <w:tr>
+        <w:trPr>
+          <w:trHeight w:val="1029"/>
+        </w:trPr>
+        <w:tc>
+          <w:tcPr>
+            <w:tcW w:w="2222" w:type="dxa"/>
+          </w:tcPr>
+          <w:p>
+            <w:pPr>
+              <w:pStyle w:val="ListParagraph"/>
+              <w:ind w:left="0"/>
+              <w:rPr>
+                <w:rStyle w:val="Strong"/>
+                <w:rFonts w:ascii="Arial" w:hAnsi="Arial" w:cs="Arial"/>
+                <w:sz w:val="22"/>
+                <w:szCs w:val="22"/>
+              </w:rPr>
+            </w:pPr>
+            <w:r>
+              <w:rPr>
+                <w:rStyle w:val="Strong"/>
+                <w:rFonts w:ascii="Arial" w:hAnsi="Arial" w:cs="Arial"/>
+                <w:sz w:val="22"/>
+                <w:szCs w:val="22"/>
+              </w:rPr>
+              <w:t>Análise</w:t>
+            </w:r>
+          </w:p>
+        </w:tc>
+        <w:tc>
+          <w:tcPr>
+            <w:tcW w:w="7591" w:type="dxa"/>
+          </w:tcPr>
+          <w:p>
+            <w:pPr>
+              <w:rPr>
+                <w:rStyle w:val="Strong"/>
+                <w:rFonts w:ascii="Arial" w:hAnsi="Arial" w:cs="Arial"/>
+                <w:b w:val="0"/>
+                <w:sz w:val="22"/>
+                <w:szCs w:val="22"/>
+              </w:rPr>
+            </w:pPr>
+            <w:r>
+              <w:rPr>
+                <w:rStyle w:val="Strong"/>
+                <w:rFonts w:ascii="Arial" w:hAnsi="Arial" w:cs="Arial"/>
+                <w:b w:val="0"/>
+                <w:sz w:val="22"/>
+                <w:szCs w:val="22"/>
+              </w:rPr>
+              <w:t>Existirá uma fórmula x = A/B. Em que A é o número de tarefas realmente executadas e B o número de tarefas previamente planejadas. Quanto mais próximo de 1 o número x estiver, melhor estará o indicador. Quanto</w:t>
+            </w:r>
+            <w:r>
+              <w:rPr>
+                <w:rStyle w:val="Strong"/>
+                <w:rFonts w:ascii="Arial" w:hAnsi="Arial" w:cs="Arial"/>
+                <w:b w:val="0"/>
+                <w:sz w:val="22"/>
+                <w:szCs w:val="22"/>
+              </w:rPr>
+              <w:t xml:space="preserve"> mais próximo de zero estiver o número x, pior estará o indicador.</w:t>
+            </w:r>
+          </w:p>
+        </w:tc>
+        <w:bookmarkStart w:id="0" w:name="_GoBack"/>
+        <w:bookmarkEnd w:id="0"/>
       </w:tr>
     </w:tbl>
     <w:p>
@@ -2223,10 +2505,8 @@
       <w:pPr>
         <w:ind w:right="-1" w:hanging="709"/>
         <w:rPr>
-          <w:rStyle w:val="Strong"/>
-          <w:rFonts w:ascii="Arial" w:hAnsi="Arial" w:cs="Arial"/>
-          <w:sz w:val="32"/>
-          <w:szCs w:val="32"/>
+          <w:noProof/>
+          <w:lang w:val="en-US" w:eastAsia="en-US"/>
         </w:rPr>
       </w:pPr>
       <w:r>
@@ -2235,10 +2515,10 @@
           <w:lang w:val="en-US" w:eastAsia="en-US"/>
         </w:rPr>
         <w:drawing>
-          <wp:inline distT="0" distB="0" distL="0" distR="0" wp14:anchorId="755163F6" wp14:editId="35A4103F">
-            <wp:extent cx="7302342" cy="3539581"/>
-            <wp:effectExtent l="0" t="0" r="0" b="0"/>
-            <wp:docPr id="1" name="Picture 1"/>
+          <wp:inline distT="0" distB="0" distL="0" distR="0" wp14:anchorId="0D25D396" wp14:editId="3CFA6AD2">
+            <wp:extent cx="7180810" cy="3832769"/>
+            <wp:effectExtent l="0" t="0" r="7620" b="3175"/>
+            <wp:docPr id="2" name="Picture 1"/>
             <wp:cNvGraphicFramePr>
               <a:graphicFrameLocks xmlns:a="http://schemas.openxmlformats.org/drawingml/2006/main" noChangeAspect="1"/>
             </wp:cNvGraphicFramePr>
@@ -2267,7 +2547,7 @@
                   <pic:spPr bwMode="auto">
                     <a:xfrm>
                       <a:off x="0" y="0"/>
-                      <a:ext cx="7308073" cy="3542359"/>
+                      <a:ext cx="7182644" cy="3833748"/>
                     </a:xfrm>
                     <a:prstGeom prst="rect">
                       <a:avLst/>
@@ -2283,6 +2563,17 @@
           </wp:inline>
         </w:drawing>
       </w:r>
+    </w:p>
+    <w:p>
+      <w:pPr>
+        <w:ind w:right="-1"/>
+        <w:rPr>
+          <w:rStyle w:val="Strong"/>
+          <w:rFonts w:ascii="Arial" w:hAnsi="Arial" w:cs="Arial"/>
+          <w:sz w:val="32"/>
+          <w:szCs w:val="32"/>
+        </w:rPr>
+      </w:pPr>
       <w:r>
         <w:rPr>
           <w:rStyle w:val="Strong"/>
@@ -11446,8 +11737,6 @@
               </w:rPr>
               <w:t>Equipe de Projeto.</w:t>
             </w:r>
-            <w:bookmarkStart w:id="0" w:name="_GoBack"/>
-            <w:bookmarkEnd w:id="0"/>
           </w:p>
         </w:tc>
       </w:tr>

</xml_diff>

<commit_message>
Adicionando Políticas e Métricas ao Processo de GPR.
Foram adicionadas algunas políticas organizacionais no Processo e
definidos os indicadores CPI e SPI para efetuar a medição do projeto.
</commit_message>
<xml_diff>
--- a/Artefatos de Documentação/Processo Genérico/2-Gerencia de Projeto/Processo Genérico Gerência de Projeto - GPR.docx
+++ b/Artefatos de Documentação/Processo Genérico/2-Gerencia de Projeto/Processo Genérico Gerência de Projeto - GPR.docx
@@ -1,6 +1,6 @@
 
 <file path=word/document.xml><?xml version="1.0" encoding="utf-8"?>
-<w:document xmlns:wpc="http://schemas.microsoft.com/office/word/2010/wordprocessingCanvas" xmlns:mo="http://schemas.microsoft.com/office/mac/office/2008/main" xmlns:mc="http://schemas.openxmlformats.org/markup-compatibility/2006" xmlns:mv="urn:schemas-microsoft-com:mac:vml" xmlns:o="urn:schemas-microsoft-com:office:office" xmlns:r="http://schemas.openxmlformats.org/officeDocument/2006/relationships" xmlns:m="http://schemas.openxmlformats.org/officeDocument/2006/math" xmlns:v="urn:schemas-microsoft-com:vml" xmlns:wp14="http://schemas.microsoft.com/office/word/2010/wordprocessingDrawing" xmlns:wp="http://schemas.openxmlformats.org/drawingml/2006/wordprocessingDrawing" xmlns:w10="urn:schemas-microsoft-com:office:word" xmlns:w="http://schemas.openxmlformats.org/wordprocessingml/2006/main" xmlns:w14="http://schemas.microsoft.com/office/word/2010/wordml" xmlns:wpg="http://schemas.microsoft.com/office/word/2010/wordprocessingGroup" xmlns:wpi="http://schemas.microsoft.com/office/word/2010/wordprocessingInk" xmlns:wne="http://schemas.microsoft.com/office/word/2006/wordml" xmlns:wps="http://schemas.microsoft.com/office/word/2010/wordprocessingShape" mc:Ignorable="w14 wp14">
+<w:document xmlns:wpc="http://schemas.microsoft.com/office/word/2010/wordprocessingCanvas" xmlns:mc="http://schemas.openxmlformats.org/markup-compatibility/2006" xmlns:o="urn:schemas-microsoft-com:office:office" xmlns:r="http://schemas.openxmlformats.org/officeDocument/2006/relationships" xmlns:m="http://schemas.openxmlformats.org/officeDocument/2006/math" xmlns:v="urn:schemas-microsoft-com:vml" xmlns:wp14="http://schemas.microsoft.com/office/word/2010/wordprocessingDrawing" xmlns:wp="http://schemas.openxmlformats.org/drawingml/2006/wordprocessingDrawing" xmlns:w10="urn:schemas-microsoft-com:office:word" xmlns:w="http://schemas.openxmlformats.org/wordprocessingml/2006/main" xmlns:w14="http://schemas.microsoft.com/office/word/2010/wordml" xmlns:w15="http://schemas.microsoft.com/office/word/2012/wordml" xmlns:wpg="http://schemas.microsoft.com/office/word/2010/wordprocessingGroup" xmlns:wpi="http://schemas.microsoft.com/office/word/2010/wordprocessingInk" xmlns:wne="http://schemas.microsoft.com/office/word/2006/wordml" xmlns:wps="http://schemas.microsoft.com/office/word/2010/wordprocessingShape" mc:Ignorable="w14 w15 wp14">
   <w:body>
     <w:p>
       <w:pPr>
@@ -175,80 +175,6 @@
     </w:p>
     <w:p>
       <w:pPr>
-        <w:ind w:left="360"/>
-        <w:jc w:val="both"/>
-        <w:rPr>
-          <w:rFonts w:ascii="Arial" w:hAnsi="Arial" w:cs="Arial"/>
-        </w:rPr>
-      </w:pPr>
-      <w:r>
-        <w:rPr>
-          <w:rFonts w:ascii="Arial" w:hAnsi="Arial" w:cs="Arial"/>
-        </w:rPr>
-        <w:t>&lt;Definir duas</w:t>
-      </w:r>
-      <w:r>
-        <w:rPr>
-          <w:rFonts w:ascii="Arial" w:hAnsi="Arial" w:cs="Arial"/>
-        </w:rPr>
-        <w:t xml:space="preserve"> políticas organizacionais que se aplicam ao processo. Políticas são orientações da Direção sobre o processo, logo devem ser conhecidas e praticadas por todos os envolvidos no processo. As políticas devem referenciar a página de Políticas para projetos na Fábrica de Software.&gt;</w:t>
-      </w:r>
-    </w:p>
-    <w:p>
-      <w:pPr>
-        <w:ind w:left="360"/>
-        <w:jc w:val="both"/>
-        <w:outlineLvl w:val="0"/>
-        <w:rPr>
-          <w:rStyle w:val="Strong"/>
-          <w:rFonts w:ascii="Arial" w:hAnsi="Arial" w:cs="Arial"/>
-          <w:bCs w:val="0"/>
-        </w:rPr>
-      </w:pPr>
-      <w:r>
-        <w:rPr>
-          <w:rStyle w:val="Strong"/>
-          <w:rFonts w:ascii="Arial" w:hAnsi="Arial" w:cs="Arial"/>
-          <w:bCs w:val="0"/>
-        </w:rPr>
-        <w:t>Exemplo:</w:t>
-      </w:r>
-    </w:p>
-    <w:p>
-      <w:pPr>
-        <w:pStyle w:val="ListParagraph"/>
-        <w:numPr>
-          <w:ilvl w:val="0"/>
-          <w:numId w:val="12"/>
-        </w:numPr>
-        <w:jc w:val="both"/>
-        <w:rPr>
-          <w:rFonts w:ascii="Arial" w:hAnsi="Arial" w:cs="Arial"/>
-        </w:rPr>
-      </w:pPr>
-      <w:r>
-        <w:rPr>
-          <w:rFonts w:ascii="Arial" w:hAnsi="Arial" w:cs="Arial"/>
-        </w:rPr>
-        <w:t xml:space="preserve">Toda nova versão de software desenvolvido deverá ter uma </w:t>
-      </w:r>
-      <w:proofErr w:type="spellStart"/>
-      <w:r>
-        <w:rPr>
-          <w:rFonts w:ascii="Arial" w:hAnsi="Arial" w:cs="Arial"/>
-        </w:rPr>
-        <w:t>baseline</w:t>
-      </w:r>
-      <w:proofErr w:type="spellEnd"/>
-      <w:r>
-        <w:rPr>
-          <w:rFonts w:ascii="Arial" w:hAnsi="Arial" w:cs="Arial"/>
-        </w:rPr>
-        <w:t xml:space="preserve"> de produto completa o suficiente para colocar a mesma em produção;</w:t>
-      </w:r>
-    </w:p>
-    <w:p>
-      <w:pPr>
         <w:pStyle w:val="ListParagraph"/>
         <w:numPr>
           <w:ilvl w:val="0"/>
@@ -295,6 +221,202 @@
           <w:bCs w:val="0"/>
         </w:rPr>
       </w:pPr>
+      <w:r>
+        <w:rPr>
+          <w:rStyle w:val="Strong"/>
+          <w:rFonts w:ascii="Arial" w:hAnsi="Arial" w:cs="Arial"/>
+          <w:b w:val="0"/>
+          <w:bCs w:val="0"/>
+        </w:rPr>
+        <w:t>Todo projeto deve ter suas estimativas de esforço e prazo calculadas com base no escopo defini</w:t>
+      </w:r>
+      <w:r>
+        <w:rPr>
+          <w:rStyle w:val="Strong"/>
+          <w:rFonts w:ascii="Arial" w:hAnsi="Arial" w:cs="Arial"/>
+          <w:b w:val="0"/>
+          <w:bCs w:val="0"/>
+        </w:rPr>
+        <w:t>do e no EOR.</w:t>
+      </w:r>
+    </w:p>
+    <w:p>
+      <w:pPr>
+        <w:pStyle w:val="ListParagraph"/>
+        <w:numPr>
+          <w:ilvl w:val="0"/>
+          <w:numId w:val="12"/>
+        </w:numPr>
+        <w:jc w:val="both"/>
+        <w:rPr>
+          <w:rStyle w:val="Strong"/>
+          <w:rFonts w:ascii="Arial" w:hAnsi="Arial" w:cs="Arial"/>
+          <w:b w:val="0"/>
+          <w:bCs w:val="0"/>
+        </w:rPr>
+      </w:pPr>
+      <w:r>
+        <w:rPr>
+          <w:rStyle w:val="Strong"/>
+          <w:rFonts w:ascii="Arial" w:hAnsi="Arial" w:cs="Arial"/>
+          <w:b w:val="0"/>
+          <w:bCs w:val="0"/>
+        </w:rPr>
+        <w:t>O plano do projeto deve ser baseado nas estimativas, requisitos</w:t>
+      </w:r>
+      <w:r>
+        <w:rPr>
+          <w:rStyle w:val="Strong"/>
+          <w:rFonts w:ascii="Arial" w:hAnsi="Arial" w:cs="Arial"/>
+          <w:b w:val="0"/>
+          <w:bCs w:val="0"/>
+        </w:rPr>
+        <w:t xml:space="preserve"> e</w:t>
+      </w:r>
+      <w:r>
+        <w:rPr>
+          <w:rStyle w:val="Strong"/>
+          <w:rFonts w:ascii="Arial" w:hAnsi="Arial" w:cs="Arial"/>
+          <w:b w:val="0"/>
+          <w:bCs w:val="0"/>
+        </w:rPr>
+        <w:t xml:space="preserve"> restrições.</w:t>
+      </w:r>
+    </w:p>
+    <w:p>
+      <w:pPr>
+        <w:pStyle w:val="ListParagraph"/>
+        <w:numPr>
+          <w:ilvl w:val="0"/>
+          <w:numId w:val="12"/>
+        </w:numPr>
+        <w:jc w:val="both"/>
+        <w:rPr>
+          <w:rStyle w:val="Strong"/>
+          <w:rFonts w:ascii="Arial" w:hAnsi="Arial" w:cs="Arial"/>
+          <w:b w:val="0"/>
+          <w:bCs w:val="0"/>
+        </w:rPr>
+      </w:pPr>
+      <w:r>
+        <w:rPr>
+          <w:rStyle w:val="Strong"/>
+          <w:rFonts w:ascii="Arial" w:hAnsi="Arial" w:cs="Arial"/>
+          <w:b w:val="0"/>
+          <w:bCs w:val="0"/>
+        </w:rPr>
+        <w:t xml:space="preserve">Em caso de alterações no plano, haverá comunicação com </w:t>
+      </w:r>
+      <w:r>
+        <w:rPr>
+          <w:rStyle w:val="Strong"/>
+          <w:rFonts w:ascii="Arial" w:hAnsi="Arial" w:cs="Arial"/>
+          <w:b w:val="0"/>
+          <w:bCs w:val="0"/>
+        </w:rPr>
+        <w:t>toda a equipe</w:t>
+      </w:r>
+      <w:r>
+        <w:rPr>
+          <w:rStyle w:val="Strong"/>
+          <w:rFonts w:ascii="Arial" w:hAnsi="Arial" w:cs="Arial"/>
+          <w:b w:val="0"/>
+          <w:bCs w:val="0"/>
+        </w:rPr>
+        <w:t xml:space="preserve"> e o comprometimento dest</w:t>
+      </w:r>
+      <w:r>
+        <w:rPr>
+          <w:rStyle w:val="Strong"/>
+          <w:rFonts w:ascii="Arial" w:hAnsi="Arial" w:cs="Arial"/>
+          <w:b w:val="0"/>
+          <w:bCs w:val="0"/>
+        </w:rPr>
+        <w:t>a</w:t>
+      </w:r>
+      <w:r>
+        <w:rPr>
+          <w:rStyle w:val="Strong"/>
+          <w:rFonts w:ascii="Arial" w:hAnsi="Arial" w:cs="Arial"/>
+          <w:b w:val="0"/>
+          <w:bCs w:val="0"/>
+        </w:rPr>
+        <w:t xml:space="preserve"> com o</w:t>
+      </w:r>
+      <w:r>
+        <w:rPr>
+          <w:rStyle w:val="Strong"/>
+          <w:rFonts w:ascii="Arial" w:hAnsi="Arial" w:cs="Arial"/>
+          <w:b w:val="0"/>
+          <w:bCs w:val="0"/>
+        </w:rPr>
+        <w:t xml:space="preserve"> </w:t>
+      </w:r>
+      <w:r>
+        <w:rPr>
+          <w:rStyle w:val="Strong"/>
+          <w:rFonts w:ascii="Arial" w:hAnsi="Arial" w:cs="Arial"/>
+          <w:b w:val="0"/>
+          <w:bCs w:val="0"/>
+        </w:rPr>
+        <w:t>plano deve ser mantido.</w:t>
+      </w:r>
+    </w:p>
+    <w:p>
+      <w:pPr>
+        <w:pStyle w:val="ListParagraph"/>
+        <w:numPr>
+          <w:ilvl w:val="0"/>
+          <w:numId w:val="12"/>
+        </w:numPr>
+        <w:jc w:val="both"/>
+        <w:rPr>
+          <w:rStyle w:val="Strong"/>
+          <w:rFonts w:ascii="Arial" w:hAnsi="Arial" w:cs="Arial"/>
+          <w:b w:val="0"/>
+          <w:bCs w:val="0"/>
+        </w:rPr>
+      </w:pPr>
+      <w:r>
+        <w:rPr>
+          <w:rStyle w:val="Strong"/>
+          <w:rFonts w:ascii="Arial" w:hAnsi="Arial" w:cs="Arial"/>
+          <w:b w:val="0"/>
+          <w:bCs w:val="0"/>
+        </w:rPr>
+        <w:t>Os custos referentes a Recursos Hu</w:t>
+      </w:r>
+      <w:r>
+        <w:rPr>
+          <w:rStyle w:val="Strong"/>
+          <w:rFonts w:ascii="Arial" w:hAnsi="Arial" w:cs="Arial"/>
+          <w:b w:val="0"/>
+          <w:bCs w:val="0"/>
+        </w:rPr>
+        <w:t>manos serão calculados em horas</w:t>
+      </w:r>
+      <w:r>
+        <w:rPr>
+          <w:rStyle w:val="Strong"/>
+          <w:rFonts w:ascii="Arial" w:hAnsi="Arial" w:cs="Arial"/>
+          <w:b w:val="0"/>
+          <w:bCs w:val="0"/>
+        </w:rPr>
+        <w:t>.</w:t>
+      </w:r>
+    </w:p>
+    <w:p>
+      <w:pPr>
+        <w:pStyle w:val="ListParagraph"/>
+        <w:ind w:left="1080"/>
+        <w:jc w:val="both"/>
+        <w:rPr>
+          <w:rStyle w:val="Strong"/>
+          <w:rFonts w:ascii="Arial" w:hAnsi="Arial" w:cs="Arial"/>
+          <w:b w:val="0"/>
+          <w:bCs w:val="0"/>
+        </w:rPr>
+      </w:pPr>
     </w:p>
     <w:p>
       <w:pPr>
@@ -1044,7 +1166,6 @@
                 <w:sz w:val="22"/>
                 <w:szCs w:val="22"/>
               </w:rPr>
-              <w:lastRenderedPageBreak/>
               <w:t>Conhecimentos</w:t>
             </w:r>
           </w:p>
@@ -1179,6 +1300,7 @@
                 <w:sz w:val="22"/>
                 <w:szCs w:val="22"/>
               </w:rPr>
+              <w:lastRenderedPageBreak/>
               <w:t>Responsabilidades</w:t>
             </w:r>
           </w:p>
@@ -1970,8 +2092,500 @@
             </w:r>
           </w:p>
         </w:tc>
-        <w:bookmarkStart w:id="0" w:name="_GoBack"/>
-        <w:bookmarkEnd w:id="0"/>
+      </w:tr>
+    </w:tbl>
+    <w:p>
+      <w:pPr>
+        <w:outlineLvl w:val="0"/>
+        <w:rPr>
+          <w:rFonts w:ascii="Arial" w:hAnsi="Arial" w:cs="Arial"/>
+          <w:b/>
+        </w:rPr>
+      </w:pPr>
+    </w:p>
+    <w:tbl>
+      <w:tblPr>
+        <w:tblStyle w:val="TableGrid"/>
+        <w:tblW w:w="9813" w:type="dxa"/>
+        <w:tblInd w:w="360" w:type="dxa"/>
+        <w:tblLook w:val="04A0" w:firstRow="1" w:lastRow="0" w:firstColumn="1" w:lastColumn="0" w:noHBand="0" w:noVBand="1"/>
+      </w:tblPr>
+      <w:tblGrid>
+        <w:gridCol w:w="2222"/>
+        <w:gridCol w:w="7591"/>
+      </w:tblGrid>
+      <w:tr>
+        <w:trPr>
+          <w:trHeight w:val="263"/>
+        </w:trPr>
+        <w:tc>
+          <w:tcPr>
+            <w:tcW w:w="2222" w:type="dxa"/>
+          </w:tcPr>
+          <w:p>
+            <w:pPr>
+              <w:pStyle w:val="ListParagraph"/>
+              <w:ind w:left="0"/>
+              <w:rPr>
+                <w:rStyle w:val="Strong"/>
+                <w:rFonts w:ascii="Arial" w:hAnsi="Arial" w:cs="Arial"/>
+                <w:sz w:val="22"/>
+                <w:szCs w:val="22"/>
+              </w:rPr>
+            </w:pPr>
+            <w:r>
+              <w:rPr>
+                <w:rStyle w:val="Strong"/>
+                <w:rFonts w:ascii="Arial" w:hAnsi="Arial" w:cs="Arial"/>
+                <w:sz w:val="22"/>
+                <w:szCs w:val="22"/>
+              </w:rPr>
+              <w:t>Indicador</w:t>
+            </w:r>
+          </w:p>
+        </w:tc>
+        <w:tc>
+          <w:tcPr>
+            <w:tcW w:w="7591" w:type="dxa"/>
+          </w:tcPr>
+          <w:p>
+            <w:pPr>
+              <w:pStyle w:val="ListParagraph"/>
+              <w:ind w:left="0"/>
+              <w:rPr>
+                <w:rStyle w:val="Strong"/>
+                <w:rFonts w:ascii="Arial" w:hAnsi="Arial" w:cs="Arial"/>
+                <w:b w:val="0"/>
+                <w:sz w:val="22"/>
+                <w:szCs w:val="22"/>
+                <w:lang w:val="en-US"/>
+              </w:rPr>
+            </w:pPr>
+            <w:r>
+              <w:rPr>
+                <w:rStyle w:val="Strong"/>
+                <w:rFonts w:ascii="Arial" w:hAnsi="Arial" w:cs="Arial"/>
+                <w:b w:val="0"/>
+                <w:sz w:val="22"/>
+                <w:szCs w:val="22"/>
+                <w:lang w:val="en-US"/>
+              </w:rPr>
+              <w:t xml:space="preserve">Cost Performance Index </w:t>
+            </w:r>
+            <w:r>
+              <w:rPr>
+                <w:rStyle w:val="Strong"/>
+                <w:rFonts w:ascii="Arial" w:hAnsi="Arial" w:cs="Arial"/>
+                <w:b w:val="0"/>
+                <w:sz w:val="22"/>
+                <w:szCs w:val="22"/>
+                <w:lang w:val="en-US"/>
+              </w:rPr>
+              <w:t>(</w:t>
+            </w:r>
+            <w:r>
+              <w:rPr>
+                <w:rStyle w:val="Strong"/>
+                <w:rFonts w:ascii="Arial" w:hAnsi="Arial" w:cs="Arial"/>
+                <w:b w:val="0"/>
+                <w:sz w:val="22"/>
+                <w:szCs w:val="22"/>
+                <w:lang w:val="en-US"/>
+              </w:rPr>
+              <w:t>CPI</w:t>
+            </w:r>
+            <w:r>
+              <w:rPr>
+                <w:rStyle w:val="Strong"/>
+                <w:rFonts w:ascii="Arial" w:hAnsi="Arial" w:cs="Arial"/>
+                <w:b w:val="0"/>
+                <w:sz w:val="22"/>
+                <w:szCs w:val="22"/>
+                <w:lang w:val="en-US"/>
+              </w:rPr>
+              <w:t>)</w:t>
+            </w:r>
+          </w:p>
+        </w:tc>
+      </w:tr>
+      <w:tr>
+        <w:trPr>
+          <w:trHeight w:val="263"/>
+        </w:trPr>
+        <w:tc>
+          <w:tcPr>
+            <w:tcW w:w="2222" w:type="dxa"/>
+          </w:tcPr>
+          <w:p>
+            <w:pPr>
+              <w:pStyle w:val="ListParagraph"/>
+              <w:ind w:left="0"/>
+              <w:rPr>
+                <w:rStyle w:val="Strong"/>
+                <w:rFonts w:ascii="Arial" w:hAnsi="Arial" w:cs="Arial"/>
+                <w:sz w:val="22"/>
+                <w:szCs w:val="22"/>
+              </w:rPr>
+            </w:pPr>
+            <w:r>
+              <w:rPr>
+                <w:rStyle w:val="Strong"/>
+                <w:rFonts w:ascii="Arial" w:hAnsi="Arial" w:cs="Arial"/>
+                <w:sz w:val="22"/>
+                <w:szCs w:val="22"/>
+              </w:rPr>
+              <w:t>Objetivo</w:t>
+            </w:r>
+          </w:p>
+        </w:tc>
+        <w:tc>
+          <w:tcPr>
+            <w:tcW w:w="7591" w:type="dxa"/>
+          </w:tcPr>
+          <w:p>
+            <w:pPr>
+              <w:pStyle w:val="ListParagraph"/>
+              <w:ind w:left="0"/>
+              <w:rPr>
+                <w:rStyle w:val="Strong"/>
+                <w:rFonts w:ascii="Arial" w:hAnsi="Arial" w:cs="Arial"/>
+                <w:b w:val="0"/>
+                <w:sz w:val="22"/>
+                <w:szCs w:val="22"/>
+              </w:rPr>
+            </w:pPr>
+            <w:r>
+              <w:rPr>
+                <w:rStyle w:val="Strong"/>
+                <w:rFonts w:ascii="Arial" w:hAnsi="Arial" w:cs="Arial"/>
+                <w:b w:val="0"/>
+                <w:sz w:val="22"/>
+                <w:szCs w:val="22"/>
+              </w:rPr>
+              <w:t>O objetivo do indicador CPI é indicar o custo e verificar se os gastos do projeto estão dentro do esperado ou fora do planejado</w:t>
+            </w:r>
+          </w:p>
+        </w:tc>
+      </w:tr>
+      <w:tr>
+        <w:trPr>
+          <w:trHeight w:val="592"/>
+        </w:trPr>
+        <w:tc>
+          <w:tcPr>
+            <w:tcW w:w="2222" w:type="dxa"/>
+          </w:tcPr>
+          <w:p>
+            <w:pPr>
+              <w:pStyle w:val="ListParagraph"/>
+              <w:ind w:left="0"/>
+              <w:rPr>
+                <w:rStyle w:val="Strong"/>
+                <w:rFonts w:ascii="Arial" w:hAnsi="Arial" w:cs="Arial"/>
+                <w:sz w:val="22"/>
+                <w:szCs w:val="22"/>
+              </w:rPr>
+            </w:pPr>
+            <w:r>
+              <w:rPr>
+                <w:rStyle w:val="Strong"/>
+                <w:rFonts w:ascii="Arial" w:hAnsi="Arial" w:cs="Arial"/>
+                <w:sz w:val="22"/>
+                <w:szCs w:val="22"/>
+              </w:rPr>
+              <w:t>Coleta</w:t>
+            </w:r>
+          </w:p>
+        </w:tc>
+        <w:tc>
+          <w:tcPr>
+            <w:tcW w:w="7591" w:type="dxa"/>
+          </w:tcPr>
+          <w:p>
+            <w:pPr>
+              <w:rPr>
+                <w:rStyle w:val="Strong"/>
+                <w:rFonts w:ascii="Arial" w:hAnsi="Arial" w:cs="Arial"/>
+                <w:b w:val="0"/>
+                <w:sz w:val="22"/>
+                <w:szCs w:val="22"/>
+              </w:rPr>
+            </w:pPr>
+            <w:r>
+              <w:rPr>
+                <w:rStyle w:val="Strong"/>
+                <w:rFonts w:ascii="Arial" w:hAnsi="Arial" w:cs="Arial"/>
+                <w:b w:val="0"/>
+                <w:sz w:val="22"/>
+                <w:szCs w:val="22"/>
+              </w:rPr>
+              <w:t>Para coletar o indicador, é preciso fazer o levantamento de duas informações do projeto:</w:t>
+            </w:r>
+          </w:p>
+          <w:p>
+            <w:pPr>
+              <w:rPr>
+                <w:rStyle w:val="Strong"/>
+                <w:rFonts w:ascii="Arial" w:hAnsi="Arial" w:cs="Arial"/>
+                <w:b w:val="0"/>
+                <w:sz w:val="22"/>
+                <w:szCs w:val="22"/>
+              </w:rPr>
+            </w:pPr>
+            <w:r>
+              <w:rPr>
+                <w:rStyle w:val="Strong"/>
+                <w:rFonts w:ascii="Arial" w:hAnsi="Arial" w:cs="Arial"/>
+                <w:b w:val="0"/>
+                <w:sz w:val="22"/>
+                <w:szCs w:val="22"/>
+              </w:rPr>
+              <w:t>Valor Agregado (VA): t</w:t>
+            </w:r>
+            <w:r>
+              <w:rPr>
+                <w:rStyle w:val="Strong"/>
+                <w:rFonts w:ascii="Arial" w:hAnsi="Arial" w:cs="Arial"/>
+                <w:b w:val="0"/>
+                <w:sz w:val="22"/>
+                <w:szCs w:val="22"/>
+              </w:rPr>
+              <w:t>rata-se do custo planejado do projeto para o trabalho executado até o momento. Ou seja, é o valor dos serviços realmente executados até o momento</w:t>
+            </w:r>
+            <w:r>
+              <w:rPr>
+                <w:rStyle w:val="Strong"/>
+                <w:rFonts w:ascii="Arial" w:hAnsi="Arial" w:cs="Arial"/>
+                <w:b w:val="0"/>
+                <w:sz w:val="22"/>
+                <w:szCs w:val="22"/>
+              </w:rPr>
+              <w:t>.</w:t>
+            </w:r>
+          </w:p>
+          <w:p>
+            <w:pPr>
+              <w:rPr>
+                <w:rStyle w:val="Strong"/>
+                <w:rFonts w:ascii="Arial" w:hAnsi="Arial" w:cs="Arial"/>
+                <w:b w:val="0"/>
+                <w:sz w:val="22"/>
+                <w:szCs w:val="22"/>
+              </w:rPr>
+            </w:pPr>
+            <w:r>
+              <w:rPr>
+                <w:rStyle w:val="Strong"/>
+                <w:rFonts w:ascii="Arial" w:hAnsi="Arial" w:cs="Arial"/>
+                <w:b w:val="0"/>
+                <w:sz w:val="22"/>
+                <w:szCs w:val="22"/>
+              </w:rPr>
+              <w:t>Valor Real (VR): trata-se do valor real do trabalho executado até o momento.</w:t>
+            </w:r>
+          </w:p>
+          <w:p>
+            <w:pPr>
+              <w:rPr>
+                <w:rStyle w:val="Strong"/>
+                <w:rFonts w:ascii="Arial" w:hAnsi="Arial" w:cs="Arial"/>
+                <w:b w:val="0"/>
+                <w:sz w:val="22"/>
+                <w:szCs w:val="22"/>
+              </w:rPr>
+            </w:pPr>
+            <w:r>
+              <w:rPr>
+                <w:rStyle w:val="Strong"/>
+                <w:rFonts w:ascii="Arial" w:hAnsi="Arial" w:cs="Arial"/>
+                <w:b w:val="0"/>
+                <w:sz w:val="22"/>
+                <w:szCs w:val="22"/>
+              </w:rPr>
+              <w:t>Com essas duas informações, pode-se calcular o CPI aplicando a seguinte operação:</w:t>
+            </w:r>
+            <w:r>
+              <w:rPr>
+                <w:rStyle w:val="Strong"/>
+                <w:rFonts w:ascii="Arial" w:hAnsi="Arial" w:cs="Arial"/>
+                <w:b w:val="0"/>
+                <w:sz w:val="22"/>
+                <w:szCs w:val="22"/>
+              </w:rPr>
+              <w:br/>
+            </w:r>
+          </w:p>
+          <w:p>
+            <w:pPr>
+              <w:jc w:val="center"/>
+              <w:rPr>
+                <w:rStyle w:val="Strong"/>
+                <w:rFonts w:ascii="Arial" w:hAnsi="Arial" w:cs="Arial"/>
+                <w:b w:val="0"/>
+                <w:sz w:val="22"/>
+                <w:szCs w:val="22"/>
+              </w:rPr>
+            </w:pPr>
+            <w:r>
+              <w:rPr>
+                <w:rStyle w:val="Strong"/>
+                <w:rFonts w:ascii="Arial" w:hAnsi="Arial" w:cs="Arial"/>
+                <w:b w:val="0"/>
+                <w:sz w:val="22"/>
+                <w:szCs w:val="22"/>
+              </w:rPr>
+              <w:t>CPI = VA/VR</w:t>
+            </w:r>
+          </w:p>
+          <w:p>
+            <w:pPr>
+              <w:jc w:val="center"/>
+              <w:rPr>
+                <w:rStyle w:val="Strong"/>
+                <w:rFonts w:ascii="Arial" w:hAnsi="Arial" w:cs="Arial"/>
+                <w:b w:val="0"/>
+                <w:sz w:val="22"/>
+                <w:szCs w:val="22"/>
+              </w:rPr>
+            </w:pPr>
+          </w:p>
+        </w:tc>
+      </w:tr>
+      <w:tr>
+        <w:trPr>
+          <w:trHeight w:val="263"/>
+        </w:trPr>
+        <w:tc>
+          <w:tcPr>
+            <w:tcW w:w="2222" w:type="dxa"/>
+          </w:tcPr>
+          <w:p>
+            <w:pPr>
+              <w:pStyle w:val="ListParagraph"/>
+              <w:ind w:left="0"/>
+              <w:rPr>
+                <w:rStyle w:val="Strong"/>
+                <w:rFonts w:ascii="Arial" w:hAnsi="Arial" w:cs="Arial"/>
+                <w:sz w:val="22"/>
+                <w:szCs w:val="22"/>
+              </w:rPr>
+            </w:pPr>
+            <w:r>
+              <w:rPr>
+                <w:rStyle w:val="Strong"/>
+                <w:rFonts w:ascii="Arial" w:hAnsi="Arial" w:cs="Arial"/>
+                <w:sz w:val="22"/>
+                <w:szCs w:val="22"/>
+              </w:rPr>
+              <w:lastRenderedPageBreak/>
+              <w:t>Análise</w:t>
+            </w:r>
+          </w:p>
+        </w:tc>
+        <w:tc>
+          <w:tcPr>
+            <w:tcW w:w="7591" w:type="dxa"/>
+          </w:tcPr>
+          <w:p>
+            <w:pPr>
+              <w:rPr>
+                <w:rStyle w:val="Strong"/>
+                <w:rFonts w:ascii="Arial" w:hAnsi="Arial" w:cs="Arial"/>
+                <w:b w:val="0"/>
+                <w:sz w:val="22"/>
+                <w:szCs w:val="22"/>
+              </w:rPr>
+            </w:pPr>
+            <w:r>
+              <w:rPr>
+                <w:rStyle w:val="Strong"/>
+                <w:rFonts w:ascii="Arial" w:hAnsi="Arial" w:cs="Arial"/>
+                <w:b w:val="0"/>
+                <w:sz w:val="22"/>
+                <w:szCs w:val="22"/>
+              </w:rPr>
+              <w:t>Após o cálculo do CPI, o resultado será um dos 3 cenários abaixo:</w:t>
+            </w:r>
+          </w:p>
+          <w:p>
+            <w:pPr>
+              <w:pStyle w:val="ListParagraph"/>
+              <w:numPr>
+                <w:ilvl w:val="0"/>
+                <w:numId w:val="14"/>
+              </w:numPr>
+              <w:rPr>
+                <w:rStyle w:val="Strong"/>
+                <w:rFonts w:ascii="Arial" w:hAnsi="Arial" w:cs="Arial"/>
+                <w:b w:val="0"/>
+                <w:sz w:val="22"/>
+                <w:szCs w:val="22"/>
+              </w:rPr>
+            </w:pPr>
+            <w:r>
+              <w:rPr>
+                <w:rStyle w:val="Strong"/>
+                <w:rFonts w:ascii="Arial" w:hAnsi="Arial" w:cs="Arial"/>
+                <w:b w:val="0"/>
+                <w:sz w:val="22"/>
+                <w:szCs w:val="22"/>
+              </w:rPr>
+              <w:t>CPI &gt; 1: O custo de execução até o momento foi menor do que o planejado. É um cenário favorável ao projeto, pois o custo real não apenas está menor do que o orçamento levantado, como possui uma margem de folga que pode suprir futuros problemas ou aumentos no custo real de execução.</w:t>
+            </w:r>
+          </w:p>
+          <w:p>
+            <w:pPr>
+              <w:pStyle w:val="ListParagraph"/>
+              <w:numPr>
+                <w:ilvl w:val="0"/>
+                <w:numId w:val="14"/>
+              </w:numPr>
+              <w:rPr>
+                <w:rStyle w:val="Strong"/>
+                <w:rFonts w:ascii="Arial" w:hAnsi="Arial" w:cs="Arial"/>
+                <w:b w:val="0"/>
+                <w:sz w:val="22"/>
+                <w:szCs w:val="22"/>
+              </w:rPr>
+            </w:pPr>
+            <w:r>
+              <w:rPr>
+                <w:rStyle w:val="Strong"/>
+                <w:rFonts w:ascii="Arial" w:hAnsi="Arial" w:cs="Arial"/>
+                <w:b w:val="0"/>
+                <w:sz w:val="22"/>
+                <w:szCs w:val="22"/>
+              </w:rPr>
+              <w:t>CPI = 1: O custo de execução até o momento é exatamente o mesmo que o planejado. Este cenário mostra que o orçamento levantado foi feito com precisão, e tudo está sendo feito conforme o planejado.</w:t>
+            </w:r>
+          </w:p>
+          <w:p>
+            <w:pPr>
+              <w:pStyle w:val="ListParagraph"/>
+              <w:numPr>
+                <w:ilvl w:val="0"/>
+                <w:numId w:val="14"/>
+              </w:numPr>
+              <w:rPr>
+                <w:rStyle w:val="Strong"/>
+                <w:rFonts w:ascii="Arial" w:hAnsi="Arial" w:cs="Arial"/>
+                <w:b w:val="0"/>
+                <w:sz w:val="22"/>
+                <w:szCs w:val="22"/>
+              </w:rPr>
+            </w:pPr>
+            <w:r>
+              <w:rPr>
+                <w:rStyle w:val="Strong"/>
+                <w:rFonts w:ascii="Arial" w:hAnsi="Arial" w:cs="Arial"/>
+                <w:b w:val="0"/>
+                <w:sz w:val="22"/>
+                <w:szCs w:val="22"/>
+              </w:rPr>
+              <w:t>CPI &lt; 1: O custo de execução excede o custo planejado o que leva o projeto ao prejuízo. Este é o pior cenário, e caso seja identificado, medidas para contornar essa situação e diminuir os gastos devem ser providenciadas imediatamente.</w:t>
+            </w:r>
+          </w:p>
+        </w:tc>
       </w:tr>
     </w:tbl>
     <w:p>
@@ -1981,6 +2595,511 @@
           <w:rFonts w:ascii="Arial" w:hAnsi="Arial" w:cs="Arial"/>
         </w:rPr>
       </w:pPr>
+    </w:p>
+    <w:tbl>
+      <w:tblPr>
+        <w:tblStyle w:val="TableGrid"/>
+        <w:tblW w:w="9813" w:type="dxa"/>
+        <w:tblInd w:w="360" w:type="dxa"/>
+        <w:tblLook w:val="04A0" w:firstRow="1" w:lastRow="0" w:firstColumn="1" w:lastColumn="0" w:noHBand="0" w:noVBand="1"/>
+      </w:tblPr>
+      <w:tblGrid>
+        <w:gridCol w:w="2222"/>
+        <w:gridCol w:w="7591"/>
+      </w:tblGrid>
+      <w:tr>
+        <w:trPr>
+          <w:trHeight w:val="263"/>
+        </w:trPr>
+        <w:tc>
+          <w:tcPr>
+            <w:tcW w:w="2222" w:type="dxa"/>
+          </w:tcPr>
+          <w:p>
+            <w:pPr>
+              <w:pStyle w:val="ListParagraph"/>
+              <w:ind w:left="0"/>
+              <w:rPr>
+                <w:rStyle w:val="Strong"/>
+                <w:rFonts w:ascii="Arial" w:hAnsi="Arial" w:cs="Arial"/>
+                <w:sz w:val="22"/>
+                <w:szCs w:val="22"/>
+              </w:rPr>
+            </w:pPr>
+            <w:r>
+              <w:rPr>
+                <w:rStyle w:val="Strong"/>
+                <w:rFonts w:ascii="Arial" w:hAnsi="Arial" w:cs="Arial"/>
+                <w:sz w:val="22"/>
+                <w:szCs w:val="22"/>
+              </w:rPr>
+              <w:t>Indicador</w:t>
+            </w:r>
+          </w:p>
+        </w:tc>
+        <w:tc>
+          <w:tcPr>
+            <w:tcW w:w="7591" w:type="dxa"/>
+          </w:tcPr>
+          <w:p>
+            <w:pPr>
+              <w:pStyle w:val="ListParagraph"/>
+              <w:ind w:left="0"/>
+              <w:rPr>
+                <w:rStyle w:val="Strong"/>
+                <w:rFonts w:ascii="Arial" w:hAnsi="Arial" w:cs="Arial"/>
+                <w:b w:val="0"/>
+                <w:sz w:val="22"/>
+                <w:szCs w:val="22"/>
+                <w:lang w:val="en-US"/>
+              </w:rPr>
+            </w:pPr>
+            <w:r>
+              <w:rPr>
+                <w:rStyle w:val="Strong"/>
+                <w:rFonts w:ascii="Arial" w:hAnsi="Arial" w:cs="Arial"/>
+                <w:b w:val="0"/>
+                <w:sz w:val="22"/>
+                <w:szCs w:val="22"/>
+                <w:lang w:val="en-US"/>
+              </w:rPr>
+              <w:t>Schedule</w:t>
+            </w:r>
+            <w:r>
+              <w:rPr>
+                <w:rStyle w:val="Strong"/>
+                <w:rFonts w:ascii="Arial" w:hAnsi="Arial" w:cs="Arial"/>
+                <w:b w:val="0"/>
+                <w:sz w:val="22"/>
+                <w:szCs w:val="22"/>
+                <w:lang w:val="en-US"/>
+              </w:rPr>
+              <w:t xml:space="preserve"> Performance Index </w:t>
+            </w:r>
+            <w:r>
+              <w:rPr>
+                <w:rStyle w:val="Strong"/>
+                <w:rFonts w:ascii="Arial" w:hAnsi="Arial" w:cs="Arial"/>
+                <w:b w:val="0"/>
+                <w:sz w:val="22"/>
+                <w:szCs w:val="22"/>
+                <w:lang w:val="en-US"/>
+              </w:rPr>
+              <w:t>(S</w:t>
+            </w:r>
+            <w:r>
+              <w:rPr>
+                <w:rStyle w:val="Strong"/>
+                <w:rFonts w:ascii="Arial" w:hAnsi="Arial" w:cs="Arial"/>
+                <w:b w:val="0"/>
+                <w:sz w:val="22"/>
+                <w:szCs w:val="22"/>
+                <w:lang w:val="en-US"/>
+              </w:rPr>
+              <w:t>PI</w:t>
+            </w:r>
+            <w:r>
+              <w:rPr>
+                <w:rStyle w:val="Strong"/>
+                <w:rFonts w:ascii="Arial" w:hAnsi="Arial" w:cs="Arial"/>
+                <w:b w:val="0"/>
+                <w:sz w:val="22"/>
+                <w:szCs w:val="22"/>
+                <w:lang w:val="en-US"/>
+              </w:rPr>
+              <w:t>)</w:t>
+            </w:r>
+          </w:p>
+        </w:tc>
+      </w:tr>
+      <w:tr>
+        <w:trPr>
+          <w:trHeight w:val="263"/>
+        </w:trPr>
+        <w:tc>
+          <w:tcPr>
+            <w:tcW w:w="2222" w:type="dxa"/>
+          </w:tcPr>
+          <w:p>
+            <w:pPr>
+              <w:pStyle w:val="ListParagraph"/>
+              <w:ind w:left="0"/>
+              <w:rPr>
+                <w:rStyle w:val="Strong"/>
+                <w:rFonts w:ascii="Arial" w:hAnsi="Arial" w:cs="Arial"/>
+                <w:sz w:val="22"/>
+                <w:szCs w:val="22"/>
+              </w:rPr>
+            </w:pPr>
+            <w:r>
+              <w:rPr>
+                <w:rStyle w:val="Strong"/>
+                <w:rFonts w:ascii="Arial" w:hAnsi="Arial" w:cs="Arial"/>
+                <w:sz w:val="22"/>
+                <w:szCs w:val="22"/>
+              </w:rPr>
+              <w:t>Objetivo</w:t>
+            </w:r>
+          </w:p>
+        </w:tc>
+        <w:tc>
+          <w:tcPr>
+            <w:tcW w:w="7591" w:type="dxa"/>
+          </w:tcPr>
+          <w:p>
+            <w:pPr>
+              <w:pStyle w:val="ListParagraph"/>
+              <w:ind w:left="0"/>
+              <w:rPr>
+                <w:rStyle w:val="Strong"/>
+                <w:rFonts w:ascii="Arial" w:hAnsi="Arial" w:cs="Arial"/>
+                <w:b w:val="0"/>
+                <w:sz w:val="22"/>
+                <w:szCs w:val="22"/>
+              </w:rPr>
+            </w:pPr>
+            <w:r>
+              <w:rPr>
+                <w:rStyle w:val="Strong"/>
+                <w:rFonts w:ascii="Arial" w:hAnsi="Arial" w:cs="Arial"/>
+                <w:b w:val="0"/>
+                <w:sz w:val="22"/>
+                <w:szCs w:val="22"/>
+              </w:rPr>
+              <w:t>O objetivo do indicador SPI é indicar o cronograma e verificar se os prazos estão dentro ou fora do planejado.</w:t>
+            </w:r>
+          </w:p>
+        </w:tc>
+      </w:tr>
+      <w:tr>
+        <w:trPr>
+          <w:trHeight w:val="592"/>
+        </w:trPr>
+        <w:tc>
+          <w:tcPr>
+            <w:tcW w:w="2222" w:type="dxa"/>
+          </w:tcPr>
+          <w:p>
+            <w:pPr>
+              <w:pStyle w:val="ListParagraph"/>
+              <w:ind w:left="0"/>
+              <w:rPr>
+                <w:rStyle w:val="Strong"/>
+                <w:rFonts w:ascii="Arial" w:hAnsi="Arial" w:cs="Arial"/>
+                <w:sz w:val="22"/>
+                <w:szCs w:val="22"/>
+              </w:rPr>
+            </w:pPr>
+            <w:r>
+              <w:rPr>
+                <w:rStyle w:val="Strong"/>
+                <w:rFonts w:ascii="Arial" w:hAnsi="Arial" w:cs="Arial"/>
+                <w:sz w:val="22"/>
+                <w:szCs w:val="22"/>
+              </w:rPr>
+              <w:t>Coleta</w:t>
+            </w:r>
+          </w:p>
+        </w:tc>
+        <w:tc>
+          <w:tcPr>
+            <w:tcW w:w="7591" w:type="dxa"/>
+          </w:tcPr>
+          <w:p>
+            <w:pPr>
+              <w:rPr>
+                <w:rStyle w:val="Strong"/>
+                <w:rFonts w:ascii="Arial" w:hAnsi="Arial" w:cs="Arial"/>
+                <w:b w:val="0"/>
+                <w:sz w:val="22"/>
+                <w:szCs w:val="22"/>
+              </w:rPr>
+            </w:pPr>
+            <w:r>
+              <w:rPr>
+                <w:rStyle w:val="Strong"/>
+                <w:rFonts w:ascii="Arial" w:hAnsi="Arial" w:cs="Arial"/>
+                <w:b w:val="0"/>
+                <w:sz w:val="22"/>
+                <w:szCs w:val="22"/>
+              </w:rPr>
+              <w:t>Para coletar o indicador, é preciso fazer o levantamento de duas informações do projeto:</w:t>
+            </w:r>
+          </w:p>
+          <w:p>
+            <w:pPr>
+              <w:rPr>
+                <w:rStyle w:val="Strong"/>
+                <w:rFonts w:ascii="Arial" w:hAnsi="Arial" w:cs="Arial"/>
+                <w:b w:val="0"/>
+                <w:sz w:val="22"/>
+                <w:szCs w:val="22"/>
+              </w:rPr>
+            </w:pPr>
+            <w:r>
+              <w:rPr>
+                <w:rStyle w:val="Strong"/>
+                <w:rFonts w:ascii="Arial" w:hAnsi="Arial" w:cs="Arial"/>
+                <w:b w:val="0"/>
+                <w:sz w:val="22"/>
+                <w:szCs w:val="22"/>
+              </w:rPr>
+              <w:t>Valor Agregado (VA): t</w:t>
+            </w:r>
+            <w:r>
+              <w:rPr>
+                <w:rStyle w:val="Strong"/>
+                <w:rFonts w:ascii="Arial" w:hAnsi="Arial" w:cs="Arial"/>
+                <w:b w:val="0"/>
+                <w:sz w:val="22"/>
+                <w:szCs w:val="22"/>
+              </w:rPr>
+              <w:t>rata-se do custo planejado do projeto para o trabalho executado até o momento. Ou seja, é o valor dos serviços realmente executados até o momento</w:t>
+            </w:r>
+            <w:r>
+              <w:rPr>
+                <w:rStyle w:val="Strong"/>
+                <w:rFonts w:ascii="Arial" w:hAnsi="Arial" w:cs="Arial"/>
+                <w:b w:val="0"/>
+                <w:sz w:val="22"/>
+                <w:szCs w:val="22"/>
+              </w:rPr>
+              <w:t>.</w:t>
+            </w:r>
+          </w:p>
+          <w:p>
+            <w:pPr>
+              <w:rPr>
+                <w:rStyle w:val="Strong"/>
+                <w:rFonts w:ascii="Arial" w:hAnsi="Arial" w:cs="Arial"/>
+                <w:b w:val="0"/>
+                <w:sz w:val="22"/>
+                <w:szCs w:val="22"/>
+              </w:rPr>
+            </w:pPr>
+            <w:r>
+              <w:rPr>
+                <w:rStyle w:val="Strong"/>
+                <w:rFonts w:ascii="Arial" w:hAnsi="Arial" w:cs="Arial"/>
+                <w:b w:val="0"/>
+                <w:sz w:val="22"/>
+                <w:szCs w:val="22"/>
+              </w:rPr>
+              <w:t>Valor Planejado (VP): trata-se do valor planejado a ser usado até o momento.</w:t>
+            </w:r>
+          </w:p>
+          <w:p>
+            <w:pPr>
+              <w:rPr>
+                <w:rStyle w:val="Strong"/>
+                <w:rFonts w:ascii="Arial" w:hAnsi="Arial" w:cs="Arial"/>
+                <w:b w:val="0"/>
+                <w:sz w:val="22"/>
+                <w:szCs w:val="22"/>
+              </w:rPr>
+            </w:pPr>
+            <w:r>
+              <w:rPr>
+                <w:rStyle w:val="Strong"/>
+                <w:rFonts w:ascii="Arial" w:hAnsi="Arial" w:cs="Arial"/>
+                <w:b w:val="0"/>
+                <w:sz w:val="22"/>
+                <w:szCs w:val="22"/>
+              </w:rPr>
+              <w:t>Com essas duas informações, pode-se calcular o SPI aplicando a seguinte operação:</w:t>
+            </w:r>
+            <w:r>
+              <w:rPr>
+                <w:rStyle w:val="Strong"/>
+                <w:rFonts w:ascii="Arial" w:hAnsi="Arial" w:cs="Arial"/>
+                <w:b w:val="0"/>
+                <w:sz w:val="22"/>
+                <w:szCs w:val="22"/>
+              </w:rPr>
+              <w:br/>
+            </w:r>
+          </w:p>
+          <w:p>
+            <w:pPr>
+              <w:jc w:val="center"/>
+              <w:rPr>
+                <w:rStyle w:val="Strong"/>
+                <w:rFonts w:ascii="Arial" w:hAnsi="Arial" w:cs="Arial"/>
+                <w:b w:val="0"/>
+                <w:sz w:val="22"/>
+                <w:szCs w:val="22"/>
+              </w:rPr>
+            </w:pPr>
+            <w:r>
+              <w:rPr>
+                <w:rStyle w:val="Strong"/>
+                <w:rFonts w:ascii="Arial" w:hAnsi="Arial" w:cs="Arial"/>
+                <w:b w:val="0"/>
+                <w:sz w:val="22"/>
+                <w:szCs w:val="22"/>
+              </w:rPr>
+              <w:t>SPI = VA/VP</w:t>
+            </w:r>
+          </w:p>
+          <w:p>
+            <w:pPr>
+              <w:jc w:val="center"/>
+              <w:rPr>
+                <w:rStyle w:val="Strong"/>
+                <w:rFonts w:ascii="Arial" w:hAnsi="Arial" w:cs="Arial"/>
+                <w:b w:val="0"/>
+                <w:sz w:val="22"/>
+                <w:szCs w:val="22"/>
+              </w:rPr>
+            </w:pPr>
+          </w:p>
+        </w:tc>
+      </w:tr>
+      <w:tr>
+        <w:trPr>
+          <w:trHeight w:val="263"/>
+        </w:trPr>
+        <w:tc>
+          <w:tcPr>
+            <w:tcW w:w="2222" w:type="dxa"/>
+          </w:tcPr>
+          <w:p>
+            <w:pPr>
+              <w:pStyle w:val="ListParagraph"/>
+              <w:ind w:left="0"/>
+              <w:rPr>
+                <w:rStyle w:val="Strong"/>
+                <w:rFonts w:ascii="Arial" w:hAnsi="Arial" w:cs="Arial"/>
+                <w:sz w:val="22"/>
+                <w:szCs w:val="22"/>
+              </w:rPr>
+            </w:pPr>
+            <w:r>
+              <w:rPr>
+                <w:rStyle w:val="Strong"/>
+                <w:rFonts w:ascii="Arial" w:hAnsi="Arial" w:cs="Arial"/>
+                <w:sz w:val="22"/>
+                <w:szCs w:val="22"/>
+              </w:rPr>
+              <w:t>Análise</w:t>
+            </w:r>
+          </w:p>
+        </w:tc>
+        <w:tc>
+          <w:tcPr>
+            <w:tcW w:w="7591" w:type="dxa"/>
+          </w:tcPr>
+          <w:p>
+            <w:pPr>
+              <w:rPr>
+                <w:rStyle w:val="Strong"/>
+                <w:rFonts w:ascii="Arial" w:hAnsi="Arial" w:cs="Arial"/>
+                <w:b w:val="0"/>
+                <w:sz w:val="22"/>
+                <w:szCs w:val="22"/>
+              </w:rPr>
+            </w:pPr>
+            <w:r>
+              <w:rPr>
+                <w:rStyle w:val="Strong"/>
+                <w:rFonts w:ascii="Arial" w:hAnsi="Arial" w:cs="Arial"/>
+                <w:b w:val="0"/>
+                <w:sz w:val="22"/>
+                <w:szCs w:val="22"/>
+              </w:rPr>
+              <w:t>Após o cálculo do SPI, o resultado será um dos 3 cenários abaixo:</w:t>
+            </w:r>
+          </w:p>
+          <w:p>
+            <w:pPr>
+              <w:pStyle w:val="ListParagraph"/>
+              <w:numPr>
+                <w:ilvl w:val="0"/>
+                <w:numId w:val="14"/>
+              </w:numPr>
+              <w:rPr>
+                <w:rStyle w:val="Strong"/>
+                <w:rFonts w:ascii="Arial" w:hAnsi="Arial" w:cs="Arial"/>
+                <w:b w:val="0"/>
+                <w:sz w:val="22"/>
+                <w:szCs w:val="22"/>
+              </w:rPr>
+            </w:pPr>
+            <w:r>
+              <w:rPr>
+                <w:rStyle w:val="Strong"/>
+                <w:rFonts w:ascii="Arial" w:hAnsi="Arial" w:cs="Arial"/>
+                <w:b w:val="0"/>
+                <w:sz w:val="22"/>
+                <w:szCs w:val="22"/>
+              </w:rPr>
+              <w:t>SPI &gt; 1: O Valor Agregado é maior que o do Planejado, ou seja, o projeto está sendo executado mais rápido do que o planejado. Este é um cenário favorável para o projeto, pois estar afrente do cronograma deixa uma margem para futuros problemas e atrasos.</w:t>
+            </w:r>
+          </w:p>
+          <w:p>
+            <w:pPr>
+              <w:pStyle w:val="ListParagraph"/>
+              <w:numPr>
+                <w:ilvl w:val="0"/>
+                <w:numId w:val="14"/>
+              </w:numPr>
+              <w:rPr>
+                <w:rStyle w:val="Strong"/>
+                <w:rFonts w:ascii="Arial" w:hAnsi="Arial" w:cs="Arial"/>
+                <w:b w:val="0"/>
+                <w:sz w:val="22"/>
+                <w:szCs w:val="22"/>
+              </w:rPr>
+            </w:pPr>
+            <w:r>
+              <w:rPr>
+                <w:rStyle w:val="Strong"/>
+                <w:rFonts w:ascii="Arial" w:hAnsi="Arial" w:cs="Arial"/>
+                <w:b w:val="0"/>
+                <w:sz w:val="22"/>
+                <w:szCs w:val="22"/>
+              </w:rPr>
+              <w:t>SPI = 1: O Valor Agregado é exatamente igual ao planejado. Este cenário mostra que a execução do projeto está seguindo exatamente o cronograma.</w:t>
+            </w:r>
+          </w:p>
+          <w:p>
+            <w:pPr>
+              <w:pStyle w:val="ListParagraph"/>
+              <w:numPr>
+                <w:ilvl w:val="0"/>
+                <w:numId w:val="14"/>
+              </w:numPr>
+              <w:rPr>
+                <w:rStyle w:val="Strong"/>
+                <w:rFonts w:ascii="Arial" w:hAnsi="Arial" w:cs="Arial"/>
+                <w:b w:val="0"/>
+                <w:sz w:val="22"/>
+                <w:szCs w:val="22"/>
+              </w:rPr>
+            </w:pPr>
+            <w:r>
+              <w:rPr>
+                <w:rStyle w:val="Strong"/>
+                <w:rFonts w:ascii="Arial" w:hAnsi="Arial" w:cs="Arial"/>
+                <w:b w:val="0"/>
+                <w:sz w:val="22"/>
+                <w:szCs w:val="22"/>
+              </w:rPr>
+              <w:t>SPI &lt; 1: O Valor Agregado é menor do que o Planejado. Este cenário mostra que o software está atrasado em relação ao cronograma e poderá sofrer atrasos quanto a entrega. Este é o pior cenário, e caso identificado, soluções para cumprir o tempo de atraso e acelerar a execução devem ser providenciadas imediatamente.</w:t>
+            </w:r>
+          </w:p>
+        </w:tc>
+      </w:tr>
+    </w:tbl>
+    <w:p>
+      <w:pPr>
+        <w:ind w:left="360"/>
+        <w:rPr>
+          <w:rFonts w:ascii="Arial" w:hAnsi="Arial" w:cs="Arial"/>
+        </w:rPr>
+      </w:pPr>
+      <w:bookmarkStart w:id="0" w:name="_GoBack"/>
+      <w:bookmarkEnd w:id="0"/>
     </w:p>
     <w:p>
       <w:pPr>
@@ -2293,6 +3412,7 @@
                 <w:sz w:val="22"/>
                 <w:szCs w:val="22"/>
               </w:rPr>
+              <w:lastRenderedPageBreak/>
               <w:t>Mensagem</w:t>
             </w:r>
           </w:p>
@@ -2512,7 +3632,7 @@
       <w:r>
         <w:rPr>
           <w:noProof/>
-          <w:lang w:val="en-US" w:eastAsia="en-US"/>
+          <w:lang w:eastAsia="pt-BR"/>
         </w:rPr>
         <w:drawing>
           <wp:inline distT="0" distB="0" distL="0" distR="0" wp14:anchorId="0D25D396" wp14:editId="3CFA6AD2">
@@ -2532,7 +3652,7 @@
                     </pic:cNvPicPr>
                   </pic:nvPicPr>
                   <pic:blipFill>
-                    <a:blip r:embed="rId6">
+                    <a:blip r:embed="rId5">
                       <a:extLst>
                         <a:ext uri="{28A0092B-C50C-407E-A947-70E740481C1C}">
                           <a14:useLocalDpi xmlns:a14="http://schemas.microsoft.com/office/drawing/2010/main" val="0"/>
@@ -3246,7 +4366,14 @@
               <w:rPr>
                 <w:rFonts w:ascii="Arial" w:hAnsi="Arial" w:cs="Arial"/>
               </w:rPr>
-              <w:t xml:space="preserve"> Algumas tarefas podem ser executadas em paralelo, ou de forma concorrente, dentro da atividade, e são denotadas pelo mesmo número sequencial, seguido de uma letra. Exemplo: as ações 2.a e 2.b podem ser executadas em paralelo dentro da atividade logo após a ação 1. </w:t>
+              <w:t xml:space="preserve"> Algumas tarefas podem ser executadas em paralelo, ou de forma concorrente, dentro da atividade, e são denotadas pelo mesmo número sequencial, seguido de uma letra. Exemplo: as </w:t>
+            </w:r>
+            <w:r>
+              <w:rPr>
+                <w:rFonts w:ascii="Arial" w:hAnsi="Arial" w:cs="Arial"/>
+              </w:rPr>
+              <w:lastRenderedPageBreak/>
+              <w:t xml:space="preserve">ações 2.a e 2.b podem ser executadas em paralelo dentro da atividade logo após a ação 1. </w:t>
             </w:r>
             <w:r>
               <w:rPr>
@@ -3277,6 +4404,7 @@
                 <w:b/>
                 <w:bCs/>
               </w:rPr>
+              <w:lastRenderedPageBreak/>
               <w:t>Pré-Condições</w:t>
             </w:r>
           </w:p>
@@ -4217,7 +5345,14 @@
               <w:rPr>
                 <w:rFonts w:ascii="Arial" w:hAnsi="Arial" w:cs="Arial"/>
               </w:rPr>
-              <w:t xml:space="preserve"> Algumas tarefas podem ser executadas em paralelo, ou de forma concorrente, dentro da atividade, e são denotadas pelo mesmo número sequencial, seguido de uma letra. Exemplo: as ações 2.a e 2.b podem ser executadas em paralelo dentro da atividade logo após a ação 1. </w:t>
+              <w:t xml:space="preserve"> Algumas tarefas podem ser executadas em paralelo, ou de forma concorrente, dentro da atividade, e são denotadas pelo </w:t>
+            </w:r>
+            <w:r>
+              <w:rPr>
+                <w:rFonts w:ascii="Arial" w:hAnsi="Arial" w:cs="Arial"/>
+              </w:rPr>
+              <w:lastRenderedPageBreak/>
+              <w:t xml:space="preserve">mesmo número sequencial, seguido de uma letra. Exemplo: as ações 2.a e 2.b podem ser executadas em paralelo dentro da atividade logo após a ação 1. </w:t>
             </w:r>
             <w:r>
               <w:rPr>
@@ -4248,6 +5383,7 @@
                 <w:b/>
                 <w:bCs/>
               </w:rPr>
+              <w:lastRenderedPageBreak/>
               <w:t>Pré-Condições</w:t>
             </w:r>
           </w:p>
@@ -5216,7 +6352,14 @@
               <w:rPr>
                 <w:rFonts w:ascii="Arial" w:hAnsi="Arial" w:cs="Arial"/>
               </w:rPr>
-              <w:t xml:space="preserve"> Algumas tarefas podem ser executadas em paralelo, ou de forma concorrente, dentro da atividade, e são denotadas pelo mesmo número sequencial, seguido de uma letra. Exemplo: as ações 2.a e 2.b podem ser executadas em paralelo dentro da atividade logo após a ação 1. </w:t>
+              <w:t xml:space="preserve"> Algumas tarefas podem ser executadas em paralelo, ou de </w:t>
+            </w:r>
+            <w:r>
+              <w:rPr>
+                <w:rFonts w:ascii="Arial" w:hAnsi="Arial" w:cs="Arial"/>
+              </w:rPr>
+              <w:lastRenderedPageBreak/>
+              <w:t xml:space="preserve">forma concorrente, dentro da atividade, e são denotadas pelo mesmo número sequencial, seguido de uma letra. Exemplo: as ações 2.a e 2.b podem ser executadas em paralelo dentro da atividade logo após a ação 1. </w:t>
             </w:r>
             <w:r>
               <w:rPr>
@@ -5247,6 +6390,7 @@
                 <w:b/>
                 <w:bCs/>
               </w:rPr>
+              <w:lastRenderedPageBreak/>
               <w:t>Pré-Condições</w:t>
             </w:r>
           </w:p>
@@ -7123,7 +8267,14 @@
               <w:rPr>
                 <w:rFonts w:ascii="Arial" w:hAnsi="Arial" w:cs="Arial"/>
               </w:rPr>
-              <w:t xml:space="preserve">] Verificar a situação do crédito do cliente. </w:t>
+              <w:t xml:space="preserve">] Verificar a situação do crédito </w:t>
+            </w:r>
+            <w:r>
+              <w:rPr>
+                <w:rFonts w:ascii="Arial" w:hAnsi="Arial" w:cs="Arial"/>
+              </w:rPr>
+              <w:lastRenderedPageBreak/>
+              <w:t xml:space="preserve">do cliente. </w:t>
             </w:r>
             <w:r>
               <w:rPr>
@@ -8088,7 +9239,15 @@
                 <w:rFonts w:ascii="Arial" w:hAnsi="Arial" w:cs="Arial"/>
                 <w:u w:val="single"/>
               </w:rPr>
-              <w:t>Forma de Pagamento não é em dinheiro</w:t>
+              <w:t xml:space="preserve">Forma </w:t>
+            </w:r>
+            <w:r>
+              <w:rPr>
+                <w:rFonts w:ascii="Arial" w:hAnsi="Arial" w:cs="Arial"/>
+                <w:u w:val="single"/>
+              </w:rPr>
+              <w:lastRenderedPageBreak/>
+              <w:t>de Pagamento não é em dinheiro</w:t>
             </w:r>
             <w:r>
               <w:rPr>
@@ -9061,7 +10220,14 @@
               <w:rPr>
                 <w:rFonts w:ascii="Arial" w:hAnsi="Arial" w:cs="Arial"/>
               </w:rPr>
-              <w:t> que define uma </w:t>
+              <w:t xml:space="preserve"> que </w:t>
+            </w:r>
+            <w:r>
+              <w:rPr>
+                <w:rFonts w:ascii="Arial" w:hAnsi="Arial" w:cs="Arial"/>
+              </w:rPr>
+              <w:lastRenderedPageBreak/>
+              <w:t>define uma </w:t>
             </w:r>
             <w:r>
               <w:rPr>
@@ -10031,7 +11197,14 @@
               <w:rPr>
                 <w:rFonts w:ascii="Arial" w:hAnsi="Arial" w:cs="Arial"/>
               </w:rPr>
-              <w:t> Algumas tarefas podem ser opcionais, e são denotadas pelo número sequencial seguido de uma expressão </w:t>
+              <w:t xml:space="preserve"> Algumas tarefas podem ser opcionais, e são denotadas pelo </w:t>
+            </w:r>
+            <w:r>
+              <w:rPr>
+                <w:rFonts w:ascii="Arial" w:hAnsi="Arial" w:cs="Arial"/>
+              </w:rPr>
+              <w:lastRenderedPageBreak/>
+              <w:t>número sequencial seguido de uma expressão </w:t>
             </w:r>
             <w:r>
               <w:rPr>
@@ -11926,7 +13099,14 @@
               <w:rPr>
                 <w:rFonts w:ascii="Arial" w:hAnsi="Arial" w:cs="Arial"/>
               </w:rPr>
-              <w:t xml:space="preserve"> Toda tarefa é identificada por um número sequencial único na atividade. </w:t>
+              <w:t xml:space="preserve"> Toda tarefa é identificada por um número sequencial único na </w:t>
+            </w:r>
+            <w:r>
+              <w:rPr>
+                <w:rFonts w:ascii="Arial" w:hAnsi="Arial" w:cs="Arial"/>
+              </w:rPr>
+              <w:lastRenderedPageBreak/>
+              <w:t xml:space="preserve">atividade. </w:t>
             </w:r>
             <w:r>
               <w:rPr>
@@ -12452,7 +13632,7 @@
 </file>
 
 <file path=word/numbering.xml><?xml version="1.0" encoding="utf-8"?>
-<w:numbering xmlns:wpc="http://schemas.microsoft.com/office/word/2010/wordprocessingCanvas" xmlns:mo="http://schemas.microsoft.com/office/mac/office/2008/main" xmlns:mc="http://schemas.openxmlformats.org/markup-compatibility/2006" xmlns:mv="urn:schemas-microsoft-com:mac:vml" xmlns:o="urn:schemas-microsoft-com:office:office" xmlns:r="http://schemas.openxmlformats.org/officeDocument/2006/relationships" xmlns:m="http://schemas.openxmlformats.org/officeDocument/2006/math" xmlns:v="urn:schemas-microsoft-com:vml" xmlns:wp14="http://schemas.microsoft.com/office/word/2010/wordprocessingDrawing" xmlns:wp="http://schemas.openxmlformats.org/drawingml/2006/wordprocessingDrawing" xmlns:w10="urn:schemas-microsoft-com:office:word" xmlns:w="http://schemas.openxmlformats.org/wordprocessingml/2006/main" xmlns:w14="http://schemas.microsoft.com/office/word/2010/wordml" xmlns:wpg="http://schemas.microsoft.com/office/word/2010/wordprocessingGroup" xmlns:wpi="http://schemas.microsoft.com/office/word/2010/wordprocessingInk" xmlns:wne="http://schemas.microsoft.com/office/word/2006/wordml" xmlns:wps="http://schemas.microsoft.com/office/word/2010/wordprocessingShape" mc:Ignorable="w14 wp14">
+<w:numbering xmlns:wpc="http://schemas.microsoft.com/office/word/2010/wordprocessingCanvas" xmlns:mc="http://schemas.openxmlformats.org/markup-compatibility/2006" xmlns:o="urn:schemas-microsoft-com:office:office" xmlns:r="http://schemas.openxmlformats.org/officeDocument/2006/relationships" xmlns:m="http://schemas.openxmlformats.org/officeDocument/2006/math" xmlns:v="urn:schemas-microsoft-com:vml" xmlns:wp14="http://schemas.microsoft.com/office/word/2010/wordprocessingDrawing" xmlns:wp="http://schemas.openxmlformats.org/drawingml/2006/wordprocessingDrawing" xmlns:w10="urn:schemas-microsoft-com:office:word" xmlns:w="http://schemas.openxmlformats.org/wordprocessingml/2006/main" xmlns:w14="http://schemas.microsoft.com/office/word/2010/wordml" xmlns:w15="http://schemas.microsoft.com/office/word/2012/wordml" xmlns:wpg="http://schemas.microsoft.com/office/word/2010/wordprocessingGroup" xmlns:wpi="http://schemas.microsoft.com/office/word/2010/wordprocessingInk" xmlns:wne="http://schemas.microsoft.com/office/word/2006/wordml" xmlns:wps="http://schemas.microsoft.com/office/word/2010/wordprocessingShape" mc:Ignorable="w14 w15 wp14">
   <w:abstractNum w:abstractNumId="0">
     <w:nsid w:val="059720E4"/>
     <w:multiLevelType w:val="hybridMultilevel"/>
@@ -13132,6 +14312,119 @@
     </w:lvl>
   </w:abstractNum>
   <w:abstractNum w:abstractNumId="6">
+    <w:nsid w:val="2FBA235F"/>
+    <w:multiLevelType w:val="hybridMultilevel"/>
+    <w:tmpl w:val="6692848C"/>
+    <w:lvl w:ilvl="0" w:tplc="04160001">
+      <w:start w:val="1"/>
+      <w:numFmt w:val="bullet"/>
+      <w:lvlText w:val=""/>
+      <w:lvlJc w:val="left"/>
+      <w:pPr>
+        <w:ind w:left="720" w:hanging="360"/>
+      </w:pPr>
+      <w:rPr>
+        <w:rFonts w:ascii="Symbol" w:hAnsi="Symbol" w:hint="default"/>
+      </w:rPr>
+    </w:lvl>
+    <w:lvl w:ilvl="1" w:tplc="04160003" w:tentative="1">
+      <w:start w:val="1"/>
+      <w:numFmt w:val="bullet"/>
+      <w:lvlText w:val="o"/>
+      <w:lvlJc w:val="left"/>
+      <w:pPr>
+        <w:ind w:left="1440" w:hanging="360"/>
+      </w:pPr>
+      <w:rPr>
+        <w:rFonts w:ascii="Courier New" w:hAnsi="Courier New" w:cs="Courier New" w:hint="default"/>
+      </w:rPr>
+    </w:lvl>
+    <w:lvl w:ilvl="2" w:tplc="04160005" w:tentative="1">
+      <w:start w:val="1"/>
+      <w:numFmt w:val="bullet"/>
+      <w:lvlText w:val=""/>
+      <w:lvlJc w:val="left"/>
+      <w:pPr>
+        <w:ind w:left="2160" w:hanging="360"/>
+      </w:pPr>
+      <w:rPr>
+        <w:rFonts w:ascii="Wingdings" w:hAnsi="Wingdings" w:hint="default"/>
+      </w:rPr>
+    </w:lvl>
+    <w:lvl w:ilvl="3" w:tplc="04160001" w:tentative="1">
+      <w:start w:val="1"/>
+      <w:numFmt w:val="bullet"/>
+      <w:lvlText w:val=""/>
+      <w:lvlJc w:val="left"/>
+      <w:pPr>
+        <w:ind w:left="2880" w:hanging="360"/>
+      </w:pPr>
+      <w:rPr>
+        <w:rFonts w:ascii="Symbol" w:hAnsi="Symbol" w:hint="default"/>
+      </w:rPr>
+    </w:lvl>
+    <w:lvl w:ilvl="4" w:tplc="04160003" w:tentative="1">
+      <w:start w:val="1"/>
+      <w:numFmt w:val="bullet"/>
+      <w:lvlText w:val="o"/>
+      <w:lvlJc w:val="left"/>
+      <w:pPr>
+        <w:ind w:left="3600" w:hanging="360"/>
+      </w:pPr>
+      <w:rPr>
+        <w:rFonts w:ascii="Courier New" w:hAnsi="Courier New" w:cs="Courier New" w:hint="default"/>
+      </w:rPr>
+    </w:lvl>
+    <w:lvl w:ilvl="5" w:tplc="04160005" w:tentative="1">
+      <w:start w:val="1"/>
+      <w:numFmt w:val="bullet"/>
+      <w:lvlText w:val=""/>
+      <w:lvlJc w:val="left"/>
+      <w:pPr>
+        <w:ind w:left="4320" w:hanging="360"/>
+      </w:pPr>
+      <w:rPr>
+        <w:rFonts w:ascii="Wingdings" w:hAnsi="Wingdings" w:hint="default"/>
+      </w:rPr>
+    </w:lvl>
+    <w:lvl w:ilvl="6" w:tplc="04160001" w:tentative="1">
+      <w:start w:val="1"/>
+      <w:numFmt w:val="bullet"/>
+      <w:lvlText w:val=""/>
+      <w:lvlJc w:val="left"/>
+      <w:pPr>
+        <w:ind w:left="5040" w:hanging="360"/>
+      </w:pPr>
+      <w:rPr>
+        <w:rFonts w:ascii="Symbol" w:hAnsi="Symbol" w:hint="default"/>
+      </w:rPr>
+    </w:lvl>
+    <w:lvl w:ilvl="7" w:tplc="04160003" w:tentative="1">
+      <w:start w:val="1"/>
+      <w:numFmt w:val="bullet"/>
+      <w:lvlText w:val="o"/>
+      <w:lvlJc w:val="left"/>
+      <w:pPr>
+        <w:ind w:left="5760" w:hanging="360"/>
+      </w:pPr>
+      <w:rPr>
+        <w:rFonts w:ascii="Courier New" w:hAnsi="Courier New" w:cs="Courier New" w:hint="default"/>
+      </w:rPr>
+    </w:lvl>
+    <w:lvl w:ilvl="8" w:tplc="04160005" w:tentative="1">
+      <w:start w:val="1"/>
+      <w:numFmt w:val="bullet"/>
+      <w:lvlText w:val=""/>
+      <w:lvlJc w:val="left"/>
+      <w:pPr>
+        <w:ind w:left="6480" w:hanging="360"/>
+      </w:pPr>
+      <w:rPr>
+        <w:rFonts w:ascii="Wingdings" w:hAnsi="Wingdings" w:hint="default"/>
+      </w:rPr>
+    </w:lvl>
+  </w:abstractNum>
+  <w:abstractNum w:abstractNumId="7">
     <w:nsid w:val="378F24ED"/>
     <w:multiLevelType w:val="multilevel"/>
     <w:tmpl w:val="0C0A001F"/>
@@ -13217,7 +14510,7 @@
       </w:pPr>
     </w:lvl>
   </w:abstractNum>
-  <w:abstractNum w:abstractNumId="7">
+  <w:abstractNum w:abstractNumId="8">
     <w:nsid w:val="4E130713"/>
     <w:multiLevelType w:val="multilevel"/>
     <w:tmpl w:val="2AD6D2FA"/>
@@ -13366,7 +14659,7 @@
       </w:rPr>
     </w:lvl>
   </w:abstractNum>
-  <w:abstractNum w:abstractNumId="8">
+  <w:abstractNum w:abstractNumId="9">
     <w:nsid w:val="51892E4A"/>
     <w:multiLevelType w:val="multilevel"/>
     <w:tmpl w:val="0C0A001F"/>
@@ -13452,7 +14745,7 @@
       </w:pPr>
     </w:lvl>
   </w:abstractNum>
-  <w:abstractNum w:abstractNumId="9">
+  <w:abstractNum w:abstractNumId="10">
     <w:nsid w:val="59206506"/>
     <w:multiLevelType w:val="multilevel"/>
     <w:tmpl w:val="0C0A001F"/>
@@ -13538,7 +14831,7 @@
       </w:pPr>
     </w:lvl>
   </w:abstractNum>
-  <w:abstractNum w:abstractNumId="10">
+  <w:abstractNum w:abstractNumId="11">
     <w:nsid w:val="5B8968A0"/>
     <w:multiLevelType w:val="hybridMultilevel"/>
     <w:tmpl w:val="35E054CA"/>
@@ -13651,7 +14944,7 @@
       </w:rPr>
     </w:lvl>
   </w:abstractNum>
-  <w:abstractNum w:abstractNumId="11">
+  <w:abstractNum w:abstractNumId="12">
     <w:nsid w:val="65D562CD"/>
     <w:multiLevelType w:val="multilevel"/>
     <w:tmpl w:val="0C0A001F"/>
@@ -13737,7 +15030,7 @@
       </w:pPr>
     </w:lvl>
   </w:abstractNum>
-  <w:abstractNum w:abstractNumId="12">
+  <w:abstractNum w:abstractNumId="13">
     <w:nsid w:val="7E3633A5"/>
     <w:multiLevelType w:val="multilevel"/>
     <w:tmpl w:val="108AFAB0"/>
@@ -13851,10 +15144,10 @@
     </w:lvl>
   </w:abstractNum>
   <w:num w:numId="1">
-    <w:abstractNumId w:val="6"/>
+    <w:abstractNumId w:val="7"/>
   </w:num>
   <w:num w:numId="2">
-    <w:abstractNumId w:val="7"/>
+    <w:abstractNumId w:val="8"/>
   </w:num>
   <w:num w:numId="3">
     <w:abstractNumId w:val="4"/>
@@ -13863,7 +15156,7 @@
     <w:abstractNumId w:val="2"/>
   </w:num>
   <w:num w:numId="5">
-    <w:abstractNumId w:val="8"/>
+    <w:abstractNumId w:val="9"/>
   </w:num>
   <w:num w:numId="6">
     <w:abstractNumId w:val="0"/>
@@ -13872,13 +15165,13 @@
     <w:abstractNumId w:val="3"/>
   </w:num>
   <w:num w:numId="8">
-    <w:abstractNumId w:val="9"/>
+    <w:abstractNumId w:val="10"/>
   </w:num>
   <w:num w:numId="9">
-    <w:abstractNumId w:val="11"/>
+    <w:abstractNumId w:val="12"/>
   </w:num>
   <w:num w:numId="10">
-    <w:abstractNumId w:val="10"/>
+    <w:abstractNumId w:val="11"/>
   </w:num>
   <w:num w:numId="11">
     <w:abstractNumId w:val="5"/>
@@ -13887,13 +15180,16 @@
     <w:abstractNumId w:val="1"/>
   </w:num>
   <w:num w:numId="13">
-    <w:abstractNumId w:val="12"/>
+    <w:abstractNumId w:val="13"/>
+  </w:num>
+  <w:num w:numId="14">
+    <w:abstractNumId w:val="6"/>
   </w:num>
 </w:numbering>
 </file>
 
 <file path=word/styles.xml><?xml version="1.0" encoding="utf-8"?>
-<w:styles xmlns:mc="http://schemas.openxmlformats.org/markup-compatibility/2006" xmlns:r="http://schemas.openxmlformats.org/officeDocument/2006/relationships" xmlns:w="http://schemas.openxmlformats.org/wordprocessingml/2006/main" xmlns:w14="http://schemas.microsoft.com/office/word/2010/wordml" mc:Ignorable="w14">
+<w:styles xmlns:mc="http://schemas.openxmlformats.org/markup-compatibility/2006" xmlns:r="http://schemas.openxmlformats.org/officeDocument/2006/relationships" xmlns:w="http://schemas.openxmlformats.org/wordprocessingml/2006/main" xmlns:w14="http://schemas.microsoft.com/office/word/2010/wordml" xmlns:w15="http://schemas.microsoft.com/office/word/2012/wordml" mc:Ignorable="w14 w15">
   <w:docDefaults>
     <w:rPrDefault>
       <w:rPr>
@@ -13905,144 +15201,369 @@
     </w:rPrDefault>
     <w:pPrDefault/>
   </w:docDefaults>
-  <w:latentStyles w:defLockedState="0" w:defUIPriority="99" w:defSemiHidden="1" w:defUnhideWhenUsed="1" w:defQFormat="0" w:count="276">
-    <w:lsdException w:name="Normal" w:semiHidden="0" w:uiPriority="0" w:unhideWhenUsed="0" w:qFormat="1"/>
-    <w:lsdException w:name="heading 1" w:semiHidden="0" w:uiPriority="9" w:unhideWhenUsed="0" w:qFormat="1"/>
-    <w:lsdException w:name="heading 2" w:uiPriority="9" w:qFormat="1"/>
-    <w:lsdException w:name="heading 3" w:uiPriority="9" w:qFormat="1"/>
-    <w:lsdException w:name="heading 4" w:uiPriority="9" w:qFormat="1"/>
-    <w:lsdException w:name="heading 5" w:uiPriority="9" w:qFormat="1"/>
-    <w:lsdException w:name="heading 6" w:uiPriority="9" w:qFormat="1"/>
-    <w:lsdException w:name="heading 7" w:uiPriority="9" w:qFormat="1"/>
-    <w:lsdException w:name="heading 8" w:uiPriority="9" w:qFormat="1"/>
-    <w:lsdException w:name="heading 9" w:uiPriority="9" w:qFormat="1"/>
-    <w:lsdException w:name="toc 1" w:uiPriority="39"/>
-    <w:lsdException w:name="toc 2" w:uiPriority="39"/>
-    <w:lsdException w:name="toc 3" w:uiPriority="39"/>
-    <w:lsdException w:name="toc 4" w:uiPriority="39"/>
-    <w:lsdException w:name="toc 5" w:uiPriority="39"/>
-    <w:lsdException w:name="toc 6" w:uiPriority="39"/>
-    <w:lsdException w:name="toc 7" w:uiPriority="39"/>
-    <w:lsdException w:name="toc 8" w:uiPriority="39"/>
-    <w:lsdException w:name="toc 9" w:uiPriority="39"/>
-    <w:lsdException w:name="caption" w:uiPriority="35" w:qFormat="1"/>
-    <w:lsdException w:name="Title" w:semiHidden="0" w:uiPriority="10" w:unhideWhenUsed="0" w:qFormat="1"/>
-    <w:lsdException w:name="Default Paragraph Font" w:uiPriority="1"/>
-    <w:lsdException w:name="Subtitle" w:semiHidden="0" w:uiPriority="11" w:unhideWhenUsed="0" w:qFormat="1"/>
-    <w:lsdException w:name="Strong" w:semiHidden="0" w:uiPriority="22" w:unhideWhenUsed="0" w:qFormat="1"/>
-    <w:lsdException w:name="Emphasis" w:semiHidden="0" w:uiPriority="20" w:unhideWhenUsed="0" w:qFormat="1"/>
-    <w:lsdException w:name="Table Grid" w:semiHidden="0" w:uiPriority="59" w:unhideWhenUsed="0"/>
-    <w:lsdException w:name="Placeholder Text" w:unhideWhenUsed="0"/>
-    <w:lsdException w:name="No Spacing" w:semiHidden="0" w:uiPriority="1" w:unhideWhenUsed="0" w:qFormat="1"/>
-    <w:lsdException w:name="Light Shading" w:semiHidden="0" w:uiPriority="60" w:unhideWhenUsed="0"/>
-    <w:lsdException w:name="Light List" w:semiHidden="0" w:uiPriority="61" w:unhideWhenUsed="0"/>
-    <w:lsdException w:name="Light Grid" w:semiHidden="0" w:uiPriority="62" w:unhideWhenUsed="0"/>
-    <w:lsdException w:name="Medium Shading 1" w:semiHidden="0" w:uiPriority="63" w:unhideWhenUsed="0"/>
-    <w:lsdException w:name="Medium Shading 2" w:semiHidden="0" w:uiPriority="64" w:unhideWhenUsed="0"/>
-    <w:lsdException w:name="Medium List 1" w:semiHidden="0" w:uiPriority="65" w:unhideWhenUsed="0"/>
-    <w:lsdException w:name="Medium List 2" w:semiHidden="0" w:uiPriority="66" w:unhideWhenUsed="0"/>
-    <w:lsdException w:name="Medium Grid 1" w:semiHidden="0" w:uiPriority="67" w:unhideWhenUsed="0"/>
-    <w:lsdException w:name="Medium Grid 2" w:semiHidden="0" w:uiPriority="68" w:unhideWhenUsed="0"/>
-    <w:lsdException w:name="Medium Grid 3" w:semiHidden="0" w:uiPriority="69" w:unhideWhenUsed="0"/>
-    <w:lsdException w:name="Dark List" w:semiHidden="0" w:uiPriority="70" w:unhideWhenUsed="0"/>
-    <w:lsdException w:name="Colorful Shading" w:semiHidden="0" w:uiPriority="71" w:unhideWhenUsed="0"/>
-    <w:lsdException w:name="Colorful List" w:semiHidden="0" w:uiPriority="72" w:unhideWhenUsed="0"/>
-    <w:lsdException w:name="Colorful Grid" w:semiHidden="0" w:uiPriority="73" w:unhideWhenUsed="0"/>
-    <w:lsdException w:name="Light Shading Accent 1" w:semiHidden="0" w:uiPriority="60" w:unhideWhenUsed="0"/>
-    <w:lsdException w:name="Light List Accent 1" w:semiHidden="0" w:uiPriority="61" w:unhideWhenUsed="0"/>
-    <w:lsdException w:name="Light Grid Accent 1" w:semiHidden="0" w:uiPriority="62" w:unhideWhenUsed="0"/>
-    <w:lsdException w:name="Medium Shading 1 Accent 1" w:semiHidden="0" w:uiPriority="63" w:unhideWhenUsed="0"/>
-    <w:lsdException w:name="Medium Shading 2 Accent 1" w:semiHidden="0" w:uiPriority="64" w:unhideWhenUsed="0"/>
-    <w:lsdException w:name="Medium List 1 Accent 1" w:semiHidden="0" w:uiPriority="65" w:unhideWhenUsed="0"/>
-    <w:lsdException w:name="Revision" w:unhideWhenUsed="0"/>
-    <w:lsdException w:name="List Paragraph" w:semiHidden="0" w:uiPriority="34" w:unhideWhenUsed="0" w:qFormat="1"/>
-    <w:lsdException w:name="Quote" w:semiHidden="0" w:uiPriority="29" w:unhideWhenUsed="0" w:qFormat="1"/>
-    <w:lsdException w:name="Intense Quote" w:semiHidden="0" w:uiPriority="30" w:unhideWhenUsed="0" w:qFormat="1"/>
-    <w:lsdException w:name="Medium List 2 Accent 1" w:semiHidden="0" w:uiPriority="66" w:unhideWhenUsed="0"/>
-    <w:lsdException w:name="Medium Grid 1 Accent 1" w:semiHidden="0" w:uiPriority="67" w:unhideWhenUsed="0"/>
-    <w:lsdException w:name="Medium Grid 2 Accent 1" w:semiHidden="0" w:uiPriority="68" w:unhideWhenUsed="0"/>
-    <w:lsdException w:name="Medium Grid 3 Accent 1" w:semiHidden="0" w:uiPriority="69" w:unhideWhenUsed="0"/>
-    <w:lsdException w:name="Dark List Accent 1" w:semiHidden="0" w:uiPriority="70" w:unhideWhenUsed="0"/>
-    <w:lsdException w:name="Colorful Shading Accent 1" w:semiHidden="0" w:uiPriority="71" w:unhideWhenUsed="0"/>
-    <w:lsdException w:name="Colorful List Accent 1" w:semiHidden="0" w:uiPriority="72" w:unhideWhenUsed="0"/>
-    <w:lsdException w:name="Colorful Grid Accent 1" w:semiHidden="0" w:uiPriority="73" w:unhideWhenUsed="0"/>
-    <w:lsdException w:name="Light Shading Accent 2" w:semiHidden="0" w:uiPriority="60" w:unhideWhenUsed="0"/>
-    <w:lsdException w:name="Light List Accent 2" w:semiHidden="0" w:uiPriority="61" w:unhideWhenUsed="0"/>
-    <w:lsdException w:name="Light Grid Accent 2" w:semiHidden="0" w:uiPriority="62" w:unhideWhenUsed="0"/>
-    <w:lsdException w:name="Medium Shading 1 Accent 2" w:semiHidden="0" w:uiPriority="63" w:unhideWhenUsed="0"/>
-    <w:lsdException w:name="Medium Shading 2 Accent 2" w:semiHidden="0" w:uiPriority="64" w:unhideWhenUsed="0"/>
-    <w:lsdException w:name="Medium List 1 Accent 2" w:semiHidden="0" w:uiPriority="65" w:unhideWhenUsed="0"/>
-    <w:lsdException w:name="Medium List 2 Accent 2" w:semiHidden="0" w:uiPriority="66" w:unhideWhenUsed="0"/>
-    <w:lsdException w:name="Medium Grid 1 Accent 2" w:semiHidden="0" w:uiPriority="67" w:unhideWhenUsed="0"/>
-    <w:lsdException w:name="Medium Grid 2 Accent 2" w:semiHidden="0" w:uiPriority="68" w:unhideWhenUsed="0"/>
-    <w:lsdException w:name="Medium Grid 3 Accent 2" w:semiHidden="0" w:uiPriority="69" w:unhideWhenUsed="0"/>
-    <w:lsdException w:name="Dark List Accent 2" w:semiHidden="0" w:uiPriority="70" w:unhideWhenUsed="0"/>
-    <w:lsdException w:name="Colorful Shading Accent 2" w:semiHidden="0" w:uiPriority="71" w:unhideWhenUsed="0"/>
-    <w:lsdException w:name="Colorful List Accent 2" w:semiHidden="0" w:uiPriority="72" w:unhideWhenUsed="0"/>
-    <w:lsdException w:name="Colorful Grid Accent 2" w:semiHidden="0" w:uiPriority="73" w:unhideWhenUsed="0"/>
-    <w:lsdException w:name="Light Shading Accent 3" w:semiHidden="0" w:uiPriority="60" w:unhideWhenUsed="0"/>
-    <w:lsdException w:name="Light List Accent 3" w:semiHidden="0" w:uiPriority="61" w:unhideWhenUsed="0"/>
-    <w:lsdException w:name="Light Grid Accent 3" w:semiHidden="0" w:uiPriority="62" w:unhideWhenUsed="0"/>
-    <w:lsdException w:name="Medium Shading 1 Accent 3" w:semiHidden="0" w:uiPriority="63" w:unhideWhenUsed="0"/>
-    <w:lsdException w:name="Medium Shading 2 Accent 3" w:semiHidden="0" w:uiPriority="64" w:unhideWhenUsed="0"/>
-    <w:lsdException w:name="Medium List 1 Accent 3" w:semiHidden="0" w:uiPriority="65" w:unhideWhenUsed="0"/>
-    <w:lsdException w:name="Medium List 2 Accent 3" w:semiHidden="0" w:uiPriority="66" w:unhideWhenUsed="0"/>
-    <w:lsdException w:name="Medium Grid 1 Accent 3" w:semiHidden="0" w:uiPriority="67" w:unhideWhenUsed="0"/>
-    <w:lsdException w:name="Medium Grid 2 Accent 3" w:semiHidden="0" w:uiPriority="68" w:unhideWhenUsed="0"/>
-    <w:lsdException w:name="Medium Grid 3 Accent 3" w:semiHidden="0" w:uiPriority="69" w:unhideWhenUsed="0"/>
-    <w:lsdException w:name="Dark List Accent 3" w:semiHidden="0" w:uiPriority="70" w:unhideWhenUsed="0"/>
-    <w:lsdException w:name="Colorful Shading Accent 3" w:semiHidden="0" w:uiPriority="71" w:unhideWhenUsed="0"/>
-    <w:lsdException w:name="Colorful List Accent 3" w:semiHidden="0" w:uiPriority="72" w:unhideWhenUsed="0"/>
-    <w:lsdException w:name="Colorful Grid Accent 3" w:semiHidden="0" w:uiPriority="73" w:unhideWhenUsed="0"/>
-    <w:lsdException w:name="Light Shading Accent 4" w:semiHidden="0" w:uiPriority="60" w:unhideWhenUsed="0"/>
-    <w:lsdException w:name="Light List Accent 4" w:semiHidden="0" w:uiPriority="61" w:unhideWhenUsed="0"/>
-    <w:lsdException w:name="Light Grid Accent 4" w:semiHidden="0" w:uiPriority="62" w:unhideWhenUsed="0"/>
-    <w:lsdException w:name="Medium Shading 1 Accent 4" w:semiHidden="0" w:uiPriority="63" w:unhideWhenUsed="0"/>
-    <w:lsdException w:name="Medium Shading 2 Accent 4" w:semiHidden="0" w:uiPriority="64" w:unhideWhenUsed="0"/>
-    <w:lsdException w:name="Medium List 1 Accent 4" w:semiHidden="0" w:uiPriority="65" w:unhideWhenUsed="0"/>
-    <w:lsdException w:name="Medium List 2 Accent 4" w:semiHidden="0" w:uiPriority="66" w:unhideWhenUsed="0"/>
-    <w:lsdException w:name="Medium Grid 1 Accent 4" w:semiHidden="0" w:uiPriority="67" w:unhideWhenUsed="0"/>
-    <w:lsdException w:name="Medium Grid 2 Accent 4" w:semiHidden="0" w:uiPriority="68" w:unhideWhenUsed="0"/>
-    <w:lsdException w:name="Medium Grid 3 Accent 4" w:semiHidden="0" w:uiPriority="69" w:unhideWhenUsed="0"/>
-    <w:lsdException w:name="Dark List Accent 4" w:semiHidden="0" w:uiPriority="70" w:unhideWhenUsed="0"/>
-    <w:lsdException w:name="Colorful Shading Accent 4" w:semiHidden="0" w:uiPriority="71" w:unhideWhenUsed="0"/>
-    <w:lsdException w:name="Colorful List Accent 4" w:semiHidden="0" w:uiPriority="72" w:unhideWhenUsed="0"/>
-    <w:lsdException w:name="Colorful Grid Accent 4" w:semiHidden="0" w:uiPriority="73" w:unhideWhenUsed="0"/>
-    <w:lsdException w:name="Light Shading Accent 5" w:semiHidden="0" w:uiPriority="60" w:unhideWhenUsed="0"/>
-    <w:lsdException w:name="Light List Accent 5" w:semiHidden="0" w:uiPriority="61" w:unhideWhenUsed="0"/>
-    <w:lsdException w:name="Light Grid Accent 5" w:semiHidden="0" w:uiPriority="62" w:unhideWhenUsed="0"/>
-    <w:lsdException w:name="Medium Shading 1 Accent 5" w:semiHidden="0" w:uiPriority="63" w:unhideWhenUsed="0"/>
-    <w:lsdException w:name="Medium Shading 2 Accent 5" w:semiHidden="0" w:uiPriority="64" w:unhideWhenUsed="0"/>
-    <w:lsdException w:name="Medium List 1 Accent 5" w:semiHidden="0" w:uiPriority="65" w:unhideWhenUsed="0"/>
-    <w:lsdException w:name="Medium List 2 Accent 5" w:semiHidden="0" w:uiPriority="66" w:unhideWhenUsed="0"/>
-    <w:lsdException w:name="Medium Grid 1 Accent 5" w:semiHidden="0" w:uiPriority="67" w:unhideWhenUsed="0"/>
-    <w:lsdException w:name="Medium Grid 2 Accent 5" w:semiHidden="0" w:uiPriority="68" w:unhideWhenUsed="0"/>
-    <w:lsdException w:name="Medium Grid 3 Accent 5" w:semiHidden="0" w:uiPriority="69" w:unhideWhenUsed="0"/>
-    <w:lsdException w:name="Dark List Accent 5" w:semiHidden="0" w:uiPriority="70" w:unhideWhenUsed="0"/>
-    <w:lsdException w:name="Colorful Shading Accent 5" w:semiHidden="0" w:uiPriority="71" w:unhideWhenUsed="0"/>
-    <w:lsdException w:name="Colorful List Accent 5" w:semiHidden="0" w:uiPriority="72" w:unhideWhenUsed="0"/>
-    <w:lsdException w:name="Colorful Grid Accent 5" w:semiHidden="0" w:uiPriority="73" w:unhideWhenUsed="0"/>
-    <w:lsdException w:name="Light Shading Accent 6" w:semiHidden="0" w:uiPriority="60" w:unhideWhenUsed="0"/>
-    <w:lsdException w:name="Light List Accent 6" w:semiHidden="0" w:uiPriority="61" w:unhideWhenUsed="0"/>
-    <w:lsdException w:name="Light Grid Accent 6" w:semiHidden="0" w:uiPriority="62" w:unhideWhenUsed="0"/>
-    <w:lsdException w:name="Medium Shading 1 Accent 6" w:semiHidden="0" w:uiPriority="63" w:unhideWhenUsed="0"/>
-    <w:lsdException w:name="Medium Shading 2 Accent 6" w:semiHidden="0" w:uiPriority="64" w:unhideWhenUsed="0"/>
-    <w:lsdException w:name="Medium List 1 Accent 6" w:semiHidden="0" w:uiPriority="65" w:unhideWhenUsed="0"/>
-    <w:lsdException w:name="Medium List 2 Accent 6" w:semiHidden="0" w:uiPriority="66" w:unhideWhenUsed="0"/>
-    <w:lsdException w:name="Medium Grid 1 Accent 6" w:semiHidden="0" w:uiPriority="67" w:unhideWhenUsed="0"/>
-    <w:lsdException w:name="Medium Grid 2 Accent 6" w:semiHidden="0" w:uiPriority="68" w:unhideWhenUsed="0"/>
-    <w:lsdException w:name="Medium Grid 3 Accent 6" w:semiHidden="0" w:uiPriority="69" w:unhideWhenUsed="0"/>
-    <w:lsdException w:name="Dark List Accent 6" w:semiHidden="0" w:uiPriority="70" w:unhideWhenUsed="0"/>
-    <w:lsdException w:name="Colorful Shading Accent 6" w:semiHidden="0" w:uiPriority="71" w:unhideWhenUsed="0"/>
-    <w:lsdException w:name="Colorful List Accent 6" w:semiHidden="0" w:uiPriority="72" w:unhideWhenUsed="0"/>
-    <w:lsdException w:name="Colorful Grid Accent 6" w:semiHidden="0" w:uiPriority="73" w:unhideWhenUsed="0"/>
-    <w:lsdException w:name="Subtle Emphasis" w:semiHidden="0" w:uiPriority="19" w:unhideWhenUsed="0" w:qFormat="1"/>
-    <w:lsdException w:name="Intense Emphasis" w:semiHidden="0" w:uiPriority="21" w:unhideWhenUsed="0" w:qFormat="1"/>
-    <w:lsdException w:name="Subtle Reference" w:semiHidden="0" w:uiPriority="31" w:unhideWhenUsed="0" w:qFormat="1"/>
-    <w:lsdException w:name="Intense Reference" w:semiHidden="0" w:uiPriority="32" w:unhideWhenUsed="0" w:qFormat="1"/>
-    <w:lsdException w:name="Book Title" w:semiHidden="0" w:uiPriority="33" w:unhideWhenUsed="0" w:qFormat="1"/>
-    <w:lsdException w:name="Bibliography" w:uiPriority="37"/>
-    <w:lsdException w:name="TOC Heading" w:uiPriority="39" w:qFormat="1"/>
+  <w:latentStyles w:defLockedState="0" w:defUIPriority="99" w:defSemiHidden="0" w:defUnhideWhenUsed="0" w:defQFormat="0" w:count="371">
+    <w:lsdException w:name="Normal" w:uiPriority="0" w:qFormat="1"/>
+    <w:lsdException w:name="heading 1" w:uiPriority="9" w:qFormat="1"/>
+    <w:lsdException w:name="heading 2" w:semiHidden="1" w:uiPriority="9" w:unhideWhenUsed="1" w:qFormat="1"/>
+    <w:lsdException w:name="heading 3" w:semiHidden="1" w:uiPriority="9" w:unhideWhenUsed="1" w:qFormat="1"/>
+    <w:lsdException w:name="heading 4" w:semiHidden="1" w:uiPriority="9" w:unhideWhenUsed="1" w:qFormat="1"/>
+    <w:lsdException w:name="heading 5" w:semiHidden="1" w:uiPriority="9" w:unhideWhenUsed="1" w:qFormat="1"/>
+    <w:lsdException w:name="heading 6" w:semiHidden="1" w:uiPriority="9" w:unhideWhenUsed="1" w:qFormat="1"/>
+    <w:lsdException w:name="heading 7" w:semiHidden="1" w:uiPriority="9" w:unhideWhenUsed="1" w:qFormat="1"/>
+    <w:lsdException w:name="heading 8" w:semiHidden="1" w:uiPriority="9" w:unhideWhenUsed="1" w:qFormat="1"/>
+    <w:lsdException w:name="heading 9" w:semiHidden="1" w:uiPriority="9" w:unhideWhenUsed="1" w:qFormat="1"/>
+    <w:lsdException w:name="index 1" w:semiHidden="1" w:unhideWhenUsed="1"/>
+    <w:lsdException w:name="index 2" w:semiHidden="1" w:unhideWhenUsed="1"/>
+    <w:lsdException w:name="index 3" w:semiHidden="1" w:unhideWhenUsed="1"/>
+    <w:lsdException w:name="index 4" w:semiHidden="1" w:unhideWhenUsed="1"/>
+    <w:lsdException w:name="index 5" w:semiHidden="1" w:unhideWhenUsed="1"/>
+    <w:lsdException w:name="index 6" w:semiHidden="1" w:unhideWhenUsed="1"/>
+    <w:lsdException w:name="index 7" w:semiHidden="1" w:unhideWhenUsed="1"/>
+    <w:lsdException w:name="index 8" w:semiHidden="1" w:unhideWhenUsed="1"/>
+    <w:lsdException w:name="index 9" w:semiHidden="1" w:unhideWhenUsed="1"/>
+    <w:lsdException w:name="toc 1" w:semiHidden="1" w:uiPriority="39" w:unhideWhenUsed="1"/>
+    <w:lsdException w:name="toc 2" w:semiHidden="1" w:uiPriority="39" w:unhideWhenUsed="1"/>
+    <w:lsdException w:name="toc 3" w:semiHidden="1" w:uiPriority="39" w:unhideWhenUsed="1"/>
+    <w:lsdException w:name="toc 4" w:semiHidden="1" w:uiPriority="39" w:unhideWhenUsed="1"/>
+    <w:lsdException w:name="toc 5" w:semiHidden="1" w:uiPriority="39" w:unhideWhenUsed="1"/>
+    <w:lsdException w:name="toc 6" w:semiHidden="1" w:uiPriority="39" w:unhideWhenUsed="1"/>
+    <w:lsdException w:name="toc 7" w:semiHidden="1" w:uiPriority="39" w:unhideWhenUsed="1"/>
+    <w:lsdException w:name="toc 8" w:semiHidden="1" w:uiPriority="39" w:unhideWhenUsed="1"/>
+    <w:lsdException w:name="toc 9" w:semiHidden="1" w:uiPriority="39" w:unhideWhenUsed="1"/>
+    <w:lsdException w:name="Normal Indent" w:semiHidden="1" w:unhideWhenUsed="1"/>
+    <w:lsdException w:name="footnote text" w:semiHidden="1" w:unhideWhenUsed="1"/>
+    <w:lsdException w:name="annotation text" w:semiHidden="1" w:unhideWhenUsed="1"/>
+    <w:lsdException w:name="header" w:semiHidden="1" w:unhideWhenUsed="1"/>
+    <w:lsdException w:name="footer" w:semiHidden="1" w:unhideWhenUsed="1"/>
+    <w:lsdException w:name="index heading" w:semiHidden="1" w:unhideWhenUsed="1"/>
+    <w:lsdException w:name="caption" w:semiHidden="1" w:uiPriority="35" w:unhideWhenUsed="1" w:qFormat="1"/>
+    <w:lsdException w:name="table of figures" w:semiHidden="1" w:unhideWhenUsed="1"/>
+    <w:lsdException w:name="envelope address" w:semiHidden="1" w:unhideWhenUsed="1"/>
+    <w:lsdException w:name="envelope return" w:semiHidden="1" w:unhideWhenUsed="1"/>
+    <w:lsdException w:name="footnote reference" w:semiHidden="1" w:unhideWhenUsed="1"/>
+    <w:lsdException w:name="annotation reference" w:semiHidden="1" w:unhideWhenUsed="1"/>
+    <w:lsdException w:name="line number" w:semiHidden="1" w:unhideWhenUsed="1"/>
+    <w:lsdException w:name="page number" w:semiHidden="1" w:unhideWhenUsed="1"/>
+    <w:lsdException w:name="endnote reference" w:semiHidden="1" w:unhideWhenUsed="1"/>
+    <w:lsdException w:name="endnote text" w:semiHidden="1" w:unhideWhenUsed="1"/>
+    <w:lsdException w:name="table of authorities" w:semiHidden="1" w:unhideWhenUsed="1"/>
+    <w:lsdException w:name="macro" w:semiHidden="1" w:unhideWhenUsed="1"/>
+    <w:lsdException w:name="toa heading" w:semiHidden="1" w:unhideWhenUsed="1"/>
+    <w:lsdException w:name="List" w:semiHidden="1" w:unhideWhenUsed="1"/>
+    <w:lsdException w:name="List Bullet" w:semiHidden="1" w:unhideWhenUsed="1"/>
+    <w:lsdException w:name="List Number" w:semiHidden="1" w:unhideWhenUsed="1"/>
+    <w:lsdException w:name="List 2" w:semiHidden="1" w:unhideWhenUsed="1"/>
+    <w:lsdException w:name="List 3" w:semiHidden="1" w:unhideWhenUsed="1"/>
+    <w:lsdException w:name="List 4" w:semiHidden="1" w:unhideWhenUsed="1"/>
+    <w:lsdException w:name="List 5" w:semiHidden="1" w:unhideWhenUsed="1"/>
+    <w:lsdException w:name="List Bullet 2" w:semiHidden="1" w:unhideWhenUsed="1"/>
+    <w:lsdException w:name="List Bullet 3" w:semiHidden="1" w:unhideWhenUsed="1"/>
+    <w:lsdException w:name="List Bullet 4" w:semiHidden="1" w:unhideWhenUsed="1"/>
+    <w:lsdException w:name="List Bullet 5" w:semiHidden="1" w:unhideWhenUsed="1"/>
+    <w:lsdException w:name="List Number 2" w:semiHidden="1" w:unhideWhenUsed="1"/>
+    <w:lsdException w:name="List Number 3" w:semiHidden="1" w:unhideWhenUsed="1"/>
+    <w:lsdException w:name="List Number 4" w:semiHidden="1" w:unhideWhenUsed="1"/>
+    <w:lsdException w:name="List Number 5" w:semiHidden="1" w:unhideWhenUsed="1"/>
+    <w:lsdException w:name="Title" w:uiPriority="10" w:qFormat="1"/>
+    <w:lsdException w:name="Closing" w:semiHidden="1" w:unhideWhenUsed="1"/>
+    <w:lsdException w:name="Signature" w:semiHidden="1" w:unhideWhenUsed="1"/>
+    <w:lsdException w:name="Default Paragraph Font" w:semiHidden="1" w:uiPriority="1" w:unhideWhenUsed="1"/>
+    <w:lsdException w:name="Body Text" w:semiHidden="1" w:unhideWhenUsed="1"/>
+    <w:lsdException w:name="Body Text Indent" w:semiHidden="1" w:unhideWhenUsed="1"/>
+    <w:lsdException w:name="List Continue" w:semiHidden="1" w:unhideWhenUsed="1"/>
+    <w:lsdException w:name="List Continue 2" w:semiHidden="1" w:unhideWhenUsed="1"/>
+    <w:lsdException w:name="List Continue 3" w:semiHidden="1" w:unhideWhenUsed="1"/>
+    <w:lsdException w:name="List Continue 4" w:semiHidden="1" w:unhideWhenUsed="1"/>
+    <w:lsdException w:name="List Continue 5" w:semiHidden="1" w:unhideWhenUsed="1"/>
+    <w:lsdException w:name="Message Header" w:semiHidden="1" w:unhideWhenUsed="1"/>
+    <w:lsdException w:name="Subtitle" w:uiPriority="11" w:qFormat="1"/>
+    <w:lsdException w:name="Salutation" w:semiHidden="1" w:unhideWhenUsed="1"/>
+    <w:lsdException w:name="Date" w:semiHidden="1" w:unhideWhenUsed="1"/>
+    <w:lsdException w:name="Body Text First Indent" w:semiHidden="1" w:unhideWhenUsed="1"/>
+    <w:lsdException w:name="Body Text First Indent 2" w:semiHidden="1" w:unhideWhenUsed="1"/>
+    <w:lsdException w:name="Note Heading" w:semiHidden="1" w:unhideWhenUsed="1"/>
+    <w:lsdException w:name="Body Text 2" w:semiHidden="1" w:unhideWhenUsed="1"/>
+    <w:lsdException w:name="Body Text 3" w:semiHidden="1" w:unhideWhenUsed="1"/>
+    <w:lsdException w:name="Body Text Indent 2" w:semiHidden="1" w:unhideWhenUsed="1"/>
+    <w:lsdException w:name="Body Text Indent 3" w:semiHidden="1" w:unhideWhenUsed="1"/>
+    <w:lsdException w:name="Block Text" w:semiHidden="1" w:unhideWhenUsed="1"/>
+    <w:lsdException w:name="Hyperlink" w:semiHidden="1" w:unhideWhenUsed="1"/>
+    <w:lsdException w:name="FollowedHyperlink" w:semiHidden="1" w:unhideWhenUsed="1"/>
+    <w:lsdException w:name="Strong" w:uiPriority="22" w:qFormat="1"/>
+    <w:lsdException w:name="Emphasis" w:uiPriority="20" w:qFormat="1"/>
+    <w:lsdException w:name="Document Map" w:semiHidden="1" w:unhideWhenUsed="1"/>
+    <w:lsdException w:name="Plain Text" w:semiHidden="1" w:unhideWhenUsed="1"/>
+    <w:lsdException w:name="E-mail Signature" w:semiHidden="1" w:unhideWhenUsed="1"/>
+    <w:lsdException w:name="HTML Top of Form" w:semiHidden="1" w:unhideWhenUsed="1"/>
+    <w:lsdException w:name="HTML Bottom of Form" w:semiHidden="1" w:unhideWhenUsed="1"/>
+    <w:lsdException w:name="Normal (Web)" w:semiHidden="1" w:unhideWhenUsed="1"/>
+    <w:lsdException w:name="HTML Acronym" w:semiHidden="1" w:unhideWhenUsed="1"/>
+    <w:lsdException w:name="HTML Address" w:semiHidden="1" w:unhideWhenUsed="1"/>
+    <w:lsdException w:name="HTML Cite" w:semiHidden="1" w:unhideWhenUsed="1"/>
+    <w:lsdException w:name="HTML Code" w:semiHidden="1" w:unhideWhenUsed="1"/>
+    <w:lsdException w:name="HTML Definition" w:semiHidden="1" w:unhideWhenUsed="1"/>
+    <w:lsdException w:name="HTML Keyboard" w:semiHidden="1" w:unhideWhenUsed="1"/>
+    <w:lsdException w:name="HTML Preformatted" w:semiHidden="1" w:unhideWhenUsed="1"/>
+    <w:lsdException w:name="HTML Sample" w:semiHidden="1" w:unhideWhenUsed="1"/>
+    <w:lsdException w:name="HTML Typewriter" w:semiHidden="1" w:unhideWhenUsed="1"/>
+    <w:lsdException w:name="HTML Variable" w:semiHidden="1" w:unhideWhenUsed="1"/>
+    <w:lsdException w:name="Normal Table" w:semiHidden="1" w:unhideWhenUsed="1"/>
+    <w:lsdException w:name="annotation subject" w:semiHidden="1" w:unhideWhenUsed="1"/>
+    <w:lsdException w:name="No List" w:semiHidden="1" w:unhideWhenUsed="1"/>
+    <w:lsdException w:name="Outline List 1" w:semiHidden="1" w:unhideWhenUsed="1"/>
+    <w:lsdException w:name="Outline List 2" w:semiHidden="1" w:unhideWhenUsed="1"/>
+    <w:lsdException w:name="Outline List 3" w:semiHidden="1" w:unhideWhenUsed="1"/>
+    <w:lsdException w:name="Table Simple 1" w:semiHidden="1" w:unhideWhenUsed="1"/>
+    <w:lsdException w:name="Table Simple 2" w:semiHidden="1" w:unhideWhenUsed="1"/>
+    <w:lsdException w:name="Table Simple 3" w:semiHidden="1" w:unhideWhenUsed="1"/>
+    <w:lsdException w:name="Table Classic 1" w:semiHidden="1" w:unhideWhenUsed="1"/>
+    <w:lsdException w:name="Table Classic 2" w:semiHidden="1" w:unhideWhenUsed="1"/>
+    <w:lsdException w:name="Table Classic 3" w:semiHidden="1" w:unhideWhenUsed="1"/>
+    <w:lsdException w:name="Table Classic 4" w:semiHidden="1" w:unhideWhenUsed="1"/>
+    <w:lsdException w:name="Table Colorful 1" w:semiHidden="1" w:unhideWhenUsed="1"/>
+    <w:lsdException w:name="Table Colorful 2" w:semiHidden="1" w:unhideWhenUsed="1"/>
+    <w:lsdException w:name="Table Colorful 3" w:semiHidden="1" w:unhideWhenUsed="1"/>
+    <w:lsdException w:name="Table Columns 1" w:semiHidden="1" w:unhideWhenUsed="1"/>
+    <w:lsdException w:name="Table Columns 2" w:semiHidden="1" w:unhideWhenUsed="1"/>
+    <w:lsdException w:name="Table Columns 3" w:semiHidden="1" w:unhideWhenUsed="1"/>
+    <w:lsdException w:name="Table Columns 4" w:semiHidden="1" w:unhideWhenUsed="1"/>
+    <w:lsdException w:name="Table Columns 5" w:semiHidden="1" w:unhideWhenUsed="1"/>
+    <w:lsdException w:name="Table Grid 1" w:semiHidden="1" w:unhideWhenUsed="1"/>
+    <w:lsdException w:name="Table Grid 2" w:semiHidden="1" w:unhideWhenUsed="1"/>
+    <w:lsdException w:name="Table Grid 3" w:semiHidden="1" w:unhideWhenUsed="1"/>
+    <w:lsdException w:name="Table Grid 4" w:semiHidden="1" w:unhideWhenUsed="1"/>
+    <w:lsdException w:name="Table Grid 5" w:semiHidden="1" w:unhideWhenUsed="1"/>
+    <w:lsdException w:name="Table Grid 6" w:semiHidden="1" w:unhideWhenUsed="1"/>
+    <w:lsdException w:name="Table Grid 7" w:semiHidden="1" w:unhideWhenUsed="1"/>
+    <w:lsdException w:name="Table Grid 8" w:semiHidden="1" w:unhideWhenUsed="1"/>
+    <w:lsdException w:name="Table List 1" w:semiHidden="1" w:unhideWhenUsed="1"/>
+    <w:lsdException w:name="Table List 2" w:semiHidden="1" w:unhideWhenUsed="1"/>
+    <w:lsdException w:name="Table List 3" w:semiHidden="1" w:unhideWhenUsed="1"/>
+    <w:lsdException w:name="Table List 4" w:semiHidden="1" w:unhideWhenUsed="1"/>
+    <w:lsdException w:name="Table List 5" w:semiHidden="1" w:unhideWhenUsed="1"/>
+    <w:lsdException w:name="Table List 6" w:semiHidden="1" w:unhideWhenUsed="1"/>
+    <w:lsdException w:name="Table List 7" w:semiHidden="1" w:unhideWhenUsed="1"/>
+    <w:lsdException w:name="Table List 8" w:semiHidden="1" w:unhideWhenUsed="1"/>
+    <w:lsdException w:name="Table 3D effects 1" w:semiHidden="1" w:unhideWhenUsed="1"/>
+    <w:lsdException w:name="Table 3D effects 2" w:semiHidden="1" w:unhideWhenUsed="1"/>
+    <w:lsdException w:name="Table 3D effects 3" w:semiHidden="1" w:unhideWhenUsed="1"/>
+    <w:lsdException w:name="Table Contemporary" w:semiHidden="1" w:unhideWhenUsed="1"/>
+    <w:lsdException w:name="Table Elegant" w:semiHidden="1" w:unhideWhenUsed="1"/>
+    <w:lsdException w:name="Table Professional" w:semiHidden="1" w:unhideWhenUsed="1"/>
+    <w:lsdException w:name="Table Subtle 1" w:semiHidden="1" w:unhideWhenUsed="1"/>
+    <w:lsdException w:name="Table Subtle 2" w:semiHidden="1" w:unhideWhenUsed="1"/>
+    <w:lsdException w:name="Table Web 1" w:semiHidden="1" w:unhideWhenUsed="1"/>
+    <w:lsdException w:name="Table Web 2" w:semiHidden="1" w:unhideWhenUsed="1"/>
+    <w:lsdException w:name="Table Web 3" w:semiHidden="1" w:unhideWhenUsed="1"/>
+    <w:lsdException w:name="Balloon Text" w:semiHidden="1" w:unhideWhenUsed="1"/>
+    <w:lsdException w:name="Table Grid" w:uiPriority="59"/>
+    <w:lsdException w:name="Table Theme" w:semiHidden="1" w:unhideWhenUsed="1"/>
+    <w:lsdException w:name="Placeholder Text" w:semiHidden="1"/>
+    <w:lsdException w:name="No Spacing" w:uiPriority="1" w:qFormat="1"/>
+    <w:lsdException w:name="Light Shading" w:uiPriority="60"/>
+    <w:lsdException w:name="Light List" w:uiPriority="61"/>
+    <w:lsdException w:name="Light Grid" w:uiPriority="62"/>
+    <w:lsdException w:name="Medium Shading 1" w:uiPriority="63"/>
+    <w:lsdException w:name="Medium Shading 2" w:uiPriority="64"/>
+    <w:lsdException w:name="Medium List 1" w:uiPriority="65"/>
+    <w:lsdException w:name="Medium List 2" w:uiPriority="66"/>
+    <w:lsdException w:name="Medium Grid 1" w:uiPriority="67"/>
+    <w:lsdException w:name="Medium Grid 2" w:uiPriority="68"/>
+    <w:lsdException w:name="Medium Grid 3" w:uiPriority="69"/>
+    <w:lsdException w:name="Dark List" w:uiPriority="70"/>
+    <w:lsdException w:name="Colorful Shading" w:uiPriority="71"/>
+    <w:lsdException w:name="Colorful List" w:uiPriority="72"/>
+    <w:lsdException w:name="Colorful Grid" w:uiPriority="73"/>
+    <w:lsdException w:name="Light Shading Accent 1" w:uiPriority="60"/>
+    <w:lsdException w:name="Light List Accent 1" w:uiPriority="61"/>
+    <w:lsdException w:name="Light Grid Accent 1" w:uiPriority="62"/>
+    <w:lsdException w:name="Medium Shading 1 Accent 1" w:uiPriority="63"/>
+    <w:lsdException w:name="Medium Shading 2 Accent 1" w:uiPriority="64"/>
+    <w:lsdException w:name="Medium List 1 Accent 1" w:uiPriority="65"/>
+    <w:lsdException w:name="Revision" w:semiHidden="1"/>
+    <w:lsdException w:name="List Paragraph" w:uiPriority="34" w:qFormat="1"/>
+    <w:lsdException w:name="Quote" w:uiPriority="29" w:qFormat="1"/>
+    <w:lsdException w:name="Intense Quote" w:uiPriority="30" w:qFormat="1"/>
+    <w:lsdException w:name="Medium List 2 Accent 1" w:uiPriority="66"/>
+    <w:lsdException w:name="Medium Grid 1 Accent 1" w:uiPriority="67"/>
+    <w:lsdException w:name="Medium Grid 2 Accent 1" w:uiPriority="68"/>
+    <w:lsdException w:name="Medium Grid 3 Accent 1" w:uiPriority="69"/>
+    <w:lsdException w:name="Dark List Accent 1" w:uiPriority="70"/>
+    <w:lsdException w:name="Colorful Shading Accent 1" w:uiPriority="71"/>
+    <w:lsdException w:name="Colorful List Accent 1" w:uiPriority="72"/>
+    <w:lsdException w:name="Colorful Grid Accent 1" w:uiPriority="73"/>
+    <w:lsdException w:name="Light Shading Accent 2" w:uiPriority="60"/>
+    <w:lsdException w:name="Light List Accent 2" w:uiPriority="61"/>
+    <w:lsdException w:name="Light Grid Accent 2" w:uiPriority="62"/>
+    <w:lsdException w:name="Medium Shading 1 Accent 2" w:uiPriority="63"/>
+    <w:lsdException w:name="Medium Shading 2 Accent 2" w:uiPriority="64"/>
+    <w:lsdException w:name="Medium List 1 Accent 2" w:uiPriority="65"/>
+    <w:lsdException w:name="Medium List 2 Accent 2" w:uiPriority="66"/>
+    <w:lsdException w:name="Medium Grid 1 Accent 2" w:uiPriority="67"/>
+    <w:lsdException w:name="Medium Grid 2 Accent 2" w:uiPriority="68"/>
+    <w:lsdException w:name="Medium Grid 3 Accent 2" w:uiPriority="69"/>
+    <w:lsdException w:name="Dark List Accent 2" w:uiPriority="70"/>
+    <w:lsdException w:name="Colorful Shading Accent 2" w:uiPriority="71"/>
+    <w:lsdException w:name="Colorful List Accent 2" w:uiPriority="72"/>
+    <w:lsdException w:name="Colorful Grid Accent 2" w:uiPriority="73"/>
+    <w:lsdException w:name="Light Shading Accent 3" w:uiPriority="60"/>
+    <w:lsdException w:name="Light List Accent 3" w:uiPriority="61"/>
+    <w:lsdException w:name="Light Grid Accent 3" w:uiPriority="62"/>
+    <w:lsdException w:name="Medium Shading 1 Accent 3" w:uiPriority="63"/>
+    <w:lsdException w:name="Medium Shading 2 Accent 3" w:uiPriority="64"/>
+    <w:lsdException w:name="Medium List 1 Accent 3" w:uiPriority="65"/>
+    <w:lsdException w:name="Medium List 2 Accent 3" w:uiPriority="66"/>
+    <w:lsdException w:name="Medium Grid 1 Accent 3" w:uiPriority="67"/>
+    <w:lsdException w:name="Medium Grid 2 Accent 3" w:uiPriority="68"/>
+    <w:lsdException w:name="Medium Grid 3 Accent 3" w:uiPriority="69"/>
+    <w:lsdException w:name="Dark List Accent 3" w:uiPriority="70"/>
+    <w:lsdException w:name="Colorful Shading Accent 3" w:uiPriority="71"/>
+    <w:lsdException w:name="Colorful List Accent 3" w:uiPriority="72"/>
+    <w:lsdException w:name="Colorful Grid Accent 3" w:uiPriority="73"/>
+    <w:lsdException w:name="Light Shading Accent 4" w:uiPriority="60"/>
+    <w:lsdException w:name="Light List Accent 4" w:uiPriority="61"/>
+    <w:lsdException w:name="Light Grid Accent 4" w:uiPriority="62"/>
+    <w:lsdException w:name="Medium Shading 1 Accent 4" w:uiPriority="63"/>
+    <w:lsdException w:name="Medium Shading 2 Accent 4" w:uiPriority="64"/>
+    <w:lsdException w:name="Medium List 1 Accent 4" w:uiPriority="65"/>
+    <w:lsdException w:name="Medium List 2 Accent 4" w:uiPriority="66"/>
+    <w:lsdException w:name="Medium Grid 1 Accent 4" w:uiPriority="67"/>
+    <w:lsdException w:name="Medium Grid 2 Accent 4" w:uiPriority="68"/>
+    <w:lsdException w:name="Medium Grid 3 Accent 4" w:uiPriority="69"/>
+    <w:lsdException w:name="Dark List Accent 4" w:uiPriority="70"/>
+    <w:lsdException w:name="Colorful Shading Accent 4" w:uiPriority="71"/>
+    <w:lsdException w:name="Colorful List Accent 4" w:uiPriority="72"/>
+    <w:lsdException w:name="Colorful Grid Accent 4" w:uiPriority="73"/>
+    <w:lsdException w:name="Light Shading Accent 5" w:uiPriority="60"/>
+    <w:lsdException w:name="Light List Accent 5" w:uiPriority="61"/>
+    <w:lsdException w:name="Light Grid Accent 5" w:uiPriority="62"/>
+    <w:lsdException w:name="Medium Shading 1 Accent 5" w:uiPriority="63"/>
+    <w:lsdException w:name="Medium Shading 2 Accent 5" w:uiPriority="64"/>
+    <w:lsdException w:name="Medium List 1 Accent 5" w:uiPriority="65"/>
+    <w:lsdException w:name="Medium List 2 Accent 5" w:uiPriority="66"/>
+    <w:lsdException w:name="Medium Grid 1 Accent 5" w:uiPriority="67"/>
+    <w:lsdException w:name="Medium Grid 2 Accent 5" w:uiPriority="68"/>
+    <w:lsdException w:name="Medium Grid 3 Accent 5" w:uiPriority="69"/>
+    <w:lsdException w:name="Dark List Accent 5" w:uiPriority="70"/>
+    <w:lsdException w:name="Colorful Shading Accent 5" w:uiPriority="71"/>
+    <w:lsdException w:name="Colorful List Accent 5" w:uiPriority="72"/>
+    <w:lsdException w:name="Colorful Grid Accent 5" w:uiPriority="73"/>
+    <w:lsdException w:name="Light Shading Accent 6" w:uiPriority="60"/>
+    <w:lsdException w:name="Light List Accent 6" w:uiPriority="61"/>
+    <w:lsdException w:name="Light Grid Accent 6" w:uiPriority="62"/>
+    <w:lsdException w:name="Medium Shading 1 Accent 6" w:uiPriority="63"/>
+    <w:lsdException w:name="Medium Shading 2 Accent 6" w:uiPriority="64"/>
+    <w:lsdException w:name="Medium List 1 Accent 6" w:uiPriority="65"/>
+    <w:lsdException w:name="Medium List 2 Accent 6" w:uiPriority="66"/>
+    <w:lsdException w:name="Medium Grid 1 Accent 6" w:uiPriority="67"/>
+    <w:lsdException w:name="Medium Grid 2 Accent 6" w:uiPriority="68"/>
+    <w:lsdException w:name="Medium Grid 3 Accent 6" w:uiPriority="69"/>
+    <w:lsdException w:name="Dark List Accent 6" w:uiPriority="70"/>
+    <w:lsdException w:name="Colorful Shading Accent 6" w:uiPriority="71"/>
+    <w:lsdException w:name="Colorful List Accent 6" w:uiPriority="72"/>
+    <w:lsdException w:name="Colorful Grid Accent 6" w:uiPriority="73"/>
+    <w:lsdException w:name="Subtle Emphasis" w:uiPriority="19" w:qFormat="1"/>
+    <w:lsdException w:name="Intense Emphasis" w:uiPriority="21" w:qFormat="1"/>
+    <w:lsdException w:name="Subtle Reference" w:uiPriority="31" w:qFormat="1"/>
+    <w:lsdException w:name="Intense Reference" w:uiPriority="32" w:qFormat="1"/>
+    <w:lsdException w:name="Book Title" w:uiPriority="33" w:qFormat="1"/>
+    <w:lsdException w:name="Bibliography" w:semiHidden="1" w:uiPriority="37" w:unhideWhenUsed="1"/>
+    <w:lsdException w:name="TOC Heading" w:semiHidden="1" w:uiPriority="39" w:unhideWhenUsed="1" w:qFormat="1"/>
+    <w:lsdException w:name="Grid Table 4" w:uiPriority="49"/>
+    <w:lsdException w:name="Grid Table 5 Dark" w:uiPriority="50"/>
+    <w:lsdException w:name="Grid Table 6 Colorful" w:uiPriority="51"/>
+    <w:lsdException w:name="Grid Table 7 Colorful" w:uiPriority="52"/>
+    <w:lsdException w:name="Grid Table 1 Light Accent 1" w:uiPriority="46"/>
+    <w:lsdException w:name="Grid Table 2 Accent 1" w:uiPriority="47"/>
+    <w:lsdException w:name="Grid Table 3 Accent 1" w:uiPriority="48"/>
+    <w:lsdException w:name="Grid Table 4 Accent 1" w:uiPriority="49"/>
+    <w:lsdException w:name="Grid Table 5 Dark Accent 1" w:uiPriority="50"/>
+    <w:lsdException w:name="Grid Table 6 Colorful Accent 1" w:uiPriority="51"/>
+    <w:lsdException w:name="Grid Table 7 Colorful Accent 1" w:uiPriority="52"/>
+    <w:lsdException w:name="Grid Table 1 Light Accent 2" w:uiPriority="46"/>
+    <w:lsdException w:name="Grid Table 2 Accent 2" w:uiPriority="47"/>
+    <w:lsdException w:name="Grid Table 3 Accent 2" w:uiPriority="48"/>
+    <w:lsdException w:name="Grid Table 4 Accent 2" w:uiPriority="49"/>
+    <w:lsdException w:name="Grid Table 5 Dark Accent 2" w:uiPriority="50"/>
+    <w:lsdException w:name="Grid Table 6 Colorful Accent 2" w:uiPriority="51"/>
+    <w:lsdException w:name="Grid Table 7 Colorful Accent 2" w:uiPriority="52"/>
+    <w:lsdException w:name="Grid Table 1 Light Accent 3" w:uiPriority="46"/>
+    <w:lsdException w:name="Grid Table 2 Accent 3" w:uiPriority="47"/>
+    <w:lsdException w:name="Grid Table 3 Accent 3" w:uiPriority="48"/>
+    <w:lsdException w:name="Grid Table 4 Accent 3" w:uiPriority="49"/>
+    <w:lsdException w:name="Grid Table 5 Dark Accent 3" w:uiPriority="50"/>
+    <w:lsdException w:name="Grid Table 6 Colorful Accent 3" w:uiPriority="51"/>
+    <w:lsdException w:name="Grid Table 7 Colorful Accent 3" w:uiPriority="52"/>
+    <w:lsdException w:name="Grid Table 1 Light Accent 4" w:uiPriority="46"/>
+    <w:lsdException w:name="Grid Table 2 Accent 4" w:uiPriority="47"/>
+    <w:lsdException w:name="Grid Table 3 Accent 4" w:uiPriority="48"/>
+    <w:lsdException w:name="Grid Table 4 Accent 4" w:uiPriority="49"/>
+    <w:lsdException w:name="Grid Table 5 Dark Accent 4" w:uiPriority="50"/>
+    <w:lsdException w:name="Grid Table 6 Colorful Accent 4" w:uiPriority="51"/>
+    <w:lsdException w:name="Grid Table 7 Colorful Accent 4" w:uiPriority="52"/>
+    <w:lsdException w:name="Grid Table 1 Light Accent 5" w:uiPriority="46"/>
+    <w:lsdException w:name="Grid Table 2 Accent 5" w:uiPriority="47"/>
+    <w:lsdException w:name="Grid Table 3 Accent 5" w:uiPriority="48"/>
+    <w:lsdException w:name="Grid Table 4 Accent 5" w:uiPriority="49"/>
+    <w:lsdException w:name="Grid Table 5 Dark Accent 5" w:uiPriority="50"/>
+    <w:lsdException w:name="Grid Table 6 Colorful Accent 5" w:uiPriority="51"/>
+    <w:lsdException w:name="Grid Table 7 Colorful Accent 5" w:uiPriority="52"/>
+    <w:lsdException w:name="Grid Table 1 Light Accent 6" w:uiPriority="46"/>
+    <w:lsdException w:name="Grid Table 2 Accent 6" w:uiPriority="47"/>
+    <w:lsdException w:name="Grid Table 3 Accent 6" w:uiPriority="48"/>
+    <w:lsdException w:name="Grid Table 4 Accent 6" w:uiPriority="49"/>
+    <w:lsdException w:name="Grid Table 5 Dark Accent 6" w:uiPriority="50"/>
+    <w:lsdException w:name="Grid Table 6 Colorful Accent 6" w:uiPriority="51"/>
+    <w:lsdException w:name="Grid Table 7 Colorful Accent 6" w:uiPriority="52"/>
+    <w:lsdException w:name="List Table 1 Light" w:uiPriority="46"/>
+    <w:lsdException w:name="List Table 2" w:uiPriority="47"/>
+    <w:lsdException w:name="List Table 3" w:uiPriority="48"/>
+    <w:lsdException w:name="List Table 4" w:uiPriority="49"/>
+    <w:lsdException w:name="List Table 5 Dark" w:uiPriority="50"/>
+    <w:lsdException w:name="List Table 6 Colorful" w:uiPriority="51"/>
+    <w:lsdException w:name="List Table 7 Colorful" w:uiPriority="52"/>
+    <w:lsdException w:name="List Table 1 Light Accent 1" w:uiPriority="46"/>
+    <w:lsdException w:name="List Table 2 Accent 1" w:uiPriority="47"/>
+    <w:lsdException w:name="List Table 3 Accent 1" w:uiPriority="48"/>
+    <w:lsdException w:name="List Table 4 Accent 1" w:uiPriority="49"/>
+    <w:lsdException w:name="List Table 5 Dark Accent 1" w:uiPriority="50"/>
+    <w:lsdException w:name="List Table 6 Colorful Accent 1" w:uiPriority="51"/>
+    <w:lsdException w:name="List Table 7 Colorful Accent 1" w:uiPriority="52"/>
+    <w:lsdException w:name="List Table 1 Light Accent 2" w:uiPriority="46"/>
+    <w:lsdException w:name="List Table 2 Accent 2" w:uiPriority="47"/>
+    <w:lsdException w:name="List Table 3 Accent 2" w:uiPriority="48"/>
+    <w:lsdException w:name="List Table 4 Accent 2" w:uiPriority="49"/>
+    <w:lsdException w:name="List Table 5 Dark Accent 2" w:uiPriority="50"/>
+    <w:lsdException w:name="List Table 6 Colorful Accent 2" w:uiPriority="51"/>
+    <w:lsdException w:name="List Table 7 Colorful Accent 2" w:uiPriority="52"/>
+    <w:lsdException w:name="List Table 1 Light Accent 3" w:uiPriority="46"/>
+    <w:lsdException w:name="List Table 2 Accent 3" w:uiPriority="47"/>
+    <w:lsdException w:name="List Table 3 Accent 3" w:uiPriority="48"/>
+    <w:lsdException w:name="List Table 4 Accent 3" w:uiPriority="49"/>
+    <w:lsdException w:name="List Table 5 Dark Accent 3" w:uiPriority="50"/>
+    <w:lsdException w:name="List Table 6 Colorful Accent 3" w:uiPriority="51"/>
+    <w:lsdException w:name="List Table 7 Colorful Accent 3" w:uiPriority="52"/>
+    <w:lsdException w:name="List Table 1 Light Accent 4" w:uiPriority="46"/>
+    <w:lsdException w:name="List Table 2 Accent 4" w:uiPriority="47"/>
+    <w:lsdException w:name="List Table 3 Accent 4" w:uiPriority="48"/>
+    <w:lsdException w:name="List Table 4 Accent 4" w:uiPriority="49"/>
+    <w:lsdException w:name="List Table 5 Dark Accent 4" w:uiPriority="50"/>
+    <w:lsdException w:name="List Table 6 Colorful Accent 4" w:uiPriority="51"/>
+    <w:lsdException w:name="List Table 7 Colorful Accent 4" w:uiPriority="52"/>
+    <w:lsdException w:name="List Table 1 Light Accent 5" w:uiPriority="46"/>
+    <w:lsdException w:name="List Table 2 Accent 5" w:uiPriority="47"/>
+    <w:lsdException w:name="List Table 3 Accent 5" w:uiPriority="48"/>
+    <w:lsdException w:name="List Table 4 Accent 5" w:uiPriority="49"/>
+    <w:lsdException w:name="List Table 5 Dark Accent 5" w:uiPriority="50"/>
+    <w:lsdException w:name="List Table 6 Colorful Accent 5" w:uiPriority="51"/>
+    <w:lsdException w:name="List Table 7 Colorful Accent 5" w:uiPriority="52"/>
+    <w:lsdException w:name="List Table 1 Light Accent 6" w:uiPriority="46"/>
+    <w:lsdException w:name="List Table 2 Accent 6" w:uiPriority="47"/>
+    <w:lsdException w:name="List Table 3 Accent 6" w:uiPriority="48"/>
+    <w:lsdException w:name="List Table 4 Accent 6" w:uiPriority="49"/>
+    <w:lsdException w:name="List Table 5 Dark Accent 6" w:uiPriority="50"/>
+    <w:lsdException w:name="List Table 6 Colorful Accent 6" w:uiPriority="51"/>
+    <w:lsdException w:name="List Table 7 Colorful Accent 6" w:uiPriority="52"/>
   </w:latentStyles>
   <w:style w:type="paragraph" w:default="1" w:styleId="Normal">
     <w:name w:val="Normal"/>
@@ -14133,7 +15654,6 @@
     <w:uiPriority w:val="59"/>
     <w:rsid w:val="00552A74"/>
     <w:tblPr>
-      <w:tblInd w:w="0" w:type="dxa"/>
       <w:tblBorders>
         <w:top w:val="single" w:sz="4" w:space="0" w:color="auto"/>
         <w:left w:val="single" w:sz="4" w:space="0" w:color="auto"/>
@@ -14142,301 +15662,6 @@
         <w:insideH w:val="single" w:sz="4" w:space="0" w:color="auto"/>
         <w:insideV w:val="single" w:sz="4" w:space="0" w:color="auto"/>
       </w:tblBorders>
-      <w:tblCellMar>
-        <w:top w:w="0" w:type="dxa"/>
-        <w:left w:w="108" w:type="dxa"/>
-        <w:bottom w:w="0" w:type="dxa"/>
-        <w:right w:w="108" w:type="dxa"/>
-      </w:tblCellMar>
-    </w:tblPr>
-  </w:style>
-  <w:style w:type="paragraph" w:styleId="BalloonText">
-    <w:name w:val="Balloon Text"/>
-    <w:basedOn w:val="Normal"/>
-    <w:link w:val="BalloonTextChar"/>
-    <w:uiPriority w:val="99"/>
-    <w:semiHidden/>
-    <w:unhideWhenUsed/>
-    <w:rsid w:val="00472332"/>
-    <w:rPr>
-      <w:rFonts w:ascii="Lucida Grande" w:hAnsi="Lucida Grande" w:cs="Lucida Grande"/>
-      <w:sz w:val="18"/>
-      <w:szCs w:val="18"/>
-    </w:rPr>
-  </w:style>
-  <w:style w:type="character" w:customStyle="1" w:styleId="BalloonTextChar">
-    <w:name w:val="Balloon Text Char"/>
-    <w:basedOn w:val="DefaultParagraphFont"/>
-    <w:link w:val="BalloonText"/>
-    <w:uiPriority w:val="99"/>
-    <w:semiHidden/>
-    <w:rsid w:val="00472332"/>
-    <w:rPr>
-      <w:rFonts w:ascii="Lucida Grande" w:hAnsi="Lucida Grande" w:cs="Lucida Grande"/>
-      <w:sz w:val="18"/>
-      <w:szCs w:val="18"/>
-      <w:lang w:val="pt-BR"/>
-    </w:rPr>
-  </w:style>
-</w:styles>
-</file>
-
-<file path=word/stylesWithEffects.xml><?xml version="1.0" encoding="utf-8"?>
-<w:styles xmlns:wpc="http://schemas.microsoft.com/office/word/2010/wordprocessingCanvas" xmlns:mo="http://schemas.microsoft.com/office/mac/office/2008/main" xmlns:mc="http://schemas.openxmlformats.org/markup-compatibility/2006" xmlns:mv="urn:schemas-microsoft-com:mac:vml" xmlns:o="urn:schemas-microsoft-com:office:office" xmlns:r="http://schemas.openxmlformats.org/officeDocument/2006/relationships" xmlns:m="http://schemas.openxmlformats.org/officeDocument/2006/math" xmlns:v="urn:schemas-microsoft-com:vml" xmlns:wp14="http://schemas.microsoft.com/office/word/2010/wordprocessingDrawing" xmlns:wp="http://schemas.openxmlformats.org/drawingml/2006/wordprocessingDrawing" xmlns:w10="urn:schemas-microsoft-com:office:word" xmlns:w="http://schemas.openxmlformats.org/wordprocessingml/2006/main" xmlns:w14="http://schemas.microsoft.com/office/word/2010/wordml" xmlns:wpg="http://schemas.microsoft.com/office/word/2010/wordprocessingGroup" xmlns:wpi="http://schemas.microsoft.com/office/word/2010/wordprocessingInk" xmlns:wne="http://schemas.microsoft.com/office/word/2006/wordml" xmlns:wps="http://schemas.microsoft.com/office/word/2010/wordprocessingShape" mc:Ignorable="w14 wp14">
-  <w:docDefaults>
-    <w:rPrDefault>
-      <w:rPr>
-        <w:rFonts w:asciiTheme="minorHAnsi" w:eastAsiaTheme="minorEastAsia" w:hAnsiTheme="minorHAnsi" w:cstheme="minorBidi"/>
-        <w:sz w:val="24"/>
-        <w:szCs w:val="24"/>
-        <w:lang w:val="es-ES_tradnl" w:eastAsia="es-ES" w:bidi="ar-SA"/>
-      </w:rPr>
-    </w:rPrDefault>
-    <w:pPrDefault/>
-  </w:docDefaults>
-  <w:latentStyles w:defLockedState="0" w:defUIPriority="99" w:defSemiHidden="1" w:defUnhideWhenUsed="1" w:defQFormat="0" w:count="276">
-    <w:lsdException w:name="Normal" w:semiHidden="0" w:uiPriority="0" w:unhideWhenUsed="0" w:qFormat="1"/>
-    <w:lsdException w:name="heading 1" w:semiHidden="0" w:uiPriority="9" w:unhideWhenUsed="0" w:qFormat="1"/>
-    <w:lsdException w:name="heading 2" w:uiPriority="9" w:qFormat="1"/>
-    <w:lsdException w:name="heading 3" w:uiPriority="9" w:qFormat="1"/>
-    <w:lsdException w:name="heading 4" w:uiPriority="9" w:qFormat="1"/>
-    <w:lsdException w:name="heading 5" w:uiPriority="9" w:qFormat="1"/>
-    <w:lsdException w:name="heading 6" w:uiPriority="9" w:qFormat="1"/>
-    <w:lsdException w:name="heading 7" w:uiPriority="9" w:qFormat="1"/>
-    <w:lsdException w:name="heading 8" w:uiPriority="9" w:qFormat="1"/>
-    <w:lsdException w:name="heading 9" w:uiPriority="9" w:qFormat="1"/>
-    <w:lsdException w:name="toc 1" w:uiPriority="39"/>
-    <w:lsdException w:name="toc 2" w:uiPriority="39"/>
-    <w:lsdException w:name="toc 3" w:uiPriority="39"/>
-    <w:lsdException w:name="toc 4" w:uiPriority="39"/>
-    <w:lsdException w:name="toc 5" w:uiPriority="39"/>
-    <w:lsdException w:name="toc 6" w:uiPriority="39"/>
-    <w:lsdException w:name="toc 7" w:uiPriority="39"/>
-    <w:lsdException w:name="toc 8" w:uiPriority="39"/>
-    <w:lsdException w:name="toc 9" w:uiPriority="39"/>
-    <w:lsdException w:name="caption" w:uiPriority="35" w:qFormat="1"/>
-    <w:lsdException w:name="Title" w:semiHidden="0" w:uiPriority="10" w:unhideWhenUsed="0" w:qFormat="1"/>
-    <w:lsdException w:name="Default Paragraph Font" w:uiPriority="1"/>
-    <w:lsdException w:name="Subtitle" w:semiHidden="0" w:uiPriority="11" w:unhideWhenUsed="0" w:qFormat="1"/>
-    <w:lsdException w:name="Strong" w:semiHidden="0" w:uiPriority="22" w:unhideWhenUsed="0" w:qFormat="1"/>
-    <w:lsdException w:name="Emphasis" w:semiHidden="0" w:uiPriority="20" w:unhideWhenUsed="0" w:qFormat="1"/>
-    <w:lsdException w:name="Table Grid" w:semiHidden="0" w:uiPriority="59" w:unhideWhenUsed="0"/>
-    <w:lsdException w:name="Placeholder Text" w:unhideWhenUsed="0"/>
-    <w:lsdException w:name="No Spacing" w:semiHidden="0" w:uiPriority="1" w:unhideWhenUsed="0" w:qFormat="1"/>
-    <w:lsdException w:name="Light Shading" w:semiHidden="0" w:uiPriority="60" w:unhideWhenUsed="0"/>
-    <w:lsdException w:name="Light List" w:semiHidden="0" w:uiPriority="61" w:unhideWhenUsed="0"/>
-    <w:lsdException w:name="Light Grid" w:semiHidden="0" w:uiPriority="62" w:unhideWhenUsed="0"/>
-    <w:lsdException w:name="Medium Shading 1" w:semiHidden="0" w:uiPriority="63" w:unhideWhenUsed="0"/>
-    <w:lsdException w:name="Medium Shading 2" w:semiHidden="0" w:uiPriority="64" w:unhideWhenUsed="0"/>
-    <w:lsdException w:name="Medium List 1" w:semiHidden="0" w:uiPriority="65" w:unhideWhenUsed="0"/>
-    <w:lsdException w:name="Medium List 2" w:semiHidden="0" w:uiPriority="66" w:unhideWhenUsed="0"/>
-    <w:lsdException w:name="Medium Grid 1" w:semiHidden="0" w:uiPriority="67" w:unhideWhenUsed="0"/>
-    <w:lsdException w:name="Medium Grid 2" w:semiHidden="0" w:uiPriority="68" w:unhideWhenUsed="0"/>
-    <w:lsdException w:name="Medium Grid 3" w:semiHidden="0" w:uiPriority="69" w:unhideWhenUsed="0"/>
-    <w:lsdException w:name="Dark List" w:semiHidden="0" w:uiPriority="70" w:unhideWhenUsed="0"/>
-    <w:lsdException w:name="Colorful Shading" w:semiHidden="0" w:uiPriority="71" w:unhideWhenUsed="0"/>
-    <w:lsdException w:name="Colorful List" w:semiHidden="0" w:uiPriority="72" w:unhideWhenUsed="0"/>
-    <w:lsdException w:name="Colorful Grid" w:semiHidden="0" w:uiPriority="73" w:unhideWhenUsed="0"/>
-    <w:lsdException w:name="Light Shading Accent 1" w:semiHidden="0" w:uiPriority="60" w:unhideWhenUsed="0"/>
-    <w:lsdException w:name="Light List Accent 1" w:semiHidden="0" w:uiPriority="61" w:unhideWhenUsed="0"/>
-    <w:lsdException w:name="Light Grid Accent 1" w:semiHidden="0" w:uiPriority="62" w:unhideWhenUsed="0"/>
-    <w:lsdException w:name="Medium Shading 1 Accent 1" w:semiHidden="0" w:uiPriority="63" w:unhideWhenUsed="0"/>
-    <w:lsdException w:name="Medium Shading 2 Accent 1" w:semiHidden="0" w:uiPriority="64" w:unhideWhenUsed="0"/>
-    <w:lsdException w:name="Medium List 1 Accent 1" w:semiHidden="0" w:uiPriority="65" w:unhideWhenUsed="0"/>
-    <w:lsdException w:name="Revision" w:unhideWhenUsed="0"/>
-    <w:lsdException w:name="List Paragraph" w:semiHidden="0" w:uiPriority="34" w:unhideWhenUsed="0" w:qFormat="1"/>
-    <w:lsdException w:name="Quote" w:semiHidden="0" w:uiPriority="29" w:unhideWhenUsed="0" w:qFormat="1"/>
-    <w:lsdException w:name="Intense Quote" w:semiHidden="0" w:uiPriority="30" w:unhideWhenUsed="0" w:qFormat="1"/>
-    <w:lsdException w:name="Medium List 2 Accent 1" w:semiHidden="0" w:uiPriority="66" w:unhideWhenUsed="0"/>
-    <w:lsdException w:name="Medium Grid 1 Accent 1" w:semiHidden="0" w:uiPriority="67" w:unhideWhenUsed="0"/>
-    <w:lsdException w:name="Medium Grid 2 Accent 1" w:semiHidden="0" w:uiPriority="68" w:unhideWhenUsed="0"/>
-    <w:lsdException w:name="Medium Grid 3 Accent 1" w:semiHidden="0" w:uiPriority="69" w:unhideWhenUsed="0"/>
-    <w:lsdException w:name="Dark List Accent 1" w:semiHidden="0" w:uiPriority="70" w:unhideWhenUsed="0"/>
-    <w:lsdException w:name="Colorful Shading Accent 1" w:semiHidden="0" w:uiPriority="71" w:unhideWhenUsed="0"/>
-    <w:lsdException w:name="Colorful List Accent 1" w:semiHidden="0" w:uiPriority="72" w:unhideWhenUsed="0"/>
-    <w:lsdException w:name="Colorful Grid Accent 1" w:semiHidden="0" w:uiPriority="73" w:unhideWhenUsed="0"/>
-    <w:lsdException w:name="Light Shading Accent 2" w:semiHidden="0" w:uiPriority="60" w:unhideWhenUsed="0"/>
-    <w:lsdException w:name="Light List Accent 2" w:semiHidden="0" w:uiPriority="61" w:unhideWhenUsed="0"/>
-    <w:lsdException w:name="Light Grid Accent 2" w:semiHidden="0" w:uiPriority="62" w:unhideWhenUsed="0"/>
-    <w:lsdException w:name="Medium Shading 1 Accent 2" w:semiHidden="0" w:uiPriority="63" w:unhideWhenUsed="0"/>
-    <w:lsdException w:name="Medium Shading 2 Accent 2" w:semiHidden="0" w:uiPriority="64" w:unhideWhenUsed="0"/>
-    <w:lsdException w:name="Medium List 1 Accent 2" w:semiHidden="0" w:uiPriority="65" w:unhideWhenUsed="0"/>
-    <w:lsdException w:name="Medium List 2 Accent 2" w:semiHidden="0" w:uiPriority="66" w:unhideWhenUsed="0"/>
-    <w:lsdException w:name="Medium Grid 1 Accent 2" w:semiHidden="0" w:uiPriority="67" w:unhideWhenUsed="0"/>
-    <w:lsdException w:name="Medium Grid 2 Accent 2" w:semiHidden="0" w:uiPriority="68" w:unhideWhenUsed="0"/>
-    <w:lsdException w:name="Medium Grid 3 Accent 2" w:semiHidden="0" w:uiPriority="69" w:unhideWhenUsed="0"/>
-    <w:lsdException w:name="Dark List Accent 2" w:semiHidden="0" w:uiPriority="70" w:unhideWhenUsed="0"/>
-    <w:lsdException w:name="Colorful Shading Accent 2" w:semiHidden="0" w:uiPriority="71" w:unhideWhenUsed="0"/>
-    <w:lsdException w:name="Colorful List Accent 2" w:semiHidden="0" w:uiPriority="72" w:unhideWhenUsed="0"/>
-    <w:lsdException w:name="Colorful Grid Accent 2" w:semiHidden="0" w:uiPriority="73" w:unhideWhenUsed="0"/>
-    <w:lsdException w:name="Light Shading Accent 3" w:semiHidden="0" w:uiPriority="60" w:unhideWhenUsed="0"/>
-    <w:lsdException w:name="Light List Accent 3" w:semiHidden="0" w:uiPriority="61" w:unhideWhenUsed="0"/>
-    <w:lsdException w:name="Light Grid Accent 3" w:semiHidden="0" w:uiPriority="62" w:unhideWhenUsed="0"/>
-    <w:lsdException w:name="Medium Shading 1 Accent 3" w:semiHidden="0" w:uiPriority="63" w:unhideWhenUsed="0"/>
-    <w:lsdException w:name="Medium Shading 2 Accent 3" w:semiHidden="0" w:uiPriority="64" w:unhideWhenUsed="0"/>
-    <w:lsdException w:name="Medium List 1 Accent 3" w:semiHidden="0" w:uiPriority="65" w:unhideWhenUsed="0"/>
-    <w:lsdException w:name="Medium List 2 Accent 3" w:semiHidden="0" w:uiPriority="66" w:unhideWhenUsed="0"/>
-    <w:lsdException w:name="Medium Grid 1 Accent 3" w:semiHidden="0" w:uiPriority="67" w:unhideWhenUsed="0"/>
-    <w:lsdException w:name="Medium Grid 2 Accent 3" w:semiHidden="0" w:uiPriority="68" w:unhideWhenUsed="0"/>
-    <w:lsdException w:name="Medium Grid 3 Accent 3" w:semiHidden="0" w:uiPriority="69" w:unhideWhenUsed="0"/>
-    <w:lsdException w:name="Dark List Accent 3" w:semiHidden="0" w:uiPriority="70" w:unhideWhenUsed="0"/>
-    <w:lsdException w:name="Colorful Shading Accent 3" w:semiHidden="0" w:uiPriority="71" w:unhideWhenUsed="0"/>
-    <w:lsdException w:name="Colorful List Accent 3" w:semiHidden="0" w:uiPriority="72" w:unhideWhenUsed="0"/>
-    <w:lsdException w:name="Colorful Grid Accent 3" w:semiHidden="0" w:uiPriority="73" w:unhideWhenUsed="0"/>
-    <w:lsdException w:name="Light Shading Accent 4" w:semiHidden="0" w:uiPriority="60" w:unhideWhenUsed="0"/>
-    <w:lsdException w:name="Light List Accent 4" w:semiHidden="0" w:uiPriority="61" w:unhideWhenUsed="0"/>
-    <w:lsdException w:name="Light Grid Accent 4" w:semiHidden="0" w:uiPriority="62" w:unhideWhenUsed="0"/>
-    <w:lsdException w:name="Medium Shading 1 Accent 4" w:semiHidden="0" w:uiPriority="63" w:unhideWhenUsed="0"/>
-    <w:lsdException w:name="Medium Shading 2 Accent 4" w:semiHidden="0" w:uiPriority="64" w:unhideWhenUsed="0"/>
-    <w:lsdException w:name="Medium List 1 Accent 4" w:semiHidden="0" w:uiPriority="65" w:unhideWhenUsed="0"/>
-    <w:lsdException w:name="Medium List 2 Accent 4" w:semiHidden="0" w:uiPriority="66" w:unhideWhenUsed="0"/>
-    <w:lsdException w:name="Medium Grid 1 Accent 4" w:semiHidden="0" w:uiPriority="67" w:unhideWhenUsed="0"/>
-    <w:lsdException w:name="Medium Grid 2 Accent 4" w:semiHidden="0" w:uiPriority="68" w:unhideWhenUsed="0"/>
-    <w:lsdException w:name="Medium Grid 3 Accent 4" w:semiHidden="0" w:uiPriority="69" w:unhideWhenUsed="0"/>
-    <w:lsdException w:name="Dark List Accent 4" w:semiHidden="0" w:uiPriority="70" w:unhideWhenUsed="0"/>
-    <w:lsdException w:name="Colorful Shading Accent 4" w:semiHidden="0" w:uiPriority="71" w:unhideWhenUsed="0"/>
-    <w:lsdException w:name="Colorful List Accent 4" w:semiHidden="0" w:uiPriority="72" w:unhideWhenUsed="0"/>
-    <w:lsdException w:name="Colorful Grid Accent 4" w:semiHidden="0" w:uiPriority="73" w:unhideWhenUsed="0"/>
-    <w:lsdException w:name="Light Shading Accent 5" w:semiHidden="0" w:uiPriority="60" w:unhideWhenUsed="0"/>
-    <w:lsdException w:name="Light List Accent 5" w:semiHidden="0" w:uiPriority="61" w:unhideWhenUsed="0"/>
-    <w:lsdException w:name="Light Grid Accent 5" w:semiHidden="0" w:uiPriority="62" w:unhideWhenUsed="0"/>
-    <w:lsdException w:name="Medium Shading 1 Accent 5" w:semiHidden="0" w:uiPriority="63" w:unhideWhenUsed="0"/>
-    <w:lsdException w:name="Medium Shading 2 Accent 5" w:semiHidden="0" w:uiPriority="64" w:unhideWhenUsed="0"/>
-    <w:lsdException w:name="Medium List 1 Accent 5" w:semiHidden="0" w:uiPriority="65" w:unhideWhenUsed="0"/>
-    <w:lsdException w:name="Medium List 2 Accent 5" w:semiHidden="0" w:uiPriority="66" w:unhideWhenUsed="0"/>
-    <w:lsdException w:name="Medium Grid 1 Accent 5" w:semiHidden="0" w:uiPriority="67" w:unhideWhenUsed="0"/>
-    <w:lsdException w:name="Medium Grid 2 Accent 5" w:semiHidden="0" w:uiPriority="68" w:unhideWhenUsed="0"/>
-    <w:lsdException w:name="Medium Grid 3 Accent 5" w:semiHidden="0" w:uiPriority="69" w:unhideWhenUsed="0"/>
-    <w:lsdException w:name="Dark List Accent 5" w:semiHidden="0" w:uiPriority="70" w:unhideWhenUsed="0"/>
-    <w:lsdException w:name="Colorful Shading Accent 5" w:semiHidden="0" w:uiPriority="71" w:unhideWhenUsed="0"/>
-    <w:lsdException w:name="Colorful List Accent 5" w:semiHidden="0" w:uiPriority="72" w:unhideWhenUsed="0"/>
-    <w:lsdException w:name="Colorful Grid Accent 5" w:semiHidden="0" w:uiPriority="73" w:unhideWhenUsed="0"/>
-    <w:lsdException w:name="Light Shading Accent 6" w:semiHidden="0" w:uiPriority="60" w:unhideWhenUsed="0"/>
-    <w:lsdException w:name="Light List Accent 6" w:semiHidden="0" w:uiPriority="61" w:unhideWhenUsed="0"/>
-    <w:lsdException w:name="Light Grid Accent 6" w:semiHidden="0" w:uiPriority="62" w:unhideWhenUsed="0"/>
-    <w:lsdException w:name="Medium Shading 1 Accent 6" w:semiHidden="0" w:uiPriority="63" w:unhideWhenUsed="0"/>
-    <w:lsdException w:name="Medium Shading 2 Accent 6" w:semiHidden="0" w:uiPriority="64" w:unhideWhenUsed="0"/>
-    <w:lsdException w:name="Medium List 1 Accent 6" w:semiHidden="0" w:uiPriority="65" w:unhideWhenUsed="0"/>
-    <w:lsdException w:name="Medium List 2 Accent 6" w:semiHidden="0" w:uiPriority="66" w:unhideWhenUsed="0"/>
-    <w:lsdException w:name="Medium Grid 1 Accent 6" w:semiHidden="0" w:uiPriority="67" w:unhideWhenUsed="0"/>
-    <w:lsdException w:name="Medium Grid 2 Accent 6" w:semiHidden="0" w:uiPriority="68" w:unhideWhenUsed="0"/>
-    <w:lsdException w:name="Medium Grid 3 Accent 6" w:semiHidden="0" w:uiPriority="69" w:unhideWhenUsed="0"/>
-    <w:lsdException w:name="Dark List Accent 6" w:semiHidden="0" w:uiPriority="70" w:unhideWhenUsed="0"/>
-    <w:lsdException w:name="Colorful Shading Accent 6" w:semiHidden="0" w:uiPriority="71" w:unhideWhenUsed="0"/>
-    <w:lsdException w:name="Colorful List Accent 6" w:semiHidden="0" w:uiPriority="72" w:unhideWhenUsed="0"/>
-    <w:lsdException w:name="Colorful Grid Accent 6" w:semiHidden="0" w:uiPriority="73" w:unhideWhenUsed="0"/>
-    <w:lsdException w:name="Subtle Emphasis" w:semiHidden="0" w:uiPriority="19" w:unhideWhenUsed="0" w:qFormat="1"/>
-    <w:lsdException w:name="Intense Emphasis" w:semiHidden="0" w:uiPriority="21" w:unhideWhenUsed="0" w:qFormat="1"/>
-    <w:lsdException w:name="Subtle Reference" w:semiHidden="0" w:uiPriority="31" w:unhideWhenUsed="0" w:qFormat="1"/>
-    <w:lsdException w:name="Intense Reference" w:semiHidden="0" w:uiPriority="32" w:unhideWhenUsed="0" w:qFormat="1"/>
-    <w:lsdException w:name="Book Title" w:semiHidden="0" w:uiPriority="33" w:unhideWhenUsed="0" w:qFormat="1"/>
-    <w:lsdException w:name="Bibliography" w:uiPriority="37"/>
-    <w:lsdException w:name="TOC Heading" w:uiPriority="39" w:qFormat="1"/>
-  </w:latentStyles>
-  <w:style w:type="paragraph" w:default="1" w:styleId="Normal">
-    <w:name w:val="Normal"/>
-    <w:qFormat/>
-    <w:rPr>
-      <w:lang w:val="pt-BR"/>
-    </w:rPr>
-  </w:style>
-  <w:style w:type="character" w:default="1" w:styleId="DefaultParagraphFont">
-    <w:name w:val="Default Paragraph Font"/>
-    <w:uiPriority w:val="1"/>
-    <w:semiHidden/>
-    <w:unhideWhenUsed/>
-  </w:style>
-  <w:style w:type="table" w:default="1" w:styleId="TableNormal">
-    <w:name w:val="Normal Table"/>
-    <w:uiPriority w:val="99"/>
-    <w:semiHidden/>
-    <w:unhideWhenUsed/>
-    <w:tblPr>
-      <w:tblInd w:w="0" w:type="dxa"/>
-      <w:tblCellMar>
-        <w:top w:w="0" w:type="dxa"/>
-        <w:left w:w="108" w:type="dxa"/>
-        <w:bottom w:w="0" w:type="dxa"/>
-        <w:right w:w="108" w:type="dxa"/>
-      </w:tblCellMar>
-    </w:tblPr>
-  </w:style>
-  <w:style w:type="numbering" w:default="1" w:styleId="NoList">
-    <w:name w:val="No List"/>
-    <w:uiPriority w:val="99"/>
-    <w:semiHidden/>
-    <w:unhideWhenUsed/>
-  </w:style>
-  <w:style w:type="paragraph" w:styleId="ListParagraph">
-    <w:name w:val="List Paragraph"/>
-    <w:basedOn w:val="Normal"/>
-    <w:uiPriority w:val="34"/>
-    <w:qFormat/>
-    <w:rsid w:val="00E7118D"/>
-    <w:pPr>
-      <w:ind w:left="720"/>
-      <w:contextualSpacing/>
-    </w:pPr>
-  </w:style>
-  <w:style w:type="character" w:styleId="BookTitle">
-    <w:name w:val="Book Title"/>
-    <w:basedOn w:val="DefaultParagraphFont"/>
-    <w:uiPriority w:val="33"/>
-    <w:qFormat/>
-    <w:rsid w:val="00E7118D"/>
-    <w:rPr>
-      <w:b/>
-      <w:bCs/>
-      <w:smallCaps/>
-      <w:spacing w:val="5"/>
-    </w:rPr>
-  </w:style>
-  <w:style w:type="character" w:styleId="IntenseEmphasis">
-    <w:name w:val="Intense Emphasis"/>
-    <w:basedOn w:val="DefaultParagraphFont"/>
-    <w:uiPriority w:val="21"/>
-    <w:qFormat/>
-    <w:rsid w:val="0047271A"/>
-    <w:rPr>
-      <w:b/>
-      <w:bCs/>
-      <w:i/>
-      <w:iCs/>
-      <w:color w:val="4F81BD" w:themeColor="accent1"/>
-    </w:rPr>
-  </w:style>
-  <w:style w:type="character" w:styleId="Strong">
-    <w:name w:val="Strong"/>
-    <w:basedOn w:val="DefaultParagraphFont"/>
-    <w:uiPriority w:val="22"/>
-    <w:qFormat/>
-    <w:rsid w:val="0047271A"/>
-    <w:rPr>
-      <w:b/>
-      <w:bCs/>
-    </w:rPr>
-  </w:style>
-  <w:style w:type="table" w:styleId="TableGrid">
-    <w:name w:val="Table Grid"/>
-    <w:basedOn w:val="TableNormal"/>
-    <w:uiPriority w:val="59"/>
-    <w:rsid w:val="00552A74"/>
-    <w:tblPr>
-      <w:tblInd w:w="0" w:type="dxa"/>
-      <w:tblBorders>
-        <w:top w:val="single" w:sz="4" w:space="0" w:color="auto"/>
-        <w:left w:val="single" w:sz="4" w:space="0" w:color="auto"/>
-        <w:bottom w:val="single" w:sz="4" w:space="0" w:color="auto"/>
-        <w:right w:val="single" w:sz="4" w:space="0" w:color="auto"/>
-        <w:insideH w:val="single" w:sz="4" w:space="0" w:color="auto"/>
-        <w:insideV w:val="single" w:sz="4" w:space="0" w:color="auto"/>
-      </w:tblBorders>
-      <w:tblCellMar>
-        <w:top w:w="0" w:type="dxa"/>
-        <w:left w:w="108" w:type="dxa"/>
-        <w:bottom w:w="0" w:type="dxa"/>
-        <w:right w:w="108" w:type="dxa"/>
-      </w:tblCellMar>
     </w:tblPr>
   </w:style>
   <w:style w:type="paragraph" w:styleId="BalloonText">

</xml_diff>

<commit_message>
Revisão das métricas e preenchiemnto de mais duas atividades de GPR.
</commit_message>
<xml_diff>
--- a/Artefatos de Documentação/Processo Genérico/2-Gerencia de Projeto/Processo Genérico Gerência de Projeto - GPR.docx
+++ b/Artefatos de Documentação/Processo Genérico/2-Gerencia de Projeto/Processo Genérico Gerência de Projeto - GPR.docx
@@ -189,21 +189,7 @@
         <w:rPr>
           <w:rFonts w:ascii="Arial" w:hAnsi="Arial" w:cs="Arial"/>
         </w:rPr>
-        <w:t xml:space="preserve">Toda </w:t>
-      </w:r>
-      <w:proofErr w:type="spellStart"/>
-      <w:r>
-        <w:rPr>
-          <w:rFonts w:ascii="Arial" w:hAnsi="Arial" w:cs="Arial"/>
-        </w:rPr>
-        <w:t>baseline</w:t>
-      </w:r>
-      <w:proofErr w:type="spellEnd"/>
-      <w:r>
-        <w:rPr>
-          <w:rFonts w:ascii="Arial" w:hAnsi="Arial" w:cs="Arial"/>
-        </w:rPr>
-        <w:t xml:space="preserve"> de projeto e de produto deverá ser auditada.</w:t>
+        <w:t>Toda baseline de projeto e de produto deverá ser auditada.</w:t>
       </w:r>
     </w:p>
     <w:p>
@@ -1489,8 +1475,9 @@
         </w:numPr>
         <w:jc w:val="both"/>
         <w:rPr>
-          <w:rStyle w:val="Forte"/>
           <w:rFonts w:ascii="Arial" w:hAnsi="Arial" w:cs="Arial"/>
+          <w:b/>
+          <w:bCs/>
           <w:sz w:val="32"/>
           <w:szCs w:val="32"/>
         </w:rPr>
@@ -1580,7 +1567,7 @@
                 <w:sz w:val="22"/>
                 <w:szCs w:val="22"/>
               </w:rPr>
-              <w:t>Número de Replanejamentos.</w:t>
+              <w:t>Aderência ao Projeto</w:t>
             </w:r>
           </w:p>
         </w:tc>
@@ -1639,7 +1626,7 @@
                 <w:sz w:val="22"/>
                 <w:szCs w:val="22"/>
               </w:rPr>
-              <w:t>O indicador visa perceber se o processo fora bem projetado no início, ou se muitos imprevistos aconteceram a fim de precisar de planejar novamente alguma área do processo.</w:t>
+              <w:t>Este indicador tem como objetivo revelar se o projeto cumpriu com o planejado com relação as suas atividades.</w:t>
             </w:r>
           </w:p>
         </w:tc>
@@ -1696,14 +1683,14 @@
                 <w:sz w:val="22"/>
                 <w:szCs w:val="22"/>
               </w:rPr>
-              <w:t>A coleta é feita em todas as áreas do processo de Gerência de Projetos. Quando qualquer artefato necessita de revisão e de replanejamento servirá de dado para a coleta.</w:t>
+              <w:t>A coleta é feita na tarefa de verificação de execução do projeto. Nela, serão verificadas o número de tarefas previamente planejadas e o número de tarefas que realmente foram executadas.</w:t>
             </w:r>
           </w:p>
         </w:tc>
       </w:tr>
       <w:tr>
         <w:trPr>
-          <w:trHeight w:val="263"/>
+          <w:trHeight w:val="1029"/>
         </w:trPr>
         <w:tc>
           <w:tcPr>
@@ -1753,11 +1740,9 @@
                 <w:sz w:val="22"/>
                 <w:szCs w:val="22"/>
               </w:rPr>
-              <w:t>Quanto mais baixo o número de replanejamentos melhor. Como não há um histórico da empresa com dados, foi estipulado que:</w:t>
-            </w:r>
-          </w:p>
-          <w:p>
-            <w:pPr>
+              <w:t xml:space="preserve">Existirá uma fórmula </w:t>
+            </w:r>
+            <w:r>
               <w:rPr>
                 <w:rStyle w:val="Forte"/>
                 <w:rFonts w:ascii="Arial" w:hAnsi="Arial" w:cs="Arial"/>
@@ -1765,7 +1750,8 @@
                 <w:sz w:val="22"/>
                 <w:szCs w:val="22"/>
               </w:rPr>
-            </w:pPr>
+              <w:t xml:space="preserve">simples </w:t>
+            </w:r>
             <w:r>
               <w:rPr>
                 <w:rStyle w:val="Forte"/>
@@ -1774,11 +1760,9 @@
                 <w:sz w:val="22"/>
                 <w:szCs w:val="22"/>
               </w:rPr>
-              <w:t>Até 5 replanejamentos: Baixo.</w:t>
-            </w:r>
-          </w:p>
-          <w:p>
-            <w:pPr>
+              <w:t>x = A/B. Em que A é o número de tarefas realmente executadas e B o número de tarefas previamente planejadas. Quanto mais próximo de 1 o número x estiver, melhor estará o indicador. Quanto</w:t>
+            </w:r>
+            <w:r>
               <w:rPr>
                 <w:rStyle w:val="Forte"/>
                 <w:rFonts w:ascii="Arial" w:hAnsi="Arial" w:cs="Arial"/>
@@ -1786,37 +1770,7 @@
                 <w:sz w:val="22"/>
                 <w:szCs w:val="22"/>
               </w:rPr>
-            </w:pPr>
-            <w:r>
-              <w:rPr>
-                <w:rStyle w:val="Forte"/>
-                <w:rFonts w:ascii="Arial" w:hAnsi="Arial" w:cs="Arial"/>
-                <w:b w:val="0"/>
-                <w:sz w:val="22"/>
-                <w:szCs w:val="22"/>
-              </w:rPr>
-              <w:t>De 6 até 10 replanejamentos: Médio.</w:t>
-            </w:r>
-          </w:p>
-          <w:p>
-            <w:pPr>
-              <w:rPr>
-                <w:rStyle w:val="Forte"/>
-                <w:rFonts w:ascii="Arial" w:hAnsi="Arial" w:cs="Arial"/>
-                <w:b w:val="0"/>
-                <w:sz w:val="22"/>
-                <w:szCs w:val="22"/>
-              </w:rPr>
-            </w:pPr>
-            <w:r>
-              <w:rPr>
-                <w:rStyle w:val="Forte"/>
-                <w:rFonts w:ascii="Arial" w:hAnsi="Arial" w:cs="Arial"/>
-                <w:b w:val="0"/>
-                <w:sz w:val="22"/>
-                <w:szCs w:val="22"/>
-              </w:rPr>
-              <w:t>Mais de 10 replanejamentos: Alto.</w:t>
+              <w:t xml:space="preserve"> mais próximo de zero estiver o número x, pior estará o indicador.</w:t>
             </w:r>
           </w:p>
         </w:tc>
@@ -1824,19 +1778,8 @@
     </w:tbl>
     <w:p>
       <w:pPr>
-        <w:ind w:left="360"/>
         <w:rPr>
           <w:rFonts w:ascii="Arial" w:hAnsi="Arial" w:cs="Arial"/>
-        </w:rPr>
-      </w:pPr>
-    </w:p>
-    <w:p>
-      <w:pPr>
-        <w:ind w:left="360"/>
-        <w:outlineLvl w:val="0"/>
-        <w:rPr>
-          <w:rFonts w:ascii="Arial" w:hAnsi="Arial" w:cs="Arial"/>
-          <w:b/>
         </w:rPr>
       </w:pPr>
     </w:p>
@@ -1895,762 +1838,6 @@
                 <w:b w:val="0"/>
                 <w:sz w:val="22"/>
                 <w:szCs w:val="22"/>
-              </w:rPr>
-            </w:pPr>
-            <w:r>
-              <w:rPr>
-                <w:rStyle w:val="Forte"/>
-                <w:rFonts w:ascii="Arial" w:hAnsi="Arial" w:cs="Arial"/>
-                <w:b w:val="0"/>
-                <w:sz w:val="22"/>
-                <w:szCs w:val="22"/>
-              </w:rPr>
-              <w:t>Aderência ao Projeto</w:t>
-            </w:r>
-          </w:p>
-        </w:tc>
-      </w:tr>
-      <w:tr>
-        <w:trPr>
-          <w:trHeight w:val="263"/>
-        </w:trPr>
-        <w:tc>
-          <w:tcPr>
-            <w:tcW w:w="2222" w:type="dxa"/>
-          </w:tcPr>
-          <w:p>
-            <w:pPr>
-              <w:pStyle w:val="PargrafodaLista"/>
-              <w:ind w:left="0"/>
-              <w:rPr>
-                <w:rStyle w:val="Forte"/>
-                <w:rFonts w:ascii="Arial" w:hAnsi="Arial" w:cs="Arial"/>
-                <w:sz w:val="22"/>
-                <w:szCs w:val="22"/>
-              </w:rPr>
-            </w:pPr>
-            <w:r>
-              <w:rPr>
-                <w:rStyle w:val="Forte"/>
-                <w:rFonts w:ascii="Arial" w:hAnsi="Arial" w:cs="Arial"/>
-                <w:sz w:val="22"/>
-                <w:szCs w:val="22"/>
-              </w:rPr>
-              <w:t>Objetivo</w:t>
-            </w:r>
-          </w:p>
-        </w:tc>
-        <w:tc>
-          <w:tcPr>
-            <w:tcW w:w="7591" w:type="dxa"/>
-          </w:tcPr>
-          <w:p>
-            <w:pPr>
-              <w:pStyle w:val="PargrafodaLista"/>
-              <w:ind w:left="0"/>
-              <w:rPr>
-                <w:rStyle w:val="Forte"/>
-                <w:rFonts w:ascii="Arial" w:hAnsi="Arial" w:cs="Arial"/>
-                <w:b w:val="0"/>
-                <w:sz w:val="22"/>
-                <w:szCs w:val="22"/>
-              </w:rPr>
-            </w:pPr>
-            <w:r>
-              <w:rPr>
-                <w:rStyle w:val="Forte"/>
-                <w:rFonts w:ascii="Arial" w:hAnsi="Arial" w:cs="Arial"/>
-                <w:b w:val="0"/>
-                <w:sz w:val="22"/>
-                <w:szCs w:val="22"/>
-              </w:rPr>
-              <w:t>Este indicador tem como objetivo revelar se o projeto cumpriu com o planejado com relação as suas atividades.</w:t>
-            </w:r>
-          </w:p>
-        </w:tc>
-      </w:tr>
-      <w:tr>
-        <w:trPr>
-          <w:trHeight w:val="592"/>
-        </w:trPr>
-        <w:tc>
-          <w:tcPr>
-            <w:tcW w:w="2222" w:type="dxa"/>
-          </w:tcPr>
-          <w:p>
-            <w:pPr>
-              <w:pStyle w:val="PargrafodaLista"/>
-              <w:ind w:left="0"/>
-              <w:rPr>
-                <w:rStyle w:val="Forte"/>
-                <w:rFonts w:ascii="Arial" w:hAnsi="Arial" w:cs="Arial"/>
-                <w:sz w:val="22"/>
-                <w:szCs w:val="22"/>
-              </w:rPr>
-            </w:pPr>
-            <w:r>
-              <w:rPr>
-                <w:rStyle w:val="Forte"/>
-                <w:rFonts w:ascii="Arial" w:hAnsi="Arial" w:cs="Arial"/>
-                <w:sz w:val="22"/>
-                <w:szCs w:val="22"/>
-              </w:rPr>
-              <w:t>Coleta</w:t>
-            </w:r>
-          </w:p>
-        </w:tc>
-        <w:tc>
-          <w:tcPr>
-            <w:tcW w:w="7591" w:type="dxa"/>
-          </w:tcPr>
-          <w:p>
-            <w:pPr>
-              <w:rPr>
-                <w:rStyle w:val="Forte"/>
-                <w:rFonts w:ascii="Arial" w:hAnsi="Arial" w:cs="Arial"/>
-                <w:b w:val="0"/>
-                <w:sz w:val="22"/>
-                <w:szCs w:val="22"/>
-              </w:rPr>
-            </w:pPr>
-            <w:r>
-              <w:rPr>
-                <w:rStyle w:val="Forte"/>
-                <w:rFonts w:ascii="Arial" w:hAnsi="Arial" w:cs="Arial"/>
-                <w:b w:val="0"/>
-                <w:sz w:val="22"/>
-                <w:szCs w:val="22"/>
-              </w:rPr>
-              <w:t>A coleta é feita na tarefa de verificação de execução do projeto. Nela, serão verificadas o número de tarefas previamente planejadas e o número de tarefas que realmente foram executadas.</w:t>
-            </w:r>
-          </w:p>
-        </w:tc>
-      </w:tr>
-      <w:tr>
-        <w:trPr>
-          <w:trHeight w:val="1029"/>
-        </w:trPr>
-        <w:tc>
-          <w:tcPr>
-            <w:tcW w:w="2222" w:type="dxa"/>
-          </w:tcPr>
-          <w:p>
-            <w:pPr>
-              <w:pStyle w:val="PargrafodaLista"/>
-              <w:ind w:left="0"/>
-              <w:rPr>
-                <w:rStyle w:val="Forte"/>
-                <w:rFonts w:ascii="Arial" w:hAnsi="Arial" w:cs="Arial"/>
-                <w:sz w:val="22"/>
-                <w:szCs w:val="22"/>
-              </w:rPr>
-            </w:pPr>
-            <w:r>
-              <w:rPr>
-                <w:rStyle w:val="Forte"/>
-                <w:rFonts w:ascii="Arial" w:hAnsi="Arial" w:cs="Arial"/>
-                <w:sz w:val="22"/>
-                <w:szCs w:val="22"/>
-              </w:rPr>
-              <w:t>Análise</w:t>
-            </w:r>
-          </w:p>
-        </w:tc>
-        <w:tc>
-          <w:tcPr>
-            <w:tcW w:w="7591" w:type="dxa"/>
-          </w:tcPr>
-          <w:p>
-            <w:pPr>
-              <w:rPr>
-                <w:rStyle w:val="Forte"/>
-                <w:rFonts w:ascii="Arial" w:hAnsi="Arial" w:cs="Arial"/>
-                <w:b w:val="0"/>
-                <w:sz w:val="22"/>
-                <w:szCs w:val="22"/>
-              </w:rPr>
-            </w:pPr>
-            <w:r>
-              <w:rPr>
-                <w:rStyle w:val="Forte"/>
-                <w:rFonts w:ascii="Arial" w:hAnsi="Arial" w:cs="Arial"/>
-                <w:b w:val="0"/>
-                <w:sz w:val="22"/>
-                <w:szCs w:val="22"/>
-              </w:rPr>
-              <w:t>Existirá uma fórmula x = A/B. Em que A é o número de tarefas realmente executadas e B o número de tarefas previamente planejadas. Quanto mais próximo de 1 o número x estiver, melhor estará o indicador. Quanto</w:t>
-            </w:r>
-            <w:r>
-              <w:rPr>
-                <w:rStyle w:val="Forte"/>
-                <w:rFonts w:ascii="Arial" w:hAnsi="Arial" w:cs="Arial"/>
-                <w:b w:val="0"/>
-                <w:sz w:val="22"/>
-                <w:szCs w:val="22"/>
-              </w:rPr>
-              <w:t xml:space="preserve"> mais próximo de zero estiver o número x, pior estará o indicador.</w:t>
-            </w:r>
-          </w:p>
-        </w:tc>
-      </w:tr>
-    </w:tbl>
-    <w:p>
-      <w:pPr>
-        <w:outlineLvl w:val="0"/>
-        <w:rPr>
-          <w:rFonts w:ascii="Arial" w:hAnsi="Arial" w:cs="Arial"/>
-          <w:b/>
-        </w:rPr>
-      </w:pPr>
-    </w:p>
-    <w:tbl>
-      <w:tblPr>
-        <w:tblStyle w:val="Tabelacomgrade"/>
-        <w:tblW w:w="9813" w:type="dxa"/>
-        <w:tblInd w:w="360" w:type="dxa"/>
-        <w:tblLook w:val="04A0" w:firstRow="1" w:lastRow="0" w:firstColumn="1" w:lastColumn="0" w:noHBand="0" w:noVBand="1"/>
-      </w:tblPr>
-      <w:tblGrid>
-        <w:gridCol w:w="2222"/>
-        <w:gridCol w:w="7591"/>
-      </w:tblGrid>
-      <w:tr>
-        <w:trPr>
-          <w:trHeight w:val="263"/>
-        </w:trPr>
-        <w:tc>
-          <w:tcPr>
-            <w:tcW w:w="2222" w:type="dxa"/>
-          </w:tcPr>
-          <w:p>
-            <w:pPr>
-              <w:pStyle w:val="PargrafodaLista"/>
-              <w:ind w:left="0"/>
-              <w:rPr>
-                <w:rStyle w:val="Forte"/>
-                <w:rFonts w:ascii="Arial" w:hAnsi="Arial" w:cs="Arial"/>
-                <w:sz w:val="22"/>
-                <w:szCs w:val="22"/>
-              </w:rPr>
-            </w:pPr>
-            <w:r>
-              <w:rPr>
-                <w:rStyle w:val="Forte"/>
-                <w:rFonts w:ascii="Arial" w:hAnsi="Arial" w:cs="Arial"/>
-                <w:sz w:val="22"/>
-                <w:szCs w:val="22"/>
-              </w:rPr>
-              <w:t>Indicador</w:t>
-            </w:r>
-          </w:p>
-        </w:tc>
-        <w:tc>
-          <w:tcPr>
-            <w:tcW w:w="7591" w:type="dxa"/>
-          </w:tcPr>
-          <w:p>
-            <w:pPr>
-              <w:pStyle w:val="PargrafodaLista"/>
-              <w:ind w:left="0"/>
-              <w:rPr>
-                <w:rStyle w:val="Forte"/>
-                <w:rFonts w:ascii="Arial" w:hAnsi="Arial" w:cs="Arial"/>
-                <w:b w:val="0"/>
-                <w:sz w:val="22"/>
-                <w:szCs w:val="22"/>
-                <w:lang w:val="en-US"/>
-              </w:rPr>
-            </w:pPr>
-            <w:r>
-              <w:rPr>
-                <w:rStyle w:val="Forte"/>
-                <w:rFonts w:ascii="Arial" w:hAnsi="Arial" w:cs="Arial"/>
-                <w:b w:val="0"/>
-                <w:sz w:val="22"/>
-                <w:szCs w:val="22"/>
-                <w:lang w:val="en-US"/>
-              </w:rPr>
-              <w:t xml:space="preserve">Cost Performance Index </w:t>
-            </w:r>
-            <w:r>
-              <w:rPr>
-                <w:rStyle w:val="Forte"/>
-                <w:rFonts w:ascii="Arial" w:hAnsi="Arial" w:cs="Arial"/>
-                <w:b w:val="0"/>
-                <w:sz w:val="22"/>
-                <w:szCs w:val="22"/>
-                <w:lang w:val="en-US"/>
-              </w:rPr>
-              <w:t>(</w:t>
-            </w:r>
-            <w:r>
-              <w:rPr>
-                <w:rStyle w:val="Forte"/>
-                <w:rFonts w:ascii="Arial" w:hAnsi="Arial" w:cs="Arial"/>
-                <w:b w:val="0"/>
-                <w:sz w:val="22"/>
-                <w:szCs w:val="22"/>
-                <w:lang w:val="en-US"/>
-              </w:rPr>
-              <w:t>CPI</w:t>
-            </w:r>
-            <w:r>
-              <w:rPr>
-                <w:rStyle w:val="Forte"/>
-                <w:rFonts w:ascii="Arial" w:hAnsi="Arial" w:cs="Arial"/>
-                <w:b w:val="0"/>
-                <w:sz w:val="22"/>
-                <w:szCs w:val="22"/>
-                <w:lang w:val="en-US"/>
-              </w:rPr>
-              <w:t>)</w:t>
-            </w:r>
-          </w:p>
-        </w:tc>
-      </w:tr>
-      <w:tr>
-        <w:trPr>
-          <w:trHeight w:val="263"/>
-        </w:trPr>
-        <w:tc>
-          <w:tcPr>
-            <w:tcW w:w="2222" w:type="dxa"/>
-          </w:tcPr>
-          <w:p>
-            <w:pPr>
-              <w:pStyle w:val="PargrafodaLista"/>
-              <w:ind w:left="0"/>
-              <w:rPr>
-                <w:rStyle w:val="Forte"/>
-                <w:rFonts w:ascii="Arial" w:hAnsi="Arial" w:cs="Arial"/>
-                <w:sz w:val="22"/>
-                <w:szCs w:val="22"/>
-              </w:rPr>
-            </w:pPr>
-            <w:r>
-              <w:rPr>
-                <w:rStyle w:val="Forte"/>
-                <w:rFonts w:ascii="Arial" w:hAnsi="Arial" w:cs="Arial"/>
-                <w:sz w:val="22"/>
-                <w:szCs w:val="22"/>
-              </w:rPr>
-              <w:t>Objetivo</w:t>
-            </w:r>
-          </w:p>
-        </w:tc>
-        <w:tc>
-          <w:tcPr>
-            <w:tcW w:w="7591" w:type="dxa"/>
-          </w:tcPr>
-          <w:p>
-            <w:pPr>
-              <w:pStyle w:val="PargrafodaLista"/>
-              <w:ind w:left="0"/>
-              <w:rPr>
-                <w:rStyle w:val="Forte"/>
-                <w:rFonts w:ascii="Arial" w:hAnsi="Arial" w:cs="Arial"/>
-                <w:b w:val="0"/>
-                <w:sz w:val="22"/>
-                <w:szCs w:val="22"/>
-              </w:rPr>
-            </w:pPr>
-            <w:r>
-              <w:rPr>
-                <w:rStyle w:val="Forte"/>
-                <w:rFonts w:ascii="Arial" w:hAnsi="Arial" w:cs="Arial"/>
-                <w:b w:val="0"/>
-                <w:sz w:val="22"/>
-                <w:szCs w:val="22"/>
-              </w:rPr>
-              <w:t>O objetivo do indicador CPI é indicar o custo e verificar se os gastos do projeto estão dentro do esperado ou fora do planejado</w:t>
-            </w:r>
-          </w:p>
-        </w:tc>
-      </w:tr>
-      <w:tr>
-        <w:trPr>
-          <w:trHeight w:val="592"/>
-        </w:trPr>
-        <w:tc>
-          <w:tcPr>
-            <w:tcW w:w="2222" w:type="dxa"/>
-          </w:tcPr>
-          <w:p>
-            <w:pPr>
-              <w:pStyle w:val="PargrafodaLista"/>
-              <w:ind w:left="0"/>
-              <w:rPr>
-                <w:rStyle w:val="Forte"/>
-                <w:rFonts w:ascii="Arial" w:hAnsi="Arial" w:cs="Arial"/>
-                <w:sz w:val="22"/>
-                <w:szCs w:val="22"/>
-              </w:rPr>
-            </w:pPr>
-            <w:r>
-              <w:rPr>
-                <w:rStyle w:val="Forte"/>
-                <w:rFonts w:ascii="Arial" w:hAnsi="Arial" w:cs="Arial"/>
-                <w:sz w:val="22"/>
-                <w:szCs w:val="22"/>
-              </w:rPr>
-              <w:t>Coleta</w:t>
-            </w:r>
-          </w:p>
-        </w:tc>
-        <w:tc>
-          <w:tcPr>
-            <w:tcW w:w="7591" w:type="dxa"/>
-          </w:tcPr>
-          <w:p>
-            <w:pPr>
-              <w:rPr>
-                <w:rStyle w:val="Forte"/>
-                <w:rFonts w:ascii="Arial" w:hAnsi="Arial" w:cs="Arial"/>
-                <w:b w:val="0"/>
-                <w:sz w:val="22"/>
-                <w:szCs w:val="22"/>
-              </w:rPr>
-            </w:pPr>
-            <w:r>
-              <w:rPr>
-                <w:rStyle w:val="Forte"/>
-                <w:rFonts w:ascii="Arial" w:hAnsi="Arial" w:cs="Arial"/>
-                <w:b w:val="0"/>
-                <w:sz w:val="22"/>
-                <w:szCs w:val="22"/>
-              </w:rPr>
-              <w:t>Para coletar o indicador, é preciso fazer o levantamento de duas informações do projeto:</w:t>
-            </w:r>
-          </w:p>
-          <w:p>
-            <w:pPr>
-              <w:rPr>
-                <w:rStyle w:val="Forte"/>
-                <w:rFonts w:ascii="Arial" w:hAnsi="Arial" w:cs="Arial"/>
-                <w:b w:val="0"/>
-                <w:sz w:val="22"/>
-                <w:szCs w:val="22"/>
-              </w:rPr>
-            </w:pPr>
-            <w:r>
-              <w:rPr>
-                <w:rStyle w:val="Forte"/>
-                <w:rFonts w:ascii="Arial" w:hAnsi="Arial" w:cs="Arial"/>
-                <w:b w:val="0"/>
-                <w:sz w:val="22"/>
-                <w:szCs w:val="22"/>
-              </w:rPr>
-              <w:t>Valor Agregado (VA): t</w:t>
-            </w:r>
-            <w:r>
-              <w:rPr>
-                <w:rStyle w:val="Forte"/>
-                <w:rFonts w:ascii="Arial" w:hAnsi="Arial" w:cs="Arial"/>
-                <w:b w:val="0"/>
-                <w:sz w:val="22"/>
-                <w:szCs w:val="22"/>
-              </w:rPr>
-              <w:t>rata-se do custo planejado do projeto para o trabalho executado até o momento. Ou seja, é o valor dos serviços realmente executados até o momento</w:t>
-            </w:r>
-            <w:r>
-              <w:rPr>
-                <w:rStyle w:val="Forte"/>
-                <w:rFonts w:ascii="Arial" w:hAnsi="Arial" w:cs="Arial"/>
-                <w:b w:val="0"/>
-                <w:sz w:val="22"/>
-                <w:szCs w:val="22"/>
-              </w:rPr>
-              <w:t>.</w:t>
-            </w:r>
-          </w:p>
-          <w:p>
-            <w:pPr>
-              <w:rPr>
-                <w:rStyle w:val="Forte"/>
-                <w:rFonts w:ascii="Arial" w:hAnsi="Arial" w:cs="Arial"/>
-                <w:b w:val="0"/>
-                <w:sz w:val="22"/>
-                <w:szCs w:val="22"/>
-              </w:rPr>
-            </w:pPr>
-            <w:r>
-              <w:rPr>
-                <w:rStyle w:val="Forte"/>
-                <w:rFonts w:ascii="Arial" w:hAnsi="Arial" w:cs="Arial"/>
-                <w:b w:val="0"/>
-                <w:sz w:val="22"/>
-                <w:szCs w:val="22"/>
-              </w:rPr>
-              <w:t>Valor Real (VR): trata-se do valor real do trabalho executado até o momento.</w:t>
-            </w:r>
-          </w:p>
-          <w:p>
-            <w:pPr>
-              <w:rPr>
-                <w:rStyle w:val="Forte"/>
-                <w:rFonts w:ascii="Arial" w:hAnsi="Arial" w:cs="Arial"/>
-                <w:b w:val="0"/>
-                <w:sz w:val="22"/>
-                <w:szCs w:val="22"/>
-              </w:rPr>
-            </w:pPr>
-            <w:r>
-              <w:rPr>
-                <w:rStyle w:val="Forte"/>
-                <w:rFonts w:ascii="Arial" w:hAnsi="Arial" w:cs="Arial"/>
-                <w:b w:val="0"/>
-                <w:sz w:val="22"/>
-                <w:szCs w:val="22"/>
-              </w:rPr>
-              <w:t>Com essas duas informações, pode-se calcular o CPI aplicando a seguinte operação:</w:t>
-            </w:r>
-            <w:r>
-              <w:rPr>
-                <w:rStyle w:val="Forte"/>
-                <w:rFonts w:ascii="Arial" w:hAnsi="Arial" w:cs="Arial"/>
-                <w:b w:val="0"/>
-                <w:sz w:val="22"/>
-                <w:szCs w:val="22"/>
-              </w:rPr>
-              <w:br/>
-            </w:r>
-          </w:p>
-          <w:p>
-            <w:pPr>
-              <w:jc w:val="center"/>
-              <w:rPr>
-                <w:rStyle w:val="Forte"/>
-                <w:rFonts w:ascii="Arial" w:hAnsi="Arial" w:cs="Arial"/>
-                <w:b w:val="0"/>
-                <w:sz w:val="22"/>
-                <w:szCs w:val="22"/>
-              </w:rPr>
-            </w:pPr>
-            <w:r>
-              <w:rPr>
-                <w:rStyle w:val="Forte"/>
-                <w:rFonts w:ascii="Arial" w:hAnsi="Arial" w:cs="Arial"/>
-                <w:b w:val="0"/>
-                <w:sz w:val="22"/>
-                <w:szCs w:val="22"/>
-              </w:rPr>
-              <w:t>CPI = VA/VR</w:t>
-            </w:r>
-          </w:p>
-          <w:p>
-            <w:pPr>
-              <w:jc w:val="center"/>
-              <w:rPr>
-                <w:rStyle w:val="Forte"/>
-                <w:rFonts w:ascii="Arial" w:hAnsi="Arial" w:cs="Arial"/>
-                <w:b w:val="0"/>
-                <w:sz w:val="22"/>
-                <w:szCs w:val="22"/>
-              </w:rPr>
-            </w:pPr>
-          </w:p>
-        </w:tc>
-      </w:tr>
-      <w:tr>
-        <w:trPr>
-          <w:trHeight w:val="263"/>
-        </w:trPr>
-        <w:tc>
-          <w:tcPr>
-            <w:tcW w:w="2222" w:type="dxa"/>
-          </w:tcPr>
-          <w:p>
-            <w:pPr>
-              <w:pStyle w:val="PargrafodaLista"/>
-              <w:ind w:left="0"/>
-              <w:rPr>
-                <w:rStyle w:val="Forte"/>
-                <w:rFonts w:ascii="Arial" w:hAnsi="Arial" w:cs="Arial"/>
-                <w:sz w:val="22"/>
-                <w:szCs w:val="22"/>
-              </w:rPr>
-            </w:pPr>
-            <w:r>
-              <w:rPr>
-                <w:rStyle w:val="Forte"/>
-                <w:rFonts w:ascii="Arial" w:hAnsi="Arial" w:cs="Arial"/>
-                <w:sz w:val="22"/>
-                <w:szCs w:val="22"/>
-              </w:rPr>
-              <w:lastRenderedPageBreak/>
-              <w:t>Análise</w:t>
-            </w:r>
-          </w:p>
-        </w:tc>
-        <w:tc>
-          <w:tcPr>
-            <w:tcW w:w="7591" w:type="dxa"/>
-          </w:tcPr>
-          <w:p>
-            <w:pPr>
-              <w:rPr>
-                <w:rStyle w:val="Forte"/>
-                <w:rFonts w:ascii="Arial" w:hAnsi="Arial" w:cs="Arial"/>
-                <w:b w:val="0"/>
-                <w:sz w:val="22"/>
-                <w:szCs w:val="22"/>
-              </w:rPr>
-            </w:pPr>
-            <w:r>
-              <w:rPr>
-                <w:rStyle w:val="Forte"/>
-                <w:rFonts w:ascii="Arial" w:hAnsi="Arial" w:cs="Arial"/>
-                <w:b w:val="0"/>
-                <w:sz w:val="22"/>
-                <w:szCs w:val="22"/>
-              </w:rPr>
-              <w:t>Após o cálculo do CPI, o resultado será um dos 3 cenários abaixo:</w:t>
-            </w:r>
-          </w:p>
-          <w:p>
-            <w:pPr>
-              <w:pStyle w:val="PargrafodaLista"/>
-              <w:numPr>
-                <w:ilvl w:val="0"/>
-                <w:numId w:val="14"/>
-              </w:numPr>
-              <w:rPr>
-                <w:rStyle w:val="Forte"/>
-                <w:rFonts w:ascii="Arial" w:hAnsi="Arial" w:cs="Arial"/>
-                <w:b w:val="0"/>
-                <w:sz w:val="22"/>
-                <w:szCs w:val="22"/>
-              </w:rPr>
-            </w:pPr>
-            <w:r>
-              <w:rPr>
-                <w:rStyle w:val="Forte"/>
-                <w:rFonts w:ascii="Arial" w:hAnsi="Arial" w:cs="Arial"/>
-                <w:b w:val="0"/>
-                <w:sz w:val="22"/>
-                <w:szCs w:val="22"/>
-              </w:rPr>
-              <w:t>CPI &gt; 1: O custo de execução até o momento foi menor do que o planejado. É um cenário favorável ao projeto, pois o custo real não apenas está menor do que o orçamento levantado, como possui uma margem de folga que pode suprir futuros problemas ou aumentos no custo real de execução.</w:t>
-            </w:r>
-          </w:p>
-          <w:p>
-            <w:pPr>
-              <w:pStyle w:val="PargrafodaLista"/>
-              <w:numPr>
-                <w:ilvl w:val="0"/>
-                <w:numId w:val="14"/>
-              </w:numPr>
-              <w:rPr>
-                <w:rStyle w:val="Forte"/>
-                <w:rFonts w:ascii="Arial" w:hAnsi="Arial" w:cs="Arial"/>
-                <w:b w:val="0"/>
-                <w:sz w:val="22"/>
-                <w:szCs w:val="22"/>
-              </w:rPr>
-            </w:pPr>
-            <w:r>
-              <w:rPr>
-                <w:rStyle w:val="Forte"/>
-                <w:rFonts w:ascii="Arial" w:hAnsi="Arial" w:cs="Arial"/>
-                <w:b w:val="0"/>
-                <w:sz w:val="22"/>
-                <w:szCs w:val="22"/>
-              </w:rPr>
-              <w:t>CPI = 1: O custo de execução até o momento é exatamente o mesmo que o planejado. Este cenário mostra que o orçamento levantado foi feito com precisão, e tudo está sendo feito conforme o planejado.</w:t>
-            </w:r>
-          </w:p>
-          <w:p>
-            <w:pPr>
-              <w:pStyle w:val="PargrafodaLista"/>
-              <w:numPr>
-                <w:ilvl w:val="0"/>
-                <w:numId w:val="14"/>
-              </w:numPr>
-              <w:rPr>
-                <w:rStyle w:val="Forte"/>
-                <w:rFonts w:ascii="Arial" w:hAnsi="Arial" w:cs="Arial"/>
-                <w:b w:val="0"/>
-                <w:sz w:val="22"/>
-                <w:szCs w:val="22"/>
-              </w:rPr>
-            </w:pPr>
-            <w:r>
-              <w:rPr>
-                <w:rStyle w:val="Forte"/>
-                <w:rFonts w:ascii="Arial" w:hAnsi="Arial" w:cs="Arial"/>
-                <w:b w:val="0"/>
-                <w:sz w:val="22"/>
-                <w:szCs w:val="22"/>
-              </w:rPr>
-              <w:t>CPI &lt; 1: O custo de execução excede o custo planejado o que leva o projeto ao prejuízo. Este é o pior cenário, e caso seja identificado, medidas para contornar essa situação e diminuir os gastos devem ser providenciadas imediatamente.</w:t>
-            </w:r>
-          </w:p>
-        </w:tc>
-      </w:tr>
-    </w:tbl>
-    <w:p>
-      <w:pPr>
-        <w:ind w:left="360"/>
-        <w:rPr>
-          <w:rFonts w:ascii="Arial" w:hAnsi="Arial" w:cs="Arial"/>
-        </w:rPr>
-      </w:pPr>
-    </w:p>
-    <w:tbl>
-      <w:tblPr>
-        <w:tblStyle w:val="Tabelacomgrade"/>
-        <w:tblW w:w="9813" w:type="dxa"/>
-        <w:tblInd w:w="360" w:type="dxa"/>
-        <w:tblLook w:val="04A0" w:firstRow="1" w:lastRow="0" w:firstColumn="1" w:lastColumn="0" w:noHBand="0" w:noVBand="1"/>
-      </w:tblPr>
-      <w:tblGrid>
-        <w:gridCol w:w="2222"/>
-        <w:gridCol w:w="7591"/>
-      </w:tblGrid>
-      <w:tr>
-        <w:trPr>
-          <w:trHeight w:val="263"/>
-        </w:trPr>
-        <w:tc>
-          <w:tcPr>
-            <w:tcW w:w="2222" w:type="dxa"/>
-          </w:tcPr>
-          <w:p>
-            <w:pPr>
-              <w:pStyle w:val="PargrafodaLista"/>
-              <w:ind w:left="0"/>
-              <w:rPr>
-                <w:rStyle w:val="Forte"/>
-                <w:rFonts w:ascii="Arial" w:hAnsi="Arial" w:cs="Arial"/>
-                <w:sz w:val="22"/>
-                <w:szCs w:val="22"/>
-              </w:rPr>
-            </w:pPr>
-            <w:r>
-              <w:rPr>
-                <w:rStyle w:val="Forte"/>
-                <w:rFonts w:ascii="Arial" w:hAnsi="Arial" w:cs="Arial"/>
-                <w:sz w:val="22"/>
-                <w:szCs w:val="22"/>
-              </w:rPr>
-              <w:t>Indicador</w:t>
-            </w:r>
-          </w:p>
-        </w:tc>
-        <w:tc>
-          <w:tcPr>
-            <w:tcW w:w="7591" w:type="dxa"/>
-          </w:tcPr>
-          <w:p>
-            <w:pPr>
-              <w:pStyle w:val="PargrafodaLista"/>
-              <w:ind w:left="0"/>
-              <w:rPr>
-                <w:rStyle w:val="Forte"/>
-                <w:rFonts w:ascii="Arial" w:hAnsi="Arial" w:cs="Arial"/>
-                <w:b w:val="0"/>
-                <w:sz w:val="22"/>
-                <w:szCs w:val="22"/>
                 <w:lang w:val="en-US"/>
               </w:rPr>
             </w:pPr>
@@ -3120,6 +2307,7 @@
           <w:sz w:val="32"/>
           <w:szCs w:val="32"/>
         </w:rPr>
+        <w:lastRenderedPageBreak/>
         <w:t>Comunicações</w:t>
       </w:r>
     </w:p>
@@ -3357,29 +2545,7 @@
                 <w:sz w:val="22"/>
                 <w:szCs w:val="22"/>
               </w:rPr>
-              <w:t xml:space="preserve">&lt;Papeis </w:t>
-            </w:r>
-            <w:proofErr w:type="spellStart"/>
-            <w:r>
-              <w:rPr>
-                <w:rStyle w:val="Forte"/>
-                <w:rFonts w:ascii="Arial" w:hAnsi="Arial" w:cs="Arial"/>
-                <w:b w:val="0"/>
-                <w:sz w:val="22"/>
-                <w:szCs w:val="22"/>
-              </w:rPr>
-              <w:t>receptors</w:t>
-            </w:r>
-            <w:proofErr w:type="spellEnd"/>
-            <w:r>
-              <w:rPr>
-                <w:rStyle w:val="Forte"/>
-                <w:rFonts w:ascii="Arial" w:hAnsi="Arial" w:cs="Arial"/>
-                <w:b w:val="0"/>
-                <w:sz w:val="22"/>
-                <w:szCs w:val="22"/>
-              </w:rPr>
-              <w:t xml:space="preserve"> da comunicação&gt;</w:t>
+              <w:t>&lt;Papeis receptors da comunicação&gt;</w:t>
             </w:r>
           </w:p>
         </w:tc>
@@ -3410,7 +2576,6 @@
                 <w:sz w:val="22"/>
                 <w:szCs w:val="22"/>
               </w:rPr>
-              <w:lastRenderedPageBreak/>
               <w:t>Mensagem</w:t>
             </w:r>
           </w:p>
@@ -4152,19 +3317,11 @@
               </w:rPr>
               <w:t> </w:t>
             </w:r>
-            <w:proofErr w:type="spellStart"/>
-            <w:r>
-              <w:rPr>
-                <w:rFonts w:ascii="Arial" w:hAnsi="Arial" w:cs="Arial"/>
-              </w:rPr>
-              <w:t>Brainstorm</w:t>
-            </w:r>
-            <w:proofErr w:type="spellEnd"/>
-            <w:r>
-              <w:rPr>
-                <w:rFonts w:ascii="Arial" w:hAnsi="Arial" w:cs="Arial"/>
-              </w:rPr>
-              <w:t xml:space="preserve"> para definição do escopo do projeto.</w:t>
+            <w:r>
+              <w:rPr>
+                <w:rFonts w:ascii="Arial" w:hAnsi="Arial" w:cs="Arial"/>
+              </w:rPr>
+              <w:t>Brainstorm para definição do escopo do projeto.</w:t>
             </w:r>
           </w:p>
           <w:p>
@@ -4318,21 +3475,7 @@
               <w:rPr>
                 <w:rFonts w:ascii="Arial" w:hAnsi="Arial" w:cs="Arial"/>
               </w:rPr>
-              <w:t xml:space="preserve">Requisitos do software previamente </w:t>
-            </w:r>
-            <w:proofErr w:type="spellStart"/>
-            <w:r>
-              <w:rPr>
-                <w:rFonts w:ascii="Arial" w:hAnsi="Arial" w:cs="Arial"/>
-              </w:rPr>
-              <w:t>elicitados</w:t>
-            </w:r>
-            <w:proofErr w:type="spellEnd"/>
-            <w:r>
-              <w:rPr>
-                <w:rFonts w:ascii="Arial" w:hAnsi="Arial" w:cs="Arial"/>
-              </w:rPr>
-              <w:t>.</w:t>
+              <w:t>Requisitos do software previamente elicitados.</w:t>
             </w:r>
           </w:p>
         </w:tc>
@@ -4357,6 +3500,7 @@
                 <w:b/>
                 <w:bCs/>
               </w:rPr>
+              <w:lastRenderedPageBreak/>
               <w:t>Entradas</w:t>
             </w:r>
           </w:p>
@@ -4609,7 +3753,6 @@
                 <w:b/>
                 <w:bCs/>
               </w:rPr>
-              <w:lastRenderedPageBreak/>
               <w:t>Responsabilidades</w:t>
             </w:r>
           </w:p>
@@ -5378,19 +4521,11 @@
               </w:rPr>
               <w:t> </w:t>
             </w:r>
-            <w:proofErr w:type="spellStart"/>
-            <w:r>
-              <w:rPr>
-                <w:rFonts w:ascii="Arial" w:hAnsi="Arial" w:cs="Arial"/>
-              </w:rPr>
-              <w:t>Stakeholders</w:t>
-            </w:r>
-            <w:proofErr w:type="spellEnd"/>
-            <w:r>
-              <w:rPr>
-                <w:rFonts w:ascii="Arial" w:hAnsi="Arial" w:cs="Arial"/>
-              </w:rPr>
-              <w:t>.</w:t>
+            <w:r>
+              <w:rPr>
+                <w:rFonts w:ascii="Arial" w:hAnsi="Arial" w:cs="Arial"/>
+              </w:rPr>
+              <w:t>Stakeholders.</w:t>
             </w:r>
           </w:p>
         </w:tc>
@@ -5488,19 +4623,11 @@
               </w:rPr>
               <w:t> </w:t>
             </w:r>
-            <w:proofErr w:type="spellStart"/>
-            <w:r>
-              <w:rPr>
-                <w:rFonts w:ascii="Arial" w:hAnsi="Arial" w:cs="Arial"/>
-              </w:rPr>
-              <w:t>Stakeholders</w:t>
-            </w:r>
-            <w:proofErr w:type="spellEnd"/>
-            <w:r>
-              <w:rPr>
-                <w:rFonts w:ascii="Arial" w:hAnsi="Arial" w:cs="Arial"/>
-              </w:rPr>
-              <w:t xml:space="preserve"> e</w:t>
+            <w:r>
+              <w:rPr>
+                <w:rFonts w:ascii="Arial" w:hAnsi="Arial" w:cs="Arial"/>
+              </w:rPr>
+              <w:t>Stakeholders e</w:t>
             </w:r>
             <w:r>
               <w:rPr>
@@ -5651,21 +4778,7 @@
               <w:rPr>
                 <w:rFonts w:ascii="Arial" w:hAnsi="Arial" w:cs="Arial"/>
               </w:rPr>
-              <w:t xml:space="preserve">Apresentar estimativas para os </w:t>
-            </w:r>
-            <w:proofErr w:type="spellStart"/>
-            <w:r>
-              <w:rPr>
-                <w:rFonts w:ascii="Arial" w:hAnsi="Arial" w:cs="Arial"/>
-              </w:rPr>
-              <w:t>Stakeholders</w:t>
-            </w:r>
-            <w:proofErr w:type="spellEnd"/>
-            <w:r>
-              <w:rPr>
-                <w:rFonts w:ascii="Arial" w:hAnsi="Arial" w:cs="Arial"/>
-              </w:rPr>
-              <w:t xml:space="preserve"> do projeto.</w:t>
+              <w:t>Apresentar estimativas para os Stakeholders do projeto.</w:t>
             </w:r>
           </w:p>
         </w:tc>
@@ -5716,21 +4829,7 @@
               <w:rPr>
                 <w:rFonts w:ascii="Arial" w:hAnsi="Arial" w:cs="Arial"/>
               </w:rPr>
-              <w:t xml:space="preserve">Aprovação do Plano de Estimativas pelos </w:t>
-            </w:r>
-            <w:proofErr w:type="spellStart"/>
-            <w:r>
-              <w:rPr>
-                <w:rFonts w:ascii="Arial" w:hAnsi="Arial" w:cs="Arial"/>
-              </w:rPr>
-              <w:t>Stakeholders</w:t>
-            </w:r>
-            <w:proofErr w:type="spellEnd"/>
-            <w:r>
-              <w:rPr>
-                <w:rFonts w:ascii="Arial" w:hAnsi="Arial" w:cs="Arial"/>
-              </w:rPr>
-              <w:t>.</w:t>
+              <w:t>Aprovação do Plano de Estimativas pelos Stakeholders.</w:t>
             </w:r>
           </w:p>
         </w:tc>
@@ -5875,21 +4974,7 @@
               <w:rPr>
                 <w:rFonts w:ascii="Arial" w:hAnsi="Arial" w:cs="Arial"/>
               </w:rPr>
-              <w:t xml:space="preserve">Aprovação pelos </w:t>
-            </w:r>
-            <w:proofErr w:type="spellStart"/>
-            <w:r>
-              <w:rPr>
-                <w:rFonts w:ascii="Arial" w:hAnsi="Arial" w:cs="Arial"/>
-              </w:rPr>
-              <w:t>stakeholders</w:t>
-            </w:r>
-            <w:proofErr w:type="spellEnd"/>
-            <w:r>
-              <w:rPr>
-                <w:rFonts w:ascii="Arial" w:hAnsi="Arial" w:cs="Arial"/>
-              </w:rPr>
-              <w:t>.</w:t>
+              <w:t>Aprovação pelos stakeholders.</w:t>
             </w:r>
           </w:p>
         </w:tc>
@@ -5979,8 +5064,6 @@
               </w:rPr>
               <w:t>Microsoft Office.</w:t>
             </w:r>
-            <w:bookmarkStart w:id="0" w:name="_GoBack"/>
-            <w:bookmarkEnd w:id="0"/>
           </w:p>
         </w:tc>
       </w:tr>
@@ -6170,21 +5253,7 @@
               <w:rPr>
                 <w:rFonts w:ascii="Arial" w:hAnsi="Arial" w:cs="Arial"/>
               </w:rPr>
-              <w:t xml:space="preserve">Gerente de Projeto e </w:t>
-            </w:r>
-            <w:proofErr w:type="spellStart"/>
-            <w:r>
-              <w:rPr>
-                <w:rFonts w:ascii="Arial" w:hAnsi="Arial" w:cs="Arial"/>
-              </w:rPr>
-              <w:t>Stakeholders</w:t>
-            </w:r>
-            <w:proofErr w:type="spellEnd"/>
-            <w:r>
-              <w:rPr>
-                <w:rFonts w:ascii="Arial" w:hAnsi="Arial" w:cs="Arial"/>
-              </w:rPr>
-              <w:t>.</w:t>
+              <w:t>Gerente de Projeto e Stakeholders.</w:t>
             </w:r>
           </w:p>
         </w:tc>
@@ -6282,19 +5351,11 @@
               </w:rPr>
               <w:t> </w:t>
             </w:r>
-            <w:proofErr w:type="spellStart"/>
-            <w:r>
-              <w:rPr>
-                <w:rFonts w:ascii="Arial" w:hAnsi="Arial" w:cs="Arial"/>
-              </w:rPr>
-              <w:t>Stakeholders</w:t>
-            </w:r>
-            <w:proofErr w:type="spellEnd"/>
-            <w:r>
-              <w:rPr>
-                <w:rFonts w:ascii="Arial" w:hAnsi="Arial" w:cs="Arial"/>
-              </w:rPr>
-              <w:t xml:space="preserve"> e Toda a Empresa</w:t>
+            <w:r>
+              <w:rPr>
+                <w:rFonts w:ascii="Arial" w:hAnsi="Arial" w:cs="Arial"/>
+              </w:rPr>
+              <w:t>Stakeholders e Toda a Empresa</w:t>
             </w:r>
           </w:p>
         </w:tc>
@@ -6338,18 +5399,6 @@
             <w:r>
               <w:rPr>
                 <w:rFonts w:ascii="Arial" w:hAnsi="Arial" w:cs="Arial"/>
-              </w:rPr>
-              <w:t>&lt;</w:t>
-            </w:r>
-            <w:r>
-              <w:rPr>
-                <w:rFonts w:ascii="Arial" w:hAnsi="Arial" w:cs="Arial"/>
-              </w:rPr>
-              <w:t> </w:t>
-            </w:r>
-            <w:r>
-              <w:rPr>
-                <w:rFonts w:ascii="Arial" w:hAnsi="Arial" w:cs="Arial"/>
                 <w:b/>
                 <w:bCs/>
               </w:rPr>
@@ -6358,14 +5407,23 @@
             <w:r>
               <w:rPr>
                 <w:rFonts w:ascii="Arial" w:hAnsi="Arial" w:cs="Arial"/>
-              </w:rPr>
-              <w:t xml:space="preserve"> Identificar uma sequência numerada de tarefas que realizam o objetivo da atividade. </w:t>
-            </w:r>
-            <w:r>
-              <w:rPr>
-                <w:rFonts w:ascii="Arial" w:hAnsi="Arial" w:cs="Arial"/>
-              </w:rPr>
-              <w:t>&gt;</w:t>
+                <w:b/>
+                <w:bCs/>
+              </w:rPr>
+              <w:t xml:space="preserve"> </w:t>
+            </w:r>
+            <w:r>
+              <w:rPr>
+                <w:rFonts w:ascii="Arial" w:hAnsi="Arial" w:cs="Arial"/>
+              </w:rPr>
+              <w:t xml:space="preserve">Análise de Escopo do Projeto (EAP), Recursos Humanos e </w:t>
+            </w:r>
+            <w:r>
+              <w:rPr>
+                <w:rFonts w:ascii="Arial" w:hAnsi="Arial" w:cs="Arial"/>
+              </w:rPr>
+              <w:lastRenderedPageBreak/>
+              <w:t>Custo do Projeto.</w:t>
             </w:r>
           </w:p>
         </w:tc>
@@ -6401,8 +5459,10 @@
             <w:r>
               <w:rPr>
                 <w:rFonts w:ascii="Arial" w:hAnsi="Arial" w:cs="Arial"/>
-              </w:rPr>
-              <w:t>&lt;</w:t>
+                <w:b/>
+                <w:bCs/>
+              </w:rPr>
+              <w:t>2.</w:t>
             </w:r>
             <w:r>
               <w:rPr>
@@ -6413,22 +5473,8 @@
             <w:r>
               <w:rPr>
                 <w:rFonts w:ascii="Arial" w:hAnsi="Arial" w:cs="Arial"/>
-                <w:b/>
-                <w:bCs/>
-              </w:rPr>
-              <w:t>2.</w:t>
-            </w:r>
-            <w:r>
-              <w:rPr>
-                <w:rFonts w:ascii="Arial" w:hAnsi="Arial" w:cs="Arial"/>
-              </w:rPr>
-              <w:t xml:space="preserve"> Descrever cada tarefa como uma ação, com verbo no infinitivo. </w:t>
-            </w:r>
-            <w:r>
-              <w:rPr>
-                <w:rFonts w:ascii="Arial" w:hAnsi="Arial" w:cs="Arial"/>
-              </w:rPr>
-              <w:t>&gt;</w:t>
+              </w:rPr>
+              <w:t>Definir datas para entregas de acordo com o ciclo de vida escolhido.</w:t>
             </w:r>
           </w:p>
         </w:tc>
@@ -6464,8 +5510,10 @@
             <w:r>
               <w:rPr>
                 <w:rFonts w:ascii="Arial" w:hAnsi="Arial" w:cs="Arial"/>
-              </w:rPr>
-              <w:t>&lt;</w:t>
+                <w:b/>
+                <w:bCs/>
+              </w:rPr>
+              <w:t>3.</w:t>
             </w:r>
             <w:r>
               <w:rPr>
@@ -6476,22 +5524,8 @@
             <w:r>
               <w:rPr>
                 <w:rFonts w:ascii="Arial" w:hAnsi="Arial" w:cs="Arial"/>
-                <w:b/>
-                <w:bCs/>
-              </w:rPr>
-              <w:t>3.</w:t>
-            </w:r>
-            <w:r>
-              <w:rPr>
-                <w:rFonts w:ascii="Arial" w:hAnsi="Arial" w:cs="Arial"/>
-              </w:rPr>
-              <w:t xml:space="preserve"> Toda tarefa é identificada por um número sequencial único na atividade. </w:t>
-            </w:r>
-            <w:r>
-              <w:rPr>
-                <w:rFonts w:ascii="Arial" w:hAnsi="Arial" w:cs="Arial"/>
-              </w:rPr>
-              <w:t>&gt;</w:t>
+              </w:rPr>
+              <w:t>A partir das datas de entrega, definir datas de marcos de projeto e pontos de controle para revisões e auditorias.</w:t>
             </w:r>
           </w:p>
         </w:tc>
@@ -6527,8 +5561,10 @@
             <w:r>
               <w:rPr>
                 <w:rFonts w:ascii="Arial" w:hAnsi="Arial" w:cs="Arial"/>
-              </w:rPr>
-              <w:t>&lt;</w:t>
+                <w:b/>
+                <w:bCs/>
+              </w:rPr>
+              <w:t>4.</w:t>
             </w:r>
             <w:r>
               <w:rPr>
@@ -6539,68 +5575,8 @@
             <w:r>
               <w:rPr>
                 <w:rFonts w:ascii="Arial" w:hAnsi="Arial" w:cs="Arial"/>
-                <w:b/>
-                <w:bCs/>
-              </w:rPr>
-              <w:t>4.</w:t>
-            </w:r>
-            <w:r>
-              <w:rPr>
-                <w:rFonts w:ascii="Arial" w:hAnsi="Arial" w:cs="Arial"/>
-              </w:rPr>
-              <w:t> Algumas tarefas podem ser opcionais, e são denotadas pelo número sequencial seguido de uma expressão </w:t>
-            </w:r>
-            <w:r>
-              <w:rPr>
-                <w:rFonts w:ascii="Arial" w:hAnsi="Arial" w:cs="Arial"/>
-                <w:u w:val="single"/>
-              </w:rPr>
-              <w:t>entre colchetes</w:t>
-            </w:r>
-            <w:r>
-              <w:rPr>
-                <w:rFonts w:ascii="Arial" w:hAnsi="Arial" w:cs="Arial"/>
-              </w:rPr>
-              <w:t xml:space="preserve"> que </w:t>
-            </w:r>
-            <w:r>
-              <w:rPr>
-                <w:rFonts w:ascii="Arial" w:hAnsi="Arial" w:cs="Arial"/>
-              </w:rPr>
-              <w:lastRenderedPageBreak/>
-              <w:t>define uma </w:t>
-            </w:r>
-            <w:r>
-              <w:rPr>
-                <w:rFonts w:ascii="Arial" w:hAnsi="Arial" w:cs="Arial"/>
-                <w:u w:val="single"/>
-              </w:rPr>
-              <w:t>condição</w:t>
-            </w:r>
-            <w:r>
-              <w:rPr>
-                <w:rFonts w:ascii="Arial" w:hAnsi="Arial" w:cs="Arial"/>
-              </w:rPr>
-              <w:t> para execução da ação. Exemplo: 2. [</w:t>
-            </w:r>
-            <w:r>
-              <w:rPr>
-                <w:rFonts w:ascii="Arial" w:hAnsi="Arial" w:cs="Arial"/>
-                <w:u w:val="single"/>
-              </w:rPr>
-              <w:t>Forma de Pagamento não é em dinheiro</w:t>
-            </w:r>
-            <w:r>
-              <w:rPr>
-                <w:rFonts w:ascii="Arial" w:hAnsi="Arial" w:cs="Arial"/>
-              </w:rPr>
-              <w:t xml:space="preserve">] Verificar a situação do crédito do cliente. </w:t>
-            </w:r>
-            <w:r>
-              <w:rPr>
-                <w:rFonts w:ascii="Arial" w:hAnsi="Arial" w:cs="Arial"/>
-              </w:rPr>
-              <w:t>&gt;</w:t>
+              </w:rPr>
+              <w:t>Aprovação pelos stakeholders e publicação para toda a empresa.</w:t>
             </w:r>
           </w:p>
         </w:tc>
@@ -6609,17 +5585,24 @@
         <w:tc>
           <w:tcPr>
             <w:tcW w:w="2404" w:type="dxa"/>
-            <w:vMerge/>
-            <w:hideMark/>
-          </w:tcPr>
-          <w:p>
-            <w:pPr>
-              <w:rPr>
-                <w:rFonts w:ascii="Arial" w:hAnsi="Arial" w:cs="Arial"/>
-                <w:b/>
-                <w:bCs/>
-              </w:rPr>
-            </w:pPr>
+            <w:hideMark/>
+          </w:tcPr>
+          <w:p>
+            <w:pPr>
+              <w:rPr>
+                <w:rFonts w:ascii="Arial" w:hAnsi="Arial" w:cs="Arial"/>
+                <w:b/>
+                <w:bCs/>
+              </w:rPr>
+            </w:pPr>
+            <w:r>
+              <w:rPr>
+                <w:rFonts w:ascii="Arial" w:hAnsi="Arial" w:cs="Arial"/>
+                <w:b/>
+                <w:bCs/>
+              </w:rPr>
+              <w:t>Pré-Condições</w:t>
+            </w:r>
           </w:p>
         </w:tc>
         <w:tc>
@@ -6637,33 +5620,7 @@
               <w:rPr>
                 <w:rFonts w:ascii="Arial" w:hAnsi="Arial" w:cs="Arial"/>
               </w:rPr>
-              <w:t>&lt;</w:t>
-            </w:r>
-            <w:r>
-              <w:rPr>
-                <w:rFonts w:ascii="Arial" w:hAnsi="Arial" w:cs="Arial"/>
-              </w:rPr>
-              <w:t> </w:t>
-            </w:r>
-            <w:r>
-              <w:rPr>
-                <w:rFonts w:ascii="Arial" w:hAnsi="Arial" w:cs="Arial"/>
-                <w:b/>
-                <w:bCs/>
-              </w:rPr>
-              <w:t>5.</w:t>
-            </w:r>
-            <w:r>
-              <w:rPr>
-                <w:rFonts w:ascii="Arial" w:hAnsi="Arial" w:cs="Arial"/>
-              </w:rPr>
-              <w:t xml:space="preserve"> Algumas tarefas podem ser executadas em paralelo, ou de forma concorrente, dentro da atividade, e são denotadas pelo mesmo número sequencial, seguido de uma letra. Exemplo: as ações 2.a e 2.b podem ser executadas em paralelo dentro da atividade logo após a ação 1. </w:t>
-            </w:r>
-            <w:r>
-              <w:rPr>
-                <w:rFonts w:ascii="Arial" w:hAnsi="Arial" w:cs="Arial"/>
-              </w:rPr>
-              <w:t>&gt;</w:t>
+              <w:t>Escopo do Projeto (EAP), Recursos e Custos previamente estipulados.</w:t>
             </w:r>
           </w:p>
         </w:tc>
@@ -6688,7 +5645,7 @@
                 <w:b/>
                 <w:bCs/>
               </w:rPr>
-              <w:t>Pré-Condições</w:t>
+              <w:t>Entradas</w:t>
             </w:r>
           </w:p>
         </w:tc>
@@ -6707,19 +5664,20 @@
               <w:rPr>
                 <w:rFonts w:ascii="Arial" w:hAnsi="Arial" w:cs="Arial"/>
               </w:rPr>
-              <w:t>&lt;</w:t>
-            </w:r>
-            <w:r>
-              <w:rPr>
-                <w:rFonts w:ascii="Arial" w:hAnsi="Arial" w:cs="Arial"/>
-              </w:rPr>
-              <w:t xml:space="preserve"> Estabelecer as condições para que a atividade possa ser iniciada. Se não houver critérios definidos informar: “Nenhum critério específico”. Exemplo: “Início da atividade aprovado pela Direção. </w:t>
-            </w:r>
-            <w:r>
-              <w:rPr>
-                <w:rFonts w:ascii="Arial" w:hAnsi="Arial" w:cs="Arial"/>
-              </w:rPr>
-              <w:t>&gt;</w:t>
+              <w:t>Escopo do Projeto (EAP);</w:t>
+            </w:r>
+          </w:p>
+          <w:p>
+            <w:pPr>
+              <w:rPr>
+                <w:rFonts w:ascii="Arial" w:hAnsi="Arial" w:cs="Arial"/>
+              </w:rPr>
+            </w:pPr>
+            <w:r>
+              <w:rPr>
+                <w:rFonts w:ascii="Arial" w:hAnsi="Arial" w:cs="Arial"/>
+              </w:rPr>
+              <w:t>Plano de Estimativas.</w:t>
             </w:r>
           </w:p>
         </w:tc>
@@ -6744,7 +5702,7 @@
                 <w:b/>
                 <w:bCs/>
               </w:rPr>
-              <w:t>Entradas</w:t>
+              <w:t>Critérios de Saída</w:t>
             </w:r>
           </w:p>
         </w:tc>
@@ -6763,33 +5721,7 @@
               <w:rPr>
                 <w:rFonts w:ascii="Arial" w:hAnsi="Arial" w:cs="Arial"/>
               </w:rPr>
-              <w:t>&lt;</w:t>
-            </w:r>
-            <w:r>
-              <w:rPr>
-                <w:rFonts w:ascii="Arial" w:hAnsi="Arial" w:cs="Arial"/>
-              </w:rPr>
-              <w:t xml:space="preserve"> Definir os artefatos de entrada para a atividade. Devem ser definidas todas as entradas, mesmo aquelas que não são exigidas em alguma alternativa de execução da atividade. Um artefato que é definido por um meta-documento (isto é, um </w:t>
-            </w:r>
-            <w:proofErr w:type="spellStart"/>
-            <w:r>
-              <w:rPr>
-                <w:rFonts w:ascii="Arial" w:hAnsi="Arial" w:cs="Arial"/>
-              </w:rPr>
-              <w:t>template</w:t>
-            </w:r>
-            <w:proofErr w:type="spellEnd"/>
-            <w:r>
-              <w:rPr>
-                <w:rFonts w:ascii="Arial" w:hAnsi="Arial" w:cs="Arial"/>
-              </w:rPr>
-              <w:t xml:space="preserve">”), deve ser sublinhado e deve possuir um hiperlink apontando para o respectivo meta-documento. Os insumos devem ser referenciados nas tarefas que os utilizam. Por exemplo: a tarefa “1. Consultar a Lista Negra de Crédito para aprovar o cadastro do cliente.” referencia o artefato “Lista Negra de Crédito” que deve estar nos insumos da atividade. </w:t>
-            </w:r>
-            <w:r>
-              <w:rPr>
-                <w:rFonts w:ascii="Arial" w:hAnsi="Arial" w:cs="Arial"/>
-              </w:rPr>
-              <w:t>&gt;</w:t>
+              <w:t>Aprovação pelos stakeholders.</w:t>
             </w:r>
           </w:p>
         </w:tc>
@@ -6814,7 +5746,7 @@
                 <w:b/>
                 <w:bCs/>
               </w:rPr>
-              <w:t>Critérios de Saída</w:t>
+              <w:t>Produtos</w:t>
             </w:r>
           </w:p>
         </w:tc>
@@ -6833,19 +5765,7 @@
               <w:rPr>
                 <w:rFonts w:ascii="Arial" w:hAnsi="Arial" w:cs="Arial"/>
               </w:rPr>
-              <w:t>&lt;</w:t>
-            </w:r>
-            <w:r>
-              <w:rPr>
-                <w:rFonts w:ascii="Arial" w:hAnsi="Arial" w:cs="Arial"/>
-              </w:rPr>
-              <w:t xml:space="preserve"> Estabelecem as condições para que a atividade possa ser encerrada. Se não houver critérios definidos informar: “Nenhum critério específico”. Exemplo: “Plano de Projeto aprovado pela Direção”. </w:t>
-            </w:r>
-            <w:r>
-              <w:rPr>
-                <w:rFonts w:ascii="Arial" w:hAnsi="Arial" w:cs="Arial"/>
-              </w:rPr>
-              <w:t>&gt;</w:t>
+              <w:t>Cronograma.</w:t>
             </w:r>
           </w:p>
         </w:tc>
@@ -6870,7 +5790,7 @@
                 <w:b/>
                 <w:bCs/>
               </w:rPr>
-              <w:t>Produtos</w:t>
+              <w:t>Ferramentas</w:t>
             </w:r>
           </w:p>
         </w:tc>
@@ -6889,103 +5809,7 @@
               <w:rPr>
                 <w:rFonts w:ascii="Arial" w:hAnsi="Arial" w:cs="Arial"/>
               </w:rPr>
-              <w:t>&lt;</w:t>
-            </w:r>
-            <w:r>
-              <w:rPr>
-                <w:rFonts w:ascii="Arial" w:hAnsi="Arial" w:cs="Arial"/>
-              </w:rPr>
-              <w:t xml:space="preserve"> Definem os artefatos de saída, gerados pela atividade. Esses artefatos devem ser referenciados pelas tarefas da Atividade que os produzem. Um artefato que é definido por um meta-documento (isto é, um “</w:t>
-            </w:r>
-            <w:proofErr w:type="spellStart"/>
-            <w:r>
-              <w:rPr>
-                <w:rFonts w:ascii="Arial" w:hAnsi="Arial" w:cs="Arial"/>
-              </w:rPr>
-              <w:t>template</w:t>
-            </w:r>
-            <w:proofErr w:type="spellEnd"/>
-            <w:r>
-              <w:rPr>
-                <w:rFonts w:ascii="Arial" w:hAnsi="Arial" w:cs="Arial"/>
-              </w:rPr>
-              <w:t xml:space="preserve">”), deve ser sublinhado e deve possuir um hiperlink apontando para o respectivo meta-documento. Exemplo: “3. Criar a EAP do projeto”. Neste exemplo, EAP é um artefato de saída da atividade, definido por um </w:t>
-            </w:r>
-            <w:proofErr w:type="spellStart"/>
-            <w:r>
-              <w:rPr>
-                <w:rFonts w:ascii="Arial" w:hAnsi="Arial" w:cs="Arial"/>
-              </w:rPr>
-              <w:t>template</w:t>
-            </w:r>
-            <w:proofErr w:type="spellEnd"/>
-            <w:r>
-              <w:rPr>
-                <w:rFonts w:ascii="Arial" w:hAnsi="Arial" w:cs="Arial"/>
-              </w:rPr>
-              <w:t xml:space="preserve">. </w:t>
-            </w:r>
-            <w:r>
-              <w:rPr>
-                <w:rFonts w:ascii="Arial" w:hAnsi="Arial" w:cs="Arial"/>
-              </w:rPr>
-              <w:t>&gt;</w:t>
-            </w:r>
-          </w:p>
-        </w:tc>
-      </w:tr>
-      <w:tr>
-        <w:tc>
-          <w:tcPr>
-            <w:tcW w:w="2404" w:type="dxa"/>
-            <w:hideMark/>
-          </w:tcPr>
-          <w:p>
-            <w:pPr>
-              <w:rPr>
-                <w:rFonts w:ascii="Arial" w:hAnsi="Arial" w:cs="Arial"/>
-                <w:b/>
-                <w:bCs/>
-              </w:rPr>
-            </w:pPr>
-            <w:r>
-              <w:rPr>
-                <w:rFonts w:ascii="Arial" w:hAnsi="Arial" w:cs="Arial"/>
-                <w:b/>
-                <w:bCs/>
-              </w:rPr>
-              <w:t>Ferramentas</w:t>
-            </w:r>
-          </w:p>
-        </w:tc>
-        <w:tc>
-          <w:tcPr>
-            <w:tcW w:w="7377" w:type="dxa"/>
-            <w:hideMark/>
-          </w:tcPr>
-          <w:p>
-            <w:pPr>
-              <w:rPr>
-                <w:rFonts w:ascii="Arial" w:hAnsi="Arial" w:cs="Arial"/>
-              </w:rPr>
-            </w:pPr>
-            <w:r>
-              <w:rPr>
-                <w:rFonts w:ascii="Arial" w:hAnsi="Arial" w:cs="Arial"/>
-              </w:rPr>
-              <w:t>&lt;</w:t>
-            </w:r>
-            <w:r>
-              <w:rPr>
-                <w:rFonts w:ascii="Arial" w:hAnsi="Arial" w:cs="Arial"/>
-              </w:rPr>
-              <w:t xml:space="preserve"> Define as ferramentas de apoio utilizadas na execução da atividade. Exemplos: softwares, equipamentos específicos (leitor de código de barras, por exemplo). </w:t>
-            </w:r>
-            <w:r>
-              <w:rPr>
-                <w:rFonts w:ascii="Arial" w:hAnsi="Arial" w:cs="Arial"/>
-              </w:rPr>
-              <w:t>&gt;</w:t>
+              <w:t>Microsoft Office.</w:t>
             </w:r>
           </w:p>
         </w:tc>
@@ -7316,8 +6140,10 @@
             <w:r>
               <w:rPr>
                 <w:rFonts w:ascii="Arial" w:hAnsi="Arial" w:cs="Arial"/>
-              </w:rPr>
-              <w:t>&lt;</w:t>
+                <w:b/>
+                <w:bCs/>
+              </w:rPr>
+              <w:t>1.</w:t>
             </w:r>
             <w:r>
               <w:rPr>
@@ -7328,22 +6154,8 @@
             <w:r>
               <w:rPr>
                 <w:rFonts w:ascii="Arial" w:hAnsi="Arial" w:cs="Arial"/>
-                <w:b/>
-                <w:bCs/>
-              </w:rPr>
-              <w:t>1.</w:t>
-            </w:r>
-            <w:r>
-              <w:rPr>
-                <w:rFonts w:ascii="Arial" w:hAnsi="Arial" w:cs="Arial"/>
-              </w:rPr>
-              <w:t xml:space="preserve"> Identificar uma sequência numerada de tarefas que realizam o objetivo da atividade. </w:t>
-            </w:r>
-            <w:r>
-              <w:rPr>
-                <w:rFonts w:ascii="Arial" w:hAnsi="Arial" w:cs="Arial"/>
-              </w:rPr>
-              <w:t>&gt;</w:t>
+              </w:rPr>
+              <w:t>Formalizar riscos que são possíveis de ocorrer durante o projeto.</w:t>
             </w:r>
           </w:p>
         </w:tc>
@@ -7379,8 +6191,10 @@
             <w:r>
               <w:rPr>
                 <w:rFonts w:ascii="Arial" w:hAnsi="Arial" w:cs="Arial"/>
-              </w:rPr>
-              <w:t>&lt;</w:t>
+                <w:b/>
+                <w:bCs/>
+              </w:rPr>
+              <w:t>2.</w:t>
             </w:r>
             <w:r>
               <w:rPr>
@@ -7391,22 +6205,8 @@
             <w:r>
               <w:rPr>
                 <w:rFonts w:ascii="Arial" w:hAnsi="Arial" w:cs="Arial"/>
-                <w:b/>
-                <w:bCs/>
-              </w:rPr>
-              <w:t>2.</w:t>
-            </w:r>
-            <w:r>
-              <w:rPr>
-                <w:rFonts w:ascii="Arial" w:hAnsi="Arial" w:cs="Arial"/>
-              </w:rPr>
-              <w:t xml:space="preserve"> Descrever cada tarefa como uma ação, com verbo no infinitivo. </w:t>
-            </w:r>
-            <w:r>
-              <w:rPr>
-                <w:rFonts w:ascii="Arial" w:hAnsi="Arial" w:cs="Arial"/>
-              </w:rPr>
-              <w:t>&gt;</w:t>
+              </w:rPr>
+              <w:t>Classificar os riscos em probabilidade de ocorrência e gravidade do risco.</w:t>
             </w:r>
           </w:p>
         </w:tc>
@@ -7442,8 +6242,10 @@
             <w:r>
               <w:rPr>
                 <w:rFonts w:ascii="Arial" w:hAnsi="Arial" w:cs="Arial"/>
-              </w:rPr>
-              <w:t>&lt;</w:t>
+                <w:b/>
+                <w:bCs/>
+              </w:rPr>
+              <w:t>3.</w:t>
             </w:r>
             <w:r>
               <w:rPr>
@@ -7454,22 +6256,8 @@
             <w:r>
               <w:rPr>
                 <w:rFonts w:ascii="Arial" w:hAnsi="Arial" w:cs="Arial"/>
-                <w:b/>
-                <w:bCs/>
-              </w:rPr>
-              <w:t>3.</w:t>
-            </w:r>
-            <w:r>
-              <w:rPr>
-                <w:rFonts w:ascii="Arial" w:hAnsi="Arial" w:cs="Arial"/>
-              </w:rPr>
-              <w:t xml:space="preserve"> Toda tarefa é identificada por um número sequencial único na atividade. </w:t>
-            </w:r>
-            <w:r>
-              <w:rPr>
-                <w:rFonts w:ascii="Arial" w:hAnsi="Arial" w:cs="Arial"/>
-              </w:rPr>
-              <w:t>&gt;</w:t>
+              </w:rPr>
+              <w:t>Estabelecer reações para cada tipo de classificação de riscos.</w:t>
             </w:r>
           </w:p>
         </w:tc>
@@ -7505,8 +6293,10 @@
             <w:r>
               <w:rPr>
                 <w:rFonts w:ascii="Arial" w:hAnsi="Arial" w:cs="Arial"/>
-              </w:rPr>
-              <w:t>&lt;</w:t>
+                <w:b/>
+                <w:bCs/>
+              </w:rPr>
+              <w:t>4.</w:t>
             </w:r>
             <w:r>
               <w:rPr>
@@ -7517,68 +6307,8 @@
             <w:r>
               <w:rPr>
                 <w:rFonts w:ascii="Arial" w:hAnsi="Arial" w:cs="Arial"/>
-                <w:b/>
-                <w:bCs/>
-              </w:rPr>
-              <w:t>4.</w:t>
-            </w:r>
-            <w:r>
-              <w:rPr>
-                <w:rFonts w:ascii="Arial" w:hAnsi="Arial" w:cs="Arial"/>
-              </w:rPr>
-              <w:t xml:space="preserve"> Algumas tarefas podem ser opcionais, e são denotadas pelo </w:t>
-            </w:r>
-            <w:r>
-              <w:rPr>
-                <w:rFonts w:ascii="Arial" w:hAnsi="Arial" w:cs="Arial"/>
-              </w:rPr>
-              <w:lastRenderedPageBreak/>
-              <w:t>número sequencial seguido de uma expressão </w:t>
-            </w:r>
-            <w:r>
-              <w:rPr>
-                <w:rFonts w:ascii="Arial" w:hAnsi="Arial" w:cs="Arial"/>
-                <w:u w:val="single"/>
-              </w:rPr>
-              <w:t>entre colchetes</w:t>
-            </w:r>
-            <w:r>
-              <w:rPr>
-                <w:rFonts w:ascii="Arial" w:hAnsi="Arial" w:cs="Arial"/>
-              </w:rPr>
-              <w:t> que define uma </w:t>
-            </w:r>
-            <w:r>
-              <w:rPr>
-                <w:rFonts w:ascii="Arial" w:hAnsi="Arial" w:cs="Arial"/>
-                <w:u w:val="single"/>
-              </w:rPr>
-              <w:t>condição</w:t>
-            </w:r>
-            <w:r>
-              <w:rPr>
-                <w:rFonts w:ascii="Arial" w:hAnsi="Arial" w:cs="Arial"/>
-              </w:rPr>
-              <w:t> para execução da ação. Exemplo: 2. [</w:t>
-            </w:r>
-            <w:r>
-              <w:rPr>
-                <w:rFonts w:ascii="Arial" w:hAnsi="Arial" w:cs="Arial"/>
-                <w:u w:val="single"/>
-              </w:rPr>
-              <w:t>Forma de Pagamento não é em dinheiro</w:t>
-            </w:r>
-            <w:r>
-              <w:rPr>
-                <w:rFonts w:ascii="Arial" w:hAnsi="Arial" w:cs="Arial"/>
-              </w:rPr>
-              <w:t xml:space="preserve">] Verificar a situação do crédito do cliente. </w:t>
-            </w:r>
-            <w:r>
-              <w:rPr>
-                <w:rFonts w:ascii="Arial" w:hAnsi="Arial" w:cs="Arial"/>
-              </w:rPr>
-              <w:t>&gt;</w:t>
+              </w:rPr>
+              <w:t>Estabelecer priorização de tratamento de acordo com a classificação.</w:t>
             </w:r>
           </w:p>
         </w:tc>
@@ -7614,8 +6344,10 @@
             <w:r>
               <w:rPr>
                 <w:rFonts w:ascii="Arial" w:hAnsi="Arial" w:cs="Arial"/>
-              </w:rPr>
-              <w:t>&lt;</w:t>
+                <w:b/>
+                <w:bCs/>
+              </w:rPr>
+              <w:t>5.</w:t>
             </w:r>
             <w:r>
               <w:rPr>
@@ -7626,22 +6358,8 @@
             <w:r>
               <w:rPr>
                 <w:rFonts w:ascii="Arial" w:hAnsi="Arial" w:cs="Arial"/>
-                <w:b/>
-                <w:bCs/>
-              </w:rPr>
-              <w:t>5.</w:t>
-            </w:r>
-            <w:r>
-              <w:rPr>
-                <w:rFonts w:ascii="Arial" w:hAnsi="Arial" w:cs="Arial"/>
-              </w:rPr>
-              <w:t xml:space="preserve"> Algumas tarefas podem ser executadas em paralelo, ou de forma concorrente, dentro da atividade, e são denotadas pelo mesmo número sequencial, seguido de uma letra. Exemplo: as ações 2.a e 2.b podem ser executadas em paralelo dentro da atividade logo após a ação 1. </w:t>
-            </w:r>
-            <w:r>
-              <w:rPr>
-                <w:rFonts w:ascii="Arial" w:hAnsi="Arial" w:cs="Arial"/>
-              </w:rPr>
-              <w:t>&gt;</w:t>
+              </w:rPr>
+              <w:t xml:space="preserve">Manter e acompanhar os problemas e ações corretivas. </w:t>
             </w:r>
           </w:p>
         </w:tc>
@@ -7685,19 +6403,7 @@
               <w:rPr>
                 <w:rFonts w:ascii="Arial" w:hAnsi="Arial" w:cs="Arial"/>
               </w:rPr>
-              <w:t>&lt;</w:t>
-            </w:r>
-            <w:r>
-              <w:rPr>
-                <w:rFonts w:ascii="Arial" w:hAnsi="Arial" w:cs="Arial"/>
-              </w:rPr>
-              <w:t xml:space="preserve"> Estabelecer as condições para que a atividade possa ser iniciada. Se não houver critérios definidos informar: “Nenhum critério específico”. Exemplo: “Início da atividade aprovado pela Direção. </w:t>
-            </w:r>
-            <w:r>
-              <w:rPr>
-                <w:rFonts w:ascii="Arial" w:hAnsi="Arial" w:cs="Arial"/>
-              </w:rPr>
-              <w:t>&gt;</w:t>
+              <w:t>Nenhum critério específico.</w:t>
             </w:r>
           </w:p>
         </w:tc>
@@ -7741,33 +6447,7 @@
               <w:rPr>
                 <w:rFonts w:ascii="Arial" w:hAnsi="Arial" w:cs="Arial"/>
               </w:rPr>
-              <w:t>&lt;</w:t>
-            </w:r>
-            <w:r>
-              <w:rPr>
-                <w:rFonts w:ascii="Arial" w:hAnsi="Arial" w:cs="Arial"/>
-              </w:rPr>
-              <w:t xml:space="preserve"> Definir os artefatos de entrada para a atividade. Devem ser definidas todas as entradas, mesmo aquelas que não são exigidas em alguma alternativa de execução da atividade. Um artefato que é definido por um meta-documento (isto é, um </w:t>
-            </w:r>
-            <w:proofErr w:type="spellStart"/>
-            <w:r>
-              <w:rPr>
-                <w:rFonts w:ascii="Arial" w:hAnsi="Arial" w:cs="Arial"/>
-              </w:rPr>
-              <w:t>template</w:t>
-            </w:r>
-            <w:proofErr w:type="spellEnd"/>
-            <w:r>
-              <w:rPr>
-                <w:rFonts w:ascii="Arial" w:hAnsi="Arial" w:cs="Arial"/>
-              </w:rPr>
-              <w:t xml:space="preserve">”), deve ser sublinhado e deve possuir um hiperlink apontando para o respectivo meta-documento. Os insumos devem ser referenciados nas tarefas que os utilizam. Por exemplo: a tarefa “1. Consultar a Lista Negra de Crédito para aprovar o cadastro do cliente.” referencia o artefato “Lista Negra de Crédito” que deve estar nos insumos da atividade. </w:t>
-            </w:r>
-            <w:r>
-              <w:rPr>
-                <w:rFonts w:ascii="Arial" w:hAnsi="Arial" w:cs="Arial"/>
-              </w:rPr>
-              <w:t>&gt;</w:t>
+              <w:t>Escopo do Projeto (EAP).</w:t>
             </w:r>
           </w:p>
         </w:tc>
@@ -7811,19 +6491,7 @@
               <w:rPr>
                 <w:rFonts w:ascii="Arial" w:hAnsi="Arial" w:cs="Arial"/>
               </w:rPr>
-              <w:t>&lt;</w:t>
-            </w:r>
-            <w:r>
-              <w:rPr>
-                <w:rFonts w:ascii="Arial" w:hAnsi="Arial" w:cs="Arial"/>
-              </w:rPr>
-              <w:t xml:space="preserve"> Estabelecem as condições para que a atividade possa ser encerrada. Se não houver critérios definidos informar: “Nenhum critério específico”. Exemplo: “Plano de Projeto aprovado pela Direção”. </w:t>
-            </w:r>
-            <w:r>
-              <w:rPr>
-                <w:rFonts w:ascii="Arial" w:hAnsi="Arial" w:cs="Arial"/>
-              </w:rPr>
-              <w:t>&gt;</w:t>
+              <w:t>Nenhum critério específico.</w:t>
             </w:r>
           </w:p>
         </w:tc>
@@ -7867,47 +6535,7 @@
               <w:rPr>
                 <w:rFonts w:ascii="Arial" w:hAnsi="Arial" w:cs="Arial"/>
               </w:rPr>
-              <w:t>&lt;</w:t>
-            </w:r>
-            <w:r>
-              <w:rPr>
-                <w:rFonts w:ascii="Arial" w:hAnsi="Arial" w:cs="Arial"/>
-              </w:rPr>
-              <w:t xml:space="preserve"> Definem os artefatos de saída, gerados pela atividade. Esses artefatos devem ser referenciados pelas tarefas da Atividade que os produzem. Um artefato que é definido por um meta-documento (isto é, um “</w:t>
-            </w:r>
-            <w:proofErr w:type="spellStart"/>
-            <w:r>
-              <w:rPr>
-                <w:rFonts w:ascii="Arial" w:hAnsi="Arial" w:cs="Arial"/>
-              </w:rPr>
-              <w:t>template</w:t>
-            </w:r>
-            <w:proofErr w:type="spellEnd"/>
-            <w:r>
-              <w:rPr>
-                <w:rFonts w:ascii="Arial" w:hAnsi="Arial" w:cs="Arial"/>
-              </w:rPr>
-              <w:t xml:space="preserve">”), deve ser sublinhado e deve possuir um hiperlink apontando para o respectivo meta-documento. Exemplo: “3. Criar a EAP do projeto”. Neste exemplo, EAP é um artefato de saída da atividade, definido por um </w:t>
-            </w:r>
-            <w:proofErr w:type="spellStart"/>
-            <w:r>
-              <w:rPr>
-                <w:rFonts w:ascii="Arial" w:hAnsi="Arial" w:cs="Arial"/>
-              </w:rPr>
-              <w:t>template</w:t>
-            </w:r>
-            <w:proofErr w:type="spellEnd"/>
-            <w:r>
-              <w:rPr>
-                <w:rFonts w:ascii="Arial" w:hAnsi="Arial" w:cs="Arial"/>
-              </w:rPr>
-              <w:t xml:space="preserve">. </w:t>
-            </w:r>
-            <w:r>
-              <w:rPr>
-                <w:rFonts w:ascii="Arial" w:hAnsi="Arial" w:cs="Arial"/>
-              </w:rPr>
-              <w:t>&gt;</w:t>
+              <w:t>Plano de Gerenciamento de Riscos.</w:t>
             </w:r>
           </w:p>
         </w:tc>
@@ -7951,20 +6579,10 @@
               <w:rPr>
                 <w:rFonts w:ascii="Arial" w:hAnsi="Arial" w:cs="Arial"/>
               </w:rPr>
-              <w:t>&lt;</w:t>
-            </w:r>
-            <w:r>
-              <w:rPr>
-                <w:rFonts w:ascii="Arial" w:hAnsi="Arial" w:cs="Arial"/>
-              </w:rPr>
-              <w:t xml:space="preserve"> Define as ferramentas de apoio utilizadas na execução da atividade. Exemplos: softwares, equipamentos específicos (leitor de código de barras, por exemplo). </w:t>
-            </w:r>
-            <w:r>
-              <w:rPr>
-                <w:rFonts w:ascii="Arial" w:hAnsi="Arial" w:cs="Arial"/>
-              </w:rPr>
-              <w:t>&gt;</w:t>
-            </w:r>
+              <w:t>Microsoft Office.</w:t>
+            </w:r>
+            <w:bookmarkStart w:id="0" w:name="_GoBack"/>
+            <w:bookmarkEnd w:id="0"/>
           </w:p>
         </w:tc>
       </w:tr>
@@ -8517,7 +7135,14 @@
               <w:rPr>
                 <w:rFonts w:ascii="Arial" w:hAnsi="Arial" w:cs="Arial"/>
               </w:rPr>
-              <w:t> que define uma </w:t>
+              <w:t xml:space="preserve"> que </w:t>
+            </w:r>
+            <w:r>
+              <w:rPr>
+                <w:rFonts w:ascii="Arial" w:hAnsi="Arial" w:cs="Arial"/>
+              </w:rPr>
+              <w:lastRenderedPageBreak/>
+              <w:t>define uma </w:t>
             </w:r>
             <w:r>
               <w:rPr>
@@ -8718,21 +7343,7 @@
               <w:rPr>
                 <w:rFonts w:ascii="Arial" w:hAnsi="Arial" w:cs="Arial"/>
               </w:rPr>
-              <w:t xml:space="preserve"> Definir os artefatos de entrada para a atividade. Devem ser definidas todas as entradas, mesmo aquelas que não são exigidas em alguma alternativa de execução da atividade. Um artefato que é definido por um meta-documento (isto é, um </w:t>
-            </w:r>
-            <w:proofErr w:type="spellStart"/>
-            <w:r>
-              <w:rPr>
-                <w:rFonts w:ascii="Arial" w:hAnsi="Arial" w:cs="Arial"/>
-              </w:rPr>
-              <w:t>template</w:t>
-            </w:r>
-            <w:proofErr w:type="spellEnd"/>
-            <w:r>
-              <w:rPr>
-                <w:rFonts w:ascii="Arial" w:hAnsi="Arial" w:cs="Arial"/>
-              </w:rPr>
-              <w:t xml:space="preserve">”), deve ser sublinhado e deve possuir um hiperlink apontando para o respectivo meta-documento. Os insumos devem ser referenciados nas tarefas que os utilizam. Por exemplo: a tarefa “1. Consultar a Lista Negra de Crédito para aprovar o cadastro do cliente.” referencia o artefato “Lista Negra de Crédito” que deve estar nos insumos da atividade. </w:t>
+              <w:t xml:space="preserve"> Definir os artefatos de entrada para a atividade. Devem ser definidas todas as entradas, mesmo aquelas que não são exigidas em alguma alternativa de execução da atividade. Um artefato que é definido por um meta-documento (isto é, um template”), deve ser sublinhado e deve possuir um hiperlink apontando para o respectivo meta-documento. Os insumos devem ser referenciados nas tarefas que os utilizam. Por exemplo: a tarefa “1. Consultar a Lista Negra de Crédito para aprovar o cadastro do cliente.” referencia o artefato “Lista Negra de Crédito” que deve estar nos insumos da atividade. </w:t>
             </w:r>
             <w:r>
               <w:rPr>
@@ -8844,35 +7455,7 @@
               <w:rPr>
                 <w:rFonts w:ascii="Arial" w:hAnsi="Arial" w:cs="Arial"/>
               </w:rPr>
-              <w:t xml:space="preserve"> Definem os artefatos de saída, gerados pela atividade. Esses artefatos devem ser referenciados pelas tarefas da Atividade que os produzem. Um artefato que é definido por um meta-documento (isto é, um “</w:t>
-            </w:r>
-            <w:proofErr w:type="spellStart"/>
-            <w:r>
-              <w:rPr>
-                <w:rFonts w:ascii="Arial" w:hAnsi="Arial" w:cs="Arial"/>
-              </w:rPr>
-              <w:t>template</w:t>
-            </w:r>
-            <w:proofErr w:type="spellEnd"/>
-            <w:r>
-              <w:rPr>
-                <w:rFonts w:ascii="Arial" w:hAnsi="Arial" w:cs="Arial"/>
-              </w:rPr>
-              <w:t xml:space="preserve">”), deve ser sublinhado e deve possuir um hiperlink apontando para o respectivo meta-documento. Exemplo: “3. Criar a EAP do projeto”. Neste exemplo, EAP é um artefato de saída da atividade, definido por um </w:t>
-            </w:r>
-            <w:proofErr w:type="spellStart"/>
-            <w:r>
-              <w:rPr>
-                <w:rFonts w:ascii="Arial" w:hAnsi="Arial" w:cs="Arial"/>
-              </w:rPr>
-              <w:t>template</w:t>
-            </w:r>
-            <w:proofErr w:type="spellEnd"/>
-            <w:r>
-              <w:rPr>
-                <w:rFonts w:ascii="Arial" w:hAnsi="Arial" w:cs="Arial"/>
-              </w:rPr>
-              <w:t xml:space="preserve">. </w:t>
+              <w:t xml:space="preserve"> Definem os artefatos de saída, gerados pela atividade. Esses artefatos devem ser referenciados pelas tarefas da Atividade que os produzem. Um artefato que é definido por um meta-documento (isto é, um “template”), deve ser sublinhado e deve possuir um hiperlink apontando para o respectivo meta-documento. Exemplo: “3. Criar a EAP do projeto”. Neste exemplo, EAP é um artefato de saída da atividade, definido por um template. </w:t>
             </w:r>
             <w:r>
               <w:rPr>
@@ -9115,19 +7698,11 @@
               </w:rPr>
               <w:t> </w:t>
             </w:r>
-            <w:proofErr w:type="spellStart"/>
-            <w:r>
-              <w:rPr>
-                <w:rFonts w:ascii="Arial" w:hAnsi="Arial" w:cs="Arial"/>
-              </w:rPr>
-              <w:t>Stakeholders</w:t>
-            </w:r>
-            <w:proofErr w:type="spellEnd"/>
-            <w:r>
-              <w:rPr>
-                <w:rFonts w:ascii="Arial" w:hAnsi="Arial" w:cs="Arial"/>
-              </w:rPr>
-              <w:t xml:space="preserve"> e Gerente de Projeto.</w:t>
+            <w:r>
+              <w:rPr>
+                <w:rFonts w:ascii="Arial" w:hAnsi="Arial" w:cs="Arial"/>
+              </w:rPr>
+              <w:t>Stakeholders e Gerente de Projeto.</w:t>
             </w:r>
           </w:p>
         </w:tc>
@@ -9229,21 +7804,7 @@
               <w:rPr>
                 <w:rFonts w:ascii="Arial" w:hAnsi="Arial" w:cs="Arial"/>
               </w:rPr>
-              <w:t xml:space="preserve">Toda a Empresa e </w:t>
-            </w:r>
-            <w:proofErr w:type="spellStart"/>
-            <w:r>
-              <w:rPr>
-                <w:rFonts w:ascii="Arial" w:hAnsi="Arial" w:cs="Arial"/>
-              </w:rPr>
-              <w:t>Stakeholders</w:t>
-            </w:r>
-            <w:proofErr w:type="spellEnd"/>
-            <w:r>
-              <w:rPr>
-                <w:rFonts w:ascii="Arial" w:hAnsi="Arial" w:cs="Arial"/>
-              </w:rPr>
-              <w:t>.</w:t>
+              <w:t>Toda a Empresa e Stakeholders.</w:t>
             </w:r>
           </w:p>
         </w:tc>
@@ -9434,14 +7995,7 @@
               <w:rPr>
                 <w:rFonts w:ascii="Arial" w:hAnsi="Arial" w:cs="Arial"/>
               </w:rPr>
-              <w:t xml:space="preserve"> Toda tarefa é identificada por um número sequencial único na </w:t>
-            </w:r>
-            <w:r>
-              <w:rPr>
-                <w:rFonts w:ascii="Arial" w:hAnsi="Arial" w:cs="Arial"/>
-              </w:rPr>
-              <w:lastRenderedPageBreak/>
-              <w:t xml:space="preserve">atividade. </w:t>
+              <w:t xml:space="preserve"> Toda tarefa é identificada por um número sequencial único na atividade. </w:t>
             </w:r>
             <w:r>
               <w:rPr>
@@ -9504,7 +8058,14 @@
               <w:rPr>
                 <w:rFonts w:ascii="Arial" w:hAnsi="Arial" w:cs="Arial"/>
               </w:rPr>
-              <w:t> Algumas tarefas podem ser opcionais, e são denotadas pelo número sequencial seguido de uma expressão </w:t>
+              <w:t xml:space="preserve"> Algumas tarefas podem ser opcionais, e são denotadas pelo </w:t>
+            </w:r>
+            <w:r>
+              <w:rPr>
+                <w:rFonts w:ascii="Arial" w:hAnsi="Arial" w:cs="Arial"/>
+              </w:rPr>
+              <w:lastRenderedPageBreak/>
+              <w:t>número sequencial seguido de uma expressão </w:t>
             </w:r>
             <w:r>
               <w:rPr>
@@ -9718,21 +8279,7 @@
               <w:rPr>
                 <w:rFonts w:ascii="Arial" w:hAnsi="Arial" w:cs="Arial"/>
               </w:rPr>
-              <w:t xml:space="preserve"> Definir os artefatos de entrada para a atividade. Devem ser definidas todas as entradas, mesmo aquelas que não são exigidas em alguma alternativa de execução da atividade. Um artefato que é definido por um meta-documento (isto é, um </w:t>
-            </w:r>
-            <w:proofErr w:type="spellStart"/>
-            <w:r>
-              <w:rPr>
-                <w:rFonts w:ascii="Arial" w:hAnsi="Arial" w:cs="Arial"/>
-              </w:rPr>
-              <w:t>template</w:t>
-            </w:r>
-            <w:proofErr w:type="spellEnd"/>
-            <w:r>
-              <w:rPr>
-                <w:rFonts w:ascii="Arial" w:hAnsi="Arial" w:cs="Arial"/>
-              </w:rPr>
-              <w:t xml:space="preserve">”), deve ser sublinhado e deve possuir um hiperlink apontando para o respectivo meta-documento. Os insumos devem ser referenciados nas tarefas que os utilizam. Por exemplo: a tarefa “1. Consultar a Lista Negra de Crédito para aprovar o cadastro do cliente.” referencia o artefato “Lista Negra de Crédito” que deve estar nos insumos da atividade. </w:t>
+              <w:t xml:space="preserve"> Definir os artefatos de entrada para a atividade. Devem ser definidas todas as entradas, mesmo aquelas que não são exigidas em alguma alternativa de execução da atividade. Um artefato que é definido por um meta-documento (isto é, um template”), deve ser sublinhado e deve possuir um hiperlink apontando para o respectivo meta-documento. Os insumos devem ser referenciados nas tarefas que os utilizam. Por exemplo: a tarefa “1. Consultar a Lista Negra de Crédito para aprovar o cadastro do cliente.” referencia o artefato “Lista Negra de Crédito” que deve estar nos insumos da atividade. </w:t>
             </w:r>
             <w:r>
               <w:rPr>
@@ -9844,35 +8391,7 @@
               <w:rPr>
                 <w:rFonts w:ascii="Arial" w:hAnsi="Arial" w:cs="Arial"/>
               </w:rPr>
-              <w:t xml:space="preserve"> Definem os artefatos de saída, gerados pela atividade. Esses artefatos devem ser referenciados pelas tarefas da Atividade que os produzem. Um artefato que é definido por um meta-documento (isto é, um “</w:t>
-            </w:r>
-            <w:proofErr w:type="spellStart"/>
-            <w:r>
-              <w:rPr>
-                <w:rFonts w:ascii="Arial" w:hAnsi="Arial" w:cs="Arial"/>
-              </w:rPr>
-              <w:t>template</w:t>
-            </w:r>
-            <w:proofErr w:type="spellEnd"/>
-            <w:r>
-              <w:rPr>
-                <w:rFonts w:ascii="Arial" w:hAnsi="Arial" w:cs="Arial"/>
-              </w:rPr>
-              <w:t xml:space="preserve">”), deve ser sublinhado e deve possuir um hiperlink apontando para o respectivo meta-documento. Exemplo: “3. Criar a EAP do projeto”. Neste exemplo, EAP é um artefato de saída da atividade, definido por um </w:t>
-            </w:r>
-            <w:proofErr w:type="spellStart"/>
-            <w:r>
-              <w:rPr>
-                <w:rFonts w:ascii="Arial" w:hAnsi="Arial" w:cs="Arial"/>
-              </w:rPr>
-              <w:t>template</w:t>
-            </w:r>
-            <w:proofErr w:type="spellEnd"/>
-            <w:r>
-              <w:rPr>
-                <w:rFonts w:ascii="Arial" w:hAnsi="Arial" w:cs="Arial"/>
-              </w:rPr>
-              <w:t xml:space="preserve">. </w:t>
+              <w:t xml:space="preserve"> Definem os artefatos de saída, gerados pela atividade. Esses artefatos devem ser referenciados pelas tarefas da Atividade que os produzem. Um artefato que é definido por um meta-documento (isto é, um “template”), deve ser sublinhado e deve possuir um hiperlink apontando para o respectivo meta-documento. Exemplo: “3. Criar a EAP do projeto”. Neste exemplo, EAP é um artefato de saída da atividade, definido por um template. </w:t>
             </w:r>
             <w:r>
               <w:rPr>
@@ -10701,21 +9220,7 @@
               <w:rPr>
                 <w:rFonts w:ascii="Arial" w:hAnsi="Arial" w:cs="Arial"/>
               </w:rPr>
-              <w:t xml:space="preserve"> Definir os artefatos de entrada para a atividade. Devem ser definidas todas as entradas, mesmo aquelas que não são exigidas em alguma alternativa de execução da atividade. Um artefato que é definido por um meta-documento (isto é, um </w:t>
-            </w:r>
-            <w:proofErr w:type="spellStart"/>
-            <w:r>
-              <w:rPr>
-                <w:rFonts w:ascii="Arial" w:hAnsi="Arial" w:cs="Arial"/>
-              </w:rPr>
-              <w:t>template</w:t>
-            </w:r>
-            <w:proofErr w:type="spellEnd"/>
-            <w:r>
-              <w:rPr>
-                <w:rFonts w:ascii="Arial" w:hAnsi="Arial" w:cs="Arial"/>
-              </w:rPr>
-              <w:t xml:space="preserve">”), deve ser sublinhado e deve possuir um hiperlink apontando para o respectivo meta-documento. Os insumos devem ser referenciados nas tarefas que os utilizam. Por exemplo: a tarefa “1. Consultar a Lista Negra de Crédito para aprovar o cadastro do cliente.” referencia o artefato “Lista Negra de Crédito” que deve estar nos insumos da atividade. </w:t>
+              <w:t xml:space="preserve"> Definir os artefatos de entrada para a atividade. Devem ser definidas todas as entradas, mesmo aquelas que não são exigidas em alguma alternativa de execução da atividade. Um artefato que é definido por um meta-documento (isto é, um template”), deve ser sublinhado e deve possuir um hiperlink apontando para o respectivo meta-documento. Os insumos devem ser referenciados nas tarefas que os utilizam. Por exemplo: a tarefa “1. Consultar a Lista Negra de Crédito para aprovar o cadastro do cliente.” referencia o artefato “Lista Negra de Crédito” que deve estar nos insumos da atividade. </w:t>
             </w:r>
             <w:r>
               <w:rPr>
@@ -10827,35 +9332,7 @@
               <w:rPr>
                 <w:rFonts w:ascii="Arial" w:hAnsi="Arial" w:cs="Arial"/>
               </w:rPr>
-              <w:t xml:space="preserve"> Definem os artefatos de saída, gerados pela atividade. Esses artefatos devem ser referenciados pelas tarefas da Atividade que os produzem. Um artefato que é definido por um meta-documento (isto é, um “</w:t>
-            </w:r>
-            <w:proofErr w:type="spellStart"/>
-            <w:r>
-              <w:rPr>
-                <w:rFonts w:ascii="Arial" w:hAnsi="Arial" w:cs="Arial"/>
-              </w:rPr>
-              <w:t>template</w:t>
-            </w:r>
-            <w:proofErr w:type="spellEnd"/>
-            <w:r>
-              <w:rPr>
-                <w:rFonts w:ascii="Arial" w:hAnsi="Arial" w:cs="Arial"/>
-              </w:rPr>
-              <w:t xml:space="preserve">”), deve ser sublinhado e deve possuir um hiperlink apontando para o respectivo meta-documento. Exemplo: “3. Criar a EAP do projeto”. Neste exemplo, EAP é um artefato de saída da atividade, definido por um </w:t>
-            </w:r>
-            <w:proofErr w:type="spellStart"/>
-            <w:r>
-              <w:rPr>
-                <w:rFonts w:ascii="Arial" w:hAnsi="Arial" w:cs="Arial"/>
-              </w:rPr>
-              <w:t>template</w:t>
-            </w:r>
-            <w:proofErr w:type="spellEnd"/>
-            <w:r>
-              <w:rPr>
-                <w:rFonts w:ascii="Arial" w:hAnsi="Arial" w:cs="Arial"/>
-              </w:rPr>
-              <w:t xml:space="preserve">. </w:t>
+              <w:t xml:space="preserve"> Definem os artefatos de saída, gerados pela atividade. Esses artefatos devem ser referenciados pelas tarefas da Atividade que os produzem. Um artefato que é definido por um meta-documento (isto é, um “template”), deve ser sublinhado e deve possuir um hiperlink apontando para o respectivo meta-documento. Exemplo: “3. Criar a EAP do projeto”. Neste exemplo, EAP é um artefato de saída da atividade, definido por um template. </w:t>
             </w:r>
             <w:r>
               <w:rPr>
@@ -11149,19 +9626,11 @@
               </w:rPr>
               <w:t> </w:t>
             </w:r>
-            <w:proofErr w:type="spellStart"/>
-            <w:r>
-              <w:rPr>
-                <w:rFonts w:ascii="Arial" w:hAnsi="Arial" w:cs="Arial"/>
-              </w:rPr>
-              <w:t>Stakeholders</w:t>
-            </w:r>
-            <w:proofErr w:type="spellEnd"/>
-            <w:r>
-              <w:rPr>
-                <w:rFonts w:ascii="Arial" w:hAnsi="Arial" w:cs="Arial"/>
-              </w:rPr>
-              <w:t>.</w:t>
+            <w:r>
+              <w:rPr>
+                <w:rFonts w:ascii="Arial" w:hAnsi="Arial" w:cs="Arial"/>
+              </w:rPr>
+              <w:t>Stakeholders.</w:t>
             </w:r>
           </w:p>
         </w:tc>
@@ -11208,19 +9677,11 @@
               </w:rPr>
               <w:t> </w:t>
             </w:r>
-            <w:proofErr w:type="spellStart"/>
-            <w:r>
-              <w:rPr>
-                <w:rFonts w:ascii="Arial" w:hAnsi="Arial" w:cs="Arial"/>
-              </w:rPr>
-              <w:t>Stakeholders</w:t>
-            </w:r>
-            <w:proofErr w:type="spellEnd"/>
-            <w:r>
-              <w:rPr>
-                <w:rFonts w:ascii="Arial" w:hAnsi="Arial" w:cs="Arial"/>
-              </w:rPr>
-              <w:t xml:space="preserve"> e Equipe de Projeto.</w:t>
+            <w:r>
+              <w:rPr>
+                <w:rFonts w:ascii="Arial" w:hAnsi="Arial" w:cs="Arial"/>
+              </w:rPr>
+              <w:t>Stakeholders e Equipe de Projeto.</w:t>
             </w:r>
           </w:p>
         </w:tc>
@@ -11348,14 +9809,7 @@
               <w:rPr>
                 <w:rFonts w:ascii="Arial" w:hAnsi="Arial" w:cs="Arial"/>
               </w:rPr>
-              <w:t xml:space="preserve"> Descrever cada tarefa como uma ação, com verbo no </w:t>
-            </w:r>
-            <w:r>
-              <w:rPr>
-                <w:rFonts w:ascii="Arial" w:hAnsi="Arial" w:cs="Arial"/>
-              </w:rPr>
-              <w:lastRenderedPageBreak/>
-              <w:t xml:space="preserve">infinitivo. </w:t>
+              <w:t xml:space="preserve"> Descrever cada tarefa como uma ação, com verbo no infinitivo. </w:t>
             </w:r>
             <w:r>
               <w:rPr>
@@ -11418,7 +9872,14 @@
               <w:rPr>
                 <w:rFonts w:ascii="Arial" w:hAnsi="Arial" w:cs="Arial"/>
               </w:rPr>
-              <w:t xml:space="preserve"> Toda tarefa é identificada por um número sequencial único na atividade. </w:t>
+              <w:t xml:space="preserve"> Toda tarefa é identificada por um número sequencial único na </w:t>
+            </w:r>
+            <w:r>
+              <w:rPr>
+                <w:rFonts w:ascii="Arial" w:hAnsi="Arial" w:cs="Arial"/>
+              </w:rPr>
+              <w:lastRenderedPageBreak/>
+              <w:t xml:space="preserve">atividade. </w:t>
             </w:r>
             <w:r>
               <w:rPr>
@@ -11695,21 +10156,7 @@
               <w:rPr>
                 <w:rFonts w:ascii="Arial" w:hAnsi="Arial" w:cs="Arial"/>
               </w:rPr>
-              <w:t xml:space="preserve"> Definir os artefatos de entrada para a atividade. Devem ser definidas todas as entradas, mesmo aquelas que não são exigidas em alguma alternativa de execução da atividade. Um artefato que é definido por um meta-documento (isto é, um </w:t>
-            </w:r>
-            <w:proofErr w:type="spellStart"/>
-            <w:r>
-              <w:rPr>
-                <w:rFonts w:ascii="Arial" w:hAnsi="Arial" w:cs="Arial"/>
-              </w:rPr>
-              <w:t>template</w:t>
-            </w:r>
-            <w:proofErr w:type="spellEnd"/>
-            <w:r>
-              <w:rPr>
-                <w:rFonts w:ascii="Arial" w:hAnsi="Arial" w:cs="Arial"/>
-              </w:rPr>
-              <w:t xml:space="preserve">”), deve ser sublinhado e deve possuir um hiperlink apontando para o respectivo meta-documento. Os insumos devem ser referenciados nas tarefas que os utilizam. Por exemplo: a tarefa “1. Consultar a Lista Negra de Crédito para aprovar o cadastro do cliente.” referencia o artefato “Lista Negra de Crédito” que deve estar nos insumos da atividade. </w:t>
+              <w:t xml:space="preserve"> Definir os artefatos de entrada para a atividade. Devem ser definidas todas as entradas, mesmo aquelas que não são exigidas em alguma alternativa de execução da atividade. Um artefato que é definido por um meta-documento (isto é, um template”), deve ser sublinhado e deve possuir um hiperlink apontando para o respectivo meta-documento. Os insumos devem ser referenciados nas tarefas que os utilizam. Por exemplo: a tarefa “1. Consultar a Lista Negra de Crédito para aprovar o cadastro do cliente.” referencia o artefato “Lista Negra de Crédito” que deve estar nos insumos da atividade. </w:t>
             </w:r>
             <w:r>
               <w:rPr>
@@ -11821,35 +10268,7 @@
               <w:rPr>
                 <w:rFonts w:ascii="Arial" w:hAnsi="Arial" w:cs="Arial"/>
               </w:rPr>
-              <w:t xml:space="preserve"> Definem os artefatos de saída, gerados pela atividade. Esses artefatos devem ser referenciados pelas tarefas da Atividade que os produzem. Um artefato que é definido por um meta-documento (isto é, um “</w:t>
-            </w:r>
-            <w:proofErr w:type="spellStart"/>
-            <w:r>
-              <w:rPr>
-                <w:rFonts w:ascii="Arial" w:hAnsi="Arial" w:cs="Arial"/>
-              </w:rPr>
-              <w:t>template</w:t>
-            </w:r>
-            <w:proofErr w:type="spellEnd"/>
-            <w:r>
-              <w:rPr>
-                <w:rFonts w:ascii="Arial" w:hAnsi="Arial" w:cs="Arial"/>
-              </w:rPr>
-              <w:t xml:space="preserve">”), deve ser sublinhado e deve possuir um hiperlink apontando para o respectivo meta-documento. Exemplo: “3. Criar a EAP do projeto”. Neste exemplo, EAP é um artefato de saída da atividade, definido por um </w:t>
-            </w:r>
-            <w:proofErr w:type="spellStart"/>
-            <w:r>
-              <w:rPr>
-                <w:rFonts w:ascii="Arial" w:hAnsi="Arial" w:cs="Arial"/>
-              </w:rPr>
-              <w:t>template</w:t>
-            </w:r>
-            <w:proofErr w:type="spellEnd"/>
-            <w:r>
-              <w:rPr>
-                <w:rFonts w:ascii="Arial" w:hAnsi="Arial" w:cs="Arial"/>
-              </w:rPr>
-              <w:t xml:space="preserve">. </w:t>
+              <w:t xml:space="preserve"> Definem os artefatos de saída, gerados pela atividade. Esses artefatos devem ser referenciados pelas tarefas da Atividade que os produzem. Um artefato que é definido por um meta-documento (isto é, um “template”), deve ser sublinhado e deve possuir um hiperlink apontando para o respectivo meta-documento. Exemplo: “3. Criar a EAP do projeto”. Neste exemplo, EAP é um artefato de saída da atividade, definido por um template. </w:t>
             </w:r>
             <w:r>
               <w:rPr>
@@ -12666,21 +11085,7 @@
               <w:rPr>
                 <w:rFonts w:ascii="Arial" w:hAnsi="Arial" w:cs="Arial"/>
               </w:rPr>
-              <w:t xml:space="preserve"> Definir os artefatos de entrada para a atividade. Devem ser definidas todas as entradas, mesmo aquelas que não são exigidas em alguma alternativa de execução da atividade. Um artefato que é definido por um meta-documento (isto é, um </w:t>
-            </w:r>
-            <w:proofErr w:type="spellStart"/>
-            <w:r>
-              <w:rPr>
-                <w:rFonts w:ascii="Arial" w:hAnsi="Arial" w:cs="Arial"/>
-              </w:rPr>
-              <w:t>template</w:t>
-            </w:r>
-            <w:proofErr w:type="spellEnd"/>
-            <w:r>
-              <w:rPr>
-                <w:rFonts w:ascii="Arial" w:hAnsi="Arial" w:cs="Arial"/>
-              </w:rPr>
-              <w:t xml:space="preserve">”), deve ser sublinhado e deve possuir um hiperlink apontando para o respectivo meta-documento. Os insumos devem ser referenciados nas tarefas que os utilizam. Por exemplo: a tarefa “1. Consultar a Lista Negra de Crédito para aprovar o cadastro do cliente.” referencia o artefato “Lista Negra de Crédito” que deve estar nos insumos da atividade. </w:t>
+              <w:t xml:space="preserve"> Definir os artefatos de entrada para a atividade. Devem ser definidas todas as entradas, mesmo aquelas que não são exigidas em alguma alternativa de execução da atividade. Um artefato que é definido por um meta-documento (isto é, um template”), deve ser sublinhado e deve possuir um hiperlink apontando para o respectivo meta-documento. Os insumos devem ser referenciados nas tarefas que os utilizam. Por exemplo: a tarefa “1. Consultar a Lista Negra de Crédito para aprovar o cadastro do cliente.” referencia o artefato “Lista Negra de Crédito” que deve estar nos insumos da atividade. </w:t>
             </w:r>
             <w:r>
               <w:rPr>
@@ -12792,35 +11197,7 @@
               <w:rPr>
                 <w:rFonts w:ascii="Arial" w:hAnsi="Arial" w:cs="Arial"/>
               </w:rPr>
-              <w:t xml:space="preserve"> Definem os artefatos de saída, gerados pela atividade. Esses artefatos devem ser referenciados pelas tarefas da Atividade que os produzem. Um artefato que é definido por um meta-documento (isto é, um “</w:t>
-            </w:r>
-            <w:proofErr w:type="spellStart"/>
-            <w:r>
-              <w:rPr>
-                <w:rFonts w:ascii="Arial" w:hAnsi="Arial" w:cs="Arial"/>
-              </w:rPr>
-              <w:t>template</w:t>
-            </w:r>
-            <w:proofErr w:type="spellEnd"/>
-            <w:r>
-              <w:rPr>
-                <w:rFonts w:ascii="Arial" w:hAnsi="Arial" w:cs="Arial"/>
-              </w:rPr>
-              <w:t xml:space="preserve">”), deve ser sublinhado e deve possuir um hiperlink apontando para o respectivo meta-documento. Exemplo: “3. Criar a EAP do projeto”. Neste exemplo, EAP é um artefato de saída da atividade, definido por um </w:t>
-            </w:r>
-            <w:proofErr w:type="spellStart"/>
-            <w:r>
-              <w:rPr>
-                <w:rFonts w:ascii="Arial" w:hAnsi="Arial" w:cs="Arial"/>
-              </w:rPr>
-              <w:t>template</w:t>
-            </w:r>
-            <w:proofErr w:type="spellEnd"/>
-            <w:r>
-              <w:rPr>
-                <w:rFonts w:ascii="Arial" w:hAnsi="Arial" w:cs="Arial"/>
-              </w:rPr>
-              <w:t xml:space="preserve">. </w:t>
+              <w:t xml:space="preserve"> Definem os artefatos de saída, gerados pela atividade. Esses artefatos devem ser referenciados pelas tarefas da Atividade que os produzem. Um artefato que é definido por um meta-documento (isto é, um “template”), deve ser sublinhado e deve possuir um hiperlink apontando para o respectivo meta-documento. Exemplo: “3. Criar a EAP do projeto”. Neste exemplo, EAP é um artefato de saída da atividade, definido por um template. </w:t>
             </w:r>
             <w:r>
               <w:rPr>

</xml_diff>

<commit_message>
Preenchidas as últimas cinco atividades do processo de GPR.
</commit_message>
<xml_diff>
--- a/Artefatos de Documentação/Processo Genérico/2-Gerencia de Projeto/Processo Genérico Gerência de Projeto - GPR.docx
+++ b/Artefatos de Documentação/Processo Genérico/2-Gerencia de Projeto/Processo Genérico Gerência de Projeto - GPR.docx
@@ -189,7 +189,21 @@
         <w:rPr>
           <w:rFonts w:ascii="Arial" w:hAnsi="Arial" w:cs="Arial"/>
         </w:rPr>
-        <w:t>Toda baseline de projeto e de produto deverá ser auditada.</w:t>
+        <w:t xml:space="preserve">Toda </w:t>
+      </w:r>
+      <w:proofErr w:type="spellStart"/>
+      <w:r>
+        <w:rPr>
+          <w:rFonts w:ascii="Arial" w:hAnsi="Arial" w:cs="Arial"/>
+        </w:rPr>
+        <w:t>baseline</w:t>
+      </w:r>
+      <w:proofErr w:type="spellEnd"/>
+      <w:r>
+        <w:rPr>
+          <w:rFonts w:ascii="Arial" w:hAnsi="Arial" w:cs="Arial"/>
+        </w:rPr>
+        <w:t xml:space="preserve"> de projeto e de produto deverá ser auditada.</w:t>
       </w:r>
     </w:p>
     <w:p>
@@ -2545,7 +2559,29 @@
                 <w:sz w:val="22"/>
                 <w:szCs w:val="22"/>
               </w:rPr>
-              <w:t>&lt;Papeis receptors da comunicação&gt;</w:t>
+              <w:t xml:space="preserve">&lt;Papeis </w:t>
+            </w:r>
+            <w:proofErr w:type="spellStart"/>
+            <w:r>
+              <w:rPr>
+                <w:rStyle w:val="Forte"/>
+                <w:rFonts w:ascii="Arial" w:hAnsi="Arial" w:cs="Arial"/>
+                <w:b w:val="0"/>
+                <w:sz w:val="22"/>
+                <w:szCs w:val="22"/>
+              </w:rPr>
+              <w:t>receptors</w:t>
+            </w:r>
+            <w:proofErr w:type="spellEnd"/>
+            <w:r>
+              <w:rPr>
+                <w:rStyle w:val="Forte"/>
+                <w:rFonts w:ascii="Arial" w:hAnsi="Arial" w:cs="Arial"/>
+                <w:b w:val="0"/>
+                <w:sz w:val="22"/>
+                <w:szCs w:val="22"/>
+              </w:rPr>
+              <w:t xml:space="preserve"> da comunicação&gt;</w:t>
             </w:r>
           </w:p>
         </w:tc>
@@ -3317,11 +3353,19 @@
               </w:rPr>
               <w:t> </w:t>
             </w:r>
-            <w:r>
-              <w:rPr>
-                <w:rFonts w:ascii="Arial" w:hAnsi="Arial" w:cs="Arial"/>
-              </w:rPr>
-              <w:t>Brainstorm para definição do escopo do projeto.</w:t>
+            <w:proofErr w:type="spellStart"/>
+            <w:r>
+              <w:rPr>
+                <w:rFonts w:ascii="Arial" w:hAnsi="Arial" w:cs="Arial"/>
+              </w:rPr>
+              <w:t>Brainstorm</w:t>
+            </w:r>
+            <w:proofErr w:type="spellEnd"/>
+            <w:r>
+              <w:rPr>
+                <w:rFonts w:ascii="Arial" w:hAnsi="Arial" w:cs="Arial"/>
+              </w:rPr>
+              <w:t xml:space="preserve"> para definição do escopo do projeto.</w:t>
             </w:r>
           </w:p>
           <w:p>
@@ -3475,7 +3519,21 @@
               <w:rPr>
                 <w:rFonts w:ascii="Arial" w:hAnsi="Arial" w:cs="Arial"/>
               </w:rPr>
-              <w:t>Requisitos do software previamente elicitados.</w:t>
+              <w:t xml:space="preserve">Requisitos do software previamente </w:t>
+            </w:r>
+            <w:proofErr w:type="spellStart"/>
+            <w:r>
+              <w:rPr>
+                <w:rFonts w:ascii="Arial" w:hAnsi="Arial" w:cs="Arial"/>
+              </w:rPr>
+              <w:t>elicitados</w:t>
+            </w:r>
+            <w:proofErr w:type="spellEnd"/>
+            <w:r>
+              <w:rPr>
+                <w:rFonts w:ascii="Arial" w:hAnsi="Arial" w:cs="Arial"/>
+              </w:rPr>
+              <w:t>.</w:t>
             </w:r>
           </w:p>
         </w:tc>
@@ -4521,11 +4579,19 @@
               </w:rPr>
               <w:t> </w:t>
             </w:r>
-            <w:r>
-              <w:rPr>
-                <w:rFonts w:ascii="Arial" w:hAnsi="Arial" w:cs="Arial"/>
-              </w:rPr>
-              <w:t>Stakeholders.</w:t>
+            <w:proofErr w:type="spellStart"/>
+            <w:r>
+              <w:rPr>
+                <w:rFonts w:ascii="Arial" w:hAnsi="Arial" w:cs="Arial"/>
+              </w:rPr>
+              <w:t>Stakeholders</w:t>
+            </w:r>
+            <w:proofErr w:type="spellEnd"/>
+            <w:r>
+              <w:rPr>
+                <w:rFonts w:ascii="Arial" w:hAnsi="Arial" w:cs="Arial"/>
+              </w:rPr>
+              <w:t>.</w:t>
             </w:r>
           </w:p>
         </w:tc>
@@ -4623,11 +4689,19 @@
               </w:rPr>
               <w:t> </w:t>
             </w:r>
-            <w:r>
-              <w:rPr>
-                <w:rFonts w:ascii="Arial" w:hAnsi="Arial" w:cs="Arial"/>
-              </w:rPr>
-              <w:t>Stakeholders e</w:t>
+            <w:proofErr w:type="spellStart"/>
+            <w:r>
+              <w:rPr>
+                <w:rFonts w:ascii="Arial" w:hAnsi="Arial" w:cs="Arial"/>
+              </w:rPr>
+              <w:t>Stakeholders</w:t>
+            </w:r>
+            <w:proofErr w:type="spellEnd"/>
+            <w:r>
+              <w:rPr>
+                <w:rFonts w:ascii="Arial" w:hAnsi="Arial" w:cs="Arial"/>
+              </w:rPr>
+              <w:t xml:space="preserve"> e</w:t>
             </w:r>
             <w:r>
               <w:rPr>
@@ -4778,7 +4852,21 @@
               <w:rPr>
                 <w:rFonts w:ascii="Arial" w:hAnsi="Arial" w:cs="Arial"/>
               </w:rPr>
-              <w:t>Apresentar estimativas para os Stakeholders do projeto.</w:t>
+              <w:t xml:space="preserve">Apresentar estimativas para os </w:t>
+            </w:r>
+            <w:proofErr w:type="spellStart"/>
+            <w:r>
+              <w:rPr>
+                <w:rFonts w:ascii="Arial" w:hAnsi="Arial" w:cs="Arial"/>
+              </w:rPr>
+              <w:t>Stakeholders</w:t>
+            </w:r>
+            <w:proofErr w:type="spellEnd"/>
+            <w:r>
+              <w:rPr>
+                <w:rFonts w:ascii="Arial" w:hAnsi="Arial" w:cs="Arial"/>
+              </w:rPr>
+              <w:t xml:space="preserve"> do projeto.</w:t>
             </w:r>
           </w:p>
         </w:tc>
@@ -4829,7 +4917,21 @@
               <w:rPr>
                 <w:rFonts w:ascii="Arial" w:hAnsi="Arial" w:cs="Arial"/>
               </w:rPr>
-              <w:t>Aprovação do Plano de Estimativas pelos Stakeholders.</w:t>
+              <w:t xml:space="preserve">Aprovação do Plano de Estimativas pelos </w:t>
+            </w:r>
+            <w:proofErr w:type="spellStart"/>
+            <w:r>
+              <w:rPr>
+                <w:rFonts w:ascii="Arial" w:hAnsi="Arial" w:cs="Arial"/>
+              </w:rPr>
+              <w:t>Stakeholders</w:t>
+            </w:r>
+            <w:proofErr w:type="spellEnd"/>
+            <w:r>
+              <w:rPr>
+                <w:rFonts w:ascii="Arial" w:hAnsi="Arial" w:cs="Arial"/>
+              </w:rPr>
+              <w:t>.</w:t>
             </w:r>
           </w:p>
         </w:tc>
@@ -4974,7 +5076,21 @@
               <w:rPr>
                 <w:rFonts w:ascii="Arial" w:hAnsi="Arial" w:cs="Arial"/>
               </w:rPr>
-              <w:t>Aprovação pelos stakeholders.</w:t>
+              <w:t xml:space="preserve">Aprovação pelos </w:t>
+            </w:r>
+            <w:proofErr w:type="spellStart"/>
+            <w:r>
+              <w:rPr>
+                <w:rFonts w:ascii="Arial" w:hAnsi="Arial" w:cs="Arial"/>
+              </w:rPr>
+              <w:t>stakeholders</w:t>
+            </w:r>
+            <w:proofErr w:type="spellEnd"/>
+            <w:r>
+              <w:rPr>
+                <w:rFonts w:ascii="Arial" w:hAnsi="Arial" w:cs="Arial"/>
+              </w:rPr>
+              <w:t>.</w:t>
             </w:r>
           </w:p>
         </w:tc>
@@ -5253,7 +5369,21 @@
               <w:rPr>
                 <w:rFonts w:ascii="Arial" w:hAnsi="Arial" w:cs="Arial"/>
               </w:rPr>
-              <w:t>Gerente de Projeto e Stakeholders.</w:t>
+              <w:t xml:space="preserve">Gerente de Projeto e </w:t>
+            </w:r>
+            <w:proofErr w:type="spellStart"/>
+            <w:r>
+              <w:rPr>
+                <w:rFonts w:ascii="Arial" w:hAnsi="Arial" w:cs="Arial"/>
+              </w:rPr>
+              <w:t>Stakeholders</w:t>
+            </w:r>
+            <w:proofErr w:type="spellEnd"/>
+            <w:r>
+              <w:rPr>
+                <w:rFonts w:ascii="Arial" w:hAnsi="Arial" w:cs="Arial"/>
+              </w:rPr>
+              <w:t>.</w:t>
             </w:r>
           </w:p>
         </w:tc>
@@ -5351,11 +5481,19 @@
               </w:rPr>
               <w:t> </w:t>
             </w:r>
-            <w:r>
-              <w:rPr>
-                <w:rFonts w:ascii="Arial" w:hAnsi="Arial" w:cs="Arial"/>
-              </w:rPr>
-              <w:t>Stakeholders e Toda a Empresa</w:t>
+            <w:proofErr w:type="spellStart"/>
+            <w:r>
+              <w:rPr>
+                <w:rFonts w:ascii="Arial" w:hAnsi="Arial" w:cs="Arial"/>
+              </w:rPr>
+              <w:t>Stakeholders</w:t>
+            </w:r>
+            <w:proofErr w:type="spellEnd"/>
+            <w:r>
+              <w:rPr>
+                <w:rFonts w:ascii="Arial" w:hAnsi="Arial" w:cs="Arial"/>
+              </w:rPr>
+              <w:t xml:space="preserve"> e Toda a Empresa</w:t>
             </w:r>
           </w:p>
         </w:tc>
@@ -5576,7 +5714,21 @@
               <w:rPr>
                 <w:rFonts w:ascii="Arial" w:hAnsi="Arial" w:cs="Arial"/>
               </w:rPr>
-              <w:t>Aprovação pelos stakeholders e publicação para toda a empresa.</w:t>
+              <w:t xml:space="preserve">Aprovação pelos </w:t>
+            </w:r>
+            <w:proofErr w:type="spellStart"/>
+            <w:r>
+              <w:rPr>
+                <w:rFonts w:ascii="Arial" w:hAnsi="Arial" w:cs="Arial"/>
+              </w:rPr>
+              <w:t>stakeholders</w:t>
+            </w:r>
+            <w:proofErr w:type="spellEnd"/>
+            <w:r>
+              <w:rPr>
+                <w:rFonts w:ascii="Arial" w:hAnsi="Arial" w:cs="Arial"/>
+              </w:rPr>
+              <w:t xml:space="preserve"> e publicação para toda a empresa.</w:t>
             </w:r>
           </w:p>
         </w:tc>
@@ -5721,7 +5873,21 @@
               <w:rPr>
                 <w:rFonts w:ascii="Arial" w:hAnsi="Arial" w:cs="Arial"/>
               </w:rPr>
-              <w:t>Aprovação pelos stakeholders.</w:t>
+              <w:t xml:space="preserve">Aprovação pelos </w:t>
+            </w:r>
+            <w:proofErr w:type="spellStart"/>
+            <w:r>
+              <w:rPr>
+                <w:rFonts w:ascii="Arial" w:hAnsi="Arial" w:cs="Arial"/>
+              </w:rPr>
+              <w:t>stakeholders</w:t>
+            </w:r>
+            <w:proofErr w:type="spellEnd"/>
+            <w:r>
+              <w:rPr>
+                <w:rFonts w:ascii="Arial" w:hAnsi="Arial" w:cs="Arial"/>
+              </w:rPr>
+              <w:t>.</w:t>
             </w:r>
           </w:p>
         </w:tc>
@@ -6581,8 +6747,6 @@
               </w:rPr>
               <w:t>Microsoft Office.</w:t>
             </w:r>
-            <w:bookmarkStart w:id="0" w:name="_GoBack"/>
-            <w:bookmarkEnd w:id="0"/>
           </w:p>
         </w:tc>
       </w:tr>
@@ -6912,8 +7076,10 @@
             <w:r>
               <w:rPr>
                 <w:rFonts w:ascii="Arial" w:hAnsi="Arial" w:cs="Arial"/>
-              </w:rPr>
-              <w:t>&lt;</w:t>
+                <w:b/>
+                <w:bCs/>
+              </w:rPr>
+              <w:t>1.</w:t>
             </w:r>
             <w:r>
               <w:rPr>
@@ -6924,22 +7090,8 @@
             <w:r>
               <w:rPr>
                 <w:rFonts w:ascii="Arial" w:hAnsi="Arial" w:cs="Arial"/>
-                <w:b/>
-                <w:bCs/>
-              </w:rPr>
-              <w:t>1.</w:t>
-            </w:r>
-            <w:r>
-              <w:rPr>
-                <w:rFonts w:ascii="Arial" w:hAnsi="Arial" w:cs="Arial"/>
-              </w:rPr>
-              <w:t xml:space="preserve"> Identificar uma sequência numerada de tarefas que realizam o objetivo da atividade. </w:t>
-            </w:r>
-            <w:r>
-              <w:rPr>
-                <w:rFonts w:ascii="Arial" w:hAnsi="Arial" w:cs="Arial"/>
-              </w:rPr>
-              <w:t>&gt;</w:t>
+              </w:rPr>
+              <w:t>Convocar uma reunião com o Gerente de Configuração.</w:t>
             </w:r>
           </w:p>
         </w:tc>
@@ -6975,8 +7127,10 @@
             <w:r>
               <w:rPr>
                 <w:rFonts w:ascii="Arial" w:hAnsi="Arial" w:cs="Arial"/>
-              </w:rPr>
-              <w:t>&lt;</w:t>
+                <w:b/>
+                <w:bCs/>
+              </w:rPr>
+              <w:t>2.</w:t>
             </w:r>
             <w:r>
               <w:rPr>
@@ -6987,22 +7141,8 @@
             <w:r>
               <w:rPr>
                 <w:rFonts w:ascii="Arial" w:hAnsi="Arial" w:cs="Arial"/>
-                <w:b/>
-                <w:bCs/>
-              </w:rPr>
-              <w:t>2.</w:t>
-            </w:r>
-            <w:r>
-              <w:rPr>
-                <w:rFonts w:ascii="Arial" w:hAnsi="Arial" w:cs="Arial"/>
-              </w:rPr>
-              <w:t xml:space="preserve"> Descrever cada tarefa como uma ação, com verbo no infinitivo. </w:t>
-            </w:r>
-            <w:r>
-              <w:rPr>
-                <w:rFonts w:ascii="Arial" w:hAnsi="Arial" w:cs="Arial"/>
-              </w:rPr>
-              <w:t>&gt;</w:t>
+              </w:rPr>
+              <w:t>Escolher o modo como todos os dados serão gerenciados.</w:t>
             </w:r>
           </w:p>
         </w:tc>
@@ -7038,8 +7178,10 @@
             <w:r>
               <w:rPr>
                 <w:rFonts w:ascii="Arial" w:hAnsi="Arial" w:cs="Arial"/>
-              </w:rPr>
-              <w:t>&lt;</w:t>
+                <w:b/>
+                <w:bCs/>
+              </w:rPr>
+              <w:t>3.</w:t>
             </w:r>
             <w:r>
               <w:rPr>
@@ -7050,22 +7192,8 @@
             <w:r>
               <w:rPr>
                 <w:rFonts w:ascii="Arial" w:hAnsi="Arial" w:cs="Arial"/>
-                <w:b/>
-                <w:bCs/>
-              </w:rPr>
-              <w:t>3.</w:t>
-            </w:r>
-            <w:r>
-              <w:rPr>
-                <w:rFonts w:ascii="Arial" w:hAnsi="Arial" w:cs="Arial"/>
-              </w:rPr>
-              <w:t xml:space="preserve"> Toda tarefa é identificada por um número sequencial único na atividade. </w:t>
-            </w:r>
-            <w:r>
-              <w:rPr>
-                <w:rFonts w:ascii="Arial" w:hAnsi="Arial" w:cs="Arial"/>
-              </w:rPr>
-              <w:t>&gt;</w:t>
+              </w:rPr>
+              <w:t>Escolher como será o versionamento de todos os artefatos e códigos.</w:t>
             </w:r>
           </w:p>
         </w:tc>
@@ -7101,8 +7229,10 @@
             <w:r>
               <w:rPr>
                 <w:rFonts w:ascii="Arial" w:hAnsi="Arial" w:cs="Arial"/>
-              </w:rPr>
-              <w:t>&lt;</w:t>
+                <w:b/>
+                <w:bCs/>
+              </w:rPr>
+              <w:t>4.</w:t>
             </w:r>
             <w:r>
               <w:rPr>
@@ -7113,68 +7243,141 @@
             <w:r>
               <w:rPr>
                 <w:rFonts w:ascii="Arial" w:hAnsi="Arial" w:cs="Arial"/>
-                <w:b/>
-                <w:bCs/>
-              </w:rPr>
-              <w:t>4.</w:t>
-            </w:r>
-            <w:r>
-              <w:rPr>
-                <w:rFonts w:ascii="Arial" w:hAnsi="Arial" w:cs="Arial"/>
-              </w:rPr>
-              <w:t> Algumas tarefas podem ser opcionais, e são denotadas pelo número sequencial seguido de uma expressão </w:t>
-            </w:r>
-            <w:r>
-              <w:rPr>
-                <w:rFonts w:ascii="Arial" w:hAnsi="Arial" w:cs="Arial"/>
-                <w:u w:val="single"/>
-              </w:rPr>
-              <w:t>entre colchetes</w:t>
-            </w:r>
-            <w:r>
-              <w:rPr>
-                <w:rFonts w:ascii="Arial" w:hAnsi="Arial" w:cs="Arial"/>
-              </w:rPr>
-              <w:t xml:space="preserve"> que </w:t>
-            </w:r>
-            <w:r>
-              <w:rPr>
-                <w:rFonts w:ascii="Arial" w:hAnsi="Arial" w:cs="Arial"/>
+              </w:rPr>
+              <w:t>Divulgar para toda a empresa utilizar, bem como dar treinamento para membros que necessitarem.</w:t>
+            </w:r>
+          </w:p>
+        </w:tc>
+      </w:tr>
+      <w:tr>
+        <w:tc>
+          <w:tcPr>
+            <w:tcW w:w="2404" w:type="dxa"/>
+            <w:hideMark/>
+          </w:tcPr>
+          <w:p>
+            <w:pPr>
+              <w:rPr>
+                <w:rFonts w:ascii="Arial" w:hAnsi="Arial" w:cs="Arial"/>
+                <w:b/>
+                <w:bCs/>
+              </w:rPr>
+            </w:pPr>
+            <w:r>
+              <w:rPr>
+                <w:rFonts w:ascii="Arial" w:hAnsi="Arial" w:cs="Arial"/>
+                <w:b/>
+                <w:bCs/>
+              </w:rPr>
+              <w:t>Pré-Condições</w:t>
+            </w:r>
+          </w:p>
+        </w:tc>
+        <w:tc>
+          <w:tcPr>
+            <w:tcW w:w="7377" w:type="dxa"/>
+            <w:hideMark/>
+          </w:tcPr>
+          <w:p>
+            <w:pPr>
+              <w:rPr>
+                <w:rFonts w:ascii="Arial" w:hAnsi="Arial" w:cs="Arial"/>
+              </w:rPr>
+            </w:pPr>
+            <w:r>
+              <w:rPr>
+                <w:rFonts w:ascii="Arial" w:hAnsi="Arial" w:cs="Arial"/>
+              </w:rPr>
+              <w:t>Nenhum critério específico.</w:t>
+            </w:r>
+          </w:p>
+        </w:tc>
+      </w:tr>
+      <w:tr>
+        <w:tc>
+          <w:tcPr>
+            <w:tcW w:w="2404" w:type="dxa"/>
+            <w:hideMark/>
+          </w:tcPr>
+          <w:p>
+            <w:pPr>
+              <w:rPr>
+                <w:rFonts w:ascii="Arial" w:hAnsi="Arial" w:cs="Arial"/>
+                <w:b/>
+                <w:bCs/>
+              </w:rPr>
+            </w:pPr>
+            <w:r>
+              <w:rPr>
+                <w:rFonts w:ascii="Arial" w:hAnsi="Arial" w:cs="Arial"/>
+                <w:b/>
+                <w:bCs/>
+              </w:rPr>
+              <w:t>Entradas</w:t>
+            </w:r>
+          </w:p>
+        </w:tc>
+        <w:tc>
+          <w:tcPr>
+            <w:tcW w:w="7377" w:type="dxa"/>
+            <w:hideMark/>
+          </w:tcPr>
+          <w:p>
+            <w:pPr>
+              <w:rPr>
+                <w:rFonts w:ascii="Arial" w:hAnsi="Arial" w:cs="Arial"/>
+              </w:rPr>
+            </w:pPr>
+            <w:r>
+              <w:rPr>
+                <w:rFonts w:ascii="Arial" w:hAnsi="Arial" w:cs="Arial"/>
+              </w:rPr>
+              <w:t>Nenhuma entrada específica.</w:t>
+            </w:r>
+          </w:p>
+        </w:tc>
+      </w:tr>
+      <w:tr>
+        <w:tc>
+          <w:tcPr>
+            <w:tcW w:w="2404" w:type="dxa"/>
+            <w:hideMark/>
+          </w:tcPr>
+          <w:p>
+            <w:pPr>
+              <w:rPr>
+                <w:rFonts w:ascii="Arial" w:hAnsi="Arial" w:cs="Arial"/>
+                <w:b/>
+                <w:bCs/>
+              </w:rPr>
+            </w:pPr>
+            <w:r>
+              <w:rPr>
+                <w:rFonts w:ascii="Arial" w:hAnsi="Arial" w:cs="Arial"/>
+                <w:b/>
+                <w:bCs/>
               </w:rPr>
               <w:lastRenderedPageBreak/>
-              <w:t>define uma </w:t>
-            </w:r>
-            <w:r>
-              <w:rPr>
-                <w:rFonts w:ascii="Arial" w:hAnsi="Arial" w:cs="Arial"/>
-                <w:u w:val="single"/>
-              </w:rPr>
-              <w:t>condição</w:t>
-            </w:r>
-            <w:r>
-              <w:rPr>
-                <w:rFonts w:ascii="Arial" w:hAnsi="Arial" w:cs="Arial"/>
-              </w:rPr>
-              <w:t> para execução da ação. Exemplo: 2. [</w:t>
-            </w:r>
-            <w:r>
-              <w:rPr>
-                <w:rFonts w:ascii="Arial" w:hAnsi="Arial" w:cs="Arial"/>
-                <w:u w:val="single"/>
-              </w:rPr>
-              <w:t>Forma de Pagamento não é em dinheiro</w:t>
-            </w:r>
-            <w:r>
-              <w:rPr>
-                <w:rFonts w:ascii="Arial" w:hAnsi="Arial" w:cs="Arial"/>
-              </w:rPr>
-              <w:t xml:space="preserve">] Verificar a situação do crédito do cliente. </w:t>
-            </w:r>
-            <w:r>
-              <w:rPr>
-                <w:rFonts w:ascii="Arial" w:hAnsi="Arial" w:cs="Arial"/>
-              </w:rPr>
-              <w:t>&gt;</w:t>
+              <w:t>Critérios de Saída</w:t>
+            </w:r>
+          </w:p>
+        </w:tc>
+        <w:tc>
+          <w:tcPr>
+            <w:tcW w:w="7377" w:type="dxa"/>
+            <w:hideMark/>
+          </w:tcPr>
+          <w:p>
+            <w:pPr>
+              <w:rPr>
+                <w:rFonts w:ascii="Arial" w:hAnsi="Arial" w:cs="Arial"/>
+              </w:rPr>
+            </w:pPr>
+            <w:r>
+              <w:rPr>
+                <w:rFonts w:ascii="Arial" w:hAnsi="Arial" w:cs="Arial"/>
+              </w:rPr>
+              <w:t>Nenhum critério específico.</w:t>
             </w:r>
           </w:p>
         </w:tc>
@@ -7183,17 +7386,24 @@
         <w:tc>
           <w:tcPr>
             <w:tcW w:w="2404" w:type="dxa"/>
-            <w:vMerge/>
-            <w:hideMark/>
-          </w:tcPr>
-          <w:p>
-            <w:pPr>
-              <w:rPr>
-                <w:rFonts w:ascii="Arial" w:hAnsi="Arial" w:cs="Arial"/>
-                <w:b/>
-                <w:bCs/>
-              </w:rPr>
-            </w:pPr>
+            <w:hideMark/>
+          </w:tcPr>
+          <w:p>
+            <w:pPr>
+              <w:rPr>
+                <w:rFonts w:ascii="Arial" w:hAnsi="Arial" w:cs="Arial"/>
+                <w:b/>
+                <w:bCs/>
+              </w:rPr>
+            </w:pPr>
+            <w:r>
+              <w:rPr>
+                <w:rFonts w:ascii="Arial" w:hAnsi="Arial" w:cs="Arial"/>
+                <w:b/>
+                <w:bCs/>
+              </w:rPr>
+              <w:t>Produtos</w:t>
+            </w:r>
           </w:p>
         </w:tc>
         <w:tc>
@@ -7211,33 +7421,7 @@
               <w:rPr>
                 <w:rFonts w:ascii="Arial" w:hAnsi="Arial" w:cs="Arial"/>
               </w:rPr>
-              <w:t>&lt;</w:t>
-            </w:r>
-            <w:r>
-              <w:rPr>
-                <w:rFonts w:ascii="Arial" w:hAnsi="Arial" w:cs="Arial"/>
-              </w:rPr>
-              <w:t> </w:t>
-            </w:r>
-            <w:r>
-              <w:rPr>
-                <w:rFonts w:ascii="Arial" w:hAnsi="Arial" w:cs="Arial"/>
-                <w:b/>
-                <w:bCs/>
-              </w:rPr>
-              <w:t>5.</w:t>
-            </w:r>
-            <w:r>
-              <w:rPr>
-                <w:rFonts w:ascii="Arial" w:hAnsi="Arial" w:cs="Arial"/>
-              </w:rPr>
-              <w:t xml:space="preserve"> Algumas tarefas podem ser executadas em paralelo, ou de forma concorrente, dentro da atividade, e são denotadas pelo mesmo número sequencial, seguido de uma letra. Exemplo: as ações 2.a e 2.b podem ser executadas em paralelo dentro da atividade logo após a ação 1. </w:t>
-            </w:r>
-            <w:r>
-              <w:rPr>
-                <w:rFonts w:ascii="Arial" w:hAnsi="Arial" w:cs="Arial"/>
-              </w:rPr>
-              <w:t>&gt;</w:t>
+              <w:t>Plano de Gerência de Configuração.</w:t>
             </w:r>
           </w:p>
         </w:tc>
@@ -7262,7 +7446,7 @@
                 <w:b/>
                 <w:bCs/>
               </w:rPr>
-              <w:t>Pré-Condições</w:t>
+              <w:t>Ferramentas</w:t>
             </w:r>
           </w:p>
         </w:tc>
@@ -7281,243 +7465,7 @@
               <w:rPr>
                 <w:rFonts w:ascii="Arial" w:hAnsi="Arial" w:cs="Arial"/>
               </w:rPr>
-              <w:t>&lt;</w:t>
-            </w:r>
-            <w:r>
-              <w:rPr>
-                <w:rFonts w:ascii="Arial" w:hAnsi="Arial" w:cs="Arial"/>
-              </w:rPr>
-              <w:t xml:space="preserve"> Estabelecer as condições para que a atividade possa ser iniciada. Se não houver critérios definidos informar: “Nenhum critério específico”. Exemplo: “Início da atividade aprovado pela Direção. </w:t>
-            </w:r>
-            <w:r>
-              <w:rPr>
-                <w:rFonts w:ascii="Arial" w:hAnsi="Arial" w:cs="Arial"/>
-              </w:rPr>
-              <w:t>&gt;</w:t>
-            </w:r>
-          </w:p>
-        </w:tc>
-      </w:tr>
-      <w:tr>
-        <w:tc>
-          <w:tcPr>
-            <w:tcW w:w="2404" w:type="dxa"/>
-            <w:hideMark/>
-          </w:tcPr>
-          <w:p>
-            <w:pPr>
-              <w:rPr>
-                <w:rFonts w:ascii="Arial" w:hAnsi="Arial" w:cs="Arial"/>
-                <w:b/>
-                <w:bCs/>
-              </w:rPr>
-            </w:pPr>
-            <w:r>
-              <w:rPr>
-                <w:rFonts w:ascii="Arial" w:hAnsi="Arial" w:cs="Arial"/>
-                <w:b/>
-                <w:bCs/>
-              </w:rPr>
-              <w:t>Entradas</w:t>
-            </w:r>
-          </w:p>
-        </w:tc>
-        <w:tc>
-          <w:tcPr>
-            <w:tcW w:w="7377" w:type="dxa"/>
-            <w:hideMark/>
-          </w:tcPr>
-          <w:p>
-            <w:pPr>
-              <w:rPr>
-                <w:rFonts w:ascii="Arial" w:hAnsi="Arial" w:cs="Arial"/>
-              </w:rPr>
-            </w:pPr>
-            <w:r>
-              <w:rPr>
-                <w:rFonts w:ascii="Arial" w:hAnsi="Arial" w:cs="Arial"/>
-              </w:rPr>
-              <w:t>&lt;</w:t>
-            </w:r>
-            <w:r>
-              <w:rPr>
-                <w:rFonts w:ascii="Arial" w:hAnsi="Arial" w:cs="Arial"/>
-              </w:rPr>
-              <w:t xml:space="preserve"> Definir os artefatos de entrada para a atividade. Devem ser definidas todas as entradas, mesmo aquelas que não são exigidas em alguma alternativa de execução da atividade. Um artefato que é definido por um meta-documento (isto é, um template”), deve ser sublinhado e deve possuir um hiperlink apontando para o respectivo meta-documento. Os insumos devem ser referenciados nas tarefas que os utilizam. Por exemplo: a tarefa “1. Consultar a Lista Negra de Crédito para aprovar o cadastro do cliente.” referencia o artefato “Lista Negra de Crédito” que deve estar nos insumos da atividade. </w:t>
-            </w:r>
-            <w:r>
-              <w:rPr>
-                <w:rFonts w:ascii="Arial" w:hAnsi="Arial" w:cs="Arial"/>
-              </w:rPr>
-              <w:t>&gt;</w:t>
-            </w:r>
-          </w:p>
-        </w:tc>
-      </w:tr>
-      <w:tr>
-        <w:tc>
-          <w:tcPr>
-            <w:tcW w:w="2404" w:type="dxa"/>
-            <w:hideMark/>
-          </w:tcPr>
-          <w:p>
-            <w:pPr>
-              <w:rPr>
-                <w:rFonts w:ascii="Arial" w:hAnsi="Arial" w:cs="Arial"/>
-                <w:b/>
-                <w:bCs/>
-              </w:rPr>
-            </w:pPr>
-            <w:r>
-              <w:rPr>
-                <w:rFonts w:ascii="Arial" w:hAnsi="Arial" w:cs="Arial"/>
-                <w:b/>
-                <w:bCs/>
-              </w:rPr>
-              <w:t>Critérios de Saída</w:t>
-            </w:r>
-          </w:p>
-        </w:tc>
-        <w:tc>
-          <w:tcPr>
-            <w:tcW w:w="7377" w:type="dxa"/>
-            <w:hideMark/>
-          </w:tcPr>
-          <w:p>
-            <w:pPr>
-              <w:rPr>
-                <w:rFonts w:ascii="Arial" w:hAnsi="Arial" w:cs="Arial"/>
-              </w:rPr>
-            </w:pPr>
-            <w:r>
-              <w:rPr>
-                <w:rFonts w:ascii="Arial" w:hAnsi="Arial" w:cs="Arial"/>
-              </w:rPr>
-              <w:t>&lt;</w:t>
-            </w:r>
-            <w:r>
-              <w:rPr>
-                <w:rFonts w:ascii="Arial" w:hAnsi="Arial" w:cs="Arial"/>
-              </w:rPr>
-              <w:t xml:space="preserve"> Estabelecem as condições para que a atividade possa ser encerrada. Se não houver critérios definidos informar: “Nenhum critério específico”. Exemplo: “Plano de Projeto aprovado pela Direção”. </w:t>
-            </w:r>
-            <w:r>
-              <w:rPr>
-                <w:rFonts w:ascii="Arial" w:hAnsi="Arial" w:cs="Arial"/>
-              </w:rPr>
-              <w:t>&gt;</w:t>
-            </w:r>
-          </w:p>
-        </w:tc>
-      </w:tr>
-      <w:tr>
-        <w:tc>
-          <w:tcPr>
-            <w:tcW w:w="2404" w:type="dxa"/>
-            <w:hideMark/>
-          </w:tcPr>
-          <w:p>
-            <w:pPr>
-              <w:rPr>
-                <w:rFonts w:ascii="Arial" w:hAnsi="Arial" w:cs="Arial"/>
-                <w:b/>
-                <w:bCs/>
-              </w:rPr>
-            </w:pPr>
-            <w:r>
-              <w:rPr>
-                <w:rFonts w:ascii="Arial" w:hAnsi="Arial" w:cs="Arial"/>
-                <w:b/>
-                <w:bCs/>
-              </w:rPr>
-              <w:t>Produtos</w:t>
-            </w:r>
-          </w:p>
-        </w:tc>
-        <w:tc>
-          <w:tcPr>
-            <w:tcW w:w="7377" w:type="dxa"/>
-            <w:hideMark/>
-          </w:tcPr>
-          <w:p>
-            <w:pPr>
-              <w:rPr>
-                <w:rFonts w:ascii="Arial" w:hAnsi="Arial" w:cs="Arial"/>
-              </w:rPr>
-            </w:pPr>
-            <w:r>
-              <w:rPr>
-                <w:rFonts w:ascii="Arial" w:hAnsi="Arial" w:cs="Arial"/>
-              </w:rPr>
-              <w:t>&lt;</w:t>
-            </w:r>
-            <w:r>
-              <w:rPr>
-                <w:rFonts w:ascii="Arial" w:hAnsi="Arial" w:cs="Arial"/>
-              </w:rPr>
-              <w:t xml:space="preserve"> Definem os artefatos de saída, gerados pela atividade. Esses artefatos devem ser referenciados pelas tarefas da Atividade que os produzem. Um artefato que é definido por um meta-documento (isto é, um “template”), deve ser sublinhado e deve possuir um hiperlink apontando para o respectivo meta-documento. Exemplo: “3. Criar a EAP do projeto”. Neste exemplo, EAP é um artefato de saída da atividade, definido por um template. </w:t>
-            </w:r>
-            <w:r>
-              <w:rPr>
-                <w:rFonts w:ascii="Arial" w:hAnsi="Arial" w:cs="Arial"/>
-              </w:rPr>
-              <w:t>&gt;</w:t>
-            </w:r>
-          </w:p>
-        </w:tc>
-      </w:tr>
-      <w:tr>
-        <w:tc>
-          <w:tcPr>
-            <w:tcW w:w="2404" w:type="dxa"/>
-            <w:hideMark/>
-          </w:tcPr>
-          <w:p>
-            <w:pPr>
-              <w:rPr>
-                <w:rFonts w:ascii="Arial" w:hAnsi="Arial" w:cs="Arial"/>
-                <w:b/>
-                <w:bCs/>
-              </w:rPr>
-            </w:pPr>
-            <w:r>
-              <w:rPr>
-                <w:rFonts w:ascii="Arial" w:hAnsi="Arial" w:cs="Arial"/>
-                <w:b/>
-                <w:bCs/>
-              </w:rPr>
-              <w:t>Ferramentas</w:t>
-            </w:r>
-          </w:p>
-        </w:tc>
-        <w:tc>
-          <w:tcPr>
-            <w:tcW w:w="7377" w:type="dxa"/>
-            <w:hideMark/>
-          </w:tcPr>
-          <w:p>
-            <w:pPr>
-              <w:rPr>
-                <w:rFonts w:ascii="Arial" w:hAnsi="Arial" w:cs="Arial"/>
-              </w:rPr>
-            </w:pPr>
-            <w:r>
-              <w:rPr>
-                <w:rFonts w:ascii="Arial" w:hAnsi="Arial" w:cs="Arial"/>
-              </w:rPr>
-              <w:t>&lt;</w:t>
-            </w:r>
-            <w:r>
-              <w:rPr>
-                <w:rFonts w:ascii="Arial" w:hAnsi="Arial" w:cs="Arial"/>
-              </w:rPr>
-              <w:t xml:space="preserve"> Define as ferramentas de apoio utilizadas na execução da atividade. Exemplos: softwares, equipamentos específicos (leitor de código de barras, por exemplo). </w:t>
-            </w:r>
-            <w:r>
-              <w:rPr>
-                <w:rFonts w:ascii="Arial" w:hAnsi="Arial" w:cs="Arial"/>
-              </w:rPr>
-              <w:t>&gt;</w:t>
+              <w:t>Microsoft Office.</w:t>
             </w:r>
           </w:p>
         </w:tc>
@@ -7698,11 +7646,19 @@
               </w:rPr>
               <w:t> </w:t>
             </w:r>
-            <w:r>
-              <w:rPr>
-                <w:rFonts w:ascii="Arial" w:hAnsi="Arial" w:cs="Arial"/>
-              </w:rPr>
-              <w:t>Stakeholders e Gerente de Projeto.</w:t>
+            <w:proofErr w:type="spellStart"/>
+            <w:r>
+              <w:rPr>
+                <w:rFonts w:ascii="Arial" w:hAnsi="Arial" w:cs="Arial"/>
+              </w:rPr>
+              <w:t>Stakeholders</w:t>
+            </w:r>
+            <w:proofErr w:type="spellEnd"/>
+            <w:r>
+              <w:rPr>
+                <w:rFonts w:ascii="Arial" w:hAnsi="Arial" w:cs="Arial"/>
+              </w:rPr>
+              <w:t xml:space="preserve"> e Gerente de Projeto.</w:t>
             </w:r>
           </w:p>
         </w:tc>
@@ -7804,7 +7760,21 @@
               <w:rPr>
                 <w:rFonts w:ascii="Arial" w:hAnsi="Arial" w:cs="Arial"/>
               </w:rPr>
-              <w:t>Toda a Empresa e Stakeholders.</w:t>
+              <w:t xml:space="preserve">Toda a Empresa e </w:t>
+            </w:r>
+            <w:proofErr w:type="spellStart"/>
+            <w:r>
+              <w:rPr>
+                <w:rFonts w:ascii="Arial" w:hAnsi="Arial" w:cs="Arial"/>
+              </w:rPr>
+              <w:t>Stakeholders</w:t>
+            </w:r>
+            <w:proofErr w:type="spellEnd"/>
+            <w:r>
+              <w:rPr>
+                <w:rFonts w:ascii="Arial" w:hAnsi="Arial" w:cs="Arial"/>
+              </w:rPr>
+              <w:t>.</w:t>
             </w:r>
           </w:p>
         </w:tc>
@@ -7848,8 +7818,10 @@
             <w:r>
               <w:rPr>
                 <w:rFonts w:ascii="Arial" w:hAnsi="Arial" w:cs="Arial"/>
-              </w:rPr>
-              <w:t>&lt;</w:t>
+                <w:b/>
+                <w:bCs/>
+              </w:rPr>
+              <w:t>1.</w:t>
             </w:r>
             <w:r>
               <w:rPr>
@@ -7860,22 +7832,8 @@
             <w:r>
               <w:rPr>
                 <w:rFonts w:ascii="Arial" w:hAnsi="Arial" w:cs="Arial"/>
-                <w:b/>
-                <w:bCs/>
-              </w:rPr>
-              <w:t>1.</w:t>
-            </w:r>
-            <w:r>
-              <w:rPr>
-                <w:rFonts w:ascii="Arial" w:hAnsi="Arial" w:cs="Arial"/>
-              </w:rPr>
-              <w:t xml:space="preserve"> Identificar uma sequência numerada de tarefas que realizam o objetivo da atividade. </w:t>
-            </w:r>
-            <w:r>
-              <w:rPr>
-                <w:rFonts w:ascii="Arial" w:hAnsi="Arial" w:cs="Arial"/>
-              </w:rPr>
-              <w:t>&gt;</w:t>
+              </w:rPr>
+              <w:t>Convocar uma reunião com a equipe de projeto.</w:t>
             </w:r>
           </w:p>
         </w:tc>
@@ -7911,8 +7869,10 @@
             <w:r>
               <w:rPr>
                 <w:rFonts w:ascii="Arial" w:hAnsi="Arial" w:cs="Arial"/>
-              </w:rPr>
-              <w:t>&lt;</w:t>
+                <w:b/>
+                <w:bCs/>
+              </w:rPr>
+              <w:t>2.</w:t>
             </w:r>
             <w:r>
               <w:rPr>
@@ -7923,22 +7883,28 @@
             <w:r>
               <w:rPr>
                 <w:rFonts w:ascii="Arial" w:hAnsi="Arial" w:cs="Arial"/>
-                <w:b/>
-                <w:bCs/>
-              </w:rPr>
-              <w:t>2.</w:t>
-            </w:r>
-            <w:r>
-              <w:rPr>
-                <w:rFonts w:ascii="Arial" w:hAnsi="Arial" w:cs="Arial"/>
-              </w:rPr>
-              <w:t xml:space="preserve"> Descrever cada tarefa como uma ação, com verbo no infinitivo. </w:t>
-            </w:r>
-            <w:r>
-              <w:rPr>
-                <w:rFonts w:ascii="Arial" w:hAnsi="Arial" w:cs="Arial"/>
-              </w:rPr>
-              <w:t>&gt;</w:t>
+              </w:rPr>
+              <w:t xml:space="preserve">Desenvolver a partir dos artefatos produzidos e de </w:t>
+            </w:r>
+            <w:proofErr w:type="spellStart"/>
+            <w:r>
+              <w:rPr>
+                <w:rFonts w:ascii="Arial" w:hAnsi="Arial" w:cs="Arial"/>
+              </w:rPr>
+              <w:t>brainstorm</w:t>
+            </w:r>
+            <w:proofErr w:type="spellEnd"/>
+            <w:r>
+              <w:rPr>
+                <w:rFonts w:ascii="Arial" w:hAnsi="Arial" w:cs="Arial"/>
+              </w:rPr>
+              <w:t xml:space="preserve"> o plano geral de execução do projeto</w:t>
+            </w:r>
+            <w:r>
+              <w:rPr>
+                <w:rFonts w:ascii="Arial" w:hAnsi="Arial" w:cs="Arial"/>
+              </w:rPr>
+              <w:t>, bem como metas de projeto.</w:t>
             </w:r>
           </w:p>
         </w:tc>
@@ -7974,8 +7940,10 @@
             <w:r>
               <w:rPr>
                 <w:rFonts w:ascii="Arial" w:hAnsi="Arial" w:cs="Arial"/>
-              </w:rPr>
-              <w:t>&lt;</w:t>
+                <w:b/>
+                <w:bCs/>
+              </w:rPr>
+              <w:t>3.</w:t>
             </w:r>
             <w:r>
               <w:rPr>
@@ -7986,22 +7954,22 @@
             <w:r>
               <w:rPr>
                 <w:rFonts w:ascii="Arial" w:hAnsi="Arial" w:cs="Arial"/>
-                <w:b/>
-                <w:bCs/>
-              </w:rPr>
-              <w:t>3.</w:t>
-            </w:r>
-            <w:r>
-              <w:rPr>
-                <w:rFonts w:ascii="Arial" w:hAnsi="Arial" w:cs="Arial"/>
-              </w:rPr>
-              <w:t xml:space="preserve"> Toda tarefa é identificada por um número sequencial único na atividade. </w:t>
-            </w:r>
-            <w:r>
-              <w:rPr>
-                <w:rFonts w:ascii="Arial" w:hAnsi="Arial" w:cs="Arial"/>
-              </w:rPr>
-              <w:t>&gt;</w:t>
+              </w:rPr>
+              <w:t xml:space="preserve">Apresentar o Plano Geral para os </w:t>
+            </w:r>
+            <w:proofErr w:type="spellStart"/>
+            <w:r>
+              <w:rPr>
+                <w:rFonts w:ascii="Arial" w:hAnsi="Arial" w:cs="Arial"/>
+              </w:rPr>
+              <w:t>stakeholders</w:t>
+            </w:r>
+            <w:proofErr w:type="spellEnd"/>
+            <w:r>
+              <w:rPr>
+                <w:rFonts w:ascii="Arial" w:hAnsi="Arial" w:cs="Arial"/>
+              </w:rPr>
+              <w:t xml:space="preserve"> e para toda a empresa.</w:t>
             </w:r>
           </w:p>
         </w:tc>
@@ -8037,8 +8005,10 @@
             <w:r>
               <w:rPr>
                 <w:rFonts w:ascii="Arial" w:hAnsi="Arial" w:cs="Arial"/>
-              </w:rPr>
-              <w:t>&lt;</w:t>
+                <w:b/>
+                <w:bCs/>
+              </w:rPr>
+              <w:t>4.</w:t>
             </w:r>
             <w:r>
               <w:rPr>
@@ -8049,68 +8019,8 @@
             <w:r>
               <w:rPr>
                 <w:rFonts w:ascii="Arial" w:hAnsi="Arial" w:cs="Arial"/>
-                <w:b/>
-                <w:bCs/>
-              </w:rPr>
-              <w:t>4.</w:t>
-            </w:r>
-            <w:r>
-              <w:rPr>
-                <w:rFonts w:ascii="Arial" w:hAnsi="Arial" w:cs="Arial"/>
-              </w:rPr>
-              <w:t xml:space="preserve"> Algumas tarefas podem ser opcionais, e são denotadas pelo </w:t>
-            </w:r>
-            <w:r>
-              <w:rPr>
-                <w:rFonts w:ascii="Arial" w:hAnsi="Arial" w:cs="Arial"/>
-              </w:rPr>
-              <w:lastRenderedPageBreak/>
-              <w:t>número sequencial seguido de uma expressão </w:t>
-            </w:r>
-            <w:r>
-              <w:rPr>
-                <w:rFonts w:ascii="Arial" w:hAnsi="Arial" w:cs="Arial"/>
-                <w:u w:val="single"/>
-              </w:rPr>
-              <w:t>entre colchetes</w:t>
-            </w:r>
-            <w:r>
-              <w:rPr>
-                <w:rFonts w:ascii="Arial" w:hAnsi="Arial" w:cs="Arial"/>
-              </w:rPr>
-              <w:t> que define uma </w:t>
-            </w:r>
-            <w:r>
-              <w:rPr>
-                <w:rFonts w:ascii="Arial" w:hAnsi="Arial" w:cs="Arial"/>
-                <w:u w:val="single"/>
-              </w:rPr>
-              <w:t>condição</w:t>
-            </w:r>
-            <w:r>
-              <w:rPr>
-                <w:rFonts w:ascii="Arial" w:hAnsi="Arial" w:cs="Arial"/>
-              </w:rPr>
-              <w:t> para execução da ação. Exemplo: 2. [</w:t>
-            </w:r>
-            <w:r>
-              <w:rPr>
-                <w:rFonts w:ascii="Arial" w:hAnsi="Arial" w:cs="Arial"/>
-                <w:u w:val="single"/>
-              </w:rPr>
-              <w:t>Forma de Pagamento não é em dinheiro</w:t>
-            </w:r>
-            <w:r>
-              <w:rPr>
-                <w:rFonts w:ascii="Arial" w:hAnsi="Arial" w:cs="Arial"/>
-              </w:rPr>
-              <w:t xml:space="preserve">] Verificar a situação do crédito do cliente. </w:t>
-            </w:r>
-            <w:r>
-              <w:rPr>
-                <w:rFonts w:ascii="Arial" w:hAnsi="Arial" w:cs="Arial"/>
-              </w:rPr>
-              <w:t>&gt;</w:t>
+              </w:rPr>
+              <w:t>Após aprovação, determinar como o plano será verificado com relação ao cumprimento e execução.</w:t>
             </w:r>
           </w:p>
         </w:tc>
@@ -8119,17 +8029,24 @@
         <w:tc>
           <w:tcPr>
             <w:tcW w:w="2404" w:type="dxa"/>
-            <w:vMerge/>
-            <w:hideMark/>
-          </w:tcPr>
-          <w:p>
-            <w:pPr>
-              <w:rPr>
-                <w:rFonts w:ascii="Arial" w:hAnsi="Arial" w:cs="Arial"/>
-                <w:b/>
-                <w:bCs/>
-              </w:rPr>
-            </w:pPr>
+            <w:hideMark/>
+          </w:tcPr>
+          <w:p>
+            <w:pPr>
+              <w:rPr>
+                <w:rFonts w:ascii="Arial" w:hAnsi="Arial" w:cs="Arial"/>
+                <w:b/>
+                <w:bCs/>
+              </w:rPr>
+            </w:pPr>
+            <w:r>
+              <w:rPr>
+                <w:rFonts w:ascii="Arial" w:hAnsi="Arial" w:cs="Arial"/>
+                <w:b/>
+                <w:bCs/>
+              </w:rPr>
+              <w:t>Pré-Condições</w:t>
+            </w:r>
           </w:p>
         </w:tc>
         <w:tc>
@@ -8147,33 +8064,7 @@
               <w:rPr>
                 <w:rFonts w:ascii="Arial" w:hAnsi="Arial" w:cs="Arial"/>
               </w:rPr>
-              <w:t>&lt;</w:t>
-            </w:r>
-            <w:r>
-              <w:rPr>
-                <w:rFonts w:ascii="Arial" w:hAnsi="Arial" w:cs="Arial"/>
-              </w:rPr>
-              <w:t> </w:t>
-            </w:r>
-            <w:r>
-              <w:rPr>
-                <w:rFonts w:ascii="Arial" w:hAnsi="Arial" w:cs="Arial"/>
-                <w:b/>
-                <w:bCs/>
-              </w:rPr>
-              <w:t>5.</w:t>
-            </w:r>
-            <w:r>
-              <w:rPr>
-                <w:rFonts w:ascii="Arial" w:hAnsi="Arial" w:cs="Arial"/>
-              </w:rPr>
-              <w:t xml:space="preserve"> Algumas tarefas podem ser executadas em paralelo, ou de forma concorrente, dentro da atividade, e são denotadas pelo mesmo número sequencial, seguido de uma letra. Exemplo: as ações 2.a e 2.b podem ser executadas em paralelo dentro da atividade logo após a ação 1. </w:t>
-            </w:r>
-            <w:r>
-              <w:rPr>
-                <w:rFonts w:ascii="Arial" w:hAnsi="Arial" w:cs="Arial"/>
-              </w:rPr>
-              <w:t>&gt;</w:t>
+              <w:t>Plano de estimativas, cronograma, EAP previamente prontos.</w:t>
             </w:r>
           </w:p>
         </w:tc>
@@ -8198,7 +8089,7 @@
                 <w:b/>
                 <w:bCs/>
               </w:rPr>
-              <w:t>Pré-Condições</w:t>
+              <w:t>Entradas</w:t>
             </w:r>
           </w:p>
         </w:tc>
@@ -8217,19 +8108,46 @@
               <w:rPr>
                 <w:rFonts w:ascii="Arial" w:hAnsi="Arial" w:cs="Arial"/>
               </w:rPr>
-              <w:t>&lt;</w:t>
-            </w:r>
-            <w:r>
-              <w:rPr>
-                <w:rFonts w:ascii="Arial" w:hAnsi="Arial" w:cs="Arial"/>
-              </w:rPr>
-              <w:t xml:space="preserve"> Estabelecer as condições para que a atividade possa ser iniciada. Se não houver critérios definidos informar: “Nenhum critério específico”. Exemplo: “Início da atividade aprovado pela Direção. </w:t>
-            </w:r>
-            <w:r>
-              <w:rPr>
-                <w:rFonts w:ascii="Arial" w:hAnsi="Arial" w:cs="Arial"/>
-              </w:rPr>
-              <w:t>&gt;</w:t>
+              <w:t>Plano de Estimativas;</w:t>
+            </w:r>
+          </w:p>
+          <w:p>
+            <w:pPr>
+              <w:rPr>
+                <w:rFonts w:ascii="Arial" w:hAnsi="Arial" w:cs="Arial"/>
+              </w:rPr>
+            </w:pPr>
+            <w:r>
+              <w:rPr>
+                <w:rFonts w:ascii="Arial" w:hAnsi="Arial" w:cs="Arial"/>
+              </w:rPr>
+              <w:t>Cronograma;</w:t>
+            </w:r>
+          </w:p>
+          <w:p>
+            <w:pPr>
+              <w:rPr>
+                <w:rFonts w:ascii="Arial" w:hAnsi="Arial" w:cs="Arial"/>
+              </w:rPr>
+            </w:pPr>
+            <w:r>
+              <w:rPr>
+                <w:rFonts w:ascii="Arial" w:hAnsi="Arial" w:cs="Arial"/>
+              </w:rPr>
+              <w:t>EAP;</w:t>
+            </w:r>
+          </w:p>
+          <w:p>
+            <w:pPr>
+              <w:rPr>
+                <w:rFonts w:ascii="Arial" w:hAnsi="Arial" w:cs="Arial"/>
+              </w:rPr>
+            </w:pPr>
+            <w:r>
+              <w:rPr>
+                <w:rFonts w:ascii="Arial" w:hAnsi="Arial" w:cs="Arial"/>
+              </w:rPr>
+              <w:t>Ciclo de Vida.</w:t>
             </w:r>
           </w:p>
         </w:tc>
@@ -8254,7 +8172,7 @@
                 <w:b/>
                 <w:bCs/>
               </w:rPr>
-              <w:t>Entradas</w:t>
+              <w:t>Critérios de Saída</w:t>
             </w:r>
           </w:p>
         </w:tc>
@@ -8273,19 +8191,21 @@
               <w:rPr>
                 <w:rFonts w:ascii="Arial" w:hAnsi="Arial" w:cs="Arial"/>
               </w:rPr>
-              <w:t>&lt;</w:t>
-            </w:r>
-            <w:r>
-              <w:rPr>
-                <w:rFonts w:ascii="Arial" w:hAnsi="Arial" w:cs="Arial"/>
-              </w:rPr>
-              <w:t xml:space="preserve"> Definir os artefatos de entrada para a atividade. Devem ser definidas todas as entradas, mesmo aquelas que não são exigidas em alguma alternativa de execução da atividade. Um artefato que é definido por um meta-documento (isto é, um template”), deve ser sublinhado e deve possuir um hiperlink apontando para o respectivo meta-documento. Os insumos devem ser referenciados nas tarefas que os utilizam. Por exemplo: a tarefa “1. Consultar a Lista Negra de Crédito para aprovar o cadastro do cliente.” referencia o artefato “Lista Negra de Crédito” que deve estar nos insumos da atividade. </w:t>
-            </w:r>
-            <w:r>
-              <w:rPr>
-                <w:rFonts w:ascii="Arial" w:hAnsi="Arial" w:cs="Arial"/>
-              </w:rPr>
-              <w:t>&gt;</w:t>
+              <w:t xml:space="preserve">Aprovação pelos </w:t>
+            </w:r>
+            <w:proofErr w:type="spellStart"/>
+            <w:r>
+              <w:rPr>
+                <w:rFonts w:ascii="Arial" w:hAnsi="Arial" w:cs="Arial"/>
+              </w:rPr>
+              <w:t>stakeholders</w:t>
+            </w:r>
+            <w:proofErr w:type="spellEnd"/>
+            <w:r>
+              <w:rPr>
+                <w:rFonts w:ascii="Arial" w:hAnsi="Arial" w:cs="Arial"/>
+              </w:rPr>
+              <w:t>.</w:t>
             </w:r>
           </w:p>
         </w:tc>
@@ -8310,7 +8230,7 @@
                 <w:b/>
                 <w:bCs/>
               </w:rPr>
-              <w:t>Critérios de Saída</w:t>
+              <w:t>Produtos</w:t>
             </w:r>
           </w:p>
         </w:tc>
@@ -8329,19 +8249,7 @@
               <w:rPr>
                 <w:rFonts w:ascii="Arial" w:hAnsi="Arial" w:cs="Arial"/>
               </w:rPr>
-              <w:t>&lt;</w:t>
-            </w:r>
-            <w:r>
-              <w:rPr>
-                <w:rFonts w:ascii="Arial" w:hAnsi="Arial" w:cs="Arial"/>
-              </w:rPr>
-              <w:t xml:space="preserve"> Estabelecem as condições para que a atividade possa ser encerrada. Se não houver critérios definidos informar: “Nenhum critério específico”. Exemplo: “Plano de Projeto aprovado pela Direção”. </w:t>
-            </w:r>
-            <w:r>
-              <w:rPr>
-                <w:rFonts w:ascii="Arial" w:hAnsi="Arial" w:cs="Arial"/>
-              </w:rPr>
-              <w:t>&gt;</w:t>
+              <w:t>Plano Geral de Execução.</w:t>
             </w:r>
           </w:p>
         </w:tc>
@@ -8366,7 +8274,7 @@
                 <w:b/>
                 <w:bCs/>
               </w:rPr>
-              <w:t>Produtos</w:t>
+              <w:t>Ferramentas</w:t>
             </w:r>
           </w:p>
         </w:tc>
@@ -8385,75 +8293,7 @@
               <w:rPr>
                 <w:rFonts w:ascii="Arial" w:hAnsi="Arial" w:cs="Arial"/>
               </w:rPr>
-              <w:t>&lt;</w:t>
-            </w:r>
-            <w:r>
-              <w:rPr>
-                <w:rFonts w:ascii="Arial" w:hAnsi="Arial" w:cs="Arial"/>
-              </w:rPr>
-              <w:t xml:space="preserve"> Definem os artefatos de saída, gerados pela atividade. Esses artefatos devem ser referenciados pelas tarefas da Atividade que os produzem. Um artefato que é definido por um meta-documento (isto é, um “template”), deve ser sublinhado e deve possuir um hiperlink apontando para o respectivo meta-documento. Exemplo: “3. Criar a EAP do projeto”. Neste exemplo, EAP é um artefato de saída da atividade, definido por um template. </w:t>
-            </w:r>
-            <w:r>
-              <w:rPr>
-                <w:rFonts w:ascii="Arial" w:hAnsi="Arial" w:cs="Arial"/>
-              </w:rPr>
-              <w:t>&gt;</w:t>
-            </w:r>
-          </w:p>
-        </w:tc>
-      </w:tr>
-      <w:tr>
-        <w:tc>
-          <w:tcPr>
-            <w:tcW w:w="2404" w:type="dxa"/>
-            <w:hideMark/>
-          </w:tcPr>
-          <w:p>
-            <w:pPr>
-              <w:rPr>
-                <w:rFonts w:ascii="Arial" w:hAnsi="Arial" w:cs="Arial"/>
-                <w:b/>
-                <w:bCs/>
-              </w:rPr>
-            </w:pPr>
-            <w:r>
-              <w:rPr>
-                <w:rFonts w:ascii="Arial" w:hAnsi="Arial" w:cs="Arial"/>
-                <w:b/>
-                <w:bCs/>
-              </w:rPr>
-              <w:t>Ferramentas</w:t>
-            </w:r>
-          </w:p>
-        </w:tc>
-        <w:tc>
-          <w:tcPr>
-            <w:tcW w:w="7377" w:type="dxa"/>
-            <w:hideMark/>
-          </w:tcPr>
-          <w:p>
-            <w:pPr>
-              <w:rPr>
-                <w:rFonts w:ascii="Arial" w:hAnsi="Arial" w:cs="Arial"/>
-              </w:rPr>
-            </w:pPr>
-            <w:r>
-              <w:rPr>
-                <w:rFonts w:ascii="Arial" w:hAnsi="Arial" w:cs="Arial"/>
-              </w:rPr>
-              <w:t>&lt;</w:t>
-            </w:r>
-            <w:r>
-              <w:rPr>
-                <w:rFonts w:ascii="Arial" w:hAnsi="Arial" w:cs="Arial"/>
-              </w:rPr>
-              <w:t xml:space="preserve"> Define as ferramentas de apoio utilizadas na execução da atividade. Exemplos: softwares, equipamentos específicos (leitor de código de barras, por exemplo). </w:t>
-            </w:r>
-            <w:r>
-              <w:rPr>
-                <w:rFonts w:ascii="Arial" w:hAnsi="Arial" w:cs="Arial"/>
-              </w:rPr>
-              <w:t>&gt;</w:t>
+              <w:t>Microsoft Office.</w:t>
             </w:r>
           </w:p>
         </w:tc>
@@ -8796,8 +8636,10 @@
             <w:r>
               <w:rPr>
                 <w:rFonts w:ascii="Arial" w:hAnsi="Arial" w:cs="Arial"/>
-              </w:rPr>
-              <w:t>&lt;</w:t>
+                <w:b/>
+                <w:bCs/>
+              </w:rPr>
+              <w:t>1.</w:t>
             </w:r>
             <w:r>
               <w:rPr>
@@ -8808,22 +8650,8 @@
             <w:r>
               <w:rPr>
                 <w:rFonts w:ascii="Arial" w:hAnsi="Arial" w:cs="Arial"/>
-                <w:b/>
-                <w:bCs/>
-              </w:rPr>
-              <w:t>1.</w:t>
-            </w:r>
-            <w:r>
-              <w:rPr>
-                <w:rFonts w:ascii="Arial" w:hAnsi="Arial" w:cs="Arial"/>
-              </w:rPr>
-              <w:t xml:space="preserve"> Identificar uma sequência numerada de tarefas que realizam o objetivo da atividade. </w:t>
-            </w:r>
-            <w:r>
-              <w:rPr>
-                <w:rFonts w:ascii="Arial" w:hAnsi="Arial" w:cs="Arial"/>
-              </w:rPr>
-              <w:t>&gt;</w:t>
+              </w:rPr>
+              <w:t>Definir métodos de monitorar o processo.</w:t>
             </w:r>
           </w:p>
         </w:tc>
@@ -8859,8 +8687,18 @@
             <w:r>
               <w:rPr>
                 <w:rFonts w:ascii="Arial" w:hAnsi="Arial" w:cs="Arial"/>
-              </w:rPr>
-              <w:t>&lt;</w:t>
+                <w:b/>
+                <w:bCs/>
+              </w:rPr>
+              <w:t>2.</w:t>
+            </w:r>
+            <w:r>
+              <w:rPr>
+                <w:rFonts w:ascii="Arial" w:hAnsi="Arial" w:cs="Arial"/>
+                <w:b/>
+                <w:bCs/>
+              </w:rPr>
+              <w:t>a</w:t>
             </w:r>
             <w:r>
               <w:rPr>
@@ -8871,22 +8709,28 @@
             <w:r>
               <w:rPr>
                 <w:rFonts w:ascii="Arial" w:hAnsi="Arial" w:cs="Arial"/>
-                <w:b/>
-                <w:bCs/>
-              </w:rPr>
-              <w:t>2.</w:t>
-            </w:r>
-            <w:r>
-              <w:rPr>
-                <w:rFonts w:ascii="Arial" w:hAnsi="Arial" w:cs="Arial"/>
-              </w:rPr>
-              <w:t xml:space="preserve"> Descrever cada tarefa como uma ação, com verbo no infinitivo. </w:t>
-            </w:r>
-            <w:r>
-              <w:rPr>
-                <w:rFonts w:ascii="Arial" w:hAnsi="Arial" w:cs="Arial"/>
-              </w:rPr>
-              <w:t>&gt;</w:t>
+              </w:rPr>
+              <w:t>Definir métricas para verificar um processo de qualidade.</w:t>
+            </w:r>
+          </w:p>
+          <w:p>
+            <w:pPr>
+              <w:rPr>
+                <w:rFonts w:ascii="Arial" w:hAnsi="Arial" w:cs="Arial"/>
+              </w:rPr>
+            </w:pPr>
+            <w:r>
+              <w:rPr>
+                <w:rFonts w:ascii="Arial" w:hAnsi="Arial" w:cs="Arial"/>
+                <w:b/>
+              </w:rPr>
+              <w:t xml:space="preserve">2.b </w:t>
+            </w:r>
+            <w:r>
+              <w:rPr>
+                <w:rFonts w:ascii="Arial" w:hAnsi="Arial" w:cs="Arial"/>
+              </w:rPr>
+              <w:t>Descrever como essas métricas servirão de base para verificar e monitorar o processo.</w:t>
             </w:r>
           </w:p>
         </w:tc>
@@ -8922,8 +8766,10 @@
             <w:r>
               <w:rPr>
                 <w:rFonts w:ascii="Arial" w:hAnsi="Arial" w:cs="Arial"/>
-              </w:rPr>
-              <w:t>&lt;</w:t>
+                <w:b/>
+                <w:bCs/>
+              </w:rPr>
+              <w:t>3.</w:t>
             </w:r>
             <w:r>
               <w:rPr>
@@ -8934,22 +8780,8 @@
             <w:r>
               <w:rPr>
                 <w:rFonts w:ascii="Arial" w:hAnsi="Arial" w:cs="Arial"/>
-                <w:b/>
-                <w:bCs/>
-              </w:rPr>
-              <w:t>3.</w:t>
-            </w:r>
-            <w:r>
-              <w:rPr>
-                <w:rFonts w:ascii="Arial" w:hAnsi="Arial" w:cs="Arial"/>
-              </w:rPr>
-              <w:t xml:space="preserve"> Toda tarefa é identificada por um número sequencial único na atividade. </w:t>
-            </w:r>
-            <w:r>
-              <w:rPr>
-                <w:rFonts w:ascii="Arial" w:hAnsi="Arial" w:cs="Arial"/>
-              </w:rPr>
-              <w:t>&gt;</w:t>
+              </w:rPr>
+              <w:t>Documentar e aplicar durante o projeto.</w:t>
             </w:r>
           </w:p>
         </w:tc>
@@ -8958,17 +8790,24 @@
         <w:tc>
           <w:tcPr>
             <w:tcW w:w="2404" w:type="dxa"/>
-            <w:vMerge/>
-            <w:hideMark/>
-          </w:tcPr>
-          <w:p>
-            <w:pPr>
-              <w:rPr>
-                <w:rFonts w:ascii="Arial" w:hAnsi="Arial" w:cs="Arial"/>
-                <w:b/>
-                <w:bCs/>
-              </w:rPr>
-            </w:pPr>
+            <w:hideMark/>
+          </w:tcPr>
+          <w:p>
+            <w:pPr>
+              <w:rPr>
+                <w:rFonts w:ascii="Arial" w:hAnsi="Arial" w:cs="Arial"/>
+                <w:b/>
+                <w:bCs/>
+              </w:rPr>
+            </w:pPr>
+            <w:r>
+              <w:rPr>
+                <w:rFonts w:ascii="Arial" w:hAnsi="Arial" w:cs="Arial"/>
+                <w:b/>
+                <w:bCs/>
+              </w:rPr>
+              <w:t>Pré-Condições</w:t>
+            </w:r>
           </w:p>
         </w:tc>
         <w:tc>
@@ -8986,72 +8825,7 @@
               <w:rPr>
                 <w:rFonts w:ascii="Arial" w:hAnsi="Arial" w:cs="Arial"/>
               </w:rPr>
-              <w:t>&lt;</w:t>
-            </w:r>
-            <w:r>
-              <w:rPr>
-                <w:rFonts w:ascii="Arial" w:hAnsi="Arial" w:cs="Arial"/>
-              </w:rPr>
-              <w:t> </w:t>
-            </w:r>
-            <w:r>
-              <w:rPr>
-                <w:rFonts w:ascii="Arial" w:hAnsi="Arial" w:cs="Arial"/>
-                <w:b/>
-                <w:bCs/>
-              </w:rPr>
-              <w:t>4.</w:t>
-            </w:r>
-            <w:r>
-              <w:rPr>
-                <w:rFonts w:ascii="Arial" w:hAnsi="Arial" w:cs="Arial"/>
-              </w:rPr>
-              <w:t> Algumas tarefas podem ser opcionais, e são denotadas pelo número sequencial seguido de uma expressão </w:t>
-            </w:r>
-            <w:r>
-              <w:rPr>
-                <w:rFonts w:ascii="Arial" w:hAnsi="Arial" w:cs="Arial"/>
-                <w:u w:val="single"/>
-              </w:rPr>
-              <w:t>entre colchetes</w:t>
-            </w:r>
-            <w:r>
-              <w:rPr>
-                <w:rFonts w:ascii="Arial" w:hAnsi="Arial" w:cs="Arial"/>
-              </w:rPr>
-              <w:t> que define uma </w:t>
-            </w:r>
-            <w:r>
-              <w:rPr>
-                <w:rFonts w:ascii="Arial" w:hAnsi="Arial" w:cs="Arial"/>
-                <w:u w:val="single"/>
-              </w:rPr>
-              <w:t>condição</w:t>
-            </w:r>
-            <w:r>
-              <w:rPr>
-                <w:rFonts w:ascii="Arial" w:hAnsi="Arial" w:cs="Arial"/>
-              </w:rPr>
-              <w:t> para execução da ação. Exemplo: 2. [</w:t>
-            </w:r>
-            <w:r>
-              <w:rPr>
-                <w:rFonts w:ascii="Arial" w:hAnsi="Arial" w:cs="Arial"/>
-                <w:u w:val="single"/>
-              </w:rPr>
-              <w:t>Forma de Pagamento não é em dinheiro</w:t>
-            </w:r>
-            <w:r>
-              <w:rPr>
-                <w:rFonts w:ascii="Arial" w:hAnsi="Arial" w:cs="Arial"/>
-              </w:rPr>
-              <w:t xml:space="preserve">] Verificar a situação do crédito do cliente. </w:t>
-            </w:r>
-            <w:r>
-              <w:rPr>
-                <w:rFonts w:ascii="Arial" w:hAnsi="Arial" w:cs="Arial"/>
-              </w:rPr>
-              <w:t>&gt;</w:t>
+              <w:t>Nenhum critério específico.</w:t>
             </w:r>
           </w:p>
         </w:tc>
@@ -9060,17 +8834,24 @@
         <w:tc>
           <w:tcPr>
             <w:tcW w:w="2404" w:type="dxa"/>
-            <w:vMerge/>
-            <w:hideMark/>
-          </w:tcPr>
-          <w:p>
-            <w:pPr>
-              <w:rPr>
-                <w:rFonts w:ascii="Arial" w:hAnsi="Arial" w:cs="Arial"/>
-                <w:b/>
-                <w:bCs/>
-              </w:rPr>
-            </w:pPr>
+            <w:hideMark/>
+          </w:tcPr>
+          <w:p>
+            <w:pPr>
+              <w:rPr>
+                <w:rFonts w:ascii="Arial" w:hAnsi="Arial" w:cs="Arial"/>
+                <w:b/>
+                <w:bCs/>
+              </w:rPr>
+            </w:pPr>
+            <w:r>
+              <w:rPr>
+                <w:rFonts w:ascii="Arial" w:hAnsi="Arial" w:cs="Arial"/>
+                <w:b/>
+                <w:bCs/>
+              </w:rPr>
+              <w:t>Entradas</w:t>
+            </w:r>
           </w:p>
         </w:tc>
         <w:tc>
@@ -9088,33 +8869,7 @@
               <w:rPr>
                 <w:rFonts w:ascii="Arial" w:hAnsi="Arial" w:cs="Arial"/>
               </w:rPr>
-              <w:t>&lt;</w:t>
-            </w:r>
-            <w:r>
-              <w:rPr>
-                <w:rFonts w:ascii="Arial" w:hAnsi="Arial" w:cs="Arial"/>
-              </w:rPr>
-              <w:t> </w:t>
-            </w:r>
-            <w:r>
-              <w:rPr>
-                <w:rFonts w:ascii="Arial" w:hAnsi="Arial" w:cs="Arial"/>
-                <w:b/>
-                <w:bCs/>
-              </w:rPr>
-              <w:t>5.</w:t>
-            </w:r>
-            <w:r>
-              <w:rPr>
-                <w:rFonts w:ascii="Arial" w:hAnsi="Arial" w:cs="Arial"/>
-              </w:rPr>
-              <w:t xml:space="preserve"> Algumas tarefas podem ser executadas em paralelo, ou de forma concorrente, dentro da atividade, e são denotadas pelo mesmo número sequencial, seguido de uma letra. Exemplo: as ações 2.a e 2.b podem ser executadas em paralelo dentro da atividade logo após a ação 1. </w:t>
-            </w:r>
-            <w:r>
-              <w:rPr>
-                <w:rFonts w:ascii="Arial" w:hAnsi="Arial" w:cs="Arial"/>
-              </w:rPr>
-              <w:t>&gt;</w:t>
+              <w:t>Nenhuma entrada específica.</w:t>
             </w:r>
           </w:p>
         </w:tc>
@@ -9139,7 +8894,7 @@
                 <w:b/>
                 <w:bCs/>
               </w:rPr>
-              <w:t>Pré-Condições</w:t>
+              <w:t>Critérios de Saída</w:t>
             </w:r>
           </w:p>
         </w:tc>
@@ -9158,19 +8913,7 @@
               <w:rPr>
                 <w:rFonts w:ascii="Arial" w:hAnsi="Arial" w:cs="Arial"/>
               </w:rPr>
-              <w:t>&lt;</w:t>
-            </w:r>
-            <w:r>
-              <w:rPr>
-                <w:rFonts w:ascii="Arial" w:hAnsi="Arial" w:cs="Arial"/>
-              </w:rPr>
-              <w:t xml:space="preserve"> Estabelecer as condições para que a atividade possa ser iniciada. Se não houver critérios definidos informar: “Nenhum critério específico”. Exemplo: “Início da atividade aprovado pela Direção. </w:t>
-            </w:r>
-            <w:r>
-              <w:rPr>
-                <w:rFonts w:ascii="Arial" w:hAnsi="Arial" w:cs="Arial"/>
-              </w:rPr>
-              <w:t>&gt;</w:t>
+              <w:t>Nenhum critério específico.</w:t>
             </w:r>
           </w:p>
         </w:tc>
@@ -9195,7 +8938,7 @@
                 <w:b/>
                 <w:bCs/>
               </w:rPr>
-              <w:t>Entradas</w:t>
+              <w:t>Produtos</w:t>
             </w:r>
           </w:p>
         </w:tc>
@@ -9214,19 +8957,7 @@
               <w:rPr>
                 <w:rFonts w:ascii="Arial" w:hAnsi="Arial" w:cs="Arial"/>
               </w:rPr>
-              <w:t>&lt;</w:t>
-            </w:r>
-            <w:r>
-              <w:rPr>
-                <w:rFonts w:ascii="Arial" w:hAnsi="Arial" w:cs="Arial"/>
-              </w:rPr>
-              <w:t xml:space="preserve"> Definir os artefatos de entrada para a atividade. Devem ser definidas todas as entradas, mesmo aquelas que não são exigidas em alguma alternativa de execução da atividade. Um artefato que é definido por um meta-documento (isto é, um template”), deve ser sublinhado e deve possuir um hiperlink apontando para o respectivo meta-documento. Os insumos devem ser referenciados nas tarefas que os utilizam. Por exemplo: a tarefa “1. Consultar a Lista Negra de Crédito para aprovar o cadastro do cliente.” referencia o artefato “Lista Negra de Crédito” que deve estar nos insumos da atividade. </w:t>
-            </w:r>
-            <w:r>
-              <w:rPr>
-                <w:rFonts w:ascii="Arial" w:hAnsi="Arial" w:cs="Arial"/>
-              </w:rPr>
-              <w:t>&gt;</w:t>
+              <w:t>Plano de Monitoramento.</w:t>
             </w:r>
           </w:p>
         </w:tc>
@@ -9251,7 +8982,7 @@
                 <w:b/>
                 <w:bCs/>
               </w:rPr>
-              <w:t>Critérios de Saída</w:t>
+              <w:t>Ferramentas</w:t>
             </w:r>
           </w:p>
         </w:tc>
@@ -9270,131 +9001,7 @@
               <w:rPr>
                 <w:rFonts w:ascii="Arial" w:hAnsi="Arial" w:cs="Arial"/>
               </w:rPr>
-              <w:t>&lt;</w:t>
-            </w:r>
-            <w:r>
-              <w:rPr>
-                <w:rFonts w:ascii="Arial" w:hAnsi="Arial" w:cs="Arial"/>
-              </w:rPr>
-              <w:t xml:space="preserve"> Estabelecem as condições para que a atividade possa ser encerrada. Se não houver critérios definidos informar: “Nenhum critério específico”. Exemplo: “Plano de Projeto aprovado pela Direção”. </w:t>
-            </w:r>
-            <w:r>
-              <w:rPr>
-                <w:rFonts w:ascii="Arial" w:hAnsi="Arial" w:cs="Arial"/>
-              </w:rPr>
-              <w:t>&gt;</w:t>
-            </w:r>
-          </w:p>
-        </w:tc>
-      </w:tr>
-      <w:tr>
-        <w:tc>
-          <w:tcPr>
-            <w:tcW w:w="2404" w:type="dxa"/>
-            <w:hideMark/>
-          </w:tcPr>
-          <w:p>
-            <w:pPr>
-              <w:rPr>
-                <w:rFonts w:ascii="Arial" w:hAnsi="Arial" w:cs="Arial"/>
-                <w:b/>
-                <w:bCs/>
-              </w:rPr>
-            </w:pPr>
-            <w:r>
-              <w:rPr>
-                <w:rFonts w:ascii="Arial" w:hAnsi="Arial" w:cs="Arial"/>
-                <w:b/>
-                <w:bCs/>
-              </w:rPr>
-              <w:t>Produtos</w:t>
-            </w:r>
-          </w:p>
-        </w:tc>
-        <w:tc>
-          <w:tcPr>
-            <w:tcW w:w="7377" w:type="dxa"/>
-            <w:hideMark/>
-          </w:tcPr>
-          <w:p>
-            <w:pPr>
-              <w:rPr>
-                <w:rFonts w:ascii="Arial" w:hAnsi="Arial" w:cs="Arial"/>
-              </w:rPr>
-            </w:pPr>
-            <w:r>
-              <w:rPr>
-                <w:rFonts w:ascii="Arial" w:hAnsi="Arial" w:cs="Arial"/>
-              </w:rPr>
-              <w:t>&lt;</w:t>
-            </w:r>
-            <w:r>
-              <w:rPr>
-                <w:rFonts w:ascii="Arial" w:hAnsi="Arial" w:cs="Arial"/>
-              </w:rPr>
-              <w:t xml:space="preserve"> Definem os artefatos de saída, gerados pela atividade. Esses artefatos devem ser referenciados pelas tarefas da Atividade que os produzem. Um artefato que é definido por um meta-documento (isto é, um “template”), deve ser sublinhado e deve possuir um hiperlink apontando para o respectivo meta-documento. Exemplo: “3. Criar a EAP do projeto”. Neste exemplo, EAP é um artefato de saída da atividade, definido por um template. </w:t>
-            </w:r>
-            <w:r>
-              <w:rPr>
-                <w:rFonts w:ascii="Arial" w:hAnsi="Arial" w:cs="Arial"/>
-              </w:rPr>
-              <w:t>&gt;</w:t>
-            </w:r>
-          </w:p>
-        </w:tc>
-      </w:tr>
-      <w:tr>
-        <w:tc>
-          <w:tcPr>
-            <w:tcW w:w="2404" w:type="dxa"/>
-            <w:hideMark/>
-          </w:tcPr>
-          <w:p>
-            <w:pPr>
-              <w:rPr>
-                <w:rFonts w:ascii="Arial" w:hAnsi="Arial" w:cs="Arial"/>
-                <w:b/>
-                <w:bCs/>
-              </w:rPr>
-            </w:pPr>
-            <w:r>
-              <w:rPr>
-                <w:rFonts w:ascii="Arial" w:hAnsi="Arial" w:cs="Arial"/>
-                <w:b/>
-                <w:bCs/>
-              </w:rPr>
-              <w:t>Ferramentas</w:t>
-            </w:r>
-          </w:p>
-        </w:tc>
-        <w:tc>
-          <w:tcPr>
-            <w:tcW w:w="7377" w:type="dxa"/>
-            <w:hideMark/>
-          </w:tcPr>
-          <w:p>
-            <w:pPr>
-              <w:rPr>
-                <w:rFonts w:ascii="Arial" w:hAnsi="Arial" w:cs="Arial"/>
-              </w:rPr>
-            </w:pPr>
-            <w:r>
-              <w:rPr>
-                <w:rFonts w:ascii="Arial" w:hAnsi="Arial" w:cs="Arial"/>
-              </w:rPr>
-              <w:t>&lt;</w:t>
-            </w:r>
-            <w:r>
-              <w:rPr>
-                <w:rFonts w:ascii="Arial" w:hAnsi="Arial" w:cs="Arial"/>
-              </w:rPr>
-              <w:t xml:space="preserve"> Define as ferramentas de apoio utilizadas na execução da atividade. Exemplos: softwares, equipamentos específicos (leitor de código de barras, por exemplo). </w:t>
-            </w:r>
-            <w:r>
-              <w:rPr>
-                <w:rFonts w:ascii="Arial" w:hAnsi="Arial" w:cs="Arial"/>
-              </w:rPr>
-              <w:t>&gt;</w:t>
+              <w:t>Microsoft Office.</w:t>
             </w:r>
           </w:p>
         </w:tc>
@@ -9626,11 +9233,19 @@
               </w:rPr>
               <w:t> </w:t>
             </w:r>
-            <w:r>
-              <w:rPr>
-                <w:rFonts w:ascii="Arial" w:hAnsi="Arial" w:cs="Arial"/>
-              </w:rPr>
-              <w:t>Stakeholders.</w:t>
+            <w:proofErr w:type="spellStart"/>
+            <w:r>
+              <w:rPr>
+                <w:rFonts w:ascii="Arial" w:hAnsi="Arial" w:cs="Arial"/>
+              </w:rPr>
+              <w:t>Stakeholders</w:t>
+            </w:r>
+            <w:proofErr w:type="spellEnd"/>
+            <w:r>
+              <w:rPr>
+                <w:rFonts w:ascii="Arial" w:hAnsi="Arial" w:cs="Arial"/>
+              </w:rPr>
+              <w:t>.</w:t>
             </w:r>
           </w:p>
         </w:tc>
@@ -9677,11 +9292,19 @@
               </w:rPr>
               <w:t> </w:t>
             </w:r>
-            <w:r>
-              <w:rPr>
-                <w:rFonts w:ascii="Arial" w:hAnsi="Arial" w:cs="Arial"/>
-              </w:rPr>
-              <w:t>Stakeholders e Equipe de Projeto.</w:t>
+            <w:proofErr w:type="spellStart"/>
+            <w:r>
+              <w:rPr>
+                <w:rFonts w:ascii="Arial" w:hAnsi="Arial" w:cs="Arial"/>
+              </w:rPr>
+              <w:t>Stakeholders</w:t>
+            </w:r>
+            <w:proofErr w:type="spellEnd"/>
+            <w:r>
+              <w:rPr>
+                <w:rFonts w:ascii="Arial" w:hAnsi="Arial" w:cs="Arial"/>
+              </w:rPr>
+              <w:t xml:space="preserve"> e Equipe de Projeto.</w:t>
             </w:r>
           </w:p>
         </w:tc>
@@ -9707,6 +9330,7 @@
                 <w:b/>
                 <w:bCs/>
               </w:rPr>
+              <w:lastRenderedPageBreak/>
               <w:t>Tarefas</w:t>
             </w:r>
           </w:p>
@@ -9725,8 +9349,10 @@
             <w:r>
               <w:rPr>
                 <w:rFonts w:ascii="Arial" w:hAnsi="Arial" w:cs="Arial"/>
-              </w:rPr>
-              <w:t>&lt;</w:t>
+                <w:b/>
+                <w:bCs/>
+              </w:rPr>
+              <w:t>1.</w:t>
             </w:r>
             <w:r>
               <w:rPr>
@@ -9737,22 +9363,22 @@
             <w:r>
               <w:rPr>
                 <w:rFonts w:ascii="Arial" w:hAnsi="Arial" w:cs="Arial"/>
-                <w:b/>
-                <w:bCs/>
-              </w:rPr>
-              <w:t>1.</w:t>
-            </w:r>
-            <w:r>
-              <w:rPr>
-                <w:rFonts w:ascii="Arial" w:hAnsi="Arial" w:cs="Arial"/>
-              </w:rPr>
-              <w:t xml:space="preserve"> Identificar uma sequência numerada de tarefas que realizam o objetivo da atividade. </w:t>
-            </w:r>
-            <w:r>
-              <w:rPr>
-                <w:rFonts w:ascii="Arial" w:hAnsi="Arial" w:cs="Arial"/>
-              </w:rPr>
-              <w:t>&gt;</w:t>
+              </w:rPr>
+              <w:t xml:space="preserve">Verificar a necessidade do envolvimento de </w:t>
+            </w:r>
+            <w:proofErr w:type="spellStart"/>
+            <w:r>
+              <w:rPr>
+                <w:rFonts w:ascii="Arial" w:hAnsi="Arial" w:cs="Arial"/>
+              </w:rPr>
+              <w:t>stakeholders</w:t>
+            </w:r>
+            <w:proofErr w:type="spellEnd"/>
+            <w:r>
+              <w:rPr>
+                <w:rFonts w:ascii="Arial" w:hAnsi="Arial" w:cs="Arial"/>
+              </w:rPr>
+              <w:t xml:space="preserve"> em cada área do processo.</w:t>
             </w:r>
           </w:p>
         </w:tc>
@@ -9788,8 +9414,10 @@
             <w:r>
               <w:rPr>
                 <w:rFonts w:ascii="Arial" w:hAnsi="Arial" w:cs="Arial"/>
-              </w:rPr>
-              <w:t>&lt;</w:t>
+                <w:b/>
+                <w:bCs/>
+              </w:rPr>
+              <w:t>2.</w:t>
             </w:r>
             <w:r>
               <w:rPr>
@@ -9800,22 +9428,8 @@
             <w:r>
               <w:rPr>
                 <w:rFonts w:ascii="Arial" w:hAnsi="Arial" w:cs="Arial"/>
-                <w:b/>
-                <w:bCs/>
-              </w:rPr>
-              <w:t>2.</w:t>
-            </w:r>
-            <w:r>
-              <w:rPr>
-                <w:rFonts w:ascii="Arial" w:hAnsi="Arial" w:cs="Arial"/>
-              </w:rPr>
-              <w:t xml:space="preserve"> Descrever cada tarefa como uma ação, com verbo no infinitivo. </w:t>
-            </w:r>
-            <w:r>
-              <w:rPr>
-                <w:rFonts w:ascii="Arial" w:hAnsi="Arial" w:cs="Arial"/>
-              </w:rPr>
-              <w:t>&gt;</w:t>
+              </w:rPr>
+              <w:t>Verificar agendas e agendar eventos necessários.</w:t>
             </w:r>
           </w:p>
         </w:tc>
@@ -9851,8 +9465,10 @@
             <w:r>
               <w:rPr>
                 <w:rFonts w:ascii="Arial" w:hAnsi="Arial" w:cs="Arial"/>
-              </w:rPr>
-              <w:t>&lt;</w:t>
+                <w:b/>
+                <w:bCs/>
+              </w:rPr>
+              <w:t>3.</w:t>
             </w:r>
             <w:r>
               <w:rPr>
@@ -9863,29 +9479,22 @@
             <w:r>
               <w:rPr>
                 <w:rFonts w:ascii="Arial" w:hAnsi="Arial" w:cs="Arial"/>
-                <w:b/>
-                <w:bCs/>
-              </w:rPr>
-              <w:t>3.</w:t>
-            </w:r>
-            <w:r>
-              <w:rPr>
-                <w:rFonts w:ascii="Arial" w:hAnsi="Arial" w:cs="Arial"/>
-              </w:rPr>
-              <w:t xml:space="preserve"> Toda tarefa é identificada por um número sequencial único na </w:t>
-            </w:r>
-            <w:r>
-              <w:rPr>
-                <w:rFonts w:ascii="Arial" w:hAnsi="Arial" w:cs="Arial"/>
-              </w:rPr>
-              <w:lastRenderedPageBreak/>
-              <w:t xml:space="preserve">atividade. </w:t>
-            </w:r>
-            <w:r>
-              <w:rPr>
-                <w:rFonts w:ascii="Arial" w:hAnsi="Arial" w:cs="Arial"/>
-              </w:rPr>
-              <w:t>&gt;</w:t>
+              </w:rPr>
+              <w:t xml:space="preserve">Documentar e avisar previamente os </w:t>
+            </w:r>
+            <w:proofErr w:type="spellStart"/>
+            <w:r>
+              <w:rPr>
+                <w:rFonts w:ascii="Arial" w:hAnsi="Arial" w:cs="Arial"/>
+              </w:rPr>
+              <w:t>stakeholders</w:t>
+            </w:r>
+            <w:proofErr w:type="spellEnd"/>
+            <w:r>
+              <w:rPr>
+                <w:rFonts w:ascii="Arial" w:hAnsi="Arial" w:cs="Arial"/>
+              </w:rPr>
+              <w:t>.</w:t>
             </w:r>
           </w:p>
         </w:tc>
@@ -9894,17 +9503,24 @@
         <w:tc>
           <w:tcPr>
             <w:tcW w:w="2404" w:type="dxa"/>
-            <w:vMerge/>
-            <w:hideMark/>
-          </w:tcPr>
-          <w:p>
-            <w:pPr>
-              <w:rPr>
-                <w:rFonts w:ascii="Arial" w:hAnsi="Arial" w:cs="Arial"/>
-                <w:b/>
-                <w:bCs/>
-              </w:rPr>
-            </w:pPr>
+            <w:hideMark/>
+          </w:tcPr>
+          <w:p>
+            <w:pPr>
+              <w:rPr>
+                <w:rFonts w:ascii="Arial" w:hAnsi="Arial" w:cs="Arial"/>
+                <w:b/>
+                <w:bCs/>
+              </w:rPr>
+            </w:pPr>
+            <w:r>
+              <w:rPr>
+                <w:rFonts w:ascii="Arial" w:hAnsi="Arial" w:cs="Arial"/>
+                <w:b/>
+                <w:bCs/>
+              </w:rPr>
+              <w:t>Pré-Condições</w:t>
+            </w:r>
           </w:p>
         </w:tc>
         <w:tc>
@@ -9922,72 +9538,7 @@
               <w:rPr>
                 <w:rFonts w:ascii="Arial" w:hAnsi="Arial" w:cs="Arial"/>
               </w:rPr>
-              <w:t>&lt;</w:t>
-            </w:r>
-            <w:r>
-              <w:rPr>
-                <w:rFonts w:ascii="Arial" w:hAnsi="Arial" w:cs="Arial"/>
-              </w:rPr>
-              <w:t> </w:t>
-            </w:r>
-            <w:r>
-              <w:rPr>
-                <w:rFonts w:ascii="Arial" w:hAnsi="Arial" w:cs="Arial"/>
-                <w:b/>
-                <w:bCs/>
-              </w:rPr>
-              <w:t>4.</w:t>
-            </w:r>
-            <w:r>
-              <w:rPr>
-                <w:rFonts w:ascii="Arial" w:hAnsi="Arial" w:cs="Arial"/>
-              </w:rPr>
-              <w:t> Algumas tarefas podem ser opcionais, e são denotadas pelo número sequencial seguido de uma expressão </w:t>
-            </w:r>
-            <w:r>
-              <w:rPr>
-                <w:rFonts w:ascii="Arial" w:hAnsi="Arial" w:cs="Arial"/>
-                <w:u w:val="single"/>
-              </w:rPr>
-              <w:t>entre colchetes</w:t>
-            </w:r>
-            <w:r>
-              <w:rPr>
-                <w:rFonts w:ascii="Arial" w:hAnsi="Arial" w:cs="Arial"/>
-              </w:rPr>
-              <w:t> que define uma </w:t>
-            </w:r>
-            <w:r>
-              <w:rPr>
-                <w:rFonts w:ascii="Arial" w:hAnsi="Arial" w:cs="Arial"/>
-                <w:u w:val="single"/>
-              </w:rPr>
-              <w:t>condição</w:t>
-            </w:r>
-            <w:r>
-              <w:rPr>
-                <w:rFonts w:ascii="Arial" w:hAnsi="Arial" w:cs="Arial"/>
-              </w:rPr>
-              <w:t> para execução da ação. Exemplo: 2. [</w:t>
-            </w:r>
-            <w:r>
-              <w:rPr>
-                <w:rFonts w:ascii="Arial" w:hAnsi="Arial" w:cs="Arial"/>
-                <w:u w:val="single"/>
-              </w:rPr>
-              <w:t>Forma de Pagamento não é em dinheiro</w:t>
-            </w:r>
-            <w:r>
-              <w:rPr>
-                <w:rFonts w:ascii="Arial" w:hAnsi="Arial" w:cs="Arial"/>
-              </w:rPr>
-              <w:t xml:space="preserve">] Verificar a situação do crédito do cliente. </w:t>
-            </w:r>
-            <w:r>
-              <w:rPr>
-                <w:rFonts w:ascii="Arial" w:hAnsi="Arial" w:cs="Arial"/>
-              </w:rPr>
-              <w:t>&gt;</w:t>
+              <w:t>Nenhum critério específico.</w:t>
             </w:r>
           </w:p>
         </w:tc>
@@ -9996,17 +9547,24 @@
         <w:tc>
           <w:tcPr>
             <w:tcW w:w="2404" w:type="dxa"/>
-            <w:vMerge/>
-            <w:hideMark/>
-          </w:tcPr>
-          <w:p>
-            <w:pPr>
-              <w:rPr>
-                <w:rFonts w:ascii="Arial" w:hAnsi="Arial" w:cs="Arial"/>
-                <w:b/>
-                <w:bCs/>
-              </w:rPr>
-            </w:pPr>
+            <w:hideMark/>
+          </w:tcPr>
+          <w:p>
+            <w:pPr>
+              <w:rPr>
+                <w:rFonts w:ascii="Arial" w:hAnsi="Arial" w:cs="Arial"/>
+                <w:b/>
+                <w:bCs/>
+              </w:rPr>
+            </w:pPr>
+            <w:r>
+              <w:rPr>
+                <w:rFonts w:ascii="Arial" w:hAnsi="Arial" w:cs="Arial"/>
+                <w:b/>
+                <w:bCs/>
+              </w:rPr>
+              <w:t>Entradas</w:t>
+            </w:r>
           </w:p>
         </w:tc>
         <w:tc>
@@ -10024,33 +9582,7 @@
               <w:rPr>
                 <w:rFonts w:ascii="Arial" w:hAnsi="Arial" w:cs="Arial"/>
               </w:rPr>
-              <w:t>&lt;</w:t>
-            </w:r>
-            <w:r>
-              <w:rPr>
-                <w:rFonts w:ascii="Arial" w:hAnsi="Arial" w:cs="Arial"/>
-              </w:rPr>
-              <w:t> </w:t>
-            </w:r>
-            <w:r>
-              <w:rPr>
-                <w:rFonts w:ascii="Arial" w:hAnsi="Arial" w:cs="Arial"/>
-                <w:b/>
-                <w:bCs/>
-              </w:rPr>
-              <w:t>5.</w:t>
-            </w:r>
-            <w:r>
-              <w:rPr>
-                <w:rFonts w:ascii="Arial" w:hAnsi="Arial" w:cs="Arial"/>
-              </w:rPr>
-              <w:t xml:space="preserve"> Algumas tarefas podem ser executadas em paralelo, ou de forma concorrente, dentro da atividade, e são denotadas pelo mesmo número sequencial, seguido de uma letra. Exemplo: as ações 2.a e 2.b podem ser executadas em paralelo dentro da atividade logo após a ação 1. </w:t>
-            </w:r>
-            <w:r>
-              <w:rPr>
-                <w:rFonts w:ascii="Arial" w:hAnsi="Arial" w:cs="Arial"/>
-              </w:rPr>
-              <w:t>&gt;</w:t>
+              <w:t>Nenhuma entrada específica.</w:t>
             </w:r>
           </w:p>
         </w:tc>
@@ -10075,7 +9607,7 @@
                 <w:b/>
                 <w:bCs/>
               </w:rPr>
-              <w:t>Pré-Condições</w:t>
+              <w:t>Critérios de Saída</w:t>
             </w:r>
           </w:p>
         </w:tc>
@@ -10094,19 +9626,21 @@
               <w:rPr>
                 <w:rFonts w:ascii="Arial" w:hAnsi="Arial" w:cs="Arial"/>
               </w:rPr>
-              <w:t>&lt;</w:t>
-            </w:r>
-            <w:r>
-              <w:rPr>
-                <w:rFonts w:ascii="Arial" w:hAnsi="Arial" w:cs="Arial"/>
-              </w:rPr>
-              <w:t xml:space="preserve"> Estabelecer as condições para que a atividade possa ser iniciada. Se não houver critérios definidos informar: “Nenhum critério específico”. Exemplo: “Início da atividade aprovado pela Direção. </w:t>
-            </w:r>
-            <w:r>
-              <w:rPr>
-                <w:rFonts w:ascii="Arial" w:hAnsi="Arial" w:cs="Arial"/>
-              </w:rPr>
-              <w:t>&gt;</w:t>
+              <w:t xml:space="preserve">Aprovação e conhecimento por parte dos </w:t>
+            </w:r>
+            <w:proofErr w:type="spellStart"/>
+            <w:r>
+              <w:rPr>
+                <w:rFonts w:ascii="Arial" w:hAnsi="Arial" w:cs="Arial"/>
+              </w:rPr>
+              <w:t>stakeholders</w:t>
+            </w:r>
+            <w:proofErr w:type="spellEnd"/>
+            <w:r>
+              <w:rPr>
+                <w:rFonts w:ascii="Arial" w:hAnsi="Arial" w:cs="Arial"/>
+              </w:rPr>
+              <w:t>.</w:t>
             </w:r>
           </w:p>
         </w:tc>
@@ -10131,7 +9665,7 @@
                 <w:b/>
                 <w:bCs/>
               </w:rPr>
-              <w:t>Entradas</w:t>
+              <w:t>Produtos</w:t>
             </w:r>
           </w:p>
         </w:tc>
@@ -10150,19 +9684,7 @@
               <w:rPr>
                 <w:rFonts w:ascii="Arial" w:hAnsi="Arial" w:cs="Arial"/>
               </w:rPr>
-              <w:t>&lt;</w:t>
-            </w:r>
-            <w:r>
-              <w:rPr>
-                <w:rFonts w:ascii="Arial" w:hAnsi="Arial" w:cs="Arial"/>
-              </w:rPr>
-              <w:t xml:space="preserve"> Definir os artefatos de entrada para a atividade. Devem ser definidas todas as entradas, mesmo aquelas que não são exigidas em alguma alternativa de execução da atividade. Um artefato que é definido por um meta-documento (isto é, um template”), deve ser sublinhado e deve possuir um hiperlink apontando para o respectivo meta-documento. Os insumos devem ser referenciados nas tarefas que os utilizam. Por exemplo: a tarefa “1. Consultar a Lista Negra de Crédito para aprovar o cadastro do cliente.” referencia o artefato “Lista Negra de Crédito” que deve estar nos insumos da atividade. </w:t>
-            </w:r>
-            <w:r>
-              <w:rPr>
-                <w:rFonts w:ascii="Arial" w:hAnsi="Arial" w:cs="Arial"/>
-              </w:rPr>
-              <w:t>&gt;</w:t>
+              <w:t>Plano de Envolvimento dos Interessados.</w:t>
             </w:r>
           </w:p>
         </w:tc>
@@ -10187,7 +9709,7 @@
                 <w:b/>
                 <w:bCs/>
               </w:rPr>
-              <w:t>Critérios de Saída</w:t>
+              <w:t>Ferramentas</w:t>
             </w:r>
           </w:p>
         </w:tc>
@@ -10206,131 +9728,7 @@
               <w:rPr>
                 <w:rFonts w:ascii="Arial" w:hAnsi="Arial" w:cs="Arial"/>
               </w:rPr>
-              <w:t>&lt;</w:t>
-            </w:r>
-            <w:r>
-              <w:rPr>
-                <w:rFonts w:ascii="Arial" w:hAnsi="Arial" w:cs="Arial"/>
-              </w:rPr>
-              <w:t xml:space="preserve"> Estabelecem as condições para que a atividade possa ser encerrada. Se não houver critérios definidos informar: “Nenhum critério específico”. Exemplo: “Plano de Projeto aprovado pela Direção”. </w:t>
-            </w:r>
-            <w:r>
-              <w:rPr>
-                <w:rFonts w:ascii="Arial" w:hAnsi="Arial" w:cs="Arial"/>
-              </w:rPr>
-              <w:t>&gt;</w:t>
-            </w:r>
-          </w:p>
-        </w:tc>
-      </w:tr>
-      <w:tr>
-        <w:tc>
-          <w:tcPr>
-            <w:tcW w:w="2404" w:type="dxa"/>
-            <w:hideMark/>
-          </w:tcPr>
-          <w:p>
-            <w:pPr>
-              <w:rPr>
-                <w:rFonts w:ascii="Arial" w:hAnsi="Arial" w:cs="Arial"/>
-                <w:b/>
-                <w:bCs/>
-              </w:rPr>
-            </w:pPr>
-            <w:r>
-              <w:rPr>
-                <w:rFonts w:ascii="Arial" w:hAnsi="Arial" w:cs="Arial"/>
-                <w:b/>
-                <w:bCs/>
-              </w:rPr>
-              <w:t>Produtos</w:t>
-            </w:r>
-          </w:p>
-        </w:tc>
-        <w:tc>
-          <w:tcPr>
-            <w:tcW w:w="7377" w:type="dxa"/>
-            <w:hideMark/>
-          </w:tcPr>
-          <w:p>
-            <w:pPr>
-              <w:rPr>
-                <w:rFonts w:ascii="Arial" w:hAnsi="Arial" w:cs="Arial"/>
-              </w:rPr>
-            </w:pPr>
-            <w:r>
-              <w:rPr>
-                <w:rFonts w:ascii="Arial" w:hAnsi="Arial" w:cs="Arial"/>
-              </w:rPr>
-              <w:t>&lt;</w:t>
-            </w:r>
-            <w:r>
-              <w:rPr>
-                <w:rFonts w:ascii="Arial" w:hAnsi="Arial" w:cs="Arial"/>
-              </w:rPr>
-              <w:t xml:space="preserve"> Definem os artefatos de saída, gerados pela atividade. Esses artefatos devem ser referenciados pelas tarefas da Atividade que os produzem. Um artefato que é definido por um meta-documento (isto é, um “template”), deve ser sublinhado e deve possuir um hiperlink apontando para o respectivo meta-documento. Exemplo: “3. Criar a EAP do projeto”. Neste exemplo, EAP é um artefato de saída da atividade, definido por um template. </w:t>
-            </w:r>
-            <w:r>
-              <w:rPr>
-                <w:rFonts w:ascii="Arial" w:hAnsi="Arial" w:cs="Arial"/>
-              </w:rPr>
-              <w:t>&gt;</w:t>
-            </w:r>
-          </w:p>
-        </w:tc>
-      </w:tr>
-      <w:tr>
-        <w:tc>
-          <w:tcPr>
-            <w:tcW w:w="2404" w:type="dxa"/>
-            <w:hideMark/>
-          </w:tcPr>
-          <w:p>
-            <w:pPr>
-              <w:rPr>
-                <w:rFonts w:ascii="Arial" w:hAnsi="Arial" w:cs="Arial"/>
-                <w:b/>
-                <w:bCs/>
-              </w:rPr>
-            </w:pPr>
-            <w:r>
-              <w:rPr>
-                <w:rFonts w:ascii="Arial" w:hAnsi="Arial" w:cs="Arial"/>
-                <w:b/>
-                <w:bCs/>
-              </w:rPr>
-              <w:t>Ferramentas</w:t>
-            </w:r>
-          </w:p>
-        </w:tc>
-        <w:tc>
-          <w:tcPr>
-            <w:tcW w:w="7377" w:type="dxa"/>
-            <w:hideMark/>
-          </w:tcPr>
-          <w:p>
-            <w:pPr>
-              <w:rPr>
-                <w:rFonts w:ascii="Arial" w:hAnsi="Arial" w:cs="Arial"/>
-              </w:rPr>
-            </w:pPr>
-            <w:r>
-              <w:rPr>
-                <w:rFonts w:ascii="Arial" w:hAnsi="Arial" w:cs="Arial"/>
-              </w:rPr>
-              <w:t>&lt;</w:t>
-            </w:r>
-            <w:r>
-              <w:rPr>
-                <w:rFonts w:ascii="Arial" w:hAnsi="Arial" w:cs="Arial"/>
-              </w:rPr>
-              <w:t xml:space="preserve"> Define as ferramentas de apoio utilizadas na execução da atividade. Exemplos: softwares, equipamentos específicos (leitor de código de barras, por exemplo). </w:t>
-            </w:r>
-            <w:r>
-              <w:rPr>
-                <w:rFonts w:ascii="Arial" w:hAnsi="Arial" w:cs="Arial"/>
-              </w:rPr>
-              <w:t>&gt;</w:t>
+              <w:t>Microsoft Office.</w:t>
             </w:r>
           </w:p>
         </w:tc>
@@ -10661,8 +10059,18 @@
             <w:r>
               <w:rPr>
                 <w:rFonts w:ascii="Arial" w:hAnsi="Arial" w:cs="Arial"/>
-              </w:rPr>
-              <w:t>&lt;</w:t>
+                <w:b/>
+                <w:bCs/>
+              </w:rPr>
+              <w:t>1.</w:t>
+            </w:r>
+            <w:r>
+              <w:rPr>
+                <w:rFonts w:ascii="Arial" w:hAnsi="Arial" w:cs="Arial"/>
+                <w:b/>
+                <w:bCs/>
+              </w:rPr>
+              <w:t>a</w:t>
             </w:r>
             <w:r>
               <w:rPr>
@@ -10673,22 +10081,28 @@
             <w:r>
               <w:rPr>
                 <w:rFonts w:ascii="Arial" w:hAnsi="Arial" w:cs="Arial"/>
-                <w:b/>
-                <w:bCs/>
-              </w:rPr>
-              <w:t>1.</w:t>
-            </w:r>
-            <w:r>
-              <w:rPr>
-                <w:rFonts w:ascii="Arial" w:hAnsi="Arial" w:cs="Arial"/>
-              </w:rPr>
-              <w:t xml:space="preserve"> Identificar uma sequência numerada de tarefas que realizam o objetivo da atividade. </w:t>
-            </w:r>
-            <w:r>
-              <w:rPr>
-                <w:rFonts w:ascii="Arial" w:hAnsi="Arial" w:cs="Arial"/>
-              </w:rPr>
-              <w:t>&gt;</w:t>
+              </w:rPr>
+              <w:t>Verificar se datas do cronograma estão sendo cumpridas.</w:t>
+            </w:r>
+          </w:p>
+          <w:p>
+            <w:pPr>
+              <w:rPr>
+                <w:rFonts w:ascii="Arial" w:hAnsi="Arial" w:cs="Arial"/>
+              </w:rPr>
+            </w:pPr>
+            <w:r>
+              <w:rPr>
+                <w:rFonts w:ascii="Arial" w:hAnsi="Arial" w:cs="Arial"/>
+                <w:b/>
+              </w:rPr>
+              <w:t>1.b</w:t>
+            </w:r>
+            <w:r>
+              <w:rPr>
+                <w:rFonts w:ascii="Arial" w:hAnsi="Arial" w:cs="Arial"/>
+              </w:rPr>
+              <w:t xml:space="preserve"> Verificar se as tarefas do EAP estão sendo cumpridas.</w:t>
             </w:r>
           </w:p>
         </w:tc>
@@ -10724,8 +10138,10 @@
             <w:r>
               <w:rPr>
                 <w:rFonts w:ascii="Arial" w:hAnsi="Arial" w:cs="Arial"/>
-              </w:rPr>
-              <w:t>&lt;</w:t>
+                <w:b/>
+                <w:bCs/>
+              </w:rPr>
+              <w:t>2.</w:t>
             </w:r>
             <w:r>
               <w:rPr>
@@ -10736,22 +10152,8 @@
             <w:r>
               <w:rPr>
                 <w:rFonts w:ascii="Arial" w:hAnsi="Arial" w:cs="Arial"/>
-                <w:b/>
-                <w:bCs/>
-              </w:rPr>
-              <w:t>2.</w:t>
-            </w:r>
-            <w:r>
-              <w:rPr>
-                <w:rFonts w:ascii="Arial" w:hAnsi="Arial" w:cs="Arial"/>
-              </w:rPr>
-              <w:t xml:space="preserve"> Descrever cada tarefa como uma ação, com verbo no infinitivo. </w:t>
-            </w:r>
-            <w:r>
-              <w:rPr>
-                <w:rFonts w:ascii="Arial" w:hAnsi="Arial" w:cs="Arial"/>
-              </w:rPr>
-              <w:t>&gt;</w:t>
+              </w:rPr>
+              <w:t>Utilizar do Plano de Monitoramento para as verificações das tarefas 1.a e 1.b.</w:t>
             </w:r>
           </w:p>
         </w:tc>
@@ -10787,8 +10189,10 @@
             <w:r>
               <w:rPr>
                 <w:rFonts w:ascii="Arial" w:hAnsi="Arial" w:cs="Arial"/>
-              </w:rPr>
-              <w:t>&lt;</w:t>
+                <w:b/>
+                <w:bCs/>
+              </w:rPr>
+              <w:t>3.</w:t>
             </w:r>
             <w:r>
               <w:rPr>
@@ -10799,22 +10203,8 @@
             <w:r>
               <w:rPr>
                 <w:rFonts w:ascii="Arial" w:hAnsi="Arial" w:cs="Arial"/>
-                <w:b/>
-                <w:bCs/>
-              </w:rPr>
-              <w:t>3.</w:t>
-            </w:r>
-            <w:r>
-              <w:rPr>
-                <w:rFonts w:ascii="Arial" w:hAnsi="Arial" w:cs="Arial"/>
-              </w:rPr>
-              <w:t xml:space="preserve"> Toda tarefa é identificada por um número sequencial único na atividade. </w:t>
-            </w:r>
-            <w:r>
-              <w:rPr>
-                <w:rFonts w:ascii="Arial" w:hAnsi="Arial" w:cs="Arial"/>
-              </w:rPr>
-              <w:t>&gt;</w:t>
+              </w:rPr>
+              <w:t>Fazer replanejamentos ou mudanças nos artefatos quando necessários.</w:t>
             </w:r>
           </w:p>
         </w:tc>
@@ -10823,17 +10213,24 @@
         <w:tc>
           <w:tcPr>
             <w:tcW w:w="2404" w:type="dxa"/>
-            <w:vMerge/>
-            <w:hideMark/>
-          </w:tcPr>
-          <w:p>
-            <w:pPr>
-              <w:rPr>
-                <w:rFonts w:ascii="Arial" w:hAnsi="Arial" w:cs="Arial"/>
-                <w:b/>
-                <w:bCs/>
-              </w:rPr>
-            </w:pPr>
+            <w:hideMark/>
+          </w:tcPr>
+          <w:p>
+            <w:pPr>
+              <w:rPr>
+                <w:rFonts w:ascii="Arial" w:hAnsi="Arial" w:cs="Arial"/>
+                <w:b/>
+                <w:bCs/>
+              </w:rPr>
+            </w:pPr>
+            <w:r>
+              <w:rPr>
+                <w:rFonts w:ascii="Arial" w:hAnsi="Arial" w:cs="Arial"/>
+                <w:b/>
+                <w:bCs/>
+              </w:rPr>
+              <w:t>Pré-Condições</w:t>
+            </w:r>
           </w:p>
         </w:tc>
         <w:tc>
@@ -10851,72 +10248,7 @@
               <w:rPr>
                 <w:rFonts w:ascii="Arial" w:hAnsi="Arial" w:cs="Arial"/>
               </w:rPr>
-              <w:t>&lt;</w:t>
-            </w:r>
-            <w:r>
-              <w:rPr>
-                <w:rFonts w:ascii="Arial" w:hAnsi="Arial" w:cs="Arial"/>
-              </w:rPr>
-              <w:t> </w:t>
-            </w:r>
-            <w:r>
-              <w:rPr>
-                <w:rFonts w:ascii="Arial" w:hAnsi="Arial" w:cs="Arial"/>
-                <w:b/>
-                <w:bCs/>
-              </w:rPr>
-              <w:t>4.</w:t>
-            </w:r>
-            <w:r>
-              <w:rPr>
-                <w:rFonts w:ascii="Arial" w:hAnsi="Arial" w:cs="Arial"/>
-              </w:rPr>
-              <w:t> Algumas tarefas podem ser opcionais, e são denotadas pelo número sequencial seguido de uma expressão </w:t>
-            </w:r>
-            <w:r>
-              <w:rPr>
-                <w:rFonts w:ascii="Arial" w:hAnsi="Arial" w:cs="Arial"/>
-                <w:u w:val="single"/>
-              </w:rPr>
-              <w:t>entre colchetes</w:t>
-            </w:r>
-            <w:r>
-              <w:rPr>
-                <w:rFonts w:ascii="Arial" w:hAnsi="Arial" w:cs="Arial"/>
-              </w:rPr>
-              <w:t> que define uma </w:t>
-            </w:r>
-            <w:r>
-              <w:rPr>
-                <w:rFonts w:ascii="Arial" w:hAnsi="Arial" w:cs="Arial"/>
-                <w:u w:val="single"/>
-              </w:rPr>
-              <w:t>condição</w:t>
-            </w:r>
-            <w:r>
-              <w:rPr>
-                <w:rFonts w:ascii="Arial" w:hAnsi="Arial" w:cs="Arial"/>
-              </w:rPr>
-              <w:t> para execução da ação. Exemplo: 2. [</w:t>
-            </w:r>
-            <w:r>
-              <w:rPr>
-                <w:rFonts w:ascii="Arial" w:hAnsi="Arial" w:cs="Arial"/>
-                <w:u w:val="single"/>
-              </w:rPr>
-              <w:t>Forma de Pagamento não é em dinheiro</w:t>
-            </w:r>
-            <w:r>
-              <w:rPr>
-                <w:rFonts w:ascii="Arial" w:hAnsi="Arial" w:cs="Arial"/>
-              </w:rPr>
-              <w:t xml:space="preserve">] Verificar a situação do crédito do cliente. </w:t>
-            </w:r>
-            <w:r>
-              <w:rPr>
-                <w:rFonts w:ascii="Arial" w:hAnsi="Arial" w:cs="Arial"/>
-              </w:rPr>
-              <w:t>&gt;</w:t>
+              <w:t>Plano de Monitoramento previamente pronto.</w:t>
             </w:r>
           </w:p>
         </w:tc>
@@ -10925,17 +10257,24 @@
         <w:tc>
           <w:tcPr>
             <w:tcW w:w="2404" w:type="dxa"/>
-            <w:vMerge/>
-            <w:hideMark/>
-          </w:tcPr>
-          <w:p>
-            <w:pPr>
-              <w:rPr>
-                <w:rFonts w:ascii="Arial" w:hAnsi="Arial" w:cs="Arial"/>
-                <w:b/>
-                <w:bCs/>
-              </w:rPr>
-            </w:pPr>
+            <w:hideMark/>
+          </w:tcPr>
+          <w:p>
+            <w:pPr>
+              <w:rPr>
+                <w:rFonts w:ascii="Arial" w:hAnsi="Arial" w:cs="Arial"/>
+                <w:b/>
+                <w:bCs/>
+              </w:rPr>
+            </w:pPr>
+            <w:r>
+              <w:rPr>
+                <w:rFonts w:ascii="Arial" w:hAnsi="Arial" w:cs="Arial"/>
+                <w:b/>
+                <w:bCs/>
+              </w:rPr>
+              <w:t>Entradas</w:t>
+            </w:r>
           </w:p>
         </w:tc>
         <w:tc>
@@ -10953,33 +10292,33 @@
               <w:rPr>
                 <w:rFonts w:ascii="Arial" w:hAnsi="Arial" w:cs="Arial"/>
               </w:rPr>
-              <w:t>&lt;</w:t>
-            </w:r>
-            <w:r>
-              <w:rPr>
-                <w:rFonts w:ascii="Arial" w:hAnsi="Arial" w:cs="Arial"/>
-              </w:rPr>
-              <w:t> </w:t>
-            </w:r>
-            <w:r>
-              <w:rPr>
-                <w:rFonts w:ascii="Arial" w:hAnsi="Arial" w:cs="Arial"/>
-                <w:b/>
-                <w:bCs/>
-              </w:rPr>
-              <w:t>5.</w:t>
-            </w:r>
-            <w:r>
-              <w:rPr>
-                <w:rFonts w:ascii="Arial" w:hAnsi="Arial" w:cs="Arial"/>
-              </w:rPr>
-              <w:t xml:space="preserve"> Algumas tarefas podem ser executadas em paralelo, ou de forma concorrente, dentro da atividade, e são denotadas pelo mesmo número sequencial, seguido de uma letra. Exemplo: as ações 2.a e 2.b podem ser executadas em paralelo dentro da atividade logo após a ação 1. </w:t>
-            </w:r>
-            <w:r>
-              <w:rPr>
-                <w:rFonts w:ascii="Arial" w:hAnsi="Arial" w:cs="Arial"/>
-              </w:rPr>
-              <w:t>&gt;</w:t>
+              <w:t>Plano de Monitoramento;</w:t>
+            </w:r>
+          </w:p>
+          <w:p>
+            <w:pPr>
+              <w:rPr>
+                <w:rFonts w:ascii="Arial" w:hAnsi="Arial" w:cs="Arial"/>
+              </w:rPr>
+            </w:pPr>
+            <w:r>
+              <w:rPr>
+                <w:rFonts w:ascii="Arial" w:hAnsi="Arial" w:cs="Arial"/>
+              </w:rPr>
+              <w:t>Cronograma;</w:t>
+            </w:r>
+          </w:p>
+          <w:p>
+            <w:pPr>
+              <w:rPr>
+                <w:rFonts w:ascii="Arial" w:hAnsi="Arial" w:cs="Arial"/>
+              </w:rPr>
+            </w:pPr>
+            <w:r>
+              <w:rPr>
+                <w:rFonts w:ascii="Arial" w:hAnsi="Arial" w:cs="Arial"/>
+              </w:rPr>
+              <w:t>EAP.</w:t>
             </w:r>
           </w:p>
         </w:tc>
@@ -11004,7 +10343,7 @@
                 <w:b/>
                 <w:bCs/>
               </w:rPr>
-              <w:t>Pré-Condições</w:t>
+              <w:t>Critérios de Saída</w:t>
             </w:r>
           </w:p>
         </w:tc>
@@ -11023,19 +10362,7 @@
               <w:rPr>
                 <w:rFonts w:ascii="Arial" w:hAnsi="Arial" w:cs="Arial"/>
               </w:rPr>
-              <w:t>&lt;</w:t>
-            </w:r>
-            <w:r>
-              <w:rPr>
-                <w:rFonts w:ascii="Arial" w:hAnsi="Arial" w:cs="Arial"/>
-              </w:rPr>
-              <w:t xml:space="preserve"> Estabelecer as condições para que a atividade possa ser iniciada. Se não houver critérios definidos informar: “Nenhum critério específico”. Exemplo: “Início da atividade aprovado pela Direção. </w:t>
-            </w:r>
-            <w:r>
-              <w:rPr>
-                <w:rFonts w:ascii="Arial" w:hAnsi="Arial" w:cs="Arial"/>
-              </w:rPr>
-              <w:t>&gt;</w:t>
+              <w:t>Projeto Encerrado.</w:t>
             </w:r>
           </w:p>
         </w:tc>
@@ -11060,7 +10387,7 @@
                 <w:b/>
                 <w:bCs/>
               </w:rPr>
-              <w:t>Entradas</w:t>
+              <w:t>Produtos</w:t>
             </w:r>
           </w:p>
         </w:tc>
@@ -11079,19 +10406,7 @@
               <w:rPr>
                 <w:rFonts w:ascii="Arial" w:hAnsi="Arial" w:cs="Arial"/>
               </w:rPr>
-              <w:t>&lt;</w:t>
-            </w:r>
-            <w:r>
-              <w:rPr>
-                <w:rFonts w:ascii="Arial" w:hAnsi="Arial" w:cs="Arial"/>
-              </w:rPr>
-              <w:t xml:space="preserve"> Definir os artefatos de entrada para a atividade. Devem ser definidas todas as entradas, mesmo aquelas que não são exigidas em alguma alternativa de execução da atividade. Um artefato que é definido por um meta-documento (isto é, um template”), deve ser sublinhado e deve possuir um hiperlink apontando para o respectivo meta-documento. Os insumos devem ser referenciados nas tarefas que os utilizam. Por exemplo: a tarefa “1. Consultar a Lista Negra de Crédito para aprovar o cadastro do cliente.” referencia o artefato “Lista Negra de Crédito” que deve estar nos insumos da atividade. </w:t>
-            </w:r>
-            <w:r>
-              <w:rPr>
-                <w:rFonts w:ascii="Arial" w:hAnsi="Arial" w:cs="Arial"/>
-              </w:rPr>
-              <w:t>&gt;</w:t>
+              <w:t>Nenhum produto específico.</w:t>
             </w:r>
           </w:p>
         </w:tc>
@@ -11116,7 +10431,7 @@
                 <w:b/>
                 <w:bCs/>
               </w:rPr>
-              <w:t>Critérios de Saída</w:t>
+              <w:t>Ferramentas</w:t>
             </w:r>
           </w:p>
         </w:tc>
@@ -11135,132 +10450,10 @@
               <w:rPr>
                 <w:rFonts w:ascii="Arial" w:hAnsi="Arial" w:cs="Arial"/>
               </w:rPr>
-              <w:t>&lt;</w:t>
-            </w:r>
-            <w:r>
-              <w:rPr>
-                <w:rFonts w:ascii="Arial" w:hAnsi="Arial" w:cs="Arial"/>
-              </w:rPr>
-              <w:t xml:space="preserve"> Estabelecem as condições para que a atividade possa ser encerrada. Se não houver critérios definidos informar: “Nenhum critério específico”. Exemplo: “Plano de Projeto aprovado pela Direção”. </w:t>
-            </w:r>
-            <w:r>
-              <w:rPr>
-                <w:rFonts w:ascii="Arial" w:hAnsi="Arial" w:cs="Arial"/>
-              </w:rPr>
-              <w:t>&gt;</w:t>
-            </w:r>
-          </w:p>
-        </w:tc>
-      </w:tr>
-      <w:tr>
-        <w:tc>
-          <w:tcPr>
-            <w:tcW w:w="2404" w:type="dxa"/>
-            <w:hideMark/>
-          </w:tcPr>
-          <w:p>
-            <w:pPr>
-              <w:rPr>
-                <w:rFonts w:ascii="Arial" w:hAnsi="Arial" w:cs="Arial"/>
-                <w:b/>
-                <w:bCs/>
-              </w:rPr>
-            </w:pPr>
-            <w:r>
-              <w:rPr>
-                <w:rFonts w:ascii="Arial" w:hAnsi="Arial" w:cs="Arial"/>
-                <w:b/>
-                <w:bCs/>
-              </w:rPr>
-              <w:t>Produtos</w:t>
-            </w:r>
-          </w:p>
-        </w:tc>
-        <w:tc>
-          <w:tcPr>
-            <w:tcW w:w="7377" w:type="dxa"/>
-            <w:hideMark/>
-          </w:tcPr>
-          <w:p>
-            <w:pPr>
-              <w:rPr>
-                <w:rFonts w:ascii="Arial" w:hAnsi="Arial" w:cs="Arial"/>
-              </w:rPr>
-            </w:pPr>
-            <w:r>
-              <w:rPr>
-                <w:rFonts w:ascii="Arial" w:hAnsi="Arial" w:cs="Arial"/>
-              </w:rPr>
-              <w:t>&lt;</w:t>
-            </w:r>
-            <w:r>
-              <w:rPr>
-                <w:rFonts w:ascii="Arial" w:hAnsi="Arial" w:cs="Arial"/>
-              </w:rPr>
-              <w:t xml:space="preserve"> Definem os artefatos de saída, gerados pela atividade. Esses artefatos devem ser referenciados pelas tarefas da Atividade que os produzem. Um artefato que é definido por um meta-documento (isto é, um “template”), deve ser sublinhado e deve possuir um hiperlink apontando para o respectivo meta-documento. Exemplo: “3. Criar a EAP do projeto”. Neste exemplo, EAP é um artefato de saída da atividade, definido por um template. </w:t>
-            </w:r>
-            <w:r>
-              <w:rPr>
-                <w:rFonts w:ascii="Arial" w:hAnsi="Arial" w:cs="Arial"/>
-              </w:rPr>
-              <w:t>&gt;</w:t>
-            </w:r>
-          </w:p>
-        </w:tc>
-      </w:tr>
-      <w:tr>
-        <w:tc>
-          <w:tcPr>
-            <w:tcW w:w="2404" w:type="dxa"/>
-            <w:hideMark/>
-          </w:tcPr>
-          <w:p>
-            <w:pPr>
-              <w:rPr>
-                <w:rFonts w:ascii="Arial" w:hAnsi="Arial" w:cs="Arial"/>
-                <w:b/>
-                <w:bCs/>
-              </w:rPr>
-            </w:pPr>
-            <w:r>
-              <w:rPr>
-                <w:rFonts w:ascii="Arial" w:hAnsi="Arial" w:cs="Arial"/>
-                <w:b/>
-                <w:bCs/>
-              </w:rPr>
-              <w:t>Ferramentas</w:t>
-            </w:r>
-          </w:p>
-        </w:tc>
-        <w:tc>
-          <w:tcPr>
-            <w:tcW w:w="7377" w:type="dxa"/>
-            <w:hideMark/>
-          </w:tcPr>
-          <w:p>
-            <w:pPr>
-              <w:rPr>
-                <w:rFonts w:ascii="Arial" w:hAnsi="Arial" w:cs="Arial"/>
-              </w:rPr>
-            </w:pPr>
-            <w:r>
-              <w:rPr>
-                <w:rFonts w:ascii="Arial" w:hAnsi="Arial" w:cs="Arial"/>
-              </w:rPr>
-              <w:t>&lt;</w:t>
-            </w:r>
-            <w:r>
-              <w:rPr>
-                <w:rFonts w:ascii="Arial" w:hAnsi="Arial" w:cs="Arial"/>
-              </w:rPr>
-              <w:t xml:space="preserve"> Define as ferramentas de apoio utilizadas na execução da atividade. Exemplos: softwares, equipamentos específicos (leitor de código de barras, por exemplo). </w:t>
-            </w:r>
-            <w:r>
-              <w:rPr>
-                <w:rFonts w:ascii="Arial" w:hAnsi="Arial" w:cs="Arial"/>
-              </w:rPr>
-              <w:t>&gt;</w:t>
-            </w:r>
+              <w:t>Planilha de Checklist.</w:t>
+            </w:r>
+            <w:bookmarkStart w:id="0" w:name="_GoBack"/>
+            <w:bookmarkEnd w:id="0"/>
           </w:p>
         </w:tc>
       </w:tr>

</xml_diff>

<commit_message>
Definição das Comunicações do GPR.
Definições das comunicações principais do GPR.
</commit_message>
<xml_diff>
--- a/Artefatos de Documentação/Processo Genérico/2-Gerencia de Projeto/Processo Genérico Gerência de Projeto - GPR.docx
+++ b/Artefatos de Documentação/Processo Genérico/2-Gerencia de Projeto/Processo Genérico Gerência de Projeto - GPR.docx
@@ -1,6 +1,6 @@
 
 <file path=word/document.xml><?xml version="1.0" encoding="utf-8"?>
-<w:document xmlns:wpc="http://schemas.microsoft.com/office/word/2010/wordprocessingCanvas" xmlns:mo="http://schemas.microsoft.com/office/mac/office/2008/main" xmlns:mc="http://schemas.openxmlformats.org/markup-compatibility/2006" xmlns:mv="urn:schemas-microsoft-com:mac:vml" xmlns:o="urn:schemas-microsoft-com:office:office" xmlns:r="http://schemas.openxmlformats.org/officeDocument/2006/relationships" xmlns:m="http://schemas.openxmlformats.org/officeDocument/2006/math" xmlns:v="urn:schemas-microsoft-com:vml" xmlns:wp14="http://schemas.microsoft.com/office/word/2010/wordprocessingDrawing" xmlns:wp="http://schemas.openxmlformats.org/drawingml/2006/wordprocessingDrawing" xmlns:w10="urn:schemas-microsoft-com:office:word" xmlns:w="http://schemas.openxmlformats.org/wordprocessingml/2006/main" xmlns:w14="http://schemas.microsoft.com/office/word/2010/wordml" xmlns:w15="http://schemas.microsoft.com/office/word/2012/wordml" xmlns:wpg="http://schemas.microsoft.com/office/word/2010/wordprocessingGroup" xmlns:wpi="http://schemas.microsoft.com/office/word/2010/wordprocessingInk" xmlns:wne="http://schemas.microsoft.com/office/word/2006/wordml" xmlns:wps="http://schemas.microsoft.com/office/word/2010/wordprocessingShape" mc:Ignorable="w14 w15 wp14">
+<w:document xmlns:wpc="http://schemas.microsoft.com/office/word/2010/wordprocessingCanvas" xmlns:mc="http://schemas.openxmlformats.org/markup-compatibility/2006" xmlns:o="urn:schemas-microsoft-com:office:office" xmlns:r="http://schemas.openxmlformats.org/officeDocument/2006/relationships" xmlns:m="http://schemas.openxmlformats.org/officeDocument/2006/math" xmlns:v="urn:schemas-microsoft-com:vml" xmlns:wp14="http://schemas.microsoft.com/office/word/2010/wordprocessingDrawing" xmlns:wp="http://schemas.openxmlformats.org/drawingml/2006/wordprocessingDrawing" xmlns:w10="urn:schemas-microsoft-com:office:word" xmlns:w="http://schemas.openxmlformats.org/wordprocessingml/2006/main" xmlns:w14="http://schemas.microsoft.com/office/word/2010/wordml" xmlns:w15="http://schemas.microsoft.com/office/word/2012/wordml" xmlns:wpg="http://schemas.microsoft.com/office/word/2010/wordprocessingGroup" xmlns:wpi="http://schemas.microsoft.com/office/word/2010/wordprocessingInk" xmlns:wne="http://schemas.microsoft.com/office/word/2006/wordml" xmlns:wps="http://schemas.microsoft.com/office/word/2010/wordprocessingShape" mc:Ignorable="w14 w15 wp14">
   <w:body>
     <w:p>
       <w:pPr>
@@ -2329,46 +2329,14 @@
       <w:pPr>
         <w:pStyle w:val="PargrafodaLista"/>
         <w:ind w:left="360"/>
-        <w:jc w:val="both"/>
-        <w:rPr>
-          <w:rFonts w:ascii="Arial" w:hAnsi="Arial" w:cs="Arial"/>
-        </w:rPr>
-      </w:pPr>
-      <w:r>
-        <w:rPr>
-          <w:rFonts w:ascii="Arial" w:hAnsi="Arial" w:cs="Arial"/>
-        </w:rPr>
-        <w:t xml:space="preserve">&lt;Definir </w:t>
-      </w:r>
-      <w:r>
-        <w:rPr>
-          <w:rFonts w:ascii="Arial" w:hAnsi="Arial" w:cs="Arial"/>
-        </w:rPr>
-        <w:t>as comunicações relevantes para o processo</w:t>
-      </w:r>
-      <w:r>
-        <w:rPr>
-          <w:rFonts w:ascii="Arial" w:hAnsi="Arial" w:cs="Arial"/>
-        </w:rPr>
-        <w:t>&gt;</w:t>
-      </w:r>
-    </w:p>
-    <w:p>
-      <w:pPr>
-        <w:pStyle w:val="PargrafodaLista"/>
-        <w:ind w:left="360"/>
-        <w:jc w:val="both"/>
-        <w:rPr>
-          <w:rFonts w:ascii="Arial" w:hAnsi="Arial" w:cs="Arial"/>
-        </w:rPr>
-      </w:pPr>
-      <w:r>
         <w:rPr>
           <w:rFonts w:ascii="Arial" w:hAnsi="Arial" w:cs="Arial"/>
           <w:b/>
+          <w:bCs/>
+          <w:sz w:val="32"/>
+          <w:szCs w:val="32"/>
         </w:rPr>
-        <w:t>Modelo:</w:t>
-      </w:r>
+      </w:pPr>
     </w:p>
     <w:tbl>
       <w:tblPr>
@@ -2438,7 +2406,7 @@
                 <w:sz w:val="22"/>
                 <w:szCs w:val="22"/>
               </w:rPr>
-              <w:t>&lt;Nome da Comunicação&gt;</w:t>
+              <w:t>Declaração do escopo.</w:t>
             </w:r>
           </w:p>
         </w:tc>
@@ -2500,7 +2468,17 @@
                 <w:sz w:val="22"/>
                 <w:szCs w:val="22"/>
               </w:rPr>
-              <w:t>&lt;Papel responsável pela emissão da comunicação&gt;</w:t>
+              <w:t>Gerente de Projeto</w:t>
+            </w:r>
+            <w:r>
+              <w:rPr>
+                <w:rStyle w:val="Forte"/>
+                <w:rFonts w:ascii="Arial" w:hAnsi="Arial" w:cs="Arial"/>
+                <w:b w:val="0"/>
+                <w:sz w:val="22"/>
+                <w:szCs w:val="22"/>
+              </w:rPr>
+              <w:t>.</w:t>
             </w:r>
           </w:p>
         </w:tc>
@@ -2559,29 +2537,17 @@
                 <w:sz w:val="22"/>
                 <w:szCs w:val="22"/>
               </w:rPr>
-              <w:t xml:space="preserve">&lt;Papeis </w:t>
-            </w:r>
-            <w:proofErr w:type="spellStart"/>
-            <w:r>
-              <w:rPr>
-                <w:rStyle w:val="Forte"/>
-                <w:rFonts w:ascii="Arial" w:hAnsi="Arial" w:cs="Arial"/>
-                <w:b w:val="0"/>
-                <w:sz w:val="22"/>
-                <w:szCs w:val="22"/>
-              </w:rPr>
-              <w:t>receptors</w:t>
-            </w:r>
-            <w:proofErr w:type="spellEnd"/>
-            <w:r>
-              <w:rPr>
-                <w:rStyle w:val="Forte"/>
-                <w:rFonts w:ascii="Arial" w:hAnsi="Arial" w:cs="Arial"/>
-                <w:b w:val="0"/>
-                <w:sz w:val="22"/>
-                <w:szCs w:val="22"/>
-              </w:rPr>
-              <w:t xml:space="preserve"> da comunicação&gt;</w:t>
+              <w:t xml:space="preserve">Equipe </w:t>
+            </w:r>
+            <w:r>
+              <w:rPr>
+                <w:rStyle w:val="Forte"/>
+                <w:rFonts w:ascii="Arial" w:hAnsi="Arial" w:cs="Arial"/>
+                <w:b w:val="0"/>
+                <w:sz w:val="22"/>
+                <w:szCs w:val="22"/>
+              </w:rPr>
+              <w:t>do Projeto.</w:t>
             </w:r>
           </w:p>
         </w:tc>
@@ -2640,7 +2606,7 @@
                 <w:sz w:val="22"/>
                 <w:szCs w:val="22"/>
               </w:rPr>
-              <w:t>&lt;Mensagem comunicada&gt;</w:t>
+              <w:t>Determinar qual trabalho será realizado e quais entregas produzidas.</w:t>
             </w:r>
           </w:p>
         </w:tc>
@@ -2699,14 +2665,26 @@
                 <w:sz w:val="22"/>
                 <w:szCs w:val="22"/>
               </w:rPr>
-              <w:t>&lt;Forma de comunicação&gt;</w:t>
+              <w:t>Declaração do e</w:t>
+            </w:r>
+            <w:bookmarkStart w:id="0" w:name="_GoBack"/>
+            <w:bookmarkEnd w:id="0"/>
+            <w:r>
+              <w:rPr>
+                <w:rStyle w:val="Forte"/>
+                <w:rFonts w:ascii="Arial" w:hAnsi="Arial" w:cs="Arial"/>
+                <w:b w:val="0"/>
+                <w:sz w:val="22"/>
+                <w:szCs w:val="22"/>
+              </w:rPr>
+              <w:t>scopo do projeto.</w:t>
             </w:r>
           </w:p>
         </w:tc>
       </w:tr>
       <w:tr>
         <w:trPr>
-          <w:trHeight w:val="387"/>
+          <w:trHeight w:val="220"/>
         </w:trPr>
         <w:tc>
           <w:tcPr>
@@ -2740,45 +2718,2162 @@
           </w:tcPr>
           <w:p>
             <w:pPr>
+              <w:rPr>
+                <w:rStyle w:val="Forte"/>
+                <w:rFonts w:ascii="Arial" w:hAnsi="Arial" w:cs="Arial"/>
+                <w:b w:val="0"/>
+                <w:sz w:val="22"/>
+                <w:szCs w:val="22"/>
+              </w:rPr>
+            </w:pPr>
+            <w:r>
+              <w:rPr>
+                <w:rStyle w:val="Forte"/>
+                <w:rFonts w:ascii="Arial" w:hAnsi="Arial" w:cs="Arial"/>
+                <w:b w:val="0"/>
+                <w:sz w:val="22"/>
+                <w:szCs w:val="22"/>
+              </w:rPr>
+              <w:t>Planejamento</w:t>
+            </w:r>
+            <w:r>
+              <w:rPr>
+                <w:rStyle w:val="Forte"/>
+                <w:rFonts w:ascii="Arial" w:hAnsi="Arial" w:cs="Arial"/>
+                <w:b w:val="0"/>
+                <w:sz w:val="22"/>
+                <w:szCs w:val="22"/>
+              </w:rPr>
+              <w:t xml:space="preserve"> </w:t>
+            </w:r>
+            <w:r>
+              <w:rPr>
+                <w:rStyle w:val="Forte"/>
+                <w:rFonts w:ascii="Arial" w:hAnsi="Arial" w:cs="Arial"/>
+                <w:b w:val="0"/>
+                <w:sz w:val="22"/>
+                <w:szCs w:val="22"/>
+              </w:rPr>
+              <w:t>e atualizações durante o projeto</w:t>
+            </w:r>
+            <w:r>
+              <w:rPr>
+                <w:rStyle w:val="Forte"/>
+                <w:rFonts w:ascii="Arial" w:hAnsi="Arial" w:cs="Arial"/>
+                <w:b w:val="0"/>
+                <w:sz w:val="22"/>
+                <w:szCs w:val="22"/>
+              </w:rPr>
+              <w:t>.</w:t>
+            </w:r>
+          </w:p>
+        </w:tc>
+      </w:tr>
+    </w:tbl>
+    <w:p>
+      <w:pPr>
+        <w:pStyle w:val="PargrafodaLista"/>
+        <w:ind w:left="360"/>
+        <w:rPr>
+          <w:rStyle w:val="Forte"/>
+          <w:rFonts w:ascii="Arial" w:hAnsi="Arial" w:cs="Arial"/>
+          <w:sz w:val="32"/>
+          <w:szCs w:val="32"/>
+        </w:rPr>
+      </w:pPr>
+    </w:p>
+    <w:tbl>
+      <w:tblPr>
+        <w:tblStyle w:val="Tabelacomgrade"/>
+        <w:tblW w:w="10069" w:type="dxa"/>
+        <w:tblInd w:w="360" w:type="dxa"/>
+        <w:tblLook w:val="04A0" w:firstRow="1" w:lastRow="0" w:firstColumn="1" w:lastColumn="0" w:noHBand="0" w:noVBand="1"/>
+      </w:tblPr>
+      <w:tblGrid>
+        <w:gridCol w:w="2583"/>
+        <w:gridCol w:w="7486"/>
+      </w:tblGrid>
+      <w:tr>
+        <w:trPr>
+          <w:trHeight w:val="367"/>
+        </w:trPr>
+        <w:tc>
+          <w:tcPr>
+            <w:tcW w:w="2583" w:type="dxa"/>
+          </w:tcPr>
+          <w:p>
+            <w:pPr>
               <w:pStyle w:val="PargrafodaLista"/>
               <w:ind w:left="0"/>
               <w:rPr>
                 <w:rStyle w:val="Forte"/>
                 <w:rFonts w:ascii="Arial" w:hAnsi="Arial" w:cs="Arial"/>
-                <w:b w:val="0"/>
-                <w:sz w:val="22"/>
-                <w:szCs w:val="22"/>
-              </w:rPr>
-            </w:pPr>
-            <w:r>
-              <w:rPr>
-                <w:rStyle w:val="Forte"/>
-                <w:rFonts w:ascii="Arial" w:hAnsi="Arial" w:cs="Arial"/>
-                <w:b w:val="0"/>
-                <w:sz w:val="22"/>
-                <w:szCs w:val="22"/>
-              </w:rPr>
-              <w:t>&lt;Quando a comunicaçã</w:t>
-            </w:r>
-            <w:r>
-              <w:rPr>
-                <w:rStyle w:val="Forte"/>
-                <w:rFonts w:ascii="Arial" w:hAnsi="Arial" w:cs="Arial"/>
-                <w:b w:val="0"/>
-                <w:sz w:val="22"/>
-                <w:szCs w:val="22"/>
-              </w:rPr>
-              <w:t>o deve ocorr</w:t>
-            </w:r>
-            <w:r>
-              <w:rPr>
-                <w:rStyle w:val="Forte"/>
-                <w:rFonts w:ascii="Arial" w:hAnsi="Arial" w:cs="Arial"/>
-                <w:b w:val="0"/>
-                <w:sz w:val="22"/>
-                <w:szCs w:val="22"/>
-              </w:rPr>
-              <w:t>er&gt;</w:t>
+                <w:sz w:val="22"/>
+                <w:szCs w:val="22"/>
+              </w:rPr>
+            </w:pPr>
+            <w:r>
+              <w:rPr>
+                <w:rStyle w:val="Forte"/>
+                <w:rFonts w:ascii="Arial" w:hAnsi="Arial" w:cs="Arial"/>
+                <w:sz w:val="22"/>
+                <w:szCs w:val="22"/>
+              </w:rPr>
+              <w:t>Comunicação</w:t>
+            </w:r>
+          </w:p>
+        </w:tc>
+        <w:tc>
+          <w:tcPr>
+            <w:tcW w:w="7486" w:type="dxa"/>
+          </w:tcPr>
+          <w:p>
+            <w:pPr>
+              <w:pStyle w:val="PargrafodaLista"/>
+              <w:tabs>
+                <w:tab w:val="left" w:pos="1820"/>
+              </w:tabs>
+              <w:ind w:left="0"/>
+              <w:rPr>
+                <w:rStyle w:val="Forte"/>
+                <w:rFonts w:ascii="Arial" w:hAnsi="Arial" w:cs="Arial"/>
+                <w:b w:val="0"/>
+                <w:sz w:val="22"/>
+                <w:szCs w:val="22"/>
+              </w:rPr>
+            </w:pPr>
+            <w:r>
+              <w:rPr>
+                <w:rStyle w:val="Forte"/>
+                <w:rFonts w:ascii="Arial" w:hAnsi="Arial" w:cs="Arial"/>
+                <w:b w:val="0"/>
+                <w:sz w:val="22"/>
+                <w:szCs w:val="22"/>
+              </w:rPr>
+              <w:t>Plano de Projeto.</w:t>
+            </w:r>
+          </w:p>
+        </w:tc>
+      </w:tr>
+      <w:tr>
+        <w:trPr>
+          <w:trHeight w:val="367"/>
+        </w:trPr>
+        <w:tc>
+          <w:tcPr>
+            <w:tcW w:w="2583" w:type="dxa"/>
+          </w:tcPr>
+          <w:p>
+            <w:pPr>
+              <w:pStyle w:val="PargrafodaLista"/>
+              <w:ind w:left="0"/>
+              <w:rPr>
+                <w:rStyle w:val="Forte"/>
+                <w:rFonts w:ascii="Arial" w:hAnsi="Arial" w:cs="Arial"/>
+                <w:sz w:val="22"/>
+                <w:szCs w:val="22"/>
+              </w:rPr>
+            </w:pPr>
+            <w:r>
+              <w:rPr>
+                <w:rStyle w:val="Forte"/>
+                <w:rFonts w:ascii="Arial" w:hAnsi="Arial" w:cs="Arial"/>
+                <w:sz w:val="22"/>
+                <w:szCs w:val="22"/>
+              </w:rPr>
+              <w:t>Emissor</w:t>
+            </w:r>
+          </w:p>
+        </w:tc>
+        <w:tc>
+          <w:tcPr>
+            <w:tcW w:w="7486" w:type="dxa"/>
+          </w:tcPr>
+          <w:p>
+            <w:pPr>
+              <w:pStyle w:val="PargrafodaLista"/>
+              <w:tabs>
+                <w:tab w:val="left" w:pos="1820"/>
+              </w:tabs>
+              <w:ind w:left="0"/>
+              <w:rPr>
+                <w:rStyle w:val="Forte"/>
+                <w:rFonts w:ascii="Arial" w:hAnsi="Arial" w:cs="Arial"/>
+                <w:b w:val="0"/>
+                <w:sz w:val="22"/>
+                <w:szCs w:val="22"/>
+              </w:rPr>
+            </w:pPr>
+            <w:r>
+              <w:rPr>
+                <w:rStyle w:val="Forte"/>
+                <w:rFonts w:ascii="Arial" w:hAnsi="Arial" w:cs="Arial"/>
+                <w:b w:val="0"/>
+                <w:sz w:val="22"/>
+                <w:szCs w:val="22"/>
+              </w:rPr>
+              <w:t>Gerente de Projeto.</w:t>
+            </w:r>
+          </w:p>
+        </w:tc>
+      </w:tr>
+      <w:tr>
+        <w:trPr>
+          <w:trHeight w:val="367"/>
+        </w:trPr>
+        <w:tc>
+          <w:tcPr>
+            <w:tcW w:w="2583" w:type="dxa"/>
+          </w:tcPr>
+          <w:p>
+            <w:pPr>
+              <w:pStyle w:val="PargrafodaLista"/>
+              <w:ind w:left="0"/>
+              <w:rPr>
+                <w:rStyle w:val="Forte"/>
+                <w:rFonts w:ascii="Arial" w:hAnsi="Arial" w:cs="Arial"/>
+                <w:sz w:val="22"/>
+                <w:szCs w:val="22"/>
+              </w:rPr>
+            </w:pPr>
+            <w:r>
+              <w:rPr>
+                <w:rStyle w:val="Forte"/>
+                <w:rFonts w:ascii="Arial" w:hAnsi="Arial" w:cs="Arial"/>
+                <w:sz w:val="22"/>
+                <w:szCs w:val="22"/>
+              </w:rPr>
+              <w:t xml:space="preserve">Receptores </w:t>
+            </w:r>
+          </w:p>
+        </w:tc>
+        <w:tc>
+          <w:tcPr>
+            <w:tcW w:w="7486" w:type="dxa"/>
+          </w:tcPr>
+          <w:p>
+            <w:pPr>
+              <w:pStyle w:val="PargrafodaLista"/>
+              <w:ind w:left="0"/>
+              <w:rPr>
+                <w:rStyle w:val="Forte"/>
+                <w:rFonts w:ascii="Arial" w:hAnsi="Arial" w:cs="Arial"/>
+                <w:b w:val="0"/>
+                <w:sz w:val="22"/>
+                <w:szCs w:val="22"/>
+              </w:rPr>
+            </w:pPr>
+            <w:r>
+              <w:rPr>
+                <w:rStyle w:val="Forte"/>
+                <w:rFonts w:ascii="Arial" w:hAnsi="Arial" w:cs="Arial"/>
+                <w:b w:val="0"/>
+                <w:sz w:val="22"/>
+                <w:szCs w:val="22"/>
+              </w:rPr>
+              <w:t>Equipe do Projeto.</w:t>
+            </w:r>
+          </w:p>
+        </w:tc>
+      </w:tr>
+      <w:tr>
+        <w:trPr>
+          <w:trHeight w:val="347"/>
+        </w:trPr>
+        <w:tc>
+          <w:tcPr>
+            <w:tcW w:w="2583" w:type="dxa"/>
+          </w:tcPr>
+          <w:p>
+            <w:pPr>
+              <w:pStyle w:val="PargrafodaLista"/>
+              <w:ind w:left="0"/>
+              <w:rPr>
+                <w:rStyle w:val="Forte"/>
+                <w:rFonts w:ascii="Arial" w:hAnsi="Arial" w:cs="Arial"/>
+                <w:sz w:val="22"/>
+                <w:szCs w:val="22"/>
+              </w:rPr>
+            </w:pPr>
+            <w:r>
+              <w:rPr>
+                <w:rStyle w:val="Forte"/>
+                <w:rFonts w:ascii="Arial" w:hAnsi="Arial" w:cs="Arial"/>
+                <w:sz w:val="22"/>
+                <w:szCs w:val="22"/>
+              </w:rPr>
+              <w:t>Mensagem</w:t>
+            </w:r>
+          </w:p>
+        </w:tc>
+        <w:tc>
+          <w:tcPr>
+            <w:tcW w:w="7486" w:type="dxa"/>
+          </w:tcPr>
+          <w:p>
+            <w:pPr>
+              <w:pStyle w:val="PargrafodaLista"/>
+              <w:ind w:left="0"/>
+              <w:rPr>
+                <w:rStyle w:val="Forte"/>
+                <w:rFonts w:ascii="Arial" w:hAnsi="Arial" w:cs="Arial"/>
+                <w:b w:val="0"/>
+                <w:sz w:val="22"/>
+                <w:szCs w:val="22"/>
+              </w:rPr>
+            </w:pPr>
+            <w:r>
+              <w:rPr>
+                <w:rStyle w:val="Forte"/>
+                <w:rFonts w:ascii="Arial" w:hAnsi="Arial" w:cs="Arial"/>
+                <w:b w:val="0"/>
+                <w:sz w:val="22"/>
+                <w:szCs w:val="22"/>
+              </w:rPr>
+              <w:t>Guiar toda equipe do projeto em como executar, controlar, monitorar e encerrar o projeto.</w:t>
+            </w:r>
+          </w:p>
+        </w:tc>
+      </w:tr>
+      <w:tr>
+        <w:trPr>
+          <w:trHeight w:val="367"/>
+        </w:trPr>
+        <w:tc>
+          <w:tcPr>
+            <w:tcW w:w="2583" w:type="dxa"/>
+          </w:tcPr>
+          <w:p>
+            <w:pPr>
+              <w:pStyle w:val="PargrafodaLista"/>
+              <w:ind w:left="0"/>
+              <w:rPr>
+                <w:rStyle w:val="Forte"/>
+                <w:rFonts w:ascii="Arial" w:hAnsi="Arial" w:cs="Arial"/>
+                <w:sz w:val="22"/>
+                <w:szCs w:val="22"/>
+              </w:rPr>
+            </w:pPr>
+            <w:r>
+              <w:rPr>
+                <w:rStyle w:val="Forte"/>
+                <w:rFonts w:ascii="Arial" w:hAnsi="Arial" w:cs="Arial"/>
+                <w:sz w:val="22"/>
+                <w:szCs w:val="22"/>
+              </w:rPr>
+              <w:t>Meio de Comunicação</w:t>
+            </w:r>
+          </w:p>
+        </w:tc>
+        <w:tc>
+          <w:tcPr>
+            <w:tcW w:w="7486" w:type="dxa"/>
+          </w:tcPr>
+          <w:p>
+            <w:pPr>
+              <w:pStyle w:val="PargrafodaLista"/>
+              <w:ind w:left="0"/>
+              <w:rPr>
+                <w:rStyle w:val="Forte"/>
+                <w:rFonts w:ascii="Arial" w:hAnsi="Arial" w:cs="Arial"/>
+                <w:b w:val="0"/>
+                <w:sz w:val="22"/>
+                <w:szCs w:val="22"/>
+              </w:rPr>
+            </w:pPr>
+            <w:r>
+              <w:rPr>
+                <w:rStyle w:val="Forte"/>
+                <w:rFonts w:ascii="Arial" w:hAnsi="Arial" w:cs="Arial"/>
+                <w:b w:val="0"/>
+                <w:sz w:val="22"/>
+                <w:szCs w:val="22"/>
+              </w:rPr>
+              <w:t>Plano de gerenciamento de p</w:t>
+            </w:r>
+            <w:r>
+              <w:rPr>
+                <w:rStyle w:val="Forte"/>
+                <w:rFonts w:ascii="Arial" w:hAnsi="Arial" w:cs="Arial"/>
+                <w:b w:val="0"/>
+                <w:sz w:val="22"/>
+                <w:szCs w:val="22"/>
+              </w:rPr>
+              <w:t>rojeto.</w:t>
+            </w:r>
+          </w:p>
+        </w:tc>
+      </w:tr>
+      <w:tr>
+        <w:trPr>
+          <w:trHeight w:val="261"/>
+        </w:trPr>
+        <w:tc>
+          <w:tcPr>
+            <w:tcW w:w="2583" w:type="dxa"/>
+          </w:tcPr>
+          <w:p>
+            <w:pPr>
+              <w:pStyle w:val="PargrafodaLista"/>
+              <w:ind w:left="0"/>
+              <w:rPr>
+                <w:rStyle w:val="Forte"/>
+                <w:rFonts w:ascii="Arial" w:hAnsi="Arial" w:cs="Arial"/>
+                <w:sz w:val="22"/>
+                <w:szCs w:val="22"/>
+              </w:rPr>
+            </w:pPr>
+            <w:r>
+              <w:rPr>
+                <w:rStyle w:val="Forte"/>
+                <w:rFonts w:ascii="Arial" w:hAnsi="Arial" w:cs="Arial"/>
+                <w:sz w:val="22"/>
+                <w:szCs w:val="22"/>
+              </w:rPr>
+              <w:t>Quando</w:t>
+            </w:r>
+          </w:p>
+        </w:tc>
+        <w:tc>
+          <w:tcPr>
+            <w:tcW w:w="7486" w:type="dxa"/>
+          </w:tcPr>
+          <w:p>
+            <w:pPr>
+              <w:rPr>
+                <w:rStyle w:val="Forte"/>
+                <w:rFonts w:ascii="Arial" w:hAnsi="Arial" w:cs="Arial"/>
+                <w:b w:val="0"/>
+                <w:sz w:val="22"/>
+                <w:szCs w:val="22"/>
+              </w:rPr>
+            </w:pPr>
+            <w:r>
+              <w:rPr>
+                <w:rStyle w:val="Forte"/>
+                <w:rFonts w:ascii="Arial" w:hAnsi="Arial" w:cs="Arial"/>
+                <w:b w:val="0"/>
+                <w:sz w:val="22"/>
+                <w:szCs w:val="22"/>
+              </w:rPr>
+              <w:t>Planejamento</w:t>
+            </w:r>
+            <w:r>
+              <w:rPr>
+                <w:rStyle w:val="Forte"/>
+                <w:rFonts w:ascii="Arial" w:hAnsi="Arial" w:cs="Arial"/>
+                <w:b w:val="0"/>
+                <w:sz w:val="22"/>
+                <w:szCs w:val="22"/>
+              </w:rPr>
+              <w:t xml:space="preserve"> </w:t>
+            </w:r>
+            <w:r>
+              <w:rPr>
+                <w:rStyle w:val="Forte"/>
+                <w:rFonts w:ascii="Arial" w:hAnsi="Arial" w:cs="Arial"/>
+                <w:b w:val="0"/>
+                <w:sz w:val="22"/>
+                <w:szCs w:val="22"/>
+              </w:rPr>
+              <w:t>e atualizações durante o projeto</w:t>
+            </w:r>
+            <w:r>
+              <w:rPr>
+                <w:rStyle w:val="Forte"/>
+                <w:rFonts w:ascii="Arial" w:hAnsi="Arial" w:cs="Arial"/>
+                <w:b w:val="0"/>
+                <w:sz w:val="22"/>
+                <w:szCs w:val="22"/>
+              </w:rPr>
+              <w:t>.</w:t>
+            </w:r>
+          </w:p>
+        </w:tc>
+      </w:tr>
+    </w:tbl>
+    <w:p>
+      <w:pPr>
+        <w:pStyle w:val="PargrafodaLista"/>
+        <w:ind w:left="360"/>
+        <w:rPr>
+          <w:rStyle w:val="Forte"/>
+          <w:rFonts w:ascii="Arial" w:hAnsi="Arial" w:cs="Arial"/>
+          <w:sz w:val="32"/>
+          <w:szCs w:val="32"/>
+        </w:rPr>
+      </w:pPr>
+    </w:p>
+    <w:tbl>
+      <w:tblPr>
+        <w:tblStyle w:val="Tabelacomgrade"/>
+        <w:tblW w:w="10069" w:type="dxa"/>
+        <w:tblInd w:w="360" w:type="dxa"/>
+        <w:tblLook w:val="04A0" w:firstRow="1" w:lastRow="0" w:firstColumn="1" w:lastColumn="0" w:noHBand="0" w:noVBand="1"/>
+      </w:tblPr>
+      <w:tblGrid>
+        <w:gridCol w:w="2583"/>
+        <w:gridCol w:w="7486"/>
+      </w:tblGrid>
+      <w:tr>
+        <w:trPr>
+          <w:trHeight w:val="367"/>
+        </w:trPr>
+        <w:tc>
+          <w:tcPr>
+            <w:tcW w:w="2583" w:type="dxa"/>
+          </w:tcPr>
+          <w:p>
+            <w:pPr>
+              <w:pStyle w:val="PargrafodaLista"/>
+              <w:ind w:left="0"/>
+              <w:rPr>
+                <w:rStyle w:val="Forte"/>
+                <w:rFonts w:ascii="Arial" w:hAnsi="Arial" w:cs="Arial"/>
+                <w:sz w:val="22"/>
+                <w:szCs w:val="22"/>
+              </w:rPr>
+            </w:pPr>
+            <w:r>
+              <w:rPr>
+                <w:rStyle w:val="Forte"/>
+                <w:rFonts w:ascii="Arial" w:hAnsi="Arial" w:cs="Arial"/>
+                <w:sz w:val="22"/>
+                <w:szCs w:val="22"/>
+              </w:rPr>
+              <w:t>Comunicação</w:t>
+            </w:r>
+          </w:p>
+        </w:tc>
+        <w:tc>
+          <w:tcPr>
+            <w:tcW w:w="7486" w:type="dxa"/>
+          </w:tcPr>
+          <w:p>
+            <w:pPr>
+              <w:pStyle w:val="PargrafodaLista"/>
+              <w:tabs>
+                <w:tab w:val="left" w:pos="1820"/>
+              </w:tabs>
+              <w:ind w:left="0"/>
+              <w:rPr>
+                <w:rStyle w:val="Forte"/>
+                <w:rFonts w:ascii="Arial" w:hAnsi="Arial" w:cs="Arial"/>
+                <w:b w:val="0"/>
+                <w:sz w:val="22"/>
+                <w:szCs w:val="22"/>
+              </w:rPr>
+            </w:pPr>
+            <w:r>
+              <w:rPr>
+                <w:rStyle w:val="Forte"/>
+                <w:rFonts w:ascii="Arial" w:hAnsi="Arial" w:cs="Arial"/>
+                <w:b w:val="0"/>
+                <w:sz w:val="22"/>
+                <w:szCs w:val="22"/>
+              </w:rPr>
+              <w:t>Cronograma.</w:t>
+            </w:r>
+          </w:p>
+        </w:tc>
+      </w:tr>
+      <w:tr>
+        <w:trPr>
+          <w:trHeight w:val="367"/>
+        </w:trPr>
+        <w:tc>
+          <w:tcPr>
+            <w:tcW w:w="2583" w:type="dxa"/>
+          </w:tcPr>
+          <w:p>
+            <w:pPr>
+              <w:pStyle w:val="PargrafodaLista"/>
+              <w:ind w:left="0"/>
+              <w:rPr>
+                <w:rStyle w:val="Forte"/>
+                <w:rFonts w:ascii="Arial" w:hAnsi="Arial" w:cs="Arial"/>
+                <w:sz w:val="22"/>
+                <w:szCs w:val="22"/>
+              </w:rPr>
+            </w:pPr>
+            <w:r>
+              <w:rPr>
+                <w:rStyle w:val="Forte"/>
+                <w:rFonts w:ascii="Arial" w:hAnsi="Arial" w:cs="Arial"/>
+                <w:sz w:val="22"/>
+                <w:szCs w:val="22"/>
+              </w:rPr>
+              <w:t>Emissor</w:t>
+            </w:r>
+          </w:p>
+        </w:tc>
+        <w:tc>
+          <w:tcPr>
+            <w:tcW w:w="7486" w:type="dxa"/>
+          </w:tcPr>
+          <w:p>
+            <w:pPr>
+              <w:pStyle w:val="PargrafodaLista"/>
+              <w:tabs>
+                <w:tab w:val="left" w:pos="1820"/>
+              </w:tabs>
+              <w:ind w:left="0"/>
+              <w:rPr>
+                <w:rStyle w:val="Forte"/>
+                <w:rFonts w:ascii="Arial" w:hAnsi="Arial" w:cs="Arial"/>
+                <w:b w:val="0"/>
+                <w:sz w:val="22"/>
+                <w:szCs w:val="22"/>
+              </w:rPr>
+            </w:pPr>
+            <w:r>
+              <w:rPr>
+                <w:rStyle w:val="Forte"/>
+                <w:rFonts w:ascii="Arial" w:hAnsi="Arial" w:cs="Arial"/>
+                <w:b w:val="0"/>
+                <w:sz w:val="22"/>
+                <w:szCs w:val="22"/>
+              </w:rPr>
+              <w:t>Gerente de Projeto.</w:t>
+            </w:r>
+          </w:p>
+        </w:tc>
+      </w:tr>
+      <w:tr>
+        <w:trPr>
+          <w:trHeight w:val="367"/>
+        </w:trPr>
+        <w:tc>
+          <w:tcPr>
+            <w:tcW w:w="2583" w:type="dxa"/>
+          </w:tcPr>
+          <w:p>
+            <w:pPr>
+              <w:pStyle w:val="PargrafodaLista"/>
+              <w:ind w:left="0"/>
+              <w:rPr>
+                <w:rStyle w:val="Forte"/>
+                <w:rFonts w:ascii="Arial" w:hAnsi="Arial" w:cs="Arial"/>
+                <w:sz w:val="22"/>
+                <w:szCs w:val="22"/>
+              </w:rPr>
+            </w:pPr>
+            <w:r>
+              <w:rPr>
+                <w:rStyle w:val="Forte"/>
+                <w:rFonts w:ascii="Arial" w:hAnsi="Arial" w:cs="Arial"/>
+                <w:sz w:val="22"/>
+                <w:szCs w:val="22"/>
+              </w:rPr>
+              <w:t xml:space="preserve">Receptores </w:t>
+            </w:r>
+          </w:p>
+        </w:tc>
+        <w:tc>
+          <w:tcPr>
+            <w:tcW w:w="7486" w:type="dxa"/>
+          </w:tcPr>
+          <w:p>
+            <w:pPr>
+              <w:pStyle w:val="PargrafodaLista"/>
+              <w:ind w:left="0"/>
+              <w:rPr>
+                <w:rStyle w:val="Forte"/>
+                <w:rFonts w:ascii="Arial" w:hAnsi="Arial" w:cs="Arial"/>
+                <w:b w:val="0"/>
+                <w:sz w:val="22"/>
+                <w:szCs w:val="22"/>
+              </w:rPr>
+            </w:pPr>
+            <w:r>
+              <w:rPr>
+                <w:rStyle w:val="Forte"/>
+                <w:rFonts w:ascii="Arial" w:hAnsi="Arial" w:cs="Arial"/>
+                <w:b w:val="0"/>
+                <w:sz w:val="22"/>
+                <w:szCs w:val="22"/>
+              </w:rPr>
+              <w:t>Equipe do Projeto.</w:t>
+            </w:r>
+          </w:p>
+        </w:tc>
+      </w:tr>
+      <w:tr>
+        <w:trPr>
+          <w:trHeight w:val="347"/>
+        </w:trPr>
+        <w:tc>
+          <w:tcPr>
+            <w:tcW w:w="2583" w:type="dxa"/>
+          </w:tcPr>
+          <w:p>
+            <w:pPr>
+              <w:pStyle w:val="PargrafodaLista"/>
+              <w:ind w:left="0"/>
+              <w:rPr>
+                <w:rStyle w:val="Forte"/>
+                <w:rFonts w:ascii="Arial" w:hAnsi="Arial" w:cs="Arial"/>
+                <w:sz w:val="22"/>
+                <w:szCs w:val="22"/>
+              </w:rPr>
+            </w:pPr>
+            <w:r>
+              <w:rPr>
+                <w:rStyle w:val="Forte"/>
+                <w:rFonts w:ascii="Arial" w:hAnsi="Arial" w:cs="Arial"/>
+                <w:sz w:val="22"/>
+                <w:szCs w:val="22"/>
+              </w:rPr>
+              <w:t>Mensagem</w:t>
+            </w:r>
+          </w:p>
+        </w:tc>
+        <w:tc>
+          <w:tcPr>
+            <w:tcW w:w="7486" w:type="dxa"/>
+          </w:tcPr>
+          <w:p>
+            <w:pPr>
+              <w:pStyle w:val="PargrafodaLista"/>
+              <w:ind w:left="0"/>
+              <w:rPr>
+                <w:rStyle w:val="Forte"/>
+                <w:rFonts w:ascii="Arial" w:hAnsi="Arial" w:cs="Arial"/>
+                <w:b w:val="0"/>
+                <w:sz w:val="22"/>
+                <w:szCs w:val="22"/>
+              </w:rPr>
+            </w:pPr>
+            <w:r>
+              <w:rPr>
+                <w:rStyle w:val="Forte"/>
+                <w:rFonts w:ascii="Arial" w:hAnsi="Arial" w:cs="Arial"/>
+                <w:b w:val="0"/>
+                <w:sz w:val="22"/>
+                <w:szCs w:val="22"/>
+              </w:rPr>
+              <w:t>Determinar datas de início e término das atividades do projeto e controlar e monitorar o andamento das mesmas.</w:t>
+            </w:r>
+          </w:p>
+        </w:tc>
+      </w:tr>
+      <w:tr>
+        <w:trPr>
+          <w:trHeight w:val="367"/>
+        </w:trPr>
+        <w:tc>
+          <w:tcPr>
+            <w:tcW w:w="2583" w:type="dxa"/>
+          </w:tcPr>
+          <w:p>
+            <w:pPr>
+              <w:pStyle w:val="PargrafodaLista"/>
+              <w:ind w:left="0"/>
+              <w:rPr>
+                <w:rStyle w:val="Forte"/>
+                <w:rFonts w:ascii="Arial" w:hAnsi="Arial" w:cs="Arial"/>
+                <w:sz w:val="22"/>
+                <w:szCs w:val="22"/>
+              </w:rPr>
+            </w:pPr>
+            <w:r>
+              <w:rPr>
+                <w:rStyle w:val="Forte"/>
+                <w:rFonts w:ascii="Arial" w:hAnsi="Arial" w:cs="Arial"/>
+                <w:sz w:val="22"/>
+                <w:szCs w:val="22"/>
+              </w:rPr>
+              <w:t>Meio de Comunicação</w:t>
+            </w:r>
+          </w:p>
+        </w:tc>
+        <w:tc>
+          <w:tcPr>
+            <w:tcW w:w="7486" w:type="dxa"/>
+          </w:tcPr>
+          <w:p>
+            <w:pPr>
+              <w:pStyle w:val="PargrafodaLista"/>
+              <w:ind w:left="0"/>
+              <w:rPr>
+                <w:rStyle w:val="Forte"/>
+                <w:rFonts w:ascii="Arial" w:hAnsi="Arial" w:cs="Arial"/>
+                <w:b w:val="0"/>
+                <w:sz w:val="22"/>
+                <w:szCs w:val="22"/>
+              </w:rPr>
+            </w:pPr>
+            <w:r>
+              <w:rPr>
+                <w:rStyle w:val="Forte"/>
+                <w:rFonts w:ascii="Arial" w:hAnsi="Arial" w:cs="Arial"/>
+                <w:b w:val="0"/>
+                <w:sz w:val="22"/>
+                <w:szCs w:val="22"/>
+              </w:rPr>
+              <w:t>Cronograma do projeto</w:t>
+            </w:r>
+            <w:r>
+              <w:rPr>
+                <w:rStyle w:val="Forte"/>
+                <w:rFonts w:ascii="Arial" w:hAnsi="Arial" w:cs="Arial"/>
+                <w:b w:val="0"/>
+                <w:sz w:val="22"/>
+                <w:szCs w:val="22"/>
+              </w:rPr>
+              <w:t>.</w:t>
+            </w:r>
+          </w:p>
+        </w:tc>
+      </w:tr>
+      <w:tr>
+        <w:trPr>
+          <w:trHeight w:val="300"/>
+        </w:trPr>
+        <w:tc>
+          <w:tcPr>
+            <w:tcW w:w="2583" w:type="dxa"/>
+          </w:tcPr>
+          <w:p>
+            <w:pPr>
+              <w:pStyle w:val="PargrafodaLista"/>
+              <w:ind w:left="0"/>
+              <w:rPr>
+                <w:rStyle w:val="Forte"/>
+                <w:rFonts w:ascii="Arial" w:hAnsi="Arial" w:cs="Arial"/>
+                <w:sz w:val="22"/>
+                <w:szCs w:val="22"/>
+              </w:rPr>
+            </w:pPr>
+            <w:r>
+              <w:rPr>
+                <w:rStyle w:val="Forte"/>
+                <w:rFonts w:ascii="Arial" w:hAnsi="Arial" w:cs="Arial"/>
+                <w:sz w:val="22"/>
+                <w:szCs w:val="22"/>
+              </w:rPr>
+              <w:t>Quando</w:t>
+            </w:r>
+          </w:p>
+        </w:tc>
+        <w:tc>
+          <w:tcPr>
+            <w:tcW w:w="7486" w:type="dxa"/>
+          </w:tcPr>
+          <w:p>
+            <w:pPr>
+              <w:rPr>
+                <w:rStyle w:val="Forte"/>
+                <w:rFonts w:ascii="Arial" w:hAnsi="Arial" w:cs="Arial"/>
+                <w:b w:val="0"/>
+                <w:sz w:val="22"/>
+                <w:szCs w:val="22"/>
+              </w:rPr>
+            </w:pPr>
+            <w:r>
+              <w:rPr>
+                <w:rStyle w:val="Forte"/>
+                <w:rFonts w:ascii="Arial" w:hAnsi="Arial" w:cs="Arial"/>
+                <w:b w:val="0"/>
+                <w:sz w:val="22"/>
+                <w:szCs w:val="22"/>
+              </w:rPr>
+              <w:t>Iniciação</w:t>
+            </w:r>
+            <w:r>
+              <w:rPr>
+                <w:rStyle w:val="Forte"/>
+                <w:rFonts w:ascii="Arial" w:hAnsi="Arial" w:cs="Arial"/>
+                <w:b w:val="0"/>
+                <w:sz w:val="22"/>
+                <w:szCs w:val="22"/>
+              </w:rPr>
+              <w:t xml:space="preserve"> </w:t>
+            </w:r>
+            <w:r>
+              <w:rPr>
+                <w:rStyle w:val="Forte"/>
+                <w:rFonts w:ascii="Arial" w:hAnsi="Arial" w:cs="Arial"/>
+                <w:b w:val="0"/>
+                <w:sz w:val="22"/>
+                <w:szCs w:val="22"/>
+              </w:rPr>
+              <w:t>e atualizações durante o projeto</w:t>
+            </w:r>
+            <w:r>
+              <w:rPr>
+                <w:rStyle w:val="Forte"/>
+                <w:rFonts w:ascii="Arial" w:hAnsi="Arial" w:cs="Arial"/>
+                <w:b w:val="0"/>
+                <w:sz w:val="22"/>
+                <w:szCs w:val="22"/>
+              </w:rPr>
+              <w:t>.</w:t>
+            </w:r>
+          </w:p>
+        </w:tc>
+      </w:tr>
+    </w:tbl>
+    <w:p>
+      <w:pPr>
+        <w:rPr>
+          <w:rStyle w:val="Forte"/>
+          <w:rFonts w:ascii="Arial" w:hAnsi="Arial" w:cs="Arial"/>
+          <w:sz w:val="32"/>
+          <w:szCs w:val="32"/>
+        </w:rPr>
+      </w:pPr>
+    </w:p>
+    <w:tbl>
+      <w:tblPr>
+        <w:tblStyle w:val="Tabelacomgrade"/>
+        <w:tblW w:w="10069" w:type="dxa"/>
+        <w:tblInd w:w="360" w:type="dxa"/>
+        <w:tblLook w:val="04A0" w:firstRow="1" w:lastRow="0" w:firstColumn="1" w:lastColumn="0" w:noHBand="0" w:noVBand="1"/>
+      </w:tblPr>
+      <w:tblGrid>
+        <w:gridCol w:w="2583"/>
+        <w:gridCol w:w="7486"/>
+      </w:tblGrid>
+      <w:tr>
+        <w:trPr>
+          <w:trHeight w:val="367"/>
+        </w:trPr>
+        <w:tc>
+          <w:tcPr>
+            <w:tcW w:w="2583" w:type="dxa"/>
+          </w:tcPr>
+          <w:p>
+            <w:pPr>
+              <w:pStyle w:val="PargrafodaLista"/>
+              <w:ind w:left="0"/>
+              <w:rPr>
+                <w:rStyle w:val="Forte"/>
+                <w:rFonts w:ascii="Arial" w:hAnsi="Arial" w:cs="Arial"/>
+                <w:sz w:val="22"/>
+                <w:szCs w:val="22"/>
+              </w:rPr>
+            </w:pPr>
+            <w:r>
+              <w:rPr>
+                <w:rStyle w:val="Forte"/>
+                <w:rFonts w:ascii="Arial" w:hAnsi="Arial" w:cs="Arial"/>
+                <w:sz w:val="22"/>
+                <w:szCs w:val="22"/>
+              </w:rPr>
+              <w:t>Comunicação</w:t>
+            </w:r>
+          </w:p>
+        </w:tc>
+        <w:tc>
+          <w:tcPr>
+            <w:tcW w:w="7486" w:type="dxa"/>
+          </w:tcPr>
+          <w:p>
+            <w:pPr>
+              <w:pStyle w:val="PargrafodaLista"/>
+              <w:tabs>
+                <w:tab w:val="left" w:pos="1820"/>
+              </w:tabs>
+              <w:ind w:left="0"/>
+              <w:rPr>
+                <w:rStyle w:val="Forte"/>
+                <w:rFonts w:ascii="Arial" w:hAnsi="Arial" w:cs="Arial"/>
+                <w:b w:val="0"/>
+                <w:sz w:val="22"/>
+                <w:szCs w:val="22"/>
+              </w:rPr>
+            </w:pPr>
+            <w:r>
+              <w:rPr>
+                <w:rStyle w:val="Forte"/>
+                <w:rFonts w:ascii="Arial" w:hAnsi="Arial" w:cs="Arial"/>
+                <w:b w:val="0"/>
+                <w:sz w:val="22"/>
+                <w:szCs w:val="22"/>
+              </w:rPr>
+              <w:t>Registro dos riscos.</w:t>
+            </w:r>
+          </w:p>
+        </w:tc>
+      </w:tr>
+      <w:tr>
+        <w:trPr>
+          <w:trHeight w:val="367"/>
+        </w:trPr>
+        <w:tc>
+          <w:tcPr>
+            <w:tcW w:w="2583" w:type="dxa"/>
+          </w:tcPr>
+          <w:p>
+            <w:pPr>
+              <w:pStyle w:val="PargrafodaLista"/>
+              <w:ind w:left="0"/>
+              <w:rPr>
+                <w:rStyle w:val="Forte"/>
+                <w:rFonts w:ascii="Arial" w:hAnsi="Arial" w:cs="Arial"/>
+                <w:sz w:val="22"/>
+                <w:szCs w:val="22"/>
+              </w:rPr>
+            </w:pPr>
+            <w:r>
+              <w:rPr>
+                <w:rStyle w:val="Forte"/>
+                <w:rFonts w:ascii="Arial" w:hAnsi="Arial" w:cs="Arial"/>
+                <w:sz w:val="22"/>
+                <w:szCs w:val="22"/>
+              </w:rPr>
+              <w:t>Emissor</w:t>
+            </w:r>
+          </w:p>
+        </w:tc>
+        <w:tc>
+          <w:tcPr>
+            <w:tcW w:w="7486" w:type="dxa"/>
+          </w:tcPr>
+          <w:p>
+            <w:pPr>
+              <w:pStyle w:val="PargrafodaLista"/>
+              <w:tabs>
+                <w:tab w:val="left" w:pos="1820"/>
+              </w:tabs>
+              <w:ind w:left="0"/>
+              <w:rPr>
+                <w:rStyle w:val="Forte"/>
+                <w:rFonts w:ascii="Arial" w:hAnsi="Arial" w:cs="Arial"/>
+                <w:b w:val="0"/>
+                <w:sz w:val="22"/>
+                <w:szCs w:val="22"/>
+              </w:rPr>
+            </w:pPr>
+            <w:r>
+              <w:rPr>
+                <w:rStyle w:val="Forte"/>
+                <w:rFonts w:ascii="Arial" w:hAnsi="Arial" w:cs="Arial"/>
+                <w:b w:val="0"/>
+                <w:sz w:val="22"/>
+                <w:szCs w:val="22"/>
+              </w:rPr>
+              <w:t>Gerente de Projeto.</w:t>
+            </w:r>
+          </w:p>
+        </w:tc>
+      </w:tr>
+      <w:tr>
+        <w:trPr>
+          <w:trHeight w:val="367"/>
+        </w:trPr>
+        <w:tc>
+          <w:tcPr>
+            <w:tcW w:w="2583" w:type="dxa"/>
+          </w:tcPr>
+          <w:p>
+            <w:pPr>
+              <w:pStyle w:val="PargrafodaLista"/>
+              <w:ind w:left="0"/>
+              <w:rPr>
+                <w:rStyle w:val="Forte"/>
+                <w:rFonts w:ascii="Arial" w:hAnsi="Arial" w:cs="Arial"/>
+                <w:sz w:val="22"/>
+                <w:szCs w:val="22"/>
+              </w:rPr>
+            </w:pPr>
+            <w:r>
+              <w:rPr>
+                <w:rStyle w:val="Forte"/>
+                <w:rFonts w:ascii="Arial" w:hAnsi="Arial" w:cs="Arial"/>
+                <w:sz w:val="22"/>
+                <w:szCs w:val="22"/>
+              </w:rPr>
+              <w:t xml:space="preserve">Receptores </w:t>
+            </w:r>
+          </w:p>
+        </w:tc>
+        <w:tc>
+          <w:tcPr>
+            <w:tcW w:w="7486" w:type="dxa"/>
+          </w:tcPr>
+          <w:p>
+            <w:pPr>
+              <w:pStyle w:val="PargrafodaLista"/>
+              <w:ind w:left="0"/>
+              <w:rPr>
+                <w:rStyle w:val="Forte"/>
+                <w:rFonts w:ascii="Arial" w:hAnsi="Arial" w:cs="Arial"/>
+                <w:b w:val="0"/>
+                <w:sz w:val="22"/>
+                <w:szCs w:val="22"/>
+              </w:rPr>
+            </w:pPr>
+            <w:r>
+              <w:rPr>
+                <w:rStyle w:val="Forte"/>
+                <w:rFonts w:ascii="Arial" w:hAnsi="Arial" w:cs="Arial"/>
+                <w:b w:val="0"/>
+                <w:sz w:val="22"/>
+                <w:szCs w:val="22"/>
+              </w:rPr>
+              <w:t>Equipe de Gerenciamento do Projeto</w:t>
+            </w:r>
+            <w:r>
+              <w:rPr>
+                <w:rStyle w:val="Forte"/>
+                <w:rFonts w:ascii="Arial" w:hAnsi="Arial" w:cs="Arial"/>
+                <w:b w:val="0"/>
+                <w:sz w:val="22"/>
+                <w:szCs w:val="22"/>
+              </w:rPr>
+              <w:t>.</w:t>
+            </w:r>
+          </w:p>
+        </w:tc>
+      </w:tr>
+      <w:tr>
+        <w:trPr>
+          <w:trHeight w:val="347"/>
+        </w:trPr>
+        <w:tc>
+          <w:tcPr>
+            <w:tcW w:w="2583" w:type="dxa"/>
+          </w:tcPr>
+          <w:p>
+            <w:pPr>
+              <w:pStyle w:val="PargrafodaLista"/>
+              <w:ind w:left="0"/>
+              <w:rPr>
+                <w:rStyle w:val="Forte"/>
+                <w:rFonts w:ascii="Arial" w:hAnsi="Arial" w:cs="Arial"/>
+                <w:sz w:val="22"/>
+                <w:szCs w:val="22"/>
+              </w:rPr>
+            </w:pPr>
+            <w:r>
+              <w:rPr>
+                <w:rStyle w:val="Forte"/>
+                <w:rFonts w:ascii="Arial" w:hAnsi="Arial" w:cs="Arial"/>
+                <w:sz w:val="22"/>
+                <w:szCs w:val="22"/>
+              </w:rPr>
+              <w:t>Mensagem</w:t>
+            </w:r>
+          </w:p>
+        </w:tc>
+        <w:tc>
+          <w:tcPr>
+            <w:tcW w:w="7486" w:type="dxa"/>
+          </w:tcPr>
+          <w:p>
+            <w:pPr>
+              <w:pStyle w:val="PargrafodaLista"/>
+              <w:ind w:left="0"/>
+              <w:rPr>
+                <w:rStyle w:val="Forte"/>
+                <w:rFonts w:ascii="Arial" w:hAnsi="Arial" w:cs="Arial"/>
+                <w:b w:val="0"/>
+                <w:sz w:val="22"/>
+                <w:szCs w:val="22"/>
+              </w:rPr>
+            </w:pPr>
+            <w:r>
+              <w:rPr>
+                <w:rStyle w:val="Forte"/>
+                <w:rFonts w:ascii="Arial" w:hAnsi="Arial" w:cs="Arial"/>
+                <w:b w:val="0"/>
+                <w:sz w:val="22"/>
+                <w:szCs w:val="22"/>
+              </w:rPr>
+              <w:t>Identificar os riscos associados ao projeto, descrever como serão tratados e monitorá-los.</w:t>
+            </w:r>
+          </w:p>
+        </w:tc>
+      </w:tr>
+      <w:tr>
+        <w:trPr>
+          <w:trHeight w:val="367"/>
+        </w:trPr>
+        <w:tc>
+          <w:tcPr>
+            <w:tcW w:w="2583" w:type="dxa"/>
+          </w:tcPr>
+          <w:p>
+            <w:pPr>
+              <w:pStyle w:val="PargrafodaLista"/>
+              <w:ind w:left="0"/>
+              <w:rPr>
+                <w:rStyle w:val="Forte"/>
+                <w:rFonts w:ascii="Arial" w:hAnsi="Arial" w:cs="Arial"/>
+                <w:sz w:val="22"/>
+                <w:szCs w:val="22"/>
+              </w:rPr>
+            </w:pPr>
+            <w:r>
+              <w:rPr>
+                <w:rStyle w:val="Forte"/>
+                <w:rFonts w:ascii="Arial" w:hAnsi="Arial" w:cs="Arial"/>
+                <w:sz w:val="22"/>
+                <w:szCs w:val="22"/>
+              </w:rPr>
+              <w:t>Meio de Comunicação</w:t>
+            </w:r>
+          </w:p>
+        </w:tc>
+        <w:tc>
+          <w:tcPr>
+            <w:tcW w:w="7486" w:type="dxa"/>
+          </w:tcPr>
+          <w:p>
+            <w:pPr>
+              <w:pStyle w:val="PargrafodaLista"/>
+              <w:ind w:left="0"/>
+              <w:rPr>
+                <w:rStyle w:val="Forte"/>
+                <w:rFonts w:ascii="Arial" w:hAnsi="Arial" w:cs="Arial"/>
+                <w:b w:val="0"/>
+                <w:sz w:val="22"/>
+                <w:szCs w:val="22"/>
+              </w:rPr>
+            </w:pPr>
+            <w:r>
+              <w:rPr>
+                <w:rStyle w:val="Forte"/>
+                <w:rFonts w:ascii="Arial" w:hAnsi="Arial" w:cs="Arial"/>
+                <w:b w:val="0"/>
+                <w:sz w:val="22"/>
+                <w:szCs w:val="22"/>
+              </w:rPr>
+              <w:t>Plano de gerenciamento de riscos.</w:t>
+            </w:r>
+          </w:p>
+        </w:tc>
+      </w:tr>
+      <w:tr>
+        <w:trPr>
+          <w:trHeight w:val="326"/>
+        </w:trPr>
+        <w:tc>
+          <w:tcPr>
+            <w:tcW w:w="2583" w:type="dxa"/>
+          </w:tcPr>
+          <w:p>
+            <w:pPr>
+              <w:pStyle w:val="PargrafodaLista"/>
+              <w:ind w:left="0"/>
+              <w:rPr>
+                <w:rStyle w:val="Forte"/>
+                <w:rFonts w:ascii="Arial" w:hAnsi="Arial" w:cs="Arial"/>
+                <w:sz w:val="22"/>
+                <w:szCs w:val="22"/>
+              </w:rPr>
+            </w:pPr>
+            <w:r>
+              <w:rPr>
+                <w:rStyle w:val="Forte"/>
+                <w:rFonts w:ascii="Arial" w:hAnsi="Arial" w:cs="Arial"/>
+                <w:sz w:val="22"/>
+                <w:szCs w:val="22"/>
+              </w:rPr>
+              <w:t>Quando</w:t>
+            </w:r>
+          </w:p>
+        </w:tc>
+        <w:tc>
+          <w:tcPr>
+            <w:tcW w:w="7486" w:type="dxa"/>
+          </w:tcPr>
+          <w:p>
+            <w:pPr>
+              <w:rPr>
+                <w:rStyle w:val="Forte"/>
+                <w:rFonts w:ascii="Arial" w:hAnsi="Arial" w:cs="Arial"/>
+                <w:b w:val="0"/>
+                <w:sz w:val="22"/>
+                <w:szCs w:val="22"/>
+              </w:rPr>
+            </w:pPr>
+            <w:r>
+              <w:rPr>
+                <w:rStyle w:val="Forte"/>
+                <w:rFonts w:ascii="Arial" w:hAnsi="Arial" w:cs="Arial"/>
+                <w:b w:val="0"/>
+                <w:sz w:val="22"/>
+                <w:szCs w:val="22"/>
+              </w:rPr>
+              <w:t>Iniciação</w:t>
+            </w:r>
+            <w:r>
+              <w:rPr>
+                <w:rStyle w:val="Forte"/>
+                <w:rFonts w:ascii="Arial" w:hAnsi="Arial" w:cs="Arial"/>
+                <w:b w:val="0"/>
+                <w:sz w:val="22"/>
+                <w:szCs w:val="22"/>
+              </w:rPr>
+              <w:t xml:space="preserve"> </w:t>
+            </w:r>
+            <w:r>
+              <w:rPr>
+                <w:rStyle w:val="Forte"/>
+                <w:rFonts w:ascii="Arial" w:hAnsi="Arial" w:cs="Arial"/>
+                <w:b w:val="0"/>
+                <w:sz w:val="22"/>
+                <w:szCs w:val="22"/>
+              </w:rPr>
+              <w:t>e atualizações durante o projeto</w:t>
+            </w:r>
+            <w:r>
+              <w:rPr>
+                <w:rStyle w:val="Forte"/>
+                <w:rFonts w:ascii="Arial" w:hAnsi="Arial" w:cs="Arial"/>
+                <w:b w:val="0"/>
+                <w:sz w:val="22"/>
+                <w:szCs w:val="22"/>
+              </w:rPr>
+              <w:t>.</w:t>
+            </w:r>
+          </w:p>
+        </w:tc>
+      </w:tr>
+    </w:tbl>
+    <w:p>
+      <w:pPr>
+        <w:pStyle w:val="PargrafodaLista"/>
+        <w:ind w:left="360"/>
+        <w:rPr>
+          <w:rStyle w:val="Forte"/>
+          <w:rFonts w:ascii="Arial" w:hAnsi="Arial" w:cs="Arial"/>
+          <w:sz w:val="32"/>
+          <w:szCs w:val="32"/>
+        </w:rPr>
+      </w:pPr>
+    </w:p>
+    <w:tbl>
+      <w:tblPr>
+        <w:tblStyle w:val="Tabelacomgrade"/>
+        <w:tblW w:w="10069" w:type="dxa"/>
+        <w:tblInd w:w="360" w:type="dxa"/>
+        <w:tblLook w:val="04A0" w:firstRow="1" w:lastRow="0" w:firstColumn="1" w:lastColumn="0" w:noHBand="0" w:noVBand="1"/>
+      </w:tblPr>
+      <w:tblGrid>
+        <w:gridCol w:w="2583"/>
+        <w:gridCol w:w="7486"/>
+      </w:tblGrid>
+      <w:tr>
+        <w:trPr>
+          <w:trHeight w:val="367"/>
+        </w:trPr>
+        <w:tc>
+          <w:tcPr>
+            <w:tcW w:w="2583" w:type="dxa"/>
+          </w:tcPr>
+          <w:p>
+            <w:pPr>
+              <w:pStyle w:val="PargrafodaLista"/>
+              <w:ind w:left="0"/>
+              <w:rPr>
+                <w:rStyle w:val="Forte"/>
+                <w:rFonts w:ascii="Arial" w:hAnsi="Arial" w:cs="Arial"/>
+                <w:sz w:val="22"/>
+                <w:szCs w:val="22"/>
+              </w:rPr>
+            </w:pPr>
+            <w:r>
+              <w:rPr>
+                <w:rStyle w:val="Forte"/>
+                <w:rFonts w:ascii="Arial" w:hAnsi="Arial" w:cs="Arial"/>
+                <w:sz w:val="22"/>
+                <w:szCs w:val="22"/>
+              </w:rPr>
+              <w:t>Comunicação</w:t>
+            </w:r>
+          </w:p>
+        </w:tc>
+        <w:tc>
+          <w:tcPr>
+            <w:tcW w:w="7486" w:type="dxa"/>
+          </w:tcPr>
+          <w:p>
+            <w:pPr>
+              <w:pStyle w:val="PargrafodaLista"/>
+              <w:tabs>
+                <w:tab w:val="left" w:pos="1820"/>
+              </w:tabs>
+              <w:ind w:left="0"/>
+              <w:rPr>
+                <w:rStyle w:val="Forte"/>
+                <w:rFonts w:ascii="Arial" w:hAnsi="Arial" w:cs="Arial"/>
+                <w:b w:val="0"/>
+                <w:sz w:val="22"/>
+                <w:szCs w:val="22"/>
+              </w:rPr>
+            </w:pPr>
+            <w:r>
+              <w:rPr>
+                <w:rStyle w:val="Forte"/>
+                <w:rFonts w:ascii="Arial" w:hAnsi="Arial" w:cs="Arial"/>
+                <w:b w:val="0"/>
+                <w:sz w:val="22"/>
+                <w:szCs w:val="22"/>
+              </w:rPr>
+              <w:t>Solicitação de mudança</w:t>
+            </w:r>
+            <w:r>
+              <w:rPr>
+                <w:rStyle w:val="Forte"/>
+                <w:rFonts w:ascii="Arial" w:hAnsi="Arial" w:cs="Arial"/>
+                <w:b w:val="0"/>
+                <w:sz w:val="22"/>
+                <w:szCs w:val="22"/>
+              </w:rPr>
+              <w:t>.</w:t>
+            </w:r>
+          </w:p>
+        </w:tc>
+      </w:tr>
+      <w:tr>
+        <w:trPr>
+          <w:trHeight w:val="367"/>
+        </w:trPr>
+        <w:tc>
+          <w:tcPr>
+            <w:tcW w:w="2583" w:type="dxa"/>
+          </w:tcPr>
+          <w:p>
+            <w:pPr>
+              <w:pStyle w:val="PargrafodaLista"/>
+              <w:ind w:left="0"/>
+              <w:rPr>
+                <w:rStyle w:val="Forte"/>
+                <w:rFonts w:ascii="Arial" w:hAnsi="Arial" w:cs="Arial"/>
+                <w:sz w:val="22"/>
+                <w:szCs w:val="22"/>
+              </w:rPr>
+            </w:pPr>
+            <w:r>
+              <w:rPr>
+                <w:rStyle w:val="Forte"/>
+                <w:rFonts w:ascii="Arial" w:hAnsi="Arial" w:cs="Arial"/>
+                <w:sz w:val="22"/>
+                <w:szCs w:val="22"/>
+              </w:rPr>
+              <w:t>Emissor</w:t>
+            </w:r>
+          </w:p>
+        </w:tc>
+        <w:tc>
+          <w:tcPr>
+            <w:tcW w:w="7486" w:type="dxa"/>
+          </w:tcPr>
+          <w:p>
+            <w:pPr>
+              <w:pStyle w:val="PargrafodaLista"/>
+              <w:tabs>
+                <w:tab w:val="left" w:pos="1820"/>
+              </w:tabs>
+              <w:ind w:left="0"/>
+              <w:rPr>
+                <w:rStyle w:val="Forte"/>
+                <w:rFonts w:ascii="Arial" w:hAnsi="Arial" w:cs="Arial"/>
+                <w:b w:val="0"/>
+                <w:sz w:val="22"/>
+                <w:szCs w:val="22"/>
+              </w:rPr>
+            </w:pPr>
+            <w:r>
+              <w:rPr>
+                <w:rStyle w:val="Forte"/>
+                <w:rFonts w:ascii="Arial" w:hAnsi="Arial" w:cs="Arial"/>
+                <w:b w:val="0"/>
+                <w:sz w:val="22"/>
+                <w:szCs w:val="22"/>
+              </w:rPr>
+              <w:t>Solicitante</w:t>
+            </w:r>
+            <w:r>
+              <w:rPr>
+                <w:rStyle w:val="Forte"/>
+                <w:rFonts w:ascii="Arial" w:hAnsi="Arial" w:cs="Arial"/>
+                <w:b w:val="0"/>
+                <w:sz w:val="22"/>
+                <w:szCs w:val="22"/>
+              </w:rPr>
+              <w:t>.</w:t>
+            </w:r>
+          </w:p>
+        </w:tc>
+      </w:tr>
+      <w:tr>
+        <w:trPr>
+          <w:trHeight w:val="367"/>
+        </w:trPr>
+        <w:tc>
+          <w:tcPr>
+            <w:tcW w:w="2583" w:type="dxa"/>
+          </w:tcPr>
+          <w:p>
+            <w:pPr>
+              <w:pStyle w:val="PargrafodaLista"/>
+              <w:ind w:left="0"/>
+              <w:rPr>
+                <w:rStyle w:val="Forte"/>
+                <w:rFonts w:ascii="Arial" w:hAnsi="Arial" w:cs="Arial"/>
+                <w:sz w:val="22"/>
+                <w:szCs w:val="22"/>
+              </w:rPr>
+            </w:pPr>
+            <w:r>
+              <w:rPr>
+                <w:rStyle w:val="Forte"/>
+                <w:rFonts w:ascii="Arial" w:hAnsi="Arial" w:cs="Arial"/>
+                <w:sz w:val="22"/>
+                <w:szCs w:val="22"/>
+              </w:rPr>
+              <w:t xml:space="preserve">Receptores </w:t>
+            </w:r>
+          </w:p>
+        </w:tc>
+        <w:tc>
+          <w:tcPr>
+            <w:tcW w:w="7486" w:type="dxa"/>
+          </w:tcPr>
+          <w:p>
+            <w:pPr>
+              <w:pStyle w:val="PargrafodaLista"/>
+              <w:ind w:left="0"/>
+              <w:rPr>
+                <w:rStyle w:val="Forte"/>
+                <w:rFonts w:ascii="Arial" w:hAnsi="Arial" w:cs="Arial"/>
+                <w:b w:val="0"/>
+                <w:sz w:val="22"/>
+                <w:szCs w:val="22"/>
+              </w:rPr>
+            </w:pPr>
+            <w:r>
+              <w:rPr>
+                <w:rStyle w:val="Forte"/>
+                <w:rFonts w:ascii="Arial" w:hAnsi="Arial" w:cs="Arial"/>
+                <w:b w:val="0"/>
+                <w:sz w:val="22"/>
+                <w:szCs w:val="22"/>
+              </w:rPr>
+              <w:t>Gerente de Projeto.</w:t>
+            </w:r>
+          </w:p>
+        </w:tc>
+      </w:tr>
+      <w:tr>
+        <w:trPr>
+          <w:trHeight w:val="347"/>
+        </w:trPr>
+        <w:tc>
+          <w:tcPr>
+            <w:tcW w:w="2583" w:type="dxa"/>
+          </w:tcPr>
+          <w:p>
+            <w:pPr>
+              <w:pStyle w:val="PargrafodaLista"/>
+              <w:ind w:left="0"/>
+              <w:rPr>
+                <w:rStyle w:val="Forte"/>
+                <w:rFonts w:ascii="Arial" w:hAnsi="Arial" w:cs="Arial"/>
+                <w:sz w:val="22"/>
+                <w:szCs w:val="22"/>
+              </w:rPr>
+            </w:pPr>
+            <w:r>
+              <w:rPr>
+                <w:rStyle w:val="Forte"/>
+                <w:rFonts w:ascii="Arial" w:hAnsi="Arial" w:cs="Arial"/>
+                <w:sz w:val="22"/>
+                <w:szCs w:val="22"/>
+              </w:rPr>
+              <w:t>Mensagem</w:t>
+            </w:r>
+          </w:p>
+        </w:tc>
+        <w:tc>
+          <w:tcPr>
+            <w:tcW w:w="7486" w:type="dxa"/>
+          </w:tcPr>
+          <w:p>
+            <w:pPr>
+              <w:pStyle w:val="PargrafodaLista"/>
+              <w:ind w:left="0"/>
+              <w:rPr>
+                <w:rStyle w:val="Forte"/>
+                <w:rFonts w:ascii="Arial" w:hAnsi="Arial" w:cs="Arial"/>
+                <w:b w:val="0"/>
+                <w:sz w:val="22"/>
+                <w:szCs w:val="22"/>
+              </w:rPr>
+            </w:pPr>
+            <w:r>
+              <w:rPr>
+                <w:rStyle w:val="Forte"/>
+                <w:rFonts w:ascii="Arial" w:hAnsi="Arial" w:cs="Arial"/>
+                <w:b w:val="0"/>
+                <w:sz w:val="22"/>
+                <w:szCs w:val="22"/>
+              </w:rPr>
+              <w:t>Avaliar necessidade da mudança.</w:t>
+            </w:r>
+          </w:p>
+        </w:tc>
+      </w:tr>
+      <w:tr>
+        <w:trPr>
+          <w:trHeight w:val="367"/>
+        </w:trPr>
+        <w:tc>
+          <w:tcPr>
+            <w:tcW w:w="2583" w:type="dxa"/>
+          </w:tcPr>
+          <w:p>
+            <w:pPr>
+              <w:pStyle w:val="PargrafodaLista"/>
+              <w:ind w:left="0"/>
+              <w:rPr>
+                <w:rStyle w:val="Forte"/>
+                <w:rFonts w:ascii="Arial" w:hAnsi="Arial" w:cs="Arial"/>
+                <w:sz w:val="22"/>
+                <w:szCs w:val="22"/>
+              </w:rPr>
+            </w:pPr>
+            <w:r>
+              <w:rPr>
+                <w:rStyle w:val="Forte"/>
+                <w:rFonts w:ascii="Arial" w:hAnsi="Arial" w:cs="Arial"/>
+                <w:sz w:val="22"/>
+                <w:szCs w:val="22"/>
+              </w:rPr>
+              <w:t>Meio de Comunicação</w:t>
+            </w:r>
+          </w:p>
+        </w:tc>
+        <w:tc>
+          <w:tcPr>
+            <w:tcW w:w="7486" w:type="dxa"/>
+          </w:tcPr>
+          <w:p>
+            <w:pPr>
+              <w:pStyle w:val="PargrafodaLista"/>
+              <w:ind w:left="0"/>
+              <w:rPr>
+                <w:rStyle w:val="Forte"/>
+                <w:rFonts w:ascii="Arial" w:hAnsi="Arial" w:cs="Arial"/>
+                <w:b w:val="0"/>
+                <w:sz w:val="22"/>
+                <w:szCs w:val="22"/>
+              </w:rPr>
+            </w:pPr>
+            <w:r>
+              <w:rPr>
+                <w:rStyle w:val="Forte"/>
+                <w:rFonts w:ascii="Arial" w:hAnsi="Arial" w:cs="Arial"/>
+                <w:b w:val="0"/>
+                <w:sz w:val="22"/>
+                <w:szCs w:val="22"/>
+              </w:rPr>
+              <w:t>Solicitação de mudança.</w:t>
+            </w:r>
+          </w:p>
+        </w:tc>
+      </w:tr>
+      <w:tr>
+        <w:trPr>
+          <w:trHeight w:val="317"/>
+        </w:trPr>
+        <w:tc>
+          <w:tcPr>
+            <w:tcW w:w="2583" w:type="dxa"/>
+          </w:tcPr>
+          <w:p>
+            <w:pPr>
+              <w:pStyle w:val="PargrafodaLista"/>
+              <w:ind w:left="0"/>
+              <w:rPr>
+                <w:rStyle w:val="Forte"/>
+                <w:rFonts w:ascii="Arial" w:hAnsi="Arial" w:cs="Arial"/>
+                <w:sz w:val="22"/>
+                <w:szCs w:val="22"/>
+              </w:rPr>
+            </w:pPr>
+            <w:r>
+              <w:rPr>
+                <w:rStyle w:val="Forte"/>
+                <w:rFonts w:ascii="Arial" w:hAnsi="Arial" w:cs="Arial"/>
+                <w:sz w:val="22"/>
+                <w:szCs w:val="22"/>
+              </w:rPr>
+              <w:t>Quando</w:t>
+            </w:r>
+          </w:p>
+        </w:tc>
+        <w:tc>
+          <w:tcPr>
+            <w:tcW w:w="7486" w:type="dxa"/>
+          </w:tcPr>
+          <w:p>
+            <w:pPr>
+              <w:rPr>
+                <w:rStyle w:val="Forte"/>
+                <w:rFonts w:ascii="Arial" w:hAnsi="Arial" w:cs="Arial"/>
+                <w:b w:val="0"/>
+                <w:sz w:val="22"/>
+                <w:szCs w:val="22"/>
+              </w:rPr>
+            </w:pPr>
+            <w:r>
+              <w:rPr>
+                <w:rStyle w:val="Forte"/>
+                <w:rFonts w:ascii="Arial" w:hAnsi="Arial" w:cs="Arial"/>
+                <w:b w:val="0"/>
+                <w:sz w:val="22"/>
+                <w:szCs w:val="22"/>
+              </w:rPr>
+              <w:t>A cada nova solicitação de mudança.</w:t>
+            </w:r>
+          </w:p>
+        </w:tc>
+      </w:tr>
+    </w:tbl>
+    <w:p>
+      <w:pPr>
+        <w:pStyle w:val="PargrafodaLista"/>
+        <w:ind w:left="360"/>
+        <w:rPr>
+          <w:rStyle w:val="Forte"/>
+          <w:rFonts w:ascii="Arial" w:hAnsi="Arial" w:cs="Arial"/>
+          <w:sz w:val="32"/>
+          <w:szCs w:val="32"/>
+        </w:rPr>
+      </w:pPr>
+    </w:p>
+    <w:tbl>
+      <w:tblPr>
+        <w:tblStyle w:val="Tabelacomgrade"/>
+        <w:tblW w:w="10069" w:type="dxa"/>
+        <w:tblInd w:w="360" w:type="dxa"/>
+        <w:tblLook w:val="04A0" w:firstRow="1" w:lastRow="0" w:firstColumn="1" w:lastColumn="0" w:noHBand="0" w:noVBand="1"/>
+      </w:tblPr>
+      <w:tblGrid>
+        <w:gridCol w:w="2583"/>
+        <w:gridCol w:w="7486"/>
+      </w:tblGrid>
+      <w:tr>
+        <w:trPr>
+          <w:trHeight w:val="367"/>
+        </w:trPr>
+        <w:tc>
+          <w:tcPr>
+            <w:tcW w:w="2583" w:type="dxa"/>
+          </w:tcPr>
+          <w:p>
+            <w:pPr>
+              <w:pStyle w:val="PargrafodaLista"/>
+              <w:ind w:left="0"/>
+              <w:rPr>
+                <w:rStyle w:val="Forte"/>
+                <w:rFonts w:ascii="Arial" w:hAnsi="Arial" w:cs="Arial"/>
+                <w:sz w:val="22"/>
+                <w:szCs w:val="22"/>
+              </w:rPr>
+            </w:pPr>
+            <w:r>
+              <w:rPr>
+                <w:rStyle w:val="Forte"/>
+                <w:rFonts w:ascii="Arial" w:hAnsi="Arial" w:cs="Arial"/>
+                <w:sz w:val="22"/>
+                <w:szCs w:val="22"/>
+              </w:rPr>
+              <w:lastRenderedPageBreak/>
+              <w:t>Comunicação</w:t>
+            </w:r>
+          </w:p>
+        </w:tc>
+        <w:tc>
+          <w:tcPr>
+            <w:tcW w:w="7486" w:type="dxa"/>
+          </w:tcPr>
+          <w:p>
+            <w:pPr>
+              <w:pStyle w:val="PargrafodaLista"/>
+              <w:tabs>
+                <w:tab w:val="left" w:pos="1820"/>
+              </w:tabs>
+              <w:ind w:left="0"/>
+              <w:rPr>
+                <w:rStyle w:val="Forte"/>
+                <w:rFonts w:ascii="Arial" w:hAnsi="Arial" w:cs="Arial"/>
+                <w:b w:val="0"/>
+                <w:sz w:val="22"/>
+                <w:szCs w:val="22"/>
+              </w:rPr>
+            </w:pPr>
+            <w:r>
+              <w:rPr>
+                <w:rStyle w:val="Forte"/>
+                <w:rFonts w:ascii="Arial" w:hAnsi="Arial" w:cs="Arial"/>
+                <w:b w:val="0"/>
+                <w:sz w:val="22"/>
+                <w:szCs w:val="22"/>
+              </w:rPr>
+              <w:t>Ata de Reunião</w:t>
+            </w:r>
+            <w:r>
+              <w:rPr>
+                <w:rStyle w:val="Forte"/>
+                <w:rFonts w:ascii="Arial" w:hAnsi="Arial" w:cs="Arial"/>
+                <w:b w:val="0"/>
+                <w:sz w:val="22"/>
+                <w:szCs w:val="22"/>
+              </w:rPr>
+              <w:t>.</w:t>
+            </w:r>
+          </w:p>
+        </w:tc>
+      </w:tr>
+      <w:tr>
+        <w:trPr>
+          <w:trHeight w:val="367"/>
+        </w:trPr>
+        <w:tc>
+          <w:tcPr>
+            <w:tcW w:w="2583" w:type="dxa"/>
+          </w:tcPr>
+          <w:p>
+            <w:pPr>
+              <w:pStyle w:val="PargrafodaLista"/>
+              <w:ind w:left="0"/>
+              <w:rPr>
+                <w:rStyle w:val="Forte"/>
+                <w:rFonts w:ascii="Arial" w:hAnsi="Arial" w:cs="Arial"/>
+                <w:sz w:val="22"/>
+                <w:szCs w:val="22"/>
+              </w:rPr>
+            </w:pPr>
+            <w:r>
+              <w:rPr>
+                <w:rStyle w:val="Forte"/>
+                <w:rFonts w:ascii="Arial" w:hAnsi="Arial" w:cs="Arial"/>
+                <w:sz w:val="22"/>
+                <w:szCs w:val="22"/>
+              </w:rPr>
+              <w:t>Emissor</w:t>
+            </w:r>
+          </w:p>
+        </w:tc>
+        <w:tc>
+          <w:tcPr>
+            <w:tcW w:w="7486" w:type="dxa"/>
+          </w:tcPr>
+          <w:p>
+            <w:pPr>
+              <w:pStyle w:val="PargrafodaLista"/>
+              <w:tabs>
+                <w:tab w:val="left" w:pos="1820"/>
+              </w:tabs>
+              <w:ind w:left="0"/>
+              <w:rPr>
+                <w:rStyle w:val="Forte"/>
+                <w:rFonts w:ascii="Arial" w:hAnsi="Arial" w:cs="Arial"/>
+                <w:b w:val="0"/>
+                <w:sz w:val="22"/>
+                <w:szCs w:val="22"/>
+              </w:rPr>
+            </w:pPr>
+            <w:r>
+              <w:rPr>
+                <w:rStyle w:val="Forte"/>
+                <w:rFonts w:ascii="Arial" w:hAnsi="Arial" w:cs="Arial"/>
+                <w:b w:val="0"/>
+                <w:sz w:val="22"/>
+                <w:szCs w:val="22"/>
+              </w:rPr>
+              <w:t>Gerente de Projeto</w:t>
+            </w:r>
+            <w:r>
+              <w:rPr>
+                <w:rStyle w:val="Forte"/>
+                <w:rFonts w:ascii="Arial" w:hAnsi="Arial" w:cs="Arial"/>
+                <w:b w:val="0"/>
+                <w:sz w:val="22"/>
+                <w:szCs w:val="22"/>
+              </w:rPr>
+              <w:t>.</w:t>
+            </w:r>
+          </w:p>
+        </w:tc>
+      </w:tr>
+      <w:tr>
+        <w:trPr>
+          <w:trHeight w:val="367"/>
+        </w:trPr>
+        <w:tc>
+          <w:tcPr>
+            <w:tcW w:w="2583" w:type="dxa"/>
+          </w:tcPr>
+          <w:p>
+            <w:pPr>
+              <w:pStyle w:val="PargrafodaLista"/>
+              <w:ind w:left="0"/>
+              <w:rPr>
+                <w:rStyle w:val="Forte"/>
+                <w:rFonts w:ascii="Arial" w:hAnsi="Arial" w:cs="Arial"/>
+                <w:sz w:val="22"/>
+                <w:szCs w:val="22"/>
+              </w:rPr>
+            </w:pPr>
+            <w:r>
+              <w:rPr>
+                <w:rStyle w:val="Forte"/>
+                <w:rFonts w:ascii="Arial" w:hAnsi="Arial" w:cs="Arial"/>
+                <w:sz w:val="22"/>
+                <w:szCs w:val="22"/>
+              </w:rPr>
+              <w:t xml:space="preserve">Receptores </w:t>
+            </w:r>
+          </w:p>
+        </w:tc>
+        <w:tc>
+          <w:tcPr>
+            <w:tcW w:w="7486" w:type="dxa"/>
+          </w:tcPr>
+          <w:p>
+            <w:pPr>
+              <w:pStyle w:val="PargrafodaLista"/>
+              <w:ind w:left="0"/>
+              <w:rPr>
+                <w:rStyle w:val="Forte"/>
+                <w:rFonts w:ascii="Arial" w:hAnsi="Arial" w:cs="Arial"/>
+                <w:b w:val="0"/>
+                <w:sz w:val="22"/>
+                <w:szCs w:val="22"/>
+              </w:rPr>
+            </w:pPr>
+            <w:r>
+              <w:rPr>
+                <w:rStyle w:val="Forte"/>
+                <w:rFonts w:ascii="Arial" w:hAnsi="Arial" w:cs="Arial"/>
+                <w:b w:val="0"/>
+                <w:sz w:val="22"/>
+                <w:szCs w:val="22"/>
+              </w:rPr>
+              <w:t>Participantes</w:t>
+            </w:r>
+            <w:r>
+              <w:rPr>
+                <w:rStyle w:val="Forte"/>
+                <w:rFonts w:ascii="Arial" w:hAnsi="Arial" w:cs="Arial"/>
+                <w:b w:val="0"/>
+                <w:sz w:val="22"/>
+                <w:szCs w:val="22"/>
+              </w:rPr>
+              <w:t>.</w:t>
+            </w:r>
+          </w:p>
+        </w:tc>
+      </w:tr>
+      <w:tr>
+        <w:trPr>
+          <w:trHeight w:val="347"/>
+        </w:trPr>
+        <w:tc>
+          <w:tcPr>
+            <w:tcW w:w="2583" w:type="dxa"/>
+          </w:tcPr>
+          <w:p>
+            <w:pPr>
+              <w:pStyle w:val="PargrafodaLista"/>
+              <w:ind w:left="0"/>
+              <w:rPr>
+                <w:rStyle w:val="Forte"/>
+                <w:rFonts w:ascii="Arial" w:hAnsi="Arial" w:cs="Arial"/>
+                <w:sz w:val="22"/>
+                <w:szCs w:val="22"/>
+              </w:rPr>
+            </w:pPr>
+            <w:r>
+              <w:rPr>
+                <w:rStyle w:val="Forte"/>
+                <w:rFonts w:ascii="Arial" w:hAnsi="Arial" w:cs="Arial"/>
+                <w:sz w:val="22"/>
+                <w:szCs w:val="22"/>
+              </w:rPr>
+              <w:t>Mensagem</w:t>
+            </w:r>
+          </w:p>
+        </w:tc>
+        <w:tc>
+          <w:tcPr>
+            <w:tcW w:w="7486" w:type="dxa"/>
+          </w:tcPr>
+          <w:p>
+            <w:pPr>
+              <w:pStyle w:val="PargrafodaLista"/>
+              <w:ind w:left="0"/>
+              <w:rPr>
+                <w:rStyle w:val="Forte"/>
+                <w:rFonts w:ascii="Arial" w:hAnsi="Arial" w:cs="Arial"/>
+                <w:b w:val="0"/>
+                <w:sz w:val="22"/>
+                <w:szCs w:val="22"/>
+              </w:rPr>
+            </w:pPr>
+            <w:r>
+              <w:rPr>
+                <w:rStyle w:val="Forte"/>
+                <w:rFonts w:ascii="Arial" w:hAnsi="Arial" w:cs="Arial"/>
+                <w:b w:val="0"/>
+                <w:sz w:val="22"/>
+                <w:szCs w:val="22"/>
+              </w:rPr>
+              <w:t>Descreve as decisões importantes tomadas durante a reunião</w:t>
+            </w:r>
+            <w:r>
+              <w:rPr>
+                <w:rStyle w:val="Forte"/>
+                <w:rFonts w:ascii="Arial" w:hAnsi="Arial" w:cs="Arial"/>
+                <w:b w:val="0"/>
+                <w:sz w:val="22"/>
+                <w:szCs w:val="22"/>
+              </w:rPr>
+              <w:t>.</w:t>
+            </w:r>
+          </w:p>
+        </w:tc>
+      </w:tr>
+      <w:tr>
+        <w:trPr>
+          <w:trHeight w:val="367"/>
+        </w:trPr>
+        <w:tc>
+          <w:tcPr>
+            <w:tcW w:w="2583" w:type="dxa"/>
+          </w:tcPr>
+          <w:p>
+            <w:pPr>
+              <w:pStyle w:val="PargrafodaLista"/>
+              <w:ind w:left="0"/>
+              <w:rPr>
+                <w:rStyle w:val="Forte"/>
+                <w:rFonts w:ascii="Arial" w:hAnsi="Arial" w:cs="Arial"/>
+                <w:sz w:val="22"/>
+                <w:szCs w:val="22"/>
+              </w:rPr>
+            </w:pPr>
+            <w:r>
+              <w:rPr>
+                <w:rStyle w:val="Forte"/>
+                <w:rFonts w:ascii="Arial" w:hAnsi="Arial" w:cs="Arial"/>
+                <w:sz w:val="22"/>
+                <w:szCs w:val="22"/>
+              </w:rPr>
+              <w:t>Meio de Comunicação</w:t>
+            </w:r>
+          </w:p>
+        </w:tc>
+        <w:tc>
+          <w:tcPr>
+            <w:tcW w:w="7486" w:type="dxa"/>
+          </w:tcPr>
+          <w:p>
+            <w:pPr>
+              <w:pStyle w:val="PargrafodaLista"/>
+              <w:ind w:left="0"/>
+              <w:rPr>
+                <w:rStyle w:val="Forte"/>
+                <w:rFonts w:ascii="Arial" w:hAnsi="Arial" w:cs="Arial"/>
+                <w:b w:val="0"/>
+                <w:sz w:val="22"/>
+                <w:szCs w:val="22"/>
+              </w:rPr>
+            </w:pPr>
+            <w:r>
+              <w:rPr>
+                <w:rStyle w:val="Forte"/>
+                <w:rFonts w:ascii="Arial" w:hAnsi="Arial" w:cs="Arial"/>
+                <w:b w:val="0"/>
+                <w:sz w:val="22"/>
+                <w:szCs w:val="22"/>
+              </w:rPr>
+              <w:t>Ata de reunião</w:t>
+            </w:r>
+            <w:r>
+              <w:rPr>
+                <w:rStyle w:val="Forte"/>
+                <w:rFonts w:ascii="Arial" w:hAnsi="Arial" w:cs="Arial"/>
+                <w:b w:val="0"/>
+                <w:sz w:val="22"/>
+                <w:szCs w:val="22"/>
+              </w:rPr>
+              <w:t>.</w:t>
+            </w:r>
+          </w:p>
+        </w:tc>
+      </w:tr>
+      <w:tr>
+        <w:trPr>
+          <w:trHeight w:val="317"/>
+        </w:trPr>
+        <w:tc>
+          <w:tcPr>
+            <w:tcW w:w="2583" w:type="dxa"/>
+          </w:tcPr>
+          <w:p>
+            <w:pPr>
+              <w:pStyle w:val="PargrafodaLista"/>
+              <w:ind w:left="0"/>
+              <w:rPr>
+                <w:rStyle w:val="Forte"/>
+                <w:rFonts w:ascii="Arial" w:hAnsi="Arial" w:cs="Arial"/>
+                <w:sz w:val="22"/>
+                <w:szCs w:val="22"/>
+              </w:rPr>
+            </w:pPr>
+            <w:r>
+              <w:rPr>
+                <w:rStyle w:val="Forte"/>
+                <w:rFonts w:ascii="Arial" w:hAnsi="Arial" w:cs="Arial"/>
+                <w:sz w:val="22"/>
+                <w:szCs w:val="22"/>
+              </w:rPr>
+              <w:t>Quando</w:t>
+            </w:r>
+          </w:p>
+        </w:tc>
+        <w:tc>
+          <w:tcPr>
+            <w:tcW w:w="7486" w:type="dxa"/>
+          </w:tcPr>
+          <w:p>
+            <w:pPr>
+              <w:rPr>
+                <w:rStyle w:val="Forte"/>
+                <w:rFonts w:ascii="Arial" w:hAnsi="Arial" w:cs="Arial"/>
+                <w:b w:val="0"/>
+                <w:sz w:val="22"/>
+                <w:szCs w:val="22"/>
+              </w:rPr>
+            </w:pPr>
+            <w:r>
+              <w:rPr>
+                <w:rStyle w:val="Forte"/>
+                <w:rFonts w:ascii="Arial" w:hAnsi="Arial" w:cs="Arial"/>
+                <w:b w:val="0"/>
+                <w:sz w:val="22"/>
+                <w:szCs w:val="22"/>
+              </w:rPr>
+              <w:t>A cada reunião</w:t>
+            </w:r>
+            <w:r>
+              <w:rPr>
+                <w:rStyle w:val="Forte"/>
+                <w:rFonts w:ascii="Arial" w:hAnsi="Arial" w:cs="Arial"/>
+                <w:b w:val="0"/>
+                <w:sz w:val="22"/>
+                <w:szCs w:val="22"/>
+              </w:rPr>
+              <w:t>.</w:t>
             </w:r>
           </w:p>
         </w:tc>
@@ -3558,7 +5653,6 @@
                 <w:b/>
                 <w:bCs/>
               </w:rPr>
-              <w:lastRenderedPageBreak/>
               <w:t>Entradas</w:t>
             </w:r>
           </w:p>
@@ -5554,14 +7648,7 @@
               <w:rPr>
                 <w:rFonts w:ascii="Arial" w:hAnsi="Arial" w:cs="Arial"/>
               </w:rPr>
-              <w:t xml:space="preserve">Análise de Escopo do Projeto (EAP), Recursos Humanos e </w:t>
-            </w:r>
-            <w:r>
-              <w:rPr>
-                <w:rFonts w:ascii="Arial" w:hAnsi="Arial" w:cs="Arial"/>
-              </w:rPr>
-              <w:lastRenderedPageBreak/>
-              <w:t>Custo do Projeto.</w:t>
+              <w:t>Análise de Escopo do Projeto (EAP), Recursos Humanos e Custo do Projeto.</w:t>
             </w:r>
           </w:p>
         </w:tc>
@@ -5663,7 +7750,14 @@
               <w:rPr>
                 <w:rFonts w:ascii="Arial" w:hAnsi="Arial" w:cs="Arial"/>
               </w:rPr>
-              <w:t>A partir das datas de entrega, definir datas de marcos de projeto e pontos de controle para revisões e auditorias.</w:t>
+              <w:t xml:space="preserve">A partir das datas de entrega, definir datas de marcos de projeto </w:t>
+            </w:r>
+            <w:r>
+              <w:rPr>
+                <w:rFonts w:ascii="Arial" w:hAnsi="Arial" w:cs="Arial"/>
+              </w:rPr>
+              <w:lastRenderedPageBreak/>
+              <w:t>e pontos de controle para revisões e auditorias.</w:t>
             </w:r>
           </w:p>
         </w:tc>
@@ -7357,7 +9451,6 @@
                 <w:b/>
                 <w:bCs/>
               </w:rPr>
-              <w:lastRenderedPageBreak/>
               <w:t>Critérios de Saída</w:t>
             </w:r>
           </w:p>
@@ -9330,7 +11423,6 @@
                 <w:b/>
                 <w:bCs/>
               </w:rPr>
-              <w:lastRenderedPageBreak/>
               <w:t>Tarefas</w:t>
             </w:r>
           </w:p>
@@ -9519,6 +11611,7 @@
                 <w:b/>
                 <w:bCs/>
               </w:rPr>
+              <w:lastRenderedPageBreak/>
               <w:t>Pré-Condições</w:t>
             </w:r>
           </w:p>
@@ -10452,8 +12545,6 @@
               </w:rPr>
               <w:t>Planilha de Checklist.</w:t>
             </w:r>
-            <w:bookmarkStart w:id="0" w:name="_GoBack"/>
-            <w:bookmarkEnd w:id="0"/>
           </w:p>
         </w:tc>
       </w:tr>
@@ -10485,7 +12576,7 @@
 </file>
 
 <file path=word/numbering.xml><?xml version="1.0" encoding="utf-8"?>
-<w:numbering xmlns:wpc="http://schemas.microsoft.com/office/word/2010/wordprocessingCanvas" xmlns:mo="http://schemas.microsoft.com/office/mac/office/2008/main" xmlns:mc="http://schemas.openxmlformats.org/markup-compatibility/2006" xmlns:mv="urn:schemas-microsoft-com:mac:vml" xmlns:o="urn:schemas-microsoft-com:office:office" xmlns:r="http://schemas.openxmlformats.org/officeDocument/2006/relationships" xmlns:m="http://schemas.openxmlformats.org/officeDocument/2006/math" xmlns:v="urn:schemas-microsoft-com:vml" xmlns:wp14="http://schemas.microsoft.com/office/word/2010/wordprocessingDrawing" xmlns:wp="http://schemas.openxmlformats.org/drawingml/2006/wordprocessingDrawing" xmlns:w10="urn:schemas-microsoft-com:office:word" xmlns:w="http://schemas.openxmlformats.org/wordprocessingml/2006/main" xmlns:w14="http://schemas.microsoft.com/office/word/2010/wordml" xmlns:w15="http://schemas.microsoft.com/office/word/2012/wordml" xmlns:wpg="http://schemas.microsoft.com/office/word/2010/wordprocessingGroup" xmlns:wpi="http://schemas.microsoft.com/office/word/2010/wordprocessingInk" xmlns:wne="http://schemas.microsoft.com/office/word/2006/wordml" xmlns:wps="http://schemas.microsoft.com/office/word/2010/wordprocessingShape" mc:Ignorable="w14 w15 wp14">
+<w:numbering xmlns:wpc="http://schemas.microsoft.com/office/word/2010/wordprocessingCanvas" xmlns:mc="http://schemas.openxmlformats.org/markup-compatibility/2006" xmlns:o="urn:schemas-microsoft-com:office:office" xmlns:r="http://schemas.openxmlformats.org/officeDocument/2006/relationships" xmlns:m="http://schemas.openxmlformats.org/officeDocument/2006/math" xmlns:v="urn:schemas-microsoft-com:vml" xmlns:wp14="http://schemas.microsoft.com/office/word/2010/wordprocessingDrawing" xmlns:wp="http://schemas.openxmlformats.org/drawingml/2006/wordprocessingDrawing" xmlns:w10="urn:schemas-microsoft-com:office:word" xmlns:w="http://schemas.openxmlformats.org/wordprocessingml/2006/main" xmlns:w14="http://schemas.microsoft.com/office/word/2010/wordml" xmlns:w15="http://schemas.microsoft.com/office/word/2012/wordml" xmlns:wpg="http://schemas.microsoft.com/office/word/2010/wordprocessingGroup" xmlns:wpi="http://schemas.microsoft.com/office/word/2010/wordprocessingInk" xmlns:wne="http://schemas.microsoft.com/office/word/2006/wordml" xmlns:wps="http://schemas.microsoft.com/office/word/2010/wordprocessingShape" mc:Ignorable="w14 w15 wp14">
   <w:abstractNum w:abstractNumId="0">
     <w:nsid w:val="059720E4"/>
     <w:multiLevelType w:val="hybridMultilevel"/>
@@ -10713,6 +12804,95 @@
     </w:lvl>
   </w:abstractNum>
   <w:abstractNum w:abstractNumId="2">
+    <w:nsid w:val="12805DB5"/>
+    <w:multiLevelType w:val="hybridMultilevel"/>
+    <w:tmpl w:val="CC4403D2"/>
+    <w:lvl w:ilvl="0" w:tplc="170CA74E">
+      <w:start w:val="1"/>
+      <w:numFmt w:val="decimal"/>
+      <w:lvlText w:val="%1."/>
+      <w:lvlJc w:val="left"/>
+      <w:pPr>
+        <w:ind w:left="420" w:hanging="360"/>
+      </w:pPr>
+      <w:rPr>
+        <w:rFonts w:hint="default"/>
+      </w:rPr>
+    </w:lvl>
+    <w:lvl w:ilvl="1" w:tplc="04160019" w:tentative="1">
+      <w:start w:val="1"/>
+      <w:numFmt w:val="lowerLetter"/>
+      <w:lvlText w:val="%2."/>
+      <w:lvlJc w:val="left"/>
+      <w:pPr>
+        <w:ind w:left="1140" w:hanging="360"/>
+      </w:pPr>
+    </w:lvl>
+    <w:lvl w:ilvl="2" w:tplc="0416001B" w:tentative="1">
+      <w:start w:val="1"/>
+      <w:numFmt w:val="lowerRoman"/>
+      <w:lvlText w:val="%3."/>
+      <w:lvlJc w:val="right"/>
+      <w:pPr>
+        <w:ind w:left="1860" w:hanging="180"/>
+      </w:pPr>
+    </w:lvl>
+    <w:lvl w:ilvl="3" w:tplc="0416000F" w:tentative="1">
+      <w:start w:val="1"/>
+      <w:numFmt w:val="decimal"/>
+      <w:lvlText w:val="%4."/>
+      <w:lvlJc w:val="left"/>
+      <w:pPr>
+        <w:ind w:left="2580" w:hanging="360"/>
+      </w:pPr>
+    </w:lvl>
+    <w:lvl w:ilvl="4" w:tplc="04160019" w:tentative="1">
+      <w:start w:val="1"/>
+      <w:numFmt w:val="lowerLetter"/>
+      <w:lvlText w:val="%5."/>
+      <w:lvlJc w:val="left"/>
+      <w:pPr>
+        <w:ind w:left="3300" w:hanging="360"/>
+      </w:pPr>
+    </w:lvl>
+    <w:lvl w:ilvl="5" w:tplc="0416001B" w:tentative="1">
+      <w:start w:val="1"/>
+      <w:numFmt w:val="lowerRoman"/>
+      <w:lvlText w:val="%6."/>
+      <w:lvlJc w:val="right"/>
+      <w:pPr>
+        <w:ind w:left="4020" w:hanging="180"/>
+      </w:pPr>
+    </w:lvl>
+    <w:lvl w:ilvl="6" w:tplc="0416000F" w:tentative="1">
+      <w:start w:val="1"/>
+      <w:numFmt w:val="decimal"/>
+      <w:lvlText w:val="%7."/>
+      <w:lvlJc w:val="left"/>
+      <w:pPr>
+        <w:ind w:left="4740" w:hanging="360"/>
+      </w:pPr>
+    </w:lvl>
+    <w:lvl w:ilvl="7" w:tplc="04160019" w:tentative="1">
+      <w:start w:val="1"/>
+      <w:numFmt w:val="lowerLetter"/>
+      <w:lvlText w:val="%8."/>
+      <w:lvlJc w:val="left"/>
+      <w:pPr>
+        <w:ind w:left="5460" w:hanging="360"/>
+      </w:pPr>
+    </w:lvl>
+    <w:lvl w:ilvl="8" w:tplc="0416001B" w:tentative="1">
+      <w:start w:val="1"/>
+      <w:numFmt w:val="lowerRoman"/>
+      <w:lvlText w:val="%9."/>
+      <w:lvlJc w:val="right"/>
+      <w:pPr>
+        <w:ind w:left="6180" w:hanging="180"/>
+      </w:pPr>
+    </w:lvl>
+  </w:abstractNum>
+  <w:abstractNum w:abstractNumId="3">
     <w:nsid w:val="15B44697"/>
     <w:multiLevelType w:val="hybridMultilevel"/>
     <w:tmpl w:val="A3BCCEC0"/>
@@ -10825,7 +13005,7 @@
       </w:rPr>
     </w:lvl>
   </w:abstractNum>
-  <w:abstractNum w:abstractNumId="3">
+  <w:abstractNum w:abstractNumId="4">
     <w:nsid w:val="29926F0C"/>
     <w:multiLevelType w:val="hybridMultilevel"/>
     <w:tmpl w:val="CF8CEBE0"/>
@@ -10938,7 +13118,7 @@
       </w:rPr>
     </w:lvl>
   </w:abstractNum>
-  <w:abstractNum w:abstractNumId="4">
+  <w:abstractNum w:abstractNumId="5">
     <w:nsid w:val="2C451CCC"/>
     <w:multiLevelType w:val="hybridMultilevel"/>
     <w:tmpl w:val="CDB8A9B2"/>
@@ -11051,7 +13231,7 @@
       </w:rPr>
     </w:lvl>
   </w:abstractNum>
-  <w:abstractNum w:abstractNumId="5">
+  <w:abstractNum w:abstractNumId="6">
     <w:nsid w:val="2D2A5915"/>
     <w:multiLevelType w:val="hybridMultilevel"/>
     <w:tmpl w:val="915E2570"/>
@@ -11164,7 +13344,7 @@
       </w:rPr>
     </w:lvl>
   </w:abstractNum>
-  <w:abstractNum w:abstractNumId="6">
+  <w:abstractNum w:abstractNumId="7">
     <w:nsid w:val="2FBA235F"/>
     <w:multiLevelType w:val="hybridMultilevel"/>
     <w:tmpl w:val="6692848C"/>
@@ -11277,7 +13457,7 @@
       </w:rPr>
     </w:lvl>
   </w:abstractNum>
-  <w:abstractNum w:abstractNumId="7">
+  <w:abstractNum w:abstractNumId="8">
     <w:nsid w:val="378F24ED"/>
     <w:multiLevelType w:val="multilevel"/>
     <w:tmpl w:val="0C0A001F"/>
@@ -11363,7 +13543,7 @@
       </w:pPr>
     </w:lvl>
   </w:abstractNum>
-  <w:abstractNum w:abstractNumId="8">
+  <w:abstractNum w:abstractNumId="9">
     <w:nsid w:val="4E130713"/>
     <w:multiLevelType w:val="multilevel"/>
     <w:tmpl w:val="2AD6D2FA"/>
@@ -11512,7 +13692,7 @@
       </w:rPr>
     </w:lvl>
   </w:abstractNum>
-  <w:abstractNum w:abstractNumId="9">
+  <w:abstractNum w:abstractNumId="10">
     <w:nsid w:val="51892E4A"/>
     <w:multiLevelType w:val="multilevel"/>
     <w:tmpl w:val="0C0A001F"/>
@@ -11598,7 +13778,7 @@
       </w:pPr>
     </w:lvl>
   </w:abstractNum>
-  <w:abstractNum w:abstractNumId="10">
+  <w:abstractNum w:abstractNumId="11">
     <w:nsid w:val="59206506"/>
     <w:multiLevelType w:val="multilevel"/>
     <w:tmpl w:val="0C0A001F"/>
@@ -11684,7 +13864,7 @@
       </w:pPr>
     </w:lvl>
   </w:abstractNum>
-  <w:abstractNum w:abstractNumId="11">
+  <w:abstractNum w:abstractNumId="12">
     <w:nsid w:val="5B8968A0"/>
     <w:multiLevelType w:val="hybridMultilevel"/>
     <w:tmpl w:val="35E054CA"/>
@@ -11797,7 +13977,7 @@
       </w:rPr>
     </w:lvl>
   </w:abstractNum>
-  <w:abstractNum w:abstractNumId="12">
+  <w:abstractNum w:abstractNumId="13">
     <w:nsid w:val="65D562CD"/>
     <w:multiLevelType w:val="multilevel"/>
     <w:tmpl w:val="0C0A001F"/>
@@ -11883,7 +14063,7 @@
       </w:pPr>
     </w:lvl>
   </w:abstractNum>
-  <w:abstractNum w:abstractNumId="13">
+  <w:abstractNum w:abstractNumId="14">
     <w:nsid w:val="7E3633A5"/>
     <w:multiLevelType w:val="multilevel"/>
     <w:tmpl w:val="108AFAB0"/>
@@ -11997,46 +14177,49 @@
     </w:lvl>
   </w:abstractNum>
   <w:num w:numId="1">
-    <w:abstractNumId w:val="7"/>
+    <w:abstractNumId w:val="8"/>
   </w:num>
   <w:num w:numId="2">
-    <w:abstractNumId w:val="8"/>
+    <w:abstractNumId w:val="9"/>
   </w:num>
   <w:num w:numId="3">
-    <w:abstractNumId w:val="4"/>
+    <w:abstractNumId w:val="5"/>
   </w:num>
   <w:num w:numId="4">
-    <w:abstractNumId w:val="2"/>
+    <w:abstractNumId w:val="3"/>
   </w:num>
   <w:num w:numId="5">
-    <w:abstractNumId w:val="9"/>
+    <w:abstractNumId w:val="10"/>
   </w:num>
   <w:num w:numId="6">
     <w:abstractNumId w:val="0"/>
   </w:num>
   <w:num w:numId="7">
-    <w:abstractNumId w:val="3"/>
+    <w:abstractNumId w:val="4"/>
   </w:num>
   <w:num w:numId="8">
-    <w:abstractNumId w:val="10"/>
+    <w:abstractNumId w:val="11"/>
   </w:num>
   <w:num w:numId="9">
+    <w:abstractNumId w:val="13"/>
+  </w:num>
+  <w:num w:numId="10">
     <w:abstractNumId w:val="12"/>
   </w:num>
-  <w:num w:numId="10">
-    <w:abstractNumId w:val="11"/>
-  </w:num>
   <w:num w:numId="11">
-    <w:abstractNumId w:val="5"/>
+    <w:abstractNumId w:val="6"/>
   </w:num>
   <w:num w:numId="12">
     <w:abstractNumId w:val="1"/>
   </w:num>
   <w:num w:numId="13">
-    <w:abstractNumId w:val="13"/>
+    <w:abstractNumId w:val="14"/>
   </w:num>
   <w:num w:numId="14">
-    <w:abstractNumId w:val="6"/>
+    <w:abstractNumId w:val="7"/>
+  </w:num>
+  <w:num w:numId="15">
+    <w:abstractNumId w:val="2"/>
   </w:num>
 </w:numbering>
 </file>
@@ -12054,7 +14237,7 @@
     </w:rPrDefault>
     <w:pPrDefault/>
   </w:docDefaults>
-  <w:latentStyles w:defLockedState="0" w:defUIPriority="99" w:defSemiHidden="0" w:defUnhideWhenUsed="0" w:defQFormat="0" w:count="380">
+  <w:latentStyles w:defLockedState="0" w:defUIPriority="99" w:defSemiHidden="0" w:defUnhideWhenUsed="0" w:defQFormat="0" w:count="371">
     <w:lsdException w:name="Normal" w:uiPriority="0" w:qFormat="1"/>
     <w:lsdException w:name="heading 1" w:uiPriority="9" w:qFormat="1"/>
     <w:lsdException w:name="heading 2" w:semiHidden="1" w:uiPriority="9" w:unhideWhenUsed="1" w:qFormat="1"/>
@@ -12507,7 +14690,6 @@
     <w:uiPriority w:val="59"/>
     <w:rsid w:val="00552A74"/>
     <w:tblPr>
-      <w:tblInd w:w="0" w:type="dxa"/>
       <w:tblBorders>
         <w:top w:val="single" w:sz="4" w:space="0" w:color="auto"/>
         <w:left w:val="single" w:sz="4" w:space="0" w:color="auto"/>
@@ -12516,12 +14698,6 @@
         <w:insideH w:val="single" w:sz="4" w:space="0" w:color="auto"/>
         <w:insideV w:val="single" w:sz="4" w:space="0" w:color="auto"/>
       </w:tblBorders>
-      <w:tblCellMar>
-        <w:top w:w="0" w:type="dxa"/>
-        <w:left w:w="108" w:type="dxa"/>
-        <w:bottom w:w="0" w:type="dxa"/>
-        <w:right w:w="108" w:type="dxa"/>
-      </w:tblCellMar>
     </w:tblPr>
   </w:style>
   <w:style w:type="paragraph" w:styleId="Textodebalo">

</xml_diff>

<commit_message>
Adicionando o template de Escopo do Projeto(EAP) na GPR, e seu hyperlink.
</commit_message>
<xml_diff>
--- a/Artefatos de Documentação/Processo Genérico/2-Gerencia de Projeto/Processo Genérico Gerência de Projeto - GPR.docx
+++ b/Artefatos de Documentação/Processo Genérico/2-Gerencia de Projeto/Processo Genérico Gerência de Projeto - GPR.docx
@@ -1,6 +1,6 @@
 
 <file path=word/document.xml><?xml version="1.0" encoding="utf-8"?>
-<w:document xmlns:wpc="http://schemas.microsoft.com/office/word/2010/wordprocessingCanvas" xmlns:mc="http://schemas.openxmlformats.org/markup-compatibility/2006" xmlns:o="urn:schemas-microsoft-com:office:office" xmlns:r="http://schemas.openxmlformats.org/officeDocument/2006/relationships" xmlns:m="http://schemas.openxmlformats.org/officeDocument/2006/math" xmlns:v="urn:schemas-microsoft-com:vml" xmlns:wp14="http://schemas.microsoft.com/office/word/2010/wordprocessingDrawing" xmlns:wp="http://schemas.openxmlformats.org/drawingml/2006/wordprocessingDrawing" xmlns:w10="urn:schemas-microsoft-com:office:word" xmlns:w="http://schemas.openxmlformats.org/wordprocessingml/2006/main" xmlns:w14="http://schemas.microsoft.com/office/word/2010/wordml" xmlns:w15="http://schemas.microsoft.com/office/word/2012/wordml" xmlns:wpg="http://schemas.microsoft.com/office/word/2010/wordprocessingGroup" xmlns:wpi="http://schemas.microsoft.com/office/word/2010/wordprocessingInk" xmlns:wne="http://schemas.microsoft.com/office/word/2006/wordml" xmlns:wps="http://schemas.microsoft.com/office/word/2010/wordprocessingShape" mc:Ignorable="w14 w15 wp14">
+<w:document xmlns:wpc="http://schemas.microsoft.com/office/word/2010/wordprocessingCanvas" xmlns:mo="http://schemas.microsoft.com/office/mac/office/2008/main" xmlns:mc="http://schemas.openxmlformats.org/markup-compatibility/2006" xmlns:mv="urn:schemas-microsoft-com:mac:vml" xmlns:o="urn:schemas-microsoft-com:office:office" xmlns:r="http://schemas.openxmlformats.org/officeDocument/2006/relationships" xmlns:m="http://schemas.openxmlformats.org/officeDocument/2006/math" xmlns:v="urn:schemas-microsoft-com:vml" xmlns:wp14="http://schemas.microsoft.com/office/word/2010/wordprocessingDrawing" xmlns:wp="http://schemas.openxmlformats.org/drawingml/2006/wordprocessingDrawing" xmlns:w10="urn:schemas-microsoft-com:office:word" xmlns:w="http://schemas.openxmlformats.org/wordprocessingml/2006/main" xmlns:w14="http://schemas.microsoft.com/office/word/2010/wordml" xmlns:w15="http://schemas.microsoft.com/office/word/2012/wordml" xmlns:wpg="http://schemas.microsoft.com/office/word/2010/wordprocessingGroup" xmlns:wpi="http://schemas.microsoft.com/office/word/2010/wordprocessingInk" xmlns:wne="http://schemas.microsoft.com/office/word/2006/wordml" xmlns:wps="http://schemas.microsoft.com/office/word/2010/wordprocessingShape" mc:Ignorable="w14 w15 wp14">
   <w:body>
     <w:p>
       <w:pPr>
@@ -2665,19 +2665,7 @@
                 <w:sz w:val="22"/>
                 <w:szCs w:val="22"/>
               </w:rPr>
-              <w:t>Declaração do e</w:t>
-            </w:r>
-            <w:bookmarkStart w:id="0" w:name="_GoBack"/>
-            <w:bookmarkEnd w:id="0"/>
-            <w:r>
-              <w:rPr>
-                <w:rStyle w:val="Forte"/>
-                <w:rFonts w:ascii="Arial" w:hAnsi="Arial" w:cs="Arial"/>
-                <w:b w:val="0"/>
-                <w:sz w:val="22"/>
-                <w:szCs w:val="22"/>
-              </w:rPr>
-              <w:t>scopo do projeto.</w:t>
+              <w:t>Declaração do escopo do projeto.</w:t>
             </w:r>
           </w:p>
         </w:tc>
@@ -4114,17 +4102,7 @@
                 <w:sz w:val="22"/>
                 <w:szCs w:val="22"/>
               </w:rPr>
-              <w:t>Solicitação de mudança</w:t>
-            </w:r>
-            <w:r>
-              <w:rPr>
-                <w:rStyle w:val="Forte"/>
-                <w:rFonts w:ascii="Arial" w:hAnsi="Arial" w:cs="Arial"/>
-                <w:b w:val="0"/>
-                <w:sz w:val="22"/>
-                <w:szCs w:val="22"/>
-              </w:rPr>
-              <w:t>.</w:t>
+              <w:t>Solicitação de mudança.</w:t>
             </w:r>
           </w:p>
         </w:tc>
@@ -4186,17 +4164,7 @@
                 <w:sz w:val="22"/>
                 <w:szCs w:val="22"/>
               </w:rPr>
-              <w:t>Solicitante</w:t>
-            </w:r>
-            <w:r>
-              <w:rPr>
-                <w:rStyle w:val="Forte"/>
-                <w:rFonts w:ascii="Arial" w:hAnsi="Arial" w:cs="Arial"/>
-                <w:b w:val="0"/>
-                <w:sz w:val="22"/>
-                <w:szCs w:val="22"/>
-              </w:rPr>
-              <w:t>.</w:t>
+              <w:t>Solicitante.</w:t>
             </w:r>
           </w:p>
         </w:tc>
@@ -4517,17 +4485,7 @@
                 <w:sz w:val="22"/>
                 <w:szCs w:val="22"/>
               </w:rPr>
-              <w:t>Ata de Reunião</w:t>
-            </w:r>
-            <w:r>
-              <w:rPr>
-                <w:rStyle w:val="Forte"/>
-                <w:rFonts w:ascii="Arial" w:hAnsi="Arial" w:cs="Arial"/>
-                <w:b w:val="0"/>
-                <w:sz w:val="22"/>
-                <w:szCs w:val="22"/>
-              </w:rPr>
-              <w:t>.</w:t>
+              <w:t>Ata de Reunião.</w:t>
             </w:r>
           </w:p>
         </w:tc>
@@ -4589,17 +4547,7 @@
                 <w:sz w:val="22"/>
                 <w:szCs w:val="22"/>
               </w:rPr>
-              <w:t>Gerente de Projeto</w:t>
-            </w:r>
-            <w:r>
-              <w:rPr>
-                <w:rStyle w:val="Forte"/>
-                <w:rFonts w:ascii="Arial" w:hAnsi="Arial" w:cs="Arial"/>
-                <w:b w:val="0"/>
-                <w:sz w:val="22"/>
-                <w:szCs w:val="22"/>
-              </w:rPr>
-              <w:t>.</w:t>
+              <w:t>Gerente de Projeto.</w:t>
             </w:r>
           </w:p>
         </w:tc>
@@ -4658,17 +4606,7 @@
                 <w:sz w:val="22"/>
                 <w:szCs w:val="22"/>
               </w:rPr>
-              <w:t>Participantes</w:t>
-            </w:r>
-            <w:r>
-              <w:rPr>
-                <w:rStyle w:val="Forte"/>
-                <w:rFonts w:ascii="Arial" w:hAnsi="Arial" w:cs="Arial"/>
-                <w:b w:val="0"/>
-                <w:sz w:val="22"/>
-                <w:szCs w:val="22"/>
-              </w:rPr>
-              <w:t>.</w:t>
+              <w:t>Participantes.</w:t>
             </w:r>
           </w:p>
         </w:tc>
@@ -4796,17 +4734,7 @@
                 <w:sz w:val="22"/>
                 <w:szCs w:val="22"/>
               </w:rPr>
-              <w:t>Ata de reunião</w:t>
-            </w:r>
-            <w:r>
-              <w:rPr>
-                <w:rStyle w:val="Forte"/>
-                <w:rFonts w:ascii="Arial" w:hAnsi="Arial" w:cs="Arial"/>
-                <w:b w:val="0"/>
-                <w:sz w:val="22"/>
-                <w:szCs w:val="22"/>
-              </w:rPr>
-              <w:t>.</w:t>
+              <w:t>Ata de reunião.</w:t>
             </w:r>
           </w:p>
         </w:tc>
@@ -4863,17 +4791,7 @@
                 <w:sz w:val="22"/>
                 <w:szCs w:val="22"/>
               </w:rPr>
-              <w:t>A cada reunião</w:t>
-            </w:r>
-            <w:r>
-              <w:rPr>
-                <w:rStyle w:val="Forte"/>
-                <w:rFonts w:ascii="Arial" w:hAnsi="Arial" w:cs="Arial"/>
-                <w:b w:val="0"/>
-                <w:sz w:val="22"/>
-                <w:szCs w:val="22"/>
-              </w:rPr>
-              <w:t>.</w:t>
+              <w:t>A cada reunião.</w:t>
             </w:r>
           </w:p>
         </w:tc>
@@ -5756,12 +5674,31 @@
                 <w:rFonts w:ascii="Arial" w:hAnsi="Arial" w:cs="Arial"/>
               </w:rPr>
             </w:pPr>
-            <w:r>
-              <w:rPr>
-                <w:rFonts w:ascii="Arial" w:hAnsi="Arial" w:cs="Arial"/>
-              </w:rPr>
-              <w:t>EAP do projeto.</w:t>
-            </w:r>
+            <w:hyperlink r:id="rId6" w:history="1">
+              <w:r>
+                <w:rPr>
+                  <w:rStyle w:val="Hiperlink"/>
+                  <w:rFonts w:ascii="Arial" w:hAnsi="Arial" w:cs="Arial"/>
+                </w:rPr>
+                <w:t>EAP do proj</w:t>
+              </w:r>
+              <w:bookmarkStart w:id="0" w:name="_GoBack"/>
+              <w:r>
+                <w:rPr>
+                  <w:rStyle w:val="Hiperlink"/>
+                  <w:rFonts w:ascii="Arial" w:hAnsi="Arial" w:cs="Arial"/>
+                </w:rPr>
+                <w:t>e</w:t>
+              </w:r>
+              <w:bookmarkEnd w:id="0"/>
+              <w:r>
+                <w:rPr>
+                  <w:rStyle w:val="Hiperlink"/>
+                  <w:rFonts w:ascii="Arial" w:hAnsi="Arial" w:cs="Arial"/>
+                </w:rPr>
+                <w:t>to.</w:t>
+              </w:r>
+            </w:hyperlink>
           </w:p>
         </w:tc>
       </w:tr>
@@ -12576,7 +12513,7 @@
 </file>
 
 <file path=word/numbering.xml><?xml version="1.0" encoding="utf-8"?>
-<w:numbering xmlns:wpc="http://schemas.microsoft.com/office/word/2010/wordprocessingCanvas" xmlns:mc="http://schemas.openxmlformats.org/markup-compatibility/2006" xmlns:o="urn:schemas-microsoft-com:office:office" xmlns:r="http://schemas.openxmlformats.org/officeDocument/2006/relationships" xmlns:m="http://schemas.openxmlformats.org/officeDocument/2006/math" xmlns:v="urn:schemas-microsoft-com:vml" xmlns:wp14="http://schemas.microsoft.com/office/word/2010/wordprocessingDrawing" xmlns:wp="http://schemas.openxmlformats.org/drawingml/2006/wordprocessingDrawing" xmlns:w10="urn:schemas-microsoft-com:office:word" xmlns:w="http://schemas.openxmlformats.org/wordprocessingml/2006/main" xmlns:w14="http://schemas.microsoft.com/office/word/2010/wordml" xmlns:w15="http://schemas.microsoft.com/office/word/2012/wordml" xmlns:wpg="http://schemas.microsoft.com/office/word/2010/wordprocessingGroup" xmlns:wpi="http://schemas.microsoft.com/office/word/2010/wordprocessingInk" xmlns:wne="http://schemas.microsoft.com/office/word/2006/wordml" xmlns:wps="http://schemas.microsoft.com/office/word/2010/wordprocessingShape" mc:Ignorable="w14 w15 wp14">
+<w:numbering xmlns:wpc="http://schemas.microsoft.com/office/word/2010/wordprocessingCanvas" xmlns:mo="http://schemas.microsoft.com/office/mac/office/2008/main" xmlns:mc="http://schemas.openxmlformats.org/markup-compatibility/2006" xmlns:mv="urn:schemas-microsoft-com:mac:vml" xmlns:o="urn:schemas-microsoft-com:office:office" xmlns:r="http://schemas.openxmlformats.org/officeDocument/2006/relationships" xmlns:m="http://schemas.openxmlformats.org/officeDocument/2006/math" xmlns:v="urn:schemas-microsoft-com:vml" xmlns:wp14="http://schemas.microsoft.com/office/word/2010/wordprocessingDrawing" xmlns:wp="http://schemas.openxmlformats.org/drawingml/2006/wordprocessingDrawing" xmlns:w10="urn:schemas-microsoft-com:office:word" xmlns:w="http://schemas.openxmlformats.org/wordprocessingml/2006/main" xmlns:w14="http://schemas.microsoft.com/office/word/2010/wordml" xmlns:w15="http://schemas.microsoft.com/office/word/2012/wordml" xmlns:wpg="http://schemas.microsoft.com/office/word/2010/wordprocessingGroup" xmlns:wpi="http://schemas.microsoft.com/office/word/2010/wordprocessingInk" xmlns:wne="http://schemas.microsoft.com/office/word/2006/wordml" xmlns:wps="http://schemas.microsoft.com/office/word/2010/wordprocessingShape" mc:Ignorable="w14 w15 wp14">
   <w:abstractNum w:abstractNumId="0">
     <w:nsid w:val="059720E4"/>
     <w:multiLevelType w:val="hybridMultilevel"/>
@@ -14237,7 +14174,7 @@
     </w:rPrDefault>
     <w:pPrDefault/>
   </w:docDefaults>
-  <w:latentStyles w:defLockedState="0" w:defUIPriority="99" w:defSemiHidden="0" w:defUnhideWhenUsed="0" w:defQFormat="0" w:count="371">
+  <w:latentStyles w:defLockedState="0" w:defUIPriority="99" w:defSemiHidden="0" w:defUnhideWhenUsed="0" w:defQFormat="0" w:count="380">
     <w:lsdException w:name="Normal" w:uiPriority="0" w:qFormat="1"/>
     <w:lsdException w:name="heading 1" w:uiPriority="9" w:qFormat="1"/>
     <w:lsdException w:name="heading 2" w:semiHidden="1" w:uiPriority="9" w:unhideWhenUsed="1" w:qFormat="1"/>
@@ -14690,6 +14627,7 @@
     <w:uiPriority w:val="59"/>
     <w:rsid w:val="00552A74"/>
     <w:tblPr>
+      <w:tblInd w:w="0" w:type="dxa"/>
       <w:tblBorders>
         <w:top w:val="single" w:sz="4" w:space="0" w:color="auto"/>
         <w:left w:val="single" w:sz="4" w:space="0" w:color="auto"/>
@@ -14698,6 +14636,12 @@
         <w:insideH w:val="single" w:sz="4" w:space="0" w:color="auto"/>
         <w:insideV w:val="single" w:sz="4" w:space="0" w:color="auto"/>
       </w:tblBorders>
+      <w:tblCellMar>
+        <w:top w:w="0" w:type="dxa"/>
+        <w:left w:w="108" w:type="dxa"/>
+        <w:bottom w:w="0" w:type="dxa"/>
+        <w:right w:w="108" w:type="dxa"/>
+      </w:tblCellMar>
     </w:tblPr>
   </w:style>
   <w:style w:type="paragraph" w:styleId="Textodebalo">
@@ -14726,6 +14670,29 @@
       <w:sz w:val="18"/>
       <w:szCs w:val="18"/>
       <w:lang w:val="pt-BR"/>
+    </w:rPr>
+  </w:style>
+  <w:style w:type="character" w:styleId="Hiperlink">
+    <w:name w:val="Hyperlink"/>
+    <w:basedOn w:val="Fontepargpadro"/>
+    <w:uiPriority w:val="99"/>
+    <w:unhideWhenUsed/>
+    <w:rsid w:val="00271DD5"/>
+    <w:rPr>
+      <w:color w:val="0000FF" w:themeColor="hyperlink"/>
+      <w:u w:val="single"/>
+    </w:rPr>
+  </w:style>
+  <w:style w:type="character" w:styleId="HiperlinkVisitado">
+    <w:name w:val="FollowedHyperlink"/>
+    <w:basedOn w:val="Fontepargpadro"/>
+    <w:uiPriority w:val="99"/>
+    <w:semiHidden/>
+    <w:unhideWhenUsed/>
+    <w:rsid w:val="00271DD5"/>
+    <w:rPr>
+      <w:color w:val="800080" w:themeColor="followedHyperlink"/>
+      <w:u w:val="single"/>
     </w:rPr>
   </w:style>
 </w:styles>

</xml_diff>

<commit_message>
Adicionando Plano de Estimativas e novos hyperlinks.
</commit_message>
<xml_diff>
--- a/Artefatos de Documentação/Processo Genérico/2-Gerencia de Projeto/Processo Genérico Gerência de Projeto - GPR.docx
+++ b/Artefatos de Documentação/Processo Genérico/2-Gerencia de Projeto/Processo Genérico Gerência de Projeto - GPR.docx
@@ -5586,117 +5586,104 @@
                 <w:rFonts w:ascii="Arial" w:hAnsi="Arial" w:cs="Arial"/>
               </w:rPr>
             </w:pPr>
-            <w:r>
-              <w:rPr>
-                <w:rFonts w:ascii="Arial" w:hAnsi="Arial" w:cs="Arial"/>
-              </w:rPr>
-              <w:t>Especificação de Objetivos e Requisitos (EOR).</w:t>
-            </w:r>
-          </w:p>
-        </w:tc>
-      </w:tr>
-      <w:tr>
-        <w:tc>
-          <w:tcPr>
-            <w:tcW w:w="2404" w:type="dxa"/>
-            <w:hideMark/>
-          </w:tcPr>
-          <w:p>
-            <w:pPr>
-              <w:rPr>
-                <w:rFonts w:ascii="Arial" w:hAnsi="Arial" w:cs="Arial"/>
-                <w:b/>
-                <w:bCs/>
-              </w:rPr>
-            </w:pPr>
-            <w:r>
-              <w:rPr>
-                <w:rFonts w:ascii="Arial" w:hAnsi="Arial" w:cs="Arial"/>
-                <w:b/>
-                <w:bCs/>
-              </w:rPr>
-              <w:t>Critérios de Saída</w:t>
-            </w:r>
-          </w:p>
-        </w:tc>
-        <w:tc>
-          <w:tcPr>
-            <w:tcW w:w="7377" w:type="dxa"/>
-            <w:hideMark/>
-          </w:tcPr>
-          <w:p>
-            <w:pPr>
-              <w:rPr>
-                <w:rFonts w:ascii="Arial" w:hAnsi="Arial" w:cs="Arial"/>
-              </w:rPr>
-            </w:pPr>
-            <w:r>
-              <w:rPr>
-                <w:rFonts w:ascii="Arial" w:hAnsi="Arial" w:cs="Arial"/>
-              </w:rPr>
-              <w:t>Escopo aprovado pelo Gerente de Projeto.</w:t>
-            </w:r>
-          </w:p>
-        </w:tc>
-      </w:tr>
-      <w:tr>
-        <w:tc>
-          <w:tcPr>
-            <w:tcW w:w="2404" w:type="dxa"/>
-            <w:hideMark/>
-          </w:tcPr>
-          <w:p>
-            <w:pPr>
-              <w:rPr>
-                <w:rFonts w:ascii="Arial" w:hAnsi="Arial" w:cs="Arial"/>
-                <w:b/>
-                <w:bCs/>
-              </w:rPr>
-            </w:pPr>
-            <w:r>
-              <w:rPr>
-                <w:rFonts w:ascii="Arial" w:hAnsi="Arial" w:cs="Arial"/>
-                <w:b/>
-                <w:bCs/>
-              </w:rPr>
-              <w:t>Produtos</w:t>
-            </w:r>
-          </w:p>
-        </w:tc>
-        <w:tc>
-          <w:tcPr>
-            <w:tcW w:w="7377" w:type="dxa"/>
-            <w:hideMark/>
-          </w:tcPr>
-          <w:p>
-            <w:pPr>
-              <w:rPr>
-                <w:rFonts w:ascii="Arial" w:hAnsi="Arial" w:cs="Arial"/>
-              </w:rPr>
-            </w:pPr>
             <w:hyperlink r:id="rId6" w:history="1">
               <w:r>
                 <w:rPr>
                   <w:rStyle w:val="Hiperlink"/>
                   <w:rFonts w:ascii="Arial" w:hAnsi="Arial" w:cs="Arial"/>
                 </w:rPr>
-                <w:t>EAP do proj</w:t>
+                <w:t>Especificação de Objetivos e Requisitos (EOR).</w:t>
               </w:r>
-              <w:bookmarkStart w:id="0" w:name="_GoBack"/>
+            </w:hyperlink>
+          </w:p>
+        </w:tc>
+      </w:tr>
+      <w:tr>
+        <w:tc>
+          <w:tcPr>
+            <w:tcW w:w="2404" w:type="dxa"/>
+            <w:hideMark/>
+          </w:tcPr>
+          <w:p>
+            <w:pPr>
+              <w:rPr>
+                <w:rFonts w:ascii="Arial" w:hAnsi="Arial" w:cs="Arial"/>
+                <w:b/>
+                <w:bCs/>
+              </w:rPr>
+            </w:pPr>
+            <w:r>
+              <w:rPr>
+                <w:rFonts w:ascii="Arial" w:hAnsi="Arial" w:cs="Arial"/>
+                <w:b/>
+                <w:bCs/>
+              </w:rPr>
+              <w:t>Critérios de Saída</w:t>
+            </w:r>
+          </w:p>
+        </w:tc>
+        <w:tc>
+          <w:tcPr>
+            <w:tcW w:w="7377" w:type="dxa"/>
+            <w:hideMark/>
+          </w:tcPr>
+          <w:p>
+            <w:pPr>
+              <w:rPr>
+                <w:rFonts w:ascii="Arial" w:hAnsi="Arial" w:cs="Arial"/>
+              </w:rPr>
+            </w:pPr>
+            <w:r>
+              <w:rPr>
+                <w:rFonts w:ascii="Arial" w:hAnsi="Arial" w:cs="Arial"/>
+              </w:rPr>
+              <w:t>Escopo aprovado pelo Gerente de Projeto.</w:t>
+            </w:r>
+          </w:p>
+        </w:tc>
+      </w:tr>
+      <w:tr>
+        <w:tc>
+          <w:tcPr>
+            <w:tcW w:w="2404" w:type="dxa"/>
+            <w:hideMark/>
+          </w:tcPr>
+          <w:p>
+            <w:pPr>
+              <w:rPr>
+                <w:rFonts w:ascii="Arial" w:hAnsi="Arial" w:cs="Arial"/>
+                <w:b/>
+                <w:bCs/>
+              </w:rPr>
+            </w:pPr>
+            <w:r>
+              <w:rPr>
+                <w:rFonts w:ascii="Arial" w:hAnsi="Arial" w:cs="Arial"/>
+                <w:b/>
+                <w:bCs/>
+              </w:rPr>
+              <w:t>Produtos</w:t>
+            </w:r>
+          </w:p>
+        </w:tc>
+        <w:tc>
+          <w:tcPr>
+            <w:tcW w:w="7377" w:type="dxa"/>
+            <w:hideMark/>
+          </w:tcPr>
+          <w:p>
+            <w:pPr>
+              <w:rPr>
+                <w:rFonts w:ascii="Arial" w:hAnsi="Arial" w:cs="Arial"/>
+              </w:rPr>
+            </w:pPr>
+            <w:hyperlink r:id="rId7" w:history="1">
               <w:r>
                 <w:rPr>
                   <w:rStyle w:val="Hiperlink"/>
                   <w:rFonts w:ascii="Arial" w:hAnsi="Arial" w:cs="Arial"/>
                 </w:rPr>
-                <w:t>e</w:t>
-              </w:r>
-              <w:bookmarkEnd w:id="0"/>
-              <w:r>
-                <w:rPr>
-                  <w:rStyle w:val="Hiperlink"/>
-                  <w:rFonts w:ascii="Arial" w:hAnsi="Arial" w:cs="Arial"/>
-                </w:rPr>
-                <w:t>to.</w:t>
+                <w:t>EAP do projeto.</w:t>
               </w:r>
             </w:hyperlink>
           </w:p>
@@ -5757,7 +5744,6 @@
     </w:p>
     <w:p>
       <w:pPr>
-        <w:ind w:firstLine="360"/>
         <w:rPr>
           <w:rStyle w:val="Forte"/>
           <w:rFonts w:ascii="Arial" w:hAnsi="Arial" w:cs="Arial"/>
@@ -6280,25 +6266,51 @@
                 <w:rFonts w:ascii="Arial" w:hAnsi="Arial" w:cs="Arial"/>
               </w:rPr>
             </w:pPr>
-            <w:r>
-              <w:rPr>
-                <w:rFonts w:ascii="Arial" w:hAnsi="Arial" w:cs="Arial"/>
-              </w:rPr>
-              <w:t>Especificação de Objetivos e Requisitos;</w:t>
-            </w:r>
-          </w:p>
-          <w:p>
-            <w:pPr>
-              <w:rPr>
-                <w:rFonts w:ascii="Arial" w:hAnsi="Arial" w:cs="Arial"/>
-              </w:rPr>
-            </w:pPr>
-            <w:r>
-              <w:rPr>
-                <w:rFonts w:ascii="Arial" w:hAnsi="Arial" w:cs="Arial"/>
-              </w:rPr>
-              <w:t>EAP.</w:t>
-            </w:r>
+            <w:hyperlink r:id="rId8" w:history="1">
+              <w:r>
+                <w:rPr>
+                  <w:rStyle w:val="Hiperlink"/>
+                  <w:rFonts w:ascii="Arial" w:hAnsi="Arial" w:cs="Arial"/>
+                </w:rPr>
+                <w:t>Especificação de Objetivos e Requisitos</w:t>
+              </w:r>
+            </w:hyperlink>
+            <w:r>
+              <w:rPr>
+                <w:rFonts w:ascii="Arial" w:hAnsi="Arial" w:cs="Arial"/>
+              </w:rPr>
+              <w:t>;</w:t>
+            </w:r>
+          </w:p>
+          <w:p>
+            <w:pPr>
+              <w:rPr>
+                <w:rFonts w:ascii="Arial" w:hAnsi="Arial" w:cs="Arial"/>
+              </w:rPr>
+            </w:pPr>
+            <w:hyperlink r:id="rId9" w:history="1">
+              <w:r>
+                <w:rPr>
+                  <w:rStyle w:val="Hiperlink"/>
+                  <w:rFonts w:ascii="Arial" w:hAnsi="Arial" w:cs="Arial"/>
+                </w:rPr>
+                <w:t>EAP</w:t>
+              </w:r>
+              <w:r>
+                <w:rPr>
+                  <w:rStyle w:val="Hiperlink"/>
+                  <w:rFonts w:ascii="Arial" w:hAnsi="Arial" w:cs="Arial"/>
+                </w:rPr>
+                <w:t xml:space="preserve"> do projeto</w:t>
+              </w:r>
+              <w:r>
+                <w:rPr>
+                  <w:rStyle w:val="Hiperlink"/>
+                  <w:rFonts w:ascii="Arial" w:hAnsi="Arial" w:cs="Arial"/>
+                </w:rPr>
+                <w:t>.</w:t>
+              </w:r>
+            </w:hyperlink>
           </w:p>
         </w:tc>
       </w:tr>
@@ -7161,12 +7173,17 @@
                 <w:rFonts w:ascii="Arial" w:hAnsi="Arial" w:cs="Arial"/>
               </w:rPr>
             </w:pPr>
-            <w:r>
-              <w:rPr>
-                <w:rFonts w:ascii="Arial" w:hAnsi="Arial" w:cs="Arial"/>
-              </w:rPr>
-              <w:t>Plano de Estimativas.</w:t>
-            </w:r>
+            <w:hyperlink r:id="rId10" w:history="1">
+              <w:r>
+                <w:rPr>
+                  <w:rStyle w:val="Hiperlink"/>
+                  <w:rFonts w:ascii="Arial" w:hAnsi="Arial" w:cs="Arial"/>
+                </w:rPr>
+                <w:t>Plano de Estimativas.</w:t>
+              </w:r>
+            </w:hyperlink>
+            <w:bookmarkStart w:id="0" w:name="_GoBack"/>
+            <w:bookmarkEnd w:id="0"/>
           </w:p>
         </w:tc>
       </w:tr>

</xml_diff>

<commit_message>
Adicionando a Ata de Reunião e seu hyperlink
Adicionando o template da Ata de Reunião da Gerência de Projeto e seu
hyperlink no GPR.
</commit_message>
<xml_diff>
--- a/Artefatos de Documentação/Processo Genérico/2-Gerencia de Projeto/Processo Genérico Gerência de Projeto - GPR.docx
+++ b/Artefatos de Documentação/Processo Genérico/2-Gerencia de Projeto/Processo Genérico Gerência de Projeto - GPR.docx
@@ -3512,8 +3512,6 @@
                 <w:t>.</w:t>
               </w:r>
             </w:hyperlink>
-            <w:bookmarkStart w:id="0" w:name="_GoBack"/>
-            <w:bookmarkEnd w:id="0"/>
           </w:p>
         </w:tc>
       </w:tr>
@@ -4730,16 +4728,19 @@
                 <w:szCs w:val="22"/>
               </w:rPr>
             </w:pPr>
-            <w:r>
-              <w:rPr>
-                <w:rStyle w:val="Strong"/>
-                <w:rFonts w:ascii="Arial" w:hAnsi="Arial" w:cs="Arial"/>
-                <w:b w:val="0"/>
-                <w:sz w:val="22"/>
-                <w:szCs w:val="22"/>
-              </w:rPr>
-              <w:t>Ata de reunião.</w:t>
-            </w:r>
+            <w:hyperlink r:id="rId9" w:history="1">
+              <w:r>
+                <w:rPr>
+                  <w:rStyle w:val="Hyperlink"/>
+                  <w:rFonts w:ascii="Arial" w:hAnsi="Arial" w:cs="Arial"/>
+                  <w:sz w:val="22"/>
+                  <w:szCs w:val="22"/>
+                </w:rPr>
+                <w:t>Ata de reunião.</w:t>
+              </w:r>
+            </w:hyperlink>
+            <w:bookmarkStart w:id="0" w:name="_GoBack"/>
+            <w:bookmarkEnd w:id="0"/>
           </w:p>
         </w:tc>
       </w:tr>
@@ -4868,7 +4869,7 @@
                     </pic:cNvPicPr>
                   </pic:nvPicPr>
                   <pic:blipFill>
-                    <a:blip r:embed="rId9">
+                    <a:blip r:embed="rId10">
                       <a:extLst>
                         <a:ext uri="{28A0092B-C50C-407E-A947-70E740481C1C}">
                           <a14:useLocalDpi xmlns:a14="http://schemas.microsoft.com/office/drawing/2010/main" val="0"/>
@@ -5590,7 +5591,7 @@
                 <w:rFonts w:ascii="Arial" w:hAnsi="Arial" w:cs="Arial"/>
               </w:rPr>
             </w:pPr>
-            <w:hyperlink r:id="rId10" w:history="1">
+            <w:hyperlink r:id="rId11" w:history="1">
               <w:r>
                 <w:rPr>
                   <w:rStyle w:val="Hyperlink"/>
@@ -5681,7 +5682,7 @@
                 <w:rFonts w:ascii="Arial" w:hAnsi="Arial" w:cs="Arial"/>
               </w:rPr>
             </w:pPr>
-            <w:hyperlink r:id="rId11" w:history="1">
+            <w:hyperlink r:id="rId12" w:history="1">
               <w:r>
                 <w:rPr>
                   <w:rStyle w:val="Hyperlink"/>
@@ -6270,7 +6271,7 @@
                 <w:rFonts w:ascii="Arial" w:hAnsi="Arial" w:cs="Arial"/>
               </w:rPr>
             </w:pPr>
-            <w:hyperlink r:id="rId12" w:history="1">
+            <w:hyperlink r:id="rId13" w:history="1">
               <w:r>
                 <w:rPr>
                   <w:rStyle w:val="Hyperlink"/>
@@ -6292,7 +6293,7 @@
                 <w:rFonts w:ascii="Arial" w:hAnsi="Arial" w:cs="Arial"/>
               </w:rPr>
             </w:pPr>
-            <w:hyperlink r:id="rId13" w:history="1">
+            <w:hyperlink r:id="rId14" w:history="1">
               <w:r>
                 <w:rPr>
                   <w:rStyle w:val="Hyperlink"/>
@@ -7177,7 +7178,7 @@
                 <w:rFonts w:ascii="Arial" w:hAnsi="Arial" w:cs="Arial"/>
               </w:rPr>
             </w:pPr>
-            <w:hyperlink r:id="rId14" w:history="1">
+            <w:hyperlink r:id="rId15" w:history="1">
               <w:r>
                 <w:rPr>
                   <w:rStyle w:val="Hyperlink"/>
@@ -15035,7 +15036,7 @@
 </file>
 
 <file path=customXml/itemProps1.xml><?xml version="1.0" encoding="utf-8"?>
-<ds:datastoreItem xmlns:ds="http://schemas.openxmlformats.org/officeDocument/2006/customXml" ds:itemID="{54C8B630-BC42-423F-AFD9-BE290F022AE2}">
+<ds:datastoreItem xmlns:ds="http://schemas.openxmlformats.org/officeDocument/2006/customXml" ds:itemID="{81AC8CB2-6513-499B-AA56-27480D38C8BA}">
   <ds:schemaRefs>
     <ds:schemaRef ds:uri="http://schemas.openxmlformats.org/officeDocument/2006/bibliography"/>
   </ds:schemaRefs>

</xml_diff>

<commit_message>
Adicionando a Solicitação de Mudança e sey hyperlink
Adicionando o template de Solicitação de Mudança e seu hyperlink no GPR.
</commit_message>
<xml_diff>
--- a/Artefatos de Documentação/Processo Genérico/2-Gerencia de Projeto/Processo Genérico Gerência de Projeto - GPR.docx
+++ b/Artefatos de Documentação/Processo Genérico/2-Gerencia de Projeto/Processo Genérico Gerência de Projeto - GPR.docx
@@ -4335,16 +4335,19 @@
                 <w:szCs w:val="22"/>
               </w:rPr>
             </w:pPr>
-            <w:r>
-              <w:rPr>
-                <w:rStyle w:val="Strong"/>
-                <w:rFonts w:ascii="Arial" w:hAnsi="Arial" w:cs="Arial"/>
-                <w:b w:val="0"/>
-                <w:sz w:val="22"/>
-                <w:szCs w:val="22"/>
-              </w:rPr>
-              <w:t>Solicitação de mudança.</w:t>
-            </w:r>
+            <w:hyperlink r:id="rId9" w:history="1">
+              <w:r>
+                <w:rPr>
+                  <w:rStyle w:val="Hyperlink"/>
+                  <w:rFonts w:ascii="Arial" w:hAnsi="Arial" w:cs="Arial"/>
+                  <w:sz w:val="22"/>
+                  <w:szCs w:val="22"/>
+                </w:rPr>
+                <w:t>Solicitação de mudança.</w:t>
+              </w:r>
+            </w:hyperlink>
+            <w:bookmarkStart w:id="0" w:name="_GoBack"/>
+            <w:bookmarkEnd w:id="0"/>
           </w:p>
         </w:tc>
       </w:tr>
@@ -4728,7 +4731,7 @@
                 <w:szCs w:val="22"/>
               </w:rPr>
             </w:pPr>
-            <w:hyperlink r:id="rId9" w:history="1">
+            <w:hyperlink r:id="rId10" w:history="1">
               <w:r>
                 <w:rPr>
                   <w:rStyle w:val="Hyperlink"/>
@@ -4739,8 +4742,6 @@
                 <w:t>Ata de reunião.</w:t>
               </w:r>
             </w:hyperlink>
-            <w:bookmarkStart w:id="0" w:name="_GoBack"/>
-            <w:bookmarkEnd w:id="0"/>
           </w:p>
         </w:tc>
       </w:tr>
@@ -4869,7 +4870,7 @@
                     </pic:cNvPicPr>
                   </pic:nvPicPr>
                   <pic:blipFill>
-                    <a:blip r:embed="rId10">
+                    <a:blip r:embed="rId11">
                       <a:extLst>
                         <a:ext uri="{28A0092B-C50C-407E-A947-70E740481C1C}">
                           <a14:useLocalDpi xmlns:a14="http://schemas.microsoft.com/office/drawing/2010/main" val="0"/>
@@ -5591,7 +5592,7 @@
                 <w:rFonts w:ascii="Arial" w:hAnsi="Arial" w:cs="Arial"/>
               </w:rPr>
             </w:pPr>
-            <w:hyperlink r:id="rId11" w:history="1">
+            <w:hyperlink r:id="rId12" w:history="1">
               <w:r>
                 <w:rPr>
                   <w:rStyle w:val="Hyperlink"/>
@@ -5682,7 +5683,7 @@
                 <w:rFonts w:ascii="Arial" w:hAnsi="Arial" w:cs="Arial"/>
               </w:rPr>
             </w:pPr>
-            <w:hyperlink r:id="rId12" w:history="1">
+            <w:hyperlink r:id="rId13" w:history="1">
               <w:r>
                 <w:rPr>
                   <w:rStyle w:val="Hyperlink"/>
@@ -6271,7 +6272,7 @@
                 <w:rFonts w:ascii="Arial" w:hAnsi="Arial" w:cs="Arial"/>
               </w:rPr>
             </w:pPr>
-            <w:hyperlink r:id="rId13" w:history="1">
+            <w:hyperlink r:id="rId14" w:history="1">
               <w:r>
                 <w:rPr>
                   <w:rStyle w:val="Hyperlink"/>
@@ -6293,7 +6294,7 @@
                 <w:rFonts w:ascii="Arial" w:hAnsi="Arial" w:cs="Arial"/>
               </w:rPr>
             </w:pPr>
-            <w:hyperlink r:id="rId14" w:history="1">
+            <w:hyperlink r:id="rId15" w:history="1">
               <w:r>
                 <w:rPr>
                   <w:rStyle w:val="Hyperlink"/>
@@ -7178,7 +7179,7 @@
                 <w:rFonts w:ascii="Arial" w:hAnsi="Arial" w:cs="Arial"/>
               </w:rPr>
             </w:pPr>
-            <w:hyperlink r:id="rId15" w:history="1">
+            <w:hyperlink r:id="rId16" w:history="1">
               <w:r>
                 <w:rPr>
                   <w:rStyle w:val="Hyperlink"/>
@@ -15036,7 +15037,7 @@
 </file>
 
 <file path=customXml/itemProps1.xml><?xml version="1.0" encoding="utf-8"?>
-<ds:datastoreItem xmlns:ds="http://schemas.openxmlformats.org/officeDocument/2006/customXml" ds:itemID="{81AC8CB2-6513-499B-AA56-27480D38C8BA}">
+<ds:datastoreItem xmlns:ds="http://schemas.openxmlformats.org/officeDocument/2006/customXml" ds:itemID="{ECA9EBB9-AF32-4A52-91DE-9C680723DE98}">
   <ds:schemaRefs>
     <ds:schemaRef ds:uri="http://schemas.openxmlformats.org/officeDocument/2006/bibliography"/>
   </ds:schemaRefs>

</xml_diff>

<commit_message>
Adicionando o Plano de Gerenciamento de Projeto, o Log de Mudanças e hyperlinks
Adicionando os templates do Plano de Gerenciamento de Projeto, o Log de
Mudanças e os hyperlinks deles no Processo genérico de Gerência de
Projeto.
</commit_message>
<xml_diff>
--- a/Artefatos de Documentação/Processo Genérico/2-Gerencia de Projeto/Processo Genérico Gerência de Projeto - GPR.docx
+++ b/Artefatos de Documentação/Processo Genérico/2-Gerencia de Projeto/Processo Genérico Gerência de Projeto - GPR.docx
@@ -3070,26 +3070,26 @@
                 <w:szCs w:val="22"/>
               </w:rPr>
             </w:pPr>
-            <w:r>
-              <w:rPr>
-                <w:rStyle w:val="Strong"/>
-                <w:rFonts w:ascii="Arial" w:hAnsi="Arial" w:cs="Arial"/>
-                <w:b w:val="0"/>
-                <w:sz w:val="22"/>
-                <w:szCs w:val="22"/>
-              </w:rPr>
-              <w:t>Plano de gerenciamento de p</w:t>
-            </w:r>
-            <w:r>
-              <w:rPr>
-                <w:rStyle w:val="Strong"/>
-                <w:rFonts w:ascii="Arial" w:hAnsi="Arial" w:cs="Arial"/>
-                <w:b w:val="0"/>
-                <w:sz w:val="22"/>
-                <w:szCs w:val="22"/>
-              </w:rPr>
-              <w:t>rojeto.</w:t>
-            </w:r>
+            <w:hyperlink r:id="rId7" w:history="1">
+              <w:r>
+                <w:rPr>
+                  <w:rStyle w:val="Hyperlink"/>
+                  <w:rFonts w:ascii="Arial" w:hAnsi="Arial" w:cs="Arial"/>
+                  <w:sz w:val="22"/>
+                  <w:szCs w:val="22"/>
+                </w:rPr>
+                <w:t>Plano de gerenciamento de p</w:t>
+              </w:r>
+              <w:r>
+                <w:rPr>
+                  <w:rStyle w:val="Hyperlink"/>
+                  <w:rFonts w:ascii="Arial" w:hAnsi="Arial" w:cs="Arial"/>
+                  <w:sz w:val="22"/>
+                  <w:szCs w:val="22"/>
+                </w:rPr>
+                <w:t>rojeto.</w:t>
+              </w:r>
+            </w:hyperlink>
           </w:p>
         </w:tc>
       </w:tr>
@@ -3492,7 +3492,7 @@
                 <w:szCs w:val="22"/>
               </w:rPr>
             </w:pPr>
-            <w:hyperlink r:id="rId7" w:history="1">
+            <w:hyperlink r:id="rId8" w:history="1">
               <w:r>
                 <w:rPr>
                   <w:rStyle w:val="Hyperlink"/>
@@ -3922,7 +3922,7 @@
                 <w:szCs w:val="22"/>
               </w:rPr>
             </w:pPr>
-            <w:hyperlink r:id="rId8" w:history="1">
+            <w:hyperlink r:id="rId9" w:history="1">
               <w:r>
                 <w:rPr>
                   <w:rStyle w:val="Hyperlink"/>
@@ -4335,7 +4335,7 @@
                 <w:szCs w:val="22"/>
               </w:rPr>
             </w:pPr>
-            <w:hyperlink r:id="rId9" w:history="1">
+            <w:hyperlink r:id="rId10" w:history="1">
               <w:r>
                 <w:rPr>
                   <w:rStyle w:val="Hyperlink"/>
@@ -4346,8 +4346,6 @@
                 <w:t>Solicitação de mudança.</w:t>
               </w:r>
             </w:hyperlink>
-            <w:bookmarkStart w:id="0" w:name="_GoBack"/>
-            <w:bookmarkEnd w:id="0"/>
           </w:p>
         </w:tc>
       </w:tr>
@@ -4731,7 +4729,7 @@
                 <w:szCs w:val="22"/>
               </w:rPr>
             </w:pPr>
-            <w:hyperlink r:id="rId10" w:history="1">
+            <w:hyperlink r:id="rId11" w:history="1">
               <w:r>
                 <w:rPr>
                   <w:rStyle w:val="Hyperlink"/>
@@ -4870,7 +4868,7 @@
                     </pic:cNvPicPr>
                   </pic:nvPicPr>
                   <pic:blipFill>
-                    <a:blip r:embed="rId11">
+                    <a:blip r:embed="rId12">
                       <a:extLst>
                         <a:ext uri="{28A0092B-C50C-407E-A947-70E740481C1C}">
                           <a14:useLocalDpi xmlns:a14="http://schemas.microsoft.com/office/drawing/2010/main" val="0"/>
@@ -5592,7 +5590,7 @@
                 <w:rFonts w:ascii="Arial" w:hAnsi="Arial" w:cs="Arial"/>
               </w:rPr>
             </w:pPr>
-            <w:hyperlink r:id="rId12" w:history="1">
+            <w:hyperlink r:id="rId13" w:history="1">
               <w:r>
                 <w:rPr>
                   <w:rStyle w:val="Hyperlink"/>
@@ -5683,7 +5681,7 @@
                 <w:rFonts w:ascii="Arial" w:hAnsi="Arial" w:cs="Arial"/>
               </w:rPr>
             </w:pPr>
-            <w:hyperlink r:id="rId13" w:history="1">
+            <w:hyperlink r:id="rId14" w:history="1">
               <w:r>
                 <w:rPr>
                   <w:rStyle w:val="Hyperlink"/>
@@ -6272,7 +6270,7 @@
                 <w:rFonts w:ascii="Arial" w:hAnsi="Arial" w:cs="Arial"/>
               </w:rPr>
             </w:pPr>
-            <w:hyperlink r:id="rId14" w:history="1">
+            <w:hyperlink r:id="rId15" w:history="1">
               <w:r>
                 <w:rPr>
                   <w:rStyle w:val="Hyperlink"/>
@@ -6294,7 +6292,7 @@
                 <w:rFonts w:ascii="Arial" w:hAnsi="Arial" w:cs="Arial"/>
               </w:rPr>
             </w:pPr>
-            <w:hyperlink r:id="rId15" w:history="1">
+            <w:hyperlink r:id="rId16" w:history="1">
               <w:r>
                 <w:rPr>
                   <w:rStyle w:val="Hyperlink"/>
@@ -7179,7 +7177,7 @@
                 <w:rFonts w:ascii="Arial" w:hAnsi="Arial" w:cs="Arial"/>
               </w:rPr>
             </w:pPr>
-            <w:hyperlink r:id="rId16" w:history="1">
+            <w:hyperlink r:id="rId17" w:history="1">
               <w:r>
                 <w:rPr>
                   <w:rStyle w:val="Hyperlink"/>
@@ -7864,25 +7862,31 @@
                 <w:rFonts w:ascii="Arial" w:hAnsi="Arial" w:cs="Arial"/>
               </w:rPr>
             </w:pPr>
-            <w:r>
-              <w:rPr>
-                <w:rFonts w:ascii="Arial" w:hAnsi="Arial" w:cs="Arial"/>
-              </w:rPr>
-              <w:t>Escopo do Projeto (EAP);</w:t>
-            </w:r>
-          </w:p>
-          <w:p>
-            <w:pPr>
-              <w:rPr>
-                <w:rFonts w:ascii="Arial" w:hAnsi="Arial" w:cs="Arial"/>
-              </w:rPr>
-            </w:pPr>
-            <w:r>
-              <w:rPr>
-                <w:rFonts w:ascii="Arial" w:hAnsi="Arial" w:cs="Arial"/>
-              </w:rPr>
-              <w:t>Plano de Estimativas.</w:t>
-            </w:r>
+            <w:hyperlink r:id="rId18" w:history="1">
+              <w:r>
+                <w:rPr>
+                  <w:rStyle w:val="Hyperlink"/>
+                  <w:rFonts w:ascii="Arial" w:hAnsi="Arial" w:cs="Arial"/>
+                </w:rPr>
+                <w:t>Escopo do Projeto (EAP);</w:t>
+              </w:r>
+            </w:hyperlink>
+          </w:p>
+          <w:p>
+            <w:pPr>
+              <w:rPr>
+                <w:rFonts w:ascii="Arial" w:hAnsi="Arial" w:cs="Arial"/>
+              </w:rPr>
+            </w:pPr>
+            <w:hyperlink r:id="rId19" w:history="1">
+              <w:r>
+                <w:rPr>
+                  <w:rStyle w:val="Hyperlink"/>
+                  <w:rFonts w:ascii="Arial" w:hAnsi="Arial" w:cs="Arial"/>
+                </w:rPr>
+                <w:t>Plano de Estimativas.</w:t>
+              </w:r>
+            </w:hyperlink>
           </w:p>
         </w:tc>
       </w:tr>
@@ -7979,12 +7983,15 @@
                 <w:rFonts w:ascii="Arial" w:hAnsi="Arial" w:cs="Arial"/>
               </w:rPr>
             </w:pPr>
-            <w:r>
-              <w:rPr>
-                <w:rFonts w:ascii="Arial" w:hAnsi="Arial" w:cs="Arial"/>
-              </w:rPr>
-              <w:t>Cronograma.</w:t>
-            </w:r>
+            <w:hyperlink r:id="rId20" w:history="1">
+              <w:r>
+                <w:rPr>
+                  <w:rStyle w:val="Hyperlink"/>
+                  <w:rFonts w:ascii="Arial" w:hAnsi="Arial" w:cs="Arial"/>
+                </w:rPr>
+                <w:t>Cronograma.</w:t>
+              </w:r>
+            </w:hyperlink>
           </w:p>
         </w:tc>
       </w:tr>
@@ -10155,38 +10162,47 @@
                 <w:rFonts w:ascii="Arial" w:hAnsi="Arial" w:cs="Arial"/>
               </w:rPr>
             </w:pPr>
-            <w:r>
-              <w:rPr>
-                <w:rFonts w:ascii="Arial" w:hAnsi="Arial" w:cs="Arial"/>
-              </w:rPr>
-              <w:t>Plano de Estimativas;</w:t>
-            </w:r>
-          </w:p>
-          <w:p>
-            <w:pPr>
-              <w:rPr>
-                <w:rFonts w:ascii="Arial" w:hAnsi="Arial" w:cs="Arial"/>
-              </w:rPr>
-            </w:pPr>
-            <w:r>
-              <w:rPr>
-                <w:rFonts w:ascii="Arial" w:hAnsi="Arial" w:cs="Arial"/>
-              </w:rPr>
-              <w:t>Cronograma;</w:t>
-            </w:r>
-          </w:p>
-          <w:p>
-            <w:pPr>
-              <w:rPr>
-                <w:rFonts w:ascii="Arial" w:hAnsi="Arial" w:cs="Arial"/>
-              </w:rPr>
-            </w:pPr>
-            <w:r>
-              <w:rPr>
-                <w:rFonts w:ascii="Arial" w:hAnsi="Arial" w:cs="Arial"/>
-              </w:rPr>
-              <w:t>EAP;</w:t>
-            </w:r>
+            <w:hyperlink r:id="rId21" w:history="1">
+              <w:r>
+                <w:rPr>
+                  <w:rStyle w:val="Hyperlink"/>
+                  <w:rFonts w:ascii="Arial" w:hAnsi="Arial" w:cs="Arial"/>
+                </w:rPr>
+                <w:t>Plano de Estimativas;</w:t>
+              </w:r>
+            </w:hyperlink>
+          </w:p>
+          <w:p>
+            <w:pPr>
+              <w:rPr>
+                <w:rFonts w:ascii="Arial" w:hAnsi="Arial" w:cs="Arial"/>
+              </w:rPr>
+            </w:pPr>
+            <w:hyperlink r:id="rId22" w:history="1">
+              <w:r>
+                <w:rPr>
+                  <w:rStyle w:val="Hyperlink"/>
+                  <w:rFonts w:ascii="Arial" w:hAnsi="Arial" w:cs="Arial"/>
+                </w:rPr>
+                <w:t>Cronograma;</w:t>
+              </w:r>
+            </w:hyperlink>
+          </w:p>
+          <w:p>
+            <w:pPr>
+              <w:rPr>
+                <w:rFonts w:ascii="Arial" w:hAnsi="Arial" w:cs="Arial"/>
+              </w:rPr>
+            </w:pPr>
+            <w:hyperlink r:id="rId23" w:history="1">
+              <w:r>
+                <w:rPr>
+                  <w:rStyle w:val="Hyperlink"/>
+                  <w:rFonts w:ascii="Arial" w:hAnsi="Arial" w:cs="Arial"/>
+                </w:rPr>
+                <w:t>EAP;</w:t>
+              </w:r>
+            </w:hyperlink>
           </w:p>
           <w:p>
             <w:pPr>
@@ -10296,12 +10312,15 @@
                 <w:rFonts w:ascii="Arial" w:hAnsi="Arial" w:cs="Arial"/>
               </w:rPr>
             </w:pPr>
-            <w:r>
-              <w:rPr>
-                <w:rFonts w:ascii="Arial" w:hAnsi="Arial" w:cs="Arial"/>
-              </w:rPr>
-              <w:t>Plano Geral de Execução.</w:t>
-            </w:r>
+            <w:hyperlink r:id="rId24" w:history="1">
+              <w:r>
+                <w:rPr>
+                  <w:rStyle w:val="Hyperlink"/>
+                  <w:rFonts w:ascii="Arial" w:hAnsi="Arial" w:cs="Arial"/>
+                </w:rPr>
+                <w:t>Plano Geral de Execução.</w:t>
+              </w:r>
+            </w:hyperlink>
           </w:p>
         </w:tc>
       </w:tr>
@@ -12054,7 +12073,17 @@
                 <w:b/>
                 <w:bCs/>
               </w:rPr>
-              <w:t>Informação:</w:t>
+              <w:t>Infor</w:t>
+            </w:r>
+            <w:bookmarkStart w:id="0" w:name="_GoBack"/>
+            <w:bookmarkEnd w:id="0"/>
+            <w:r>
+              <w:rPr>
+                <w:rFonts w:ascii="Arial" w:hAnsi="Arial" w:cs="Arial"/>
+                <w:b/>
+                <w:bCs/>
+              </w:rPr>
+              <w:t>mação:</w:t>
             </w:r>
             <w:r>
               <w:rPr>
@@ -12352,25 +12381,31 @@
                 <w:rFonts w:ascii="Arial" w:hAnsi="Arial" w:cs="Arial"/>
               </w:rPr>
             </w:pPr>
-            <w:r>
-              <w:rPr>
-                <w:rFonts w:ascii="Arial" w:hAnsi="Arial" w:cs="Arial"/>
-              </w:rPr>
-              <w:t>Cronograma;</w:t>
-            </w:r>
-          </w:p>
-          <w:p>
-            <w:pPr>
-              <w:rPr>
-                <w:rFonts w:ascii="Arial" w:hAnsi="Arial" w:cs="Arial"/>
-              </w:rPr>
-            </w:pPr>
-            <w:r>
-              <w:rPr>
-                <w:rFonts w:ascii="Arial" w:hAnsi="Arial" w:cs="Arial"/>
-              </w:rPr>
-              <w:t>EAP.</w:t>
-            </w:r>
+            <w:hyperlink r:id="rId25" w:history="1">
+              <w:r>
+                <w:rPr>
+                  <w:rStyle w:val="Hyperlink"/>
+                  <w:rFonts w:ascii="Arial" w:hAnsi="Arial" w:cs="Arial"/>
+                </w:rPr>
+                <w:t>Cronograma;</w:t>
+              </w:r>
+            </w:hyperlink>
+          </w:p>
+          <w:p>
+            <w:pPr>
+              <w:rPr>
+                <w:rFonts w:ascii="Arial" w:hAnsi="Arial" w:cs="Arial"/>
+              </w:rPr>
+            </w:pPr>
+            <w:hyperlink r:id="rId26" w:history="1">
+              <w:r>
+                <w:rPr>
+                  <w:rStyle w:val="Hyperlink"/>
+                  <w:rFonts w:ascii="Arial" w:hAnsi="Arial" w:cs="Arial"/>
+                </w:rPr>
+                <w:t>EAP.</w:t>
+              </w:r>
+            </w:hyperlink>
           </w:p>
         </w:tc>
       </w:tr>
@@ -15037,7 +15072,7 @@
 </file>
 
 <file path=customXml/itemProps1.xml><?xml version="1.0" encoding="utf-8"?>
-<ds:datastoreItem xmlns:ds="http://schemas.openxmlformats.org/officeDocument/2006/customXml" ds:itemID="{ECA9EBB9-AF32-4A52-91DE-9C680723DE98}">
+<ds:datastoreItem xmlns:ds="http://schemas.openxmlformats.org/officeDocument/2006/customXml" ds:itemID="{35A35B39-8BA3-46C3-B8DF-B740D9429744}">
   <ds:schemaRefs>
     <ds:schemaRef ds:uri="http://schemas.openxmlformats.org/officeDocument/2006/bibliography"/>
   </ds:schemaRefs>

</xml_diff>

<commit_message>
Ajustando o Cronograma e o GPR, e deletando artefatos sobre mudança
Arrumando uma linha da tabela do cronograma, excluindo as partes que
falam sobre mudanças no Plano de Gerenciamento e no Processo GPR, bem
como apagando os templates Log de Mudança e Solicitação de Mudança.
</commit_message>
<xml_diff>
--- a/Artefatos de Documentação/Processo Genérico/2-Gerencia de Projeto/Processo Genérico Gerência de Projeto - GPR.docx
+++ b/Artefatos de Documentação/Processo Genérico/2-Gerencia de Projeto/Processo Genérico Gerência de Projeto - GPR.docx
@@ -4026,8 +4026,18 @@
     </w:tbl>
     <w:p>
       <w:pPr>
-        <w:pStyle w:val="ListParagraph"/>
-        <w:ind w:left="360"/>
+        <w:rPr>
+          <w:rStyle w:val="Strong"/>
+          <w:rFonts w:ascii="Arial" w:hAnsi="Arial" w:cs="Arial"/>
+          <w:sz w:val="32"/>
+          <w:szCs w:val="32"/>
+        </w:rPr>
+      </w:pPr>
+      <w:bookmarkStart w:id="0" w:name="_GoBack"/>
+      <w:bookmarkEnd w:id="0"/>
+    </w:p>
+    <w:p>
+      <w:pPr>
         <w:rPr>
           <w:rStyle w:val="Strong"/>
           <w:rFonts w:ascii="Arial" w:hAnsi="Arial" w:cs="Arial"/>
@@ -4104,7 +4114,7 @@
                 <w:sz w:val="22"/>
                 <w:szCs w:val="22"/>
               </w:rPr>
-              <w:t>Solicitação de mudança.</w:t>
+              <w:t>Ata de Reunião.</w:t>
             </w:r>
           </w:p>
         </w:tc>
@@ -4166,7 +4176,7 @@
                 <w:sz w:val="22"/>
                 <w:szCs w:val="22"/>
               </w:rPr>
-              <w:t>Solicitante.</w:t>
+              <w:t>Gerente de Projeto.</w:t>
             </w:r>
           </w:p>
         </w:tc>
@@ -4225,7 +4235,7 @@
                 <w:sz w:val="22"/>
                 <w:szCs w:val="22"/>
               </w:rPr>
-              <w:t>Gerente de Projeto.</w:t>
+              <w:t>Participantes.</w:t>
             </w:r>
           </w:p>
         </w:tc>
@@ -4284,7 +4294,17 @@
                 <w:sz w:val="22"/>
                 <w:szCs w:val="22"/>
               </w:rPr>
-              <w:t>Avaliar necessidade da mudança.</w:t>
+              <w:t>Descreve as decisões importantes tomadas durante a reunião</w:t>
+            </w:r>
+            <w:r>
+              <w:rPr>
+                <w:rStyle w:val="Strong"/>
+                <w:rFonts w:ascii="Arial" w:hAnsi="Arial" w:cs="Arial"/>
+                <w:b w:val="0"/>
+                <w:sz w:val="22"/>
+                <w:szCs w:val="22"/>
+              </w:rPr>
+              <w:t>.</w:t>
             </w:r>
           </w:p>
         </w:tc>
@@ -4336,400 +4356,6 @@
               </w:rPr>
             </w:pPr>
             <w:hyperlink r:id="rId10" w:history="1">
-              <w:r>
-                <w:rPr>
-                  <w:rStyle w:val="Hyperlink"/>
-                  <w:rFonts w:ascii="Arial" w:hAnsi="Arial" w:cs="Arial"/>
-                  <w:sz w:val="22"/>
-                  <w:szCs w:val="22"/>
-                </w:rPr>
-                <w:t>Solicitação de mudança.</w:t>
-              </w:r>
-            </w:hyperlink>
-          </w:p>
-        </w:tc>
-      </w:tr>
-      <w:tr>
-        <w:trPr>
-          <w:trHeight w:val="317"/>
-        </w:trPr>
-        <w:tc>
-          <w:tcPr>
-            <w:tcW w:w="2583" w:type="dxa"/>
-          </w:tcPr>
-          <w:p>
-            <w:pPr>
-              <w:pStyle w:val="ListParagraph"/>
-              <w:ind w:left="0"/>
-              <w:rPr>
-                <w:rStyle w:val="Strong"/>
-                <w:rFonts w:ascii="Arial" w:hAnsi="Arial" w:cs="Arial"/>
-                <w:sz w:val="22"/>
-                <w:szCs w:val="22"/>
-              </w:rPr>
-            </w:pPr>
-            <w:r>
-              <w:rPr>
-                <w:rStyle w:val="Strong"/>
-                <w:rFonts w:ascii="Arial" w:hAnsi="Arial" w:cs="Arial"/>
-                <w:sz w:val="22"/>
-                <w:szCs w:val="22"/>
-              </w:rPr>
-              <w:t>Quando</w:t>
-            </w:r>
-          </w:p>
-        </w:tc>
-        <w:tc>
-          <w:tcPr>
-            <w:tcW w:w="7486" w:type="dxa"/>
-          </w:tcPr>
-          <w:p>
-            <w:pPr>
-              <w:rPr>
-                <w:rStyle w:val="Strong"/>
-                <w:rFonts w:ascii="Arial" w:hAnsi="Arial" w:cs="Arial"/>
-                <w:b w:val="0"/>
-                <w:sz w:val="22"/>
-                <w:szCs w:val="22"/>
-              </w:rPr>
-            </w:pPr>
-            <w:r>
-              <w:rPr>
-                <w:rStyle w:val="Strong"/>
-                <w:rFonts w:ascii="Arial" w:hAnsi="Arial" w:cs="Arial"/>
-                <w:b w:val="0"/>
-                <w:sz w:val="22"/>
-                <w:szCs w:val="22"/>
-              </w:rPr>
-              <w:t>A cada nova solicitação de mudança.</w:t>
-            </w:r>
-          </w:p>
-        </w:tc>
-      </w:tr>
-    </w:tbl>
-    <w:p>
-      <w:pPr>
-        <w:pStyle w:val="ListParagraph"/>
-        <w:ind w:left="360"/>
-        <w:rPr>
-          <w:rStyle w:val="Strong"/>
-          <w:rFonts w:ascii="Arial" w:hAnsi="Arial" w:cs="Arial"/>
-          <w:sz w:val="32"/>
-          <w:szCs w:val="32"/>
-        </w:rPr>
-      </w:pPr>
-    </w:p>
-    <w:tbl>
-      <w:tblPr>
-        <w:tblStyle w:val="TableGrid"/>
-        <w:tblW w:w="10069" w:type="dxa"/>
-        <w:tblInd w:w="360" w:type="dxa"/>
-        <w:tblLook w:val="04A0" w:firstRow="1" w:lastRow="0" w:firstColumn="1" w:lastColumn="0" w:noHBand="0" w:noVBand="1"/>
-      </w:tblPr>
-      <w:tblGrid>
-        <w:gridCol w:w="2583"/>
-        <w:gridCol w:w="7486"/>
-      </w:tblGrid>
-      <w:tr>
-        <w:trPr>
-          <w:trHeight w:val="367"/>
-        </w:trPr>
-        <w:tc>
-          <w:tcPr>
-            <w:tcW w:w="2583" w:type="dxa"/>
-          </w:tcPr>
-          <w:p>
-            <w:pPr>
-              <w:pStyle w:val="ListParagraph"/>
-              <w:ind w:left="0"/>
-              <w:rPr>
-                <w:rStyle w:val="Strong"/>
-                <w:rFonts w:ascii="Arial" w:hAnsi="Arial" w:cs="Arial"/>
-                <w:sz w:val="22"/>
-                <w:szCs w:val="22"/>
-              </w:rPr>
-            </w:pPr>
-            <w:r>
-              <w:rPr>
-                <w:rStyle w:val="Strong"/>
-                <w:rFonts w:ascii="Arial" w:hAnsi="Arial" w:cs="Arial"/>
-                <w:sz w:val="22"/>
-                <w:szCs w:val="22"/>
-              </w:rPr>
-              <w:lastRenderedPageBreak/>
-              <w:t>Comunicação</w:t>
-            </w:r>
-          </w:p>
-        </w:tc>
-        <w:tc>
-          <w:tcPr>
-            <w:tcW w:w="7486" w:type="dxa"/>
-          </w:tcPr>
-          <w:p>
-            <w:pPr>
-              <w:pStyle w:val="ListParagraph"/>
-              <w:tabs>
-                <w:tab w:val="left" w:pos="1820"/>
-              </w:tabs>
-              <w:ind w:left="0"/>
-              <w:rPr>
-                <w:rStyle w:val="Strong"/>
-                <w:rFonts w:ascii="Arial" w:hAnsi="Arial" w:cs="Arial"/>
-                <w:b w:val="0"/>
-                <w:sz w:val="22"/>
-                <w:szCs w:val="22"/>
-              </w:rPr>
-            </w:pPr>
-            <w:r>
-              <w:rPr>
-                <w:rStyle w:val="Strong"/>
-                <w:rFonts w:ascii="Arial" w:hAnsi="Arial" w:cs="Arial"/>
-                <w:b w:val="0"/>
-                <w:sz w:val="22"/>
-                <w:szCs w:val="22"/>
-              </w:rPr>
-              <w:t>Ata de Reunião.</w:t>
-            </w:r>
-          </w:p>
-        </w:tc>
-      </w:tr>
-      <w:tr>
-        <w:trPr>
-          <w:trHeight w:val="367"/>
-        </w:trPr>
-        <w:tc>
-          <w:tcPr>
-            <w:tcW w:w="2583" w:type="dxa"/>
-          </w:tcPr>
-          <w:p>
-            <w:pPr>
-              <w:pStyle w:val="ListParagraph"/>
-              <w:ind w:left="0"/>
-              <w:rPr>
-                <w:rStyle w:val="Strong"/>
-                <w:rFonts w:ascii="Arial" w:hAnsi="Arial" w:cs="Arial"/>
-                <w:sz w:val="22"/>
-                <w:szCs w:val="22"/>
-              </w:rPr>
-            </w:pPr>
-            <w:r>
-              <w:rPr>
-                <w:rStyle w:val="Strong"/>
-                <w:rFonts w:ascii="Arial" w:hAnsi="Arial" w:cs="Arial"/>
-                <w:sz w:val="22"/>
-                <w:szCs w:val="22"/>
-              </w:rPr>
-              <w:t>Emissor</w:t>
-            </w:r>
-          </w:p>
-        </w:tc>
-        <w:tc>
-          <w:tcPr>
-            <w:tcW w:w="7486" w:type="dxa"/>
-          </w:tcPr>
-          <w:p>
-            <w:pPr>
-              <w:pStyle w:val="ListParagraph"/>
-              <w:tabs>
-                <w:tab w:val="left" w:pos="1820"/>
-              </w:tabs>
-              <w:ind w:left="0"/>
-              <w:rPr>
-                <w:rStyle w:val="Strong"/>
-                <w:rFonts w:ascii="Arial" w:hAnsi="Arial" w:cs="Arial"/>
-                <w:b w:val="0"/>
-                <w:sz w:val="22"/>
-                <w:szCs w:val="22"/>
-              </w:rPr>
-            </w:pPr>
-            <w:r>
-              <w:rPr>
-                <w:rStyle w:val="Strong"/>
-                <w:rFonts w:ascii="Arial" w:hAnsi="Arial" w:cs="Arial"/>
-                <w:b w:val="0"/>
-                <w:sz w:val="22"/>
-                <w:szCs w:val="22"/>
-              </w:rPr>
-              <w:t>Gerente de Projeto.</w:t>
-            </w:r>
-          </w:p>
-        </w:tc>
-      </w:tr>
-      <w:tr>
-        <w:trPr>
-          <w:trHeight w:val="367"/>
-        </w:trPr>
-        <w:tc>
-          <w:tcPr>
-            <w:tcW w:w="2583" w:type="dxa"/>
-          </w:tcPr>
-          <w:p>
-            <w:pPr>
-              <w:pStyle w:val="ListParagraph"/>
-              <w:ind w:left="0"/>
-              <w:rPr>
-                <w:rStyle w:val="Strong"/>
-                <w:rFonts w:ascii="Arial" w:hAnsi="Arial" w:cs="Arial"/>
-                <w:sz w:val="22"/>
-                <w:szCs w:val="22"/>
-              </w:rPr>
-            </w:pPr>
-            <w:r>
-              <w:rPr>
-                <w:rStyle w:val="Strong"/>
-                <w:rFonts w:ascii="Arial" w:hAnsi="Arial" w:cs="Arial"/>
-                <w:sz w:val="22"/>
-                <w:szCs w:val="22"/>
-              </w:rPr>
-              <w:t xml:space="preserve">Receptores </w:t>
-            </w:r>
-          </w:p>
-        </w:tc>
-        <w:tc>
-          <w:tcPr>
-            <w:tcW w:w="7486" w:type="dxa"/>
-          </w:tcPr>
-          <w:p>
-            <w:pPr>
-              <w:pStyle w:val="ListParagraph"/>
-              <w:ind w:left="0"/>
-              <w:rPr>
-                <w:rStyle w:val="Strong"/>
-                <w:rFonts w:ascii="Arial" w:hAnsi="Arial" w:cs="Arial"/>
-                <w:b w:val="0"/>
-                <w:sz w:val="22"/>
-                <w:szCs w:val="22"/>
-              </w:rPr>
-            </w:pPr>
-            <w:r>
-              <w:rPr>
-                <w:rStyle w:val="Strong"/>
-                <w:rFonts w:ascii="Arial" w:hAnsi="Arial" w:cs="Arial"/>
-                <w:b w:val="0"/>
-                <w:sz w:val="22"/>
-                <w:szCs w:val="22"/>
-              </w:rPr>
-              <w:t>Participantes.</w:t>
-            </w:r>
-          </w:p>
-        </w:tc>
-      </w:tr>
-      <w:tr>
-        <w:trPr>
-          <w:trHeight w:val="347"/>
-        </w:trPr>
-        <w:tc>
-          <w:tcPr>
-            <w:tcW w:w="2583" w:type="dxa"/>
-          </w:tcPr>
-          <w:p>
-            <w:pPr>
-              <w:pStyle w:val="ListParagraph"/>
-              <w:ind w:left="0"/>
-              <w:rPr>
-                <w:rStyle w:val="Strong"/>
-                <w:rFonts w:ascii="Arial" w:hAnsi="Arial" w:cs="Arial"/>
-                <w:sz w:val="22"/>
-                <w:szCs w:val="22"/>
-              </w:rPr>
-            </w:pPr>
-            <w:r>
-              <w:rPr>
-                <w:rStyle w:val="Strong"/>
-                <w:rFonts w:ascii="Arial" w:hAnsi="Arial" w:cs="Arial"/>
-                <w:sz w:val="22"/>
-                <w:szCs w:val="22"/>
-              </w:rPr>
-              <w:t>Mensagem</w:t>
-            </w:r>
-          </w:p>
-        </w:tc>
-        <w:tc>
-          <w:tcPr>
-            <w:tcW w:w="7486" w:type="dxa"/>
-          </w:tcPr>
-          <w:p>
-            <w:pPr>
-              <w:pStyle w:val="ListParagraph"/>
-              <w:ind w:left="0"/>
-              <w:rPr>
-                <w:rStyle w:val="Strong"/>
-                <w:rFonts w:ascii="Arial" w:hAnsi="Arial" w:cs="Arial"/>
-                <w:b w:val="0"/>
-                <w:sz w:val="22"/>
-                <w:szCs w:val="22"/>
-              </w:rPr>
-            </w:pPr>
-            <w:r>
-              <w:rPr>
-                <w:rStyle w:val="Strong"/>
-                <w:rFonts w:ascii="Arial" w:hAnsi="Arial" w:cs="Arial"/>
-                <w:b w:val="0"/>
-                <w:sz w:val="22"/>
-                <w:szCs w:val="22"/>
-              </w:rPr>
-              <w:t>Descreve as decisões importantes tomadas durante a reunião</w:t>
-            </w:r>
-            <w:r>
-              <w:rPr>
-                <w:rStyle w:val="Strong"/>
-                <w:rFonts w:ascii="Arial" w:hAnsi="Arial" w:cs="Arial"/>
-                <w:b w:val="0"/>
-                <w:sz w:val="22"/>
-                <w:szCs w:val="22"/>
-              </w:rPr>
-              <w:t>.</w:t>
-            </w:r>
-          </w:p>
-        </w:tc>
-      </w:tr>
-      <w:tr>
-        <w:trPr>
-          <w:trHeight w:val="367"/>
-        </w:trPr>
-        <w:tc>
-          <w:tcPr>
-            <w:tcW w:w="2583" w:type="dxa"/>
-          </w:tcPr>
-          <w:p>
-            <w:pPr>
-              <w:pStyle w:val="ListParagraph"/>
-              <w:ind w:left="0"/>
-              <w:rPr>
-                <w:rStyle w:val="Strong"/>
-                <w:rFonts w:ascii="Arial" w:hAnsi="Arial" w:cs="Arial"/>
-                <w:sz w:val="22"/>
-                <w:szCs w:val="22"/>
-              </w:rPr>
-            </w:pPr>
-            <w:r>
-              <w:rPr>
-                <w:rStyle w:val="Strong"/>
-                <w:rFonts w:ascii="Arial" w:hAnsi="Arial" w:cs="Arial"/>
-                <w:sz w:val="22"/>
-                <w:szCs w:val="22"/>
-              </w:rPr>
-              <w:t>Meio de Comunicação</w:t>
-            </w:r>
-          </w:p>
-        </w:tc>
-        <w:tc>
-          <w:tcPr>
-            <w:tcW w:w="7486" w:type="dxa"/>
-          </w:tcPr>
-          <w:p>
-            <w:pPr>
-              <w:pStyle w:val="ListParagraph"/>
-              <w:ind w:left="0"/>
-              <w:rPr>
-                <w:rStyle w:val="Strong"/>
-                <w:rFonts w:ascii="Arial" w:hAnsi="Arial" w:cs="Arial"/>
-                <w:b w:val="0"/>
-                <w:sz w:val="22"/>
-                <w:szCs w:val="22"/>
-              </w:rPr>
-            </w:pPr>
-            <w:hyperlink r:id="rId11" w:history="1">
               <w:r>
                 <w:rPr>
                   <w:rStyle w:val="Hyperlink"/>
@@ -4868,7 +4494,7 @@
                     </pic:cNvPicPr>
                   </pic:nvPicPr>
                   <pic:blipFill>
-                    <a:blip r:embed="rId12">
+                    <a:blip r:embed="rId11">
                       <a:extLst>
                         <a:ext uri="{28A0092B-C50C-407E-A947-70E740481C1C}">
                           <a14:useLocalDpi xmlns:a14="http://schemas.microsoft.com/office/drawing/2010/main" val="0"/>
@@ -5590,7 +5216,7 @@
                 <w:rFonts w:ascii="Arial" w:hAnsi="Arial" w:cs="Arial"/>
               </w:rPr>
             </w:pPr>
-            <w:hyperlink r:id="rId13" w:history="1">
+            <w:hyperlink r:id="rId12" w:history="1">
               <w:r>
                 <w:rPr>
                   <w:rStyle w:val="Hyperlink"/>
@@ -5681,7 +5307,7 @@
                 <w:rFonts w:ascii="Arial" w:hAnsi="Arial" w:cs="Arial"/>
               </w:rPr>
             </w:pPr>
-            <w:hyperlink r:id="rId14" w:history="1">
+            <w:hyperlink r:id="rId13" w:history="1">
               <w:r>
                 <w:rPr>
                   <w:rStyle w:val="Hyperlink"/>
@@ -6044,6 +5670,7 @@
                 <w:b/>
                 <w:bCs/>
               </w:rPr>
+              <w:lastRenderedPageBreak/>
               <w:t>Tarefas</w:t>
             </w:r>
           </w:p>
@@ -6270,7 +5897,7 @@
                 <w:rFonts w:ascii="Arial" w:hAnsi="Arial" w:cs="Arial"/>
               </w:rPr>
             </w:pPr>
-            <w:hyperlink r:id="rId15" w:history="1">
+            <w:hyperlink r:id="rId14" w:history="1">
               <w:r>
                 <w:rPr>
                   <w:rStyle w:val="Hyperlink"/>
@@ -6292,7 +5919,7 @@
                 <w:rFonts w:ascii="Arial" w:hAnsi="Arial" w:cs="Arial"/>
               </w:rPr>
             </w:pPr>
-            <w:hyperlink r:id="rId16" w:history="1">
+            <w:hyperlink r:id="rId15" w:history="1">
               <w:r>
                 <w:rPr>
                   <w:rStyle w:val="Hyperlink"/>
@@ -7177,7 +6804,7 @@
                 <w:rFonts w:ascii="Arial" w:hAnsi="Arial" w:cs="Arial"/>
               </w:rPr>
             </w:pPr>
-            <w:hyperlink r:id="rId17" w:history="1">
+            <w:hyperlink r:id="rId16" w:history="1">
               <w:r>
                 <w:rPr>
                   <w:rStyle w:val="Hyperlink"/>
@@ -7706,14 +7333,7 @@
               <w:rPr>
                 <w:rFonts w:ascii="Arial" w:hAnsi="Arial" w:cs="Arial"/>
               </w:rPr>
-              <w:t xml:space="preserve">A partir das datas de entrega, definir datas de marcos de projeto </w:t>
-            </w:r>
-            <w:r>
-              <w:rPr>
-                <w:rFonts w:ascii="Arial" w:hAnsi="Arial" w:cs="Arial"/>
-              </w:rPr>
-              <w:lastRenderedPageBreak/>
-              <w:t>e pontos de controle para revisões e auditorias.</w:t>
+              <w:t>A partir das datas de entrega, definir datas de marcos de projeto e pontos de controle para revisões e auditorias.</w:t>
             </w:r>
           </w:p>
         </w:tc>
@@ -7862,7 +7482,7 @@
                 <w:rFonts w:ascii="Arial" w:hAnsi="Arial" w:cs="Arial"/>
               </w:rPr>
             </w:pPr>
-            <w:hyperlink r:id="rId18" w:history="1">
+            <w:hyperlink r:id="rId17" w:history="1">
               <w:r>
                 <w:rPr>
                   <w:rStyle w:val="Hyperlink"/>
@@ -7878,7 +7498,7 @@
                 <w:rFonts w:ascii="Arial" w:hAnsi="Arial" w:cs="Arial"/>
               </w:rPr>
             </w:pPr>
-            <w:hyperlink r:id="rId19" w:history="1">
+            <w:hyperlink r:id="rId18" w:history="1">
               <w:r>
                 <w:rPr>
                   <w:rStyle w:val="Hyperlink"/>
@@ -7910,6 +7530,7 @@
                 <w:b/>
                 <w:bCs/>
               </w:rPr>
+              <w:lastRenderedPageBreak/>
               <w:t>Critérios de Saída</w:t>
             </w:r>
           </w:p>
@@ -7983,7 +7604,7 @@
                 <w:rFonts w:ascii="Arial" w:hAnsi="Arial" w:cs="Arial"/>
               </w:rPr>
             </w:pPr>
-            <w:hyperlink r:id="rId20" w:history="1">
+            <w:hyperlink r:id="rId19" w:history="1">
               <w:r>
                 <w:rPr>
                   <w:rStyle w:val="Hyperlink"/>
@@ -10162,7 +9783,7 @@
                 <w:rFonts w:ascii="Arial" w:hAnsi="Arial" w:cs="Arial"/>
               </w:rPr>
             </w:pPr>
-            <w:hyperlink r:id="rId21" w:history="1">
+            <w:hyperlink r:id="rId20" w:history="1">
               <w:r>
                 <w:rPr>
                   <w:rStyle w:val="Hyperlink"/>
@@ -10178,7 +9799,7 @@
                 <w:rFonts w:ascii="Arial" w:hAnsi="Arial" w:cs="Arial"/>
               </w:rPr>
             </w:pPr>
-            <w:hyperlink r:id="rId22" w:history="1">
+            <w:hyperlink r:id="rId21" w:history="1">
               <w:r>
                 <w:rPr>
                   <w:rStyle w:val="Hyperlink"/>
@@ -10194,7 +9815,7 @@
                 <w:rFonts w:ascii="Arial" w:hAnsi="Arial" w:cs="Arial"/>
               </w:rPr>
             </w:pPr>
-            <w:hyperlink r:id="rId23" w:history="1">
+            <w:hyperlink r:id="rId22" w:history="1">
               <w:r>
                 <w:rPr>
                   <w:rStyle w:val="Hyperlink"/>
@@ -10312,7 +9933,7 @@
                 <w:rFonts w:ascii="Arial" w:hAnsi="Arial" w:cs="Arial"/>
               </w:rPr>
             </w:pPr>
-            <w:hyperlink r:id="rId24" w:history="1">
+            <w:hyperlink r:id="rId23" w:history="1">
               <w:r>
                 <w:rPr>
                   <w:rStyle w:val="Hyperlink"/>
@@ -11588,7 +11209,6 @@
                 <w:b/>
                 <w:bCs/>
               </w:rPr>
-              <w:lastRenderedPageBreak/>
               <w:t>Pré-Condições</w:t>
             </w:r>
           </w:p>
@@ -11854,6 +11474,7 @@
                 <w:b/>
                 <w:bCs/>
               </w:rPr>
+              <w:lastRenderedPageBreak/>
               <w:t>Atividade</w:t>
             </w:r>
           </w:p>
@@ -12073,17 +11694,7 @@
                 <w:b/>
                 <w:bCs/>
               </w:rPr>
-              <w:t>Infor</w:t>
-            </w:r>
-            <w:bookmarkStart w:id="0" w:name="_GoBack"/>
-            <w:bookmarkEnd w:id="0"/>
-            <w:r>
-              <w:rPr>
-                <w:rFonts w:ascii="Arial" w:hAnsi="Arial" w:cs="Arial"/>
-                <w:b/>
-                <w:bCs/>
-              </w:rPr>
-              <w:t>mação:</w:t>
+              <w:t>Informação:</w:t>
             </w:r>
             <w:r>
               <w:rPr>
@@ -12381,7 +11992,7 @@
                 <w:rFonts w:ascii="Arial" w:hAnsi="Arial" w:cs="Arial"/>
               </w:rPr>
             </w:pPr>
-            <w:hyperlink r:id="rId25" w:history="1">
+            <w:hyperlink r:id="rId24" w:history="1">
               <w:r>
                 <w:rPr>
                   <w:rStyle w:val="Hyperlink"/>
@@ -12397,7 +12008,7 @@
                 <w:rFonts w:ascii="Arial" w:hAnsi="Arial" w:cs="Arial"/>
               </w:rPr>
             </w:pPr>
-            <w:hyperlink r:id="rId26" w:history="1">
+            <w:hyperlink r:id="rId25" w:history="1">
               <w:r>
                 <w:rPr>
                   <w:rStyle w:val="Hyperlink"/>
@@ -15072,7 +14683,7 @@
 </file>
 
 <file path=customXml/itemProps1.xml><?xml version="1.0" encoding="utf-8"?>
-<ds:datastoreItem xmlns:ds="http://schemas.openxmlformats.org/officeDocument/2006/customXml" ds:itemID="{35A35B39-8BA3-46C3-B8DF-B740D9429744}">
+<ds:datastoreItem xmlns:ds="http://schemas.openxmlformats.org/officeDocument/2006/customXml" ds:itemID="{FD979D31-D31A-4680-9B76-1648490DC0A2}">
   <ds:schemaRefs>
     <ds:schemaRef ds:uri="http://schemas.openxmlformats.org/officeDocument/2006/bibliography"/>
   </ds:schemaRefs>

</xml_diff>